<commit_message>
Finished requirements, added first usecase
</commit_message>
<xml_diff>
--- a/Documentatie/Analyse en Ontwerp.docx
+++ b/Documentatie/Analyse en Ontwerp.docx
@@ -1,12 +1,12 @@
 
 <file path=word/document.xml><?xml version="1.0" encoding="utf-8"?>
-<w:document xmlns:wpc="http://schemas.microsoft.com/office/word/2010/wordprocessingCanvas" xmlns:mc="http://schemas.openxmlformats.org/markup-compatibility/2006" xmlns:o="urn:schemas-microsoft-com:office:office" xmlns:r="http://schemas.openxmlformats.org/officeDocument/2006/relationships" xmlns:m="http://schemas.openxmlformats.org/officeDocument/2006/math" xmlns:v="urn:schemas-microsoft-com:vml" xmlns:wp14="http://schemas.microsoft.com/office/word/2010/wordprocessingDrawing" xmlns:wp="http://schemas.openxmlformats.org/drawingml/2006/wordprocessingDrawing" xmlns:w10="urn:schemas-microsoft-com:office:word" xmlns:w="http://schemas.openxmlformats.org/wordprocessingml/2006/main" xmlns:w14="http://schemas.microsoft.com/office/word/2010/wordml" xmlns:w15="http://schemas.microsoft.com/office/word/2012/wordml" xmlns:wpg="http://schemas.microsoft.com/office/word/2010/wordprocessingGroup" xmlns:wpi="http://schemas.microsoft.com/office/word/2010/wordprocessingInk" xmlns:wne="http://schemas.microsoft.com/office/word/2006/wordml" xmlns:wps="http://schemas.microsoft.com/office/word/2010/wordprocessingShape" mc:Ignorable="w14 w15 wp14">
+<w:document xmlns:wpc="http://schemas.microsoft.com/office/word/2010/wordprocessingCanvas" xmlns:cx="http://schemas.microsoft.com/office/drawing/2014/chartex" xmlns:cx1="http://schemas.microsoft.com/office/drawing/2015/9/8/chartex" xmlns:mc="http://schemas.openxmlformats.org/markup-compatibility/2006" xmlns:o="urn:schemas-microsoft-com:office:office" xmlns:r="http://schemas.openxmlformats.org/officeDocument/2006/relationships" xmlns:m="http://schemas.openxmlformats.org/officeDocument/2006/math" xmlns:v="urn:schemas-microsoft-com:vml" xmlns:wp14="http://schemas.microsoft.com/office/word/2010/wordprocessingDrawing" xmlns:wp="http://schemas.openxmlformats.org/drawingml/2006/wordprocessingDrawing" xmlns:w10="urn:schemas-microsoft-com:office:word" xmlns:w="http://schemas.openxmlformats.org/wordprocessingml/2006/main" xmlns:w14="http://schemas.microsoft.com/office/word/2010/wordml" xmlns:w15="http://schemas.microsoft.com/office/word/2012/wordml" xmlns:w16se="http://schemas.microsoft.com/office/word/2015/wordml/symex" xmlns:wpg="http://schemas.microsoft.com/office/word/2010/wordprocessingGroup" xmlns:wpi="http://schemas.microsoft.com/office/word/2010/wordprocessingInk" xmlns:wne="http://schemas.microsoft.com/office/word/2006/wordml" xmlns:wps="http://schemas.microsoft.com/office/word/2010/wordprocessingShape" mc:Ignorable="w14 w15 w16se wp14">
   <w:body>
-    <w:bookmarkStart w:id="0" w:name="_Toc321147149" w:displacedByCustomXml="next"/>
-    <w:bookmarkStart w:id="1" w:name="_Toc318188227" w:displacedByCustomXml="next"/>
+    <w:bookmarkStart w:id="0" w:name="_Toc321147011" w:displacedByCustomXml="next"/>
+    <w:bookmarkStart w:id="1" w:name="_Toc318189312" w:displacedByCustomXml="next"/>
     <w:bookmarkStart w:id="2" w:name="_Toc318188327" w:displacedByCustomXml="next"/>
-    <w:bookmarkStart w:id="3" w:name="_Toc318189312" w:displacedByCustomXml="next"/>
-    <w:bookmarkStart w:id="4" w:name="_Toc321147011" w:displacedByCustomXml="next"/>
+    <w:bookmarkStart w:id="3" w:name="_Toc318188227" w:displacedByCustomXml="next"/>
+    <w:bookmarkStart w:id="4" w:name="_Toc321147149" w:displacedByCustomXml="next"/>
     <w:sdt>
       <w:sdtPr>
         <w:rPr>
@@ -24,12 +24,13 @@
         <w:rPr>
           <w:sz w:val="20"/>
           <w:szCs w:val="20"/>
+          <w:lang w:val="nl-NL"/>
         </w:rPr>
       </w:sdtEndPr>
       <w:sdtContent>
         <w:p>
           <w:pPr>
-            <w:pStyle w:val="NoSpacing"/>
+            <w:pStyle w:val="Geenafstand"/>
             <w:rPr>
               <w:sz w:val="24"/>
             </w:rPr>
@@ -40,7 +41,7 @@
               <w:lang w:val="nl-NL" w:eastAsia="nl-NL"/>
             </w:rPr>
             <w:drawing>
-              <wp:anchor distT="0" distB="0" distL="114300" distR="114300" simplePos="0" relativeHeight="251659264" behindDoc="1" locked="0" layoutInCell="1" allowOverlap="0">
+              <wp:anchor distT="0" distB="0" distL="114300" distR="114300" simplePos="0" relativeHeight="251659264" behindDoc="1" locked="0" layoutInCell="1" allowOverlap="0" wp14:anchorId="6C7CC5AB" wp14:editId="6C7CC5AC">
                 <wp:simplePos x="0" y="0"/>
                 <wp:positionH relativeFrom="margin">
                   <wp:posOffset>104775</wp:posOffset>
@@ -134,7 +135,7 @@
             <mc:AlternateContent>
               <mc:Choice Requires="wps">
                 <w:drawing>
-                  <wp:anchor distT="0" distB="0" distL="114300" distR="114300" simplePos="0" relativeHeight="251660288" behindDoc="0" locked="0" layoutInCell="1" allowOverlap="0">
+                  <wp:anchor distT="0" distB="0" distL="114300" distR="114300" simplePos="0" relativeHeight="251660288" behindDoc="0" locked="0" layoutInCell="1" allowOverlap="0" wp14:anchorId="6C7CC5AD" wp14:editId="6C7CC5AE">
                     <wp:simplePos x="0" y="0"/>
                     <wp:positionH relativeFrom="margin">
                       <wp:align>center</wp:align>
@@ -252,7 +253,7 @@
               </mc:Choice>
               <mc:Fallback>
                 <w:pict>
-                  <v:shapetype id="_x0000_t202" coordsize="21600,21600" o:spt="202" path="m,l,21600r21600,l21600,xe">
+                  <v:shapetype w14:anchorId="6C7CC5AD" id="_x0000_t202" coordsize="21600,21600" o:spt="202" path="m,l,21600r21600,l21600,xe">
                     <v:stroke joinstyle="miter"/>
                     <v:path gradientshapeok="t" o:connecttype="rect"/>
                   </v:shapetype>
@@ -324,7 +325,7 @@
             <mc:AlternateContent>
               <mc:Choice Requires="wps">
                 <w:drawing>
-                  <wp:anchor distT="0" distB="0" distL="114300" distR="114300" simplePos="0" relativeHeight="251661312" behindDoc="0" locked="0" layoutInCell="1" allowOverlap="0">
+                  <wp:anchor distT="0" distB="0" distL="114300" distR="114300" simplePos="0" relativeHeight="251661312" behindDoc="0" locked="0" layoutInCell="1" allowOverlap="0" wp14:anchorId="6C7CC5AF" wp14:editId="6C7CC5B0">
                     <wp:simplePos x="0" y="0"/>
                     <wp:positionH relativeFrom="margin">
                       <wp:align>center</wp:align>
@@ -392,19 +393,17 @@
                                 <w:sdtContent>
                                   <w:p>
                                     <w:pPr>
-                                      <w:pStyle w:val="Title"/>
+                                      <w:pStyle w:val="Titel"/>
                                     </w:pPr>
-                                    <w:proofErr w:type="spellStart"/>
                                     <w:r>
                                       <w:t>RaceStatistics</w:t>
                                     </w:r>
-                                    <w:proofErr w:type="spellEnd"/>
                                   </w:p>
                                 </w:sdtContent>
                               </w:sdt>
                               <w:p>
                                 <w:pPr>
-                                  <w:pStyle w:val="Subtitle"/>
+                                  <w:pStyle w:val="Ondertitel"/>
                                 </w:pPr>
                                 <w:sdt>
                                   <w:sdtPr>
@@ -444,7 +443,7 @@
               </mc:Choice>
               <mc:Fallback>
                 <w:pict>
-                  <v:shape id="Text Box 21" o:spid="_x0000_s1027" type="#_x0000_t202" style="position:absolute;margin-left:0;margin-top:0;width:310.5pt;height:104.4pt;z-index:251661312;visibility:visible;mso-wrap-style:square;mso-width-percent:950;mso-height-percent:0;mso-top-percent:750;mso-wrap-distance-left:9pt;mso-wrap-distance-top:0;mso-wrap-distance-right:9pt;mso-wrap-distance-bottom:0;mso-position-horizontal:center;mso-position-horizontal-relative:margin;mso-position-vertical-relative:margin;mso-width-percent:950;mso-height-percent:0;mso-top-percent:750;mso-width-relative:margin;mso-height-relative:margin;v-text-anchor:top" o:gfxdata="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" o:allowoverlap="f" filled="f" stroked="f" strokeweight=".5pt">
+                  <v:shape w14:anchorId="6C7CC5AF" id="Text Box 21" o:spid="_x0000_s1027" type="#_x0000_t202" style="position:absolute;margin-left:0;margin-top:0;width:310.5pt;height:104.4pt;z-index:251661312;visibility:visible;mso-wrap-style:square;mso-width-percent:950;mso-height-percent:0;mso-top-percent:750;mso-wrap-distance-left:9pt;mso-wrap-distance-top:0;mso-wrap-distance-right:9pt;mso-wrap-distance-bottom:0;mso-position-horizontal:center;mso-position-horizontal-relative:margin;mso-position-vertical-relative:margin;mso-width-percent:950;mso-height-percent:0;mso-top-percent:750;mso-width-relative:margin;mso-height-relative:margin;v-text-anchor:top" o:gfxdata="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" o:allowoverlap="f" filled="f" stroked="f" strokeweight=".5pt">
                     <v:textbox style="mso-fit-shape-to-text:t" inset="0,0,0,0">
                       <w:txbxContent>
                         <w:sdt>
@@ -459,19 +458,17 @@
                           <w:sdtContent>
                             <w:p>
                               <w:pPr>
-                                <w:pStyle w:val="Title"/>
+                                <w:pStyle w:val="Titel"/>
                               </w:pPr>
-                              <w:proofErr w:type="spellStart"/>
                               <w:r>
                                 <w:t>RaceStatistics</w:t>
                               </w:r>
-                              <w:proofErr w:type="spellEnd"/>
                             </w:p>
                           </w:sdtContent>
                         </w:sdt>
                         <w:p>
                           <w:pPr>
-                            <w:pStyle w:val="Subtitle"/>
+                            <w:pStyle w:val="Ondertitel"/>
                           </w:pPr>
                           <w:sdt>
                             <w:sdtPr>
@@ -521,6 +518,12 @@
     <w:bookmarkEnd w:id="4" w:displacedByCustomXml="next"/>
     <w:sdt>
       <w:sdtPr>
+        <w:rPr>
+          <w:rFonts w:asciiTheme="minorHAnsi" w:eastAsiaTheme="minorEastAsia" w:hAnsiTheme="minorHAnsi" w:cstheme="minorBidi"/>
+          <w:color w:val="4D322D" w:themeColor="text2"/>
+          <w:sz w:val="20"/>
+          <w:szCs w:val="20"/>
+        </w:rPr>
         <w:id w:val="-200167648"/>
         <w:docPartObj>
           <w:docPartGallery w:val="Table of Contents"/>
@@ -529,19 +532,15 @@
       </w:sdtPr>
       <w:sdtEndPr>
         <w:rPr>
-          <w:rFonts w:asciiTheme="minorHAnsi" w:eastAsiaTheme="minorEastAsia" w:hAnsiTheme="minorHAnsi" w:cstheme="minorBidi"/>
           <w:b/>
           <w:bCs/>
           <w:noProof/>
-          <w:color w:val="4D322D" w:themeColor="text2"/>
-          <w:sz w:val="20"/>
-          <w:szCs w:val="20"/>
         </w:rPr>
       </w:sdtEndPr>
       <w:sdtContent>
         <w:p>
           <w:pPr>
-            <w:pStyle w:val="TOCHeading"/>
+            <w:pStyle w:val="Kopvaninhoudsopgave"/>
           </w:pPr>
           <w:r>
             <w:t>Contents</w:t>
@@ -549,7 +548,7 @@
         </w:p>
         <w:p>
           <w:pPr>
-            <w:pStyle w:val="TOC1"/>
+            <w:pStyle w:val="Inhopg1"/>
             <w:tabs>
               <w:tab w:val="right" w:leader="dot" w:pos="8630"/>
             </w:tabs>
@@ -558,7 +557,7 @@
               <w:color w:val="auto"/>
               <w:sz w:val="22"/>
               <w:szCs w:val="22"/>
-              <w:lang w:val="nl-NL" w:eastAsia="nl-NL"/>
+              <w:lang w:eastAsia="nl-NL"/>
             </w:rPr>
           </w:pPr>
           <w:r>
@@ -570,12 +569,11 @@
           <w:r>
             <w:fldChar w:fldCharType="separate"/>
           </w:r>
-          <w:hyperlink w:anchor="_Toc506581824" w:history="1">
+          <w:hyperlink w:anchor="_Toc506819811" w:history="1">
             <w:r>
               <w:rPr>
                 <w:rStyle w:val="Hyperlink"/>
                 <w:noProof/>
-                <w:lang w:val="nl-NL"/>
               </w:rPr>
               <w:t>Requirements</w:t>
             </w:r>
@@ -598,7 +596,7 @@
                 <w:noProof/>
                 <w:webHidden/>
               </w:rPr>
-              <w:instrText xml:space="preserve"> PAGEREF _Toc506581824 \h </w:instrText>
+              <w:instrText xml:space="preserve"> PAGEREF _Toc506819811 \h </w:instrText>
             </w:r>
             <w:r>
               <w:rPr>
@@ -618,7 +616,223 @@
                 <w:noProof/>
                 <w:webHidden/>
               </w:rPr>
-              <w:t>1</w:t>
+              <w:t>2</w:t>
+            </w:r>
+            <w:r>
+              <w:rPr>
+                <w:noProof/>
+                <w:webHidden/>
+              </w:rPr>
+              <w:fldChar w:fldCharType="end"/>
+            </w:r>
+          </w:hyperlink>
+        </w:p>
+        <w:p>
+          <w:pPr>
+            <w:pStyle w:val="Inhopg2"/>
+            <w:tabs>
+              <w:tab w:val="right" w:leader="dot" w:pos="8630"/>
+            </w:tabs>
+            <w:rPr>
+              <w:noProof/>
+              <w:color w:val="auto"/>
+              <w:sz w:val="22"/>
+              <w:szCs w:val="22"/>
+              <w:lang w:eastAsia="nl-NL"/>
+            </w:rPr>
+          </w:pPr>
+          <w:hyperlink w:anchor="_Toc506819812" w:history="1">
+            <w:r>
+              <w:rPr>
+                <w:rStyle w:val="Hyperlink"/>
+                <w:noProof/>
+              </w:rPr>
+              <w:t>Beheersysteem</w:t>
+            </w:r>
+            <w:r>
+              <w:rPr>
+                <w:noProof/>
+                <w:webHidden/>
+              </w:rPr>
+              <w:tab/>
+            </w:r>
+            <w:r>
+              <w:rPr>
+                <w:noProof/>
+                <w:webHidden/>
+              </w:rPr>
+              <w:fldChar w:fldCharType="begin"/>
+            </w:r>
+            <w:r>
+              <w:rPr>
+                <w:noProof/>
+                <w:webHidden/>
+              </w:rPr>
+              <w:instrText xml:space="preserve"> PAGEREF _Toc506819812 \h </w:instrText>
+            </w:r>
+            <w:r>
+              <w:rPr>
+                <w:noProof/>
+                <w:webHidden/>
+              </w:rPr>
+            </w:r>
+            <w:r>
+              <w:rPr>
+                <w:noProof/>
+                <w:webHidden/>
+              </w:rPr>
+              <w:fldChar w:fldCharType="separate"/>
+            </w:r>
+            <w:r>
+              <w:rPr>
+                <w:noProof/>
+                <w:webHidden/>
+              </w:rPr>
+              <w:t>2</w:t>
+            </w:r>
+            <w:r>
+              <w:rPr>
+                <w:noProof/>
+                <w:webHidden/>
+              </w:rPr>
+              <w:fldChar w:fldCharType="end"/>
+            </w:r>
+          </w:hyperlink>
+        </w:p>
+        <w:p>
+          <w:pPr>
+            <w:pStyle w:val="Inhopg2"/>
+            <w:tabs>
+              <w:tab w:val="right" w:leader="dot" w:pos="8630"/>
+            </w:tabs>
+            <w:rPr>
+              <w:noProof/>
+              <w:color w:val="auto"/>
+              <w:sz w:val="22"/>
+              <w:szCs w:val="22"/>
+              <w:lang w:eastAsia="nl-NL"/>
+            </w:rPr>
+          </w:pPr>
+          <w:hyperlink w:anchor="_Toc506819813" w:history="1">
+            <w:r>
+              <w:rPr>
+                <w:rStyle w:val="Hyperlink"/>
+                <w:noProof/>
+              </w:rPr>
+              <w:t>Statistiekensysteem</w:t>
+            </w:r>
+            <w:r>
+              <w:rPr>
+                <w:noProof/>
+                <w:webHidden/>
+              </w:rPr>
+              <w:tab/>
+            </w:r>
+            <w:r>
+              <w:rPr>
+                <w:noProof/>
+                <w:webHidden/>
+              </w:rPr>
+              <w:fldChar w:fldCharType="begin"/>
+            </w:r>
+            <w:r>
+              <w:rPr>
+                <w:noProof/>
+                <w:webHidden/>
+              </w:rPr>
+              <w:instrText xml:space="preserve"> PAGEREF _Toc506819813 \h </w:instrText>
+            </w:r>
+            <w:r>
+              <w:rPr>
+                <w:noProof/>
+                <w:webHidden/>
+              </w:rPr>
+            </w:r>
+            <w:r>
+              <w:rPr>
+                <w:noProof/>
+                <w:webHidden/>
+              </w:rPr>
+              <w:fldChar w:fldCharType="separate"/>
+            </w:r>
+            <w:r>
+              <w:rPr>
+                <w:noProof/>
+                <w:webHidden/>
+              </w:rPr>
+              <w:t>2</w:t>
+            </w:r>
+            <w:r>
+              <w:rPr>
+                <w:noProof/>
+                <w:webHidden/>
+              </w:rPr>
+              <w:fldChar w:fldCharType="end"/>
+            </w:r>
+          </w:hyperlink>
+        </w:p>
+        <w:p>
+          <w:pPr>
+            <w:pStyle w:val="Inhopg2"/>
+            <w:tabs>
+              <w:tab w:val="right" w:leader="dot" w:pos="8630"/>
+            </w:tabs>
+            <w:rPr>
+              <w:noProof/>
+              <w:color w:val="auto"/>
+              <w:sz w:val="22"/>
+              <w:szCs w:val="22"/>
+              <w:lang w:eastAsia="nl-NL"/>
+            </w:rPr>
+          </w:pPr>
+          <w:hyperlink w:anchor="_Toc506819814" w:history="1">
+            <w:r>
+              <w:rPr>
+                <w:rStyle w:val="Hyperlink"/>
+                <w:noProof/>
+              </w:rPr>
+              <w:t>Kwaliteitseisen Algemeen</w:t>
+            </w:r>
+            <w:r>
+              <w:rPr>
+                <w:noProof/>
+                <w:webHidden/>
+              </w:rPr>
+              <w:tab/>
+            </w:r>
+            <w:r>
+              <w:rPr>
+                <w:noProof/>
+                <w:webHidden/>
+              </w:rPr>
+              <w:fldChar w:fldCharType="begin"/>
+            </w:r>
+            <w:r>
+              <w:rPr>
+                <w:noProof/>
+                <w:webHidden/>
+              </w:rPr>
+              <w:instrText xml:space="preserve"> PAGEREF _Toc506819814 \h </w:instrText>
+            </w:r>
+            <w:r>
+              <w:rPr>
+                <w:noProof/>
+                <w:webHidden/>
+              </w:rPr>
+            </w:r>
+            <w:r>
+              <w:rPr>
+                <w:noProof/>
+                <w:webHidden/>
+              </w:rPr>
+              <w:fldChar w:fldCharType="separate"/>
+            </w:r>
+            <w:r>
+              <w:rPr>
+                <w:noProof/>
+                <w:webHidden/>
+              </w:rPr>
+              <w:t>3</w:t>
             </w:r>
             <w:r>
               <w:rPr>
@@ -644,89 +858,698 @@
     <w:p>
       <w:pPr>
         <w:rPr>
-          <w:rStyle w:val="Heading1Char"/>
-          <w:lang w:val="nl-NL"/>
+          <w:rStyle w:val="Kop1Char"/>
         </w:rPr>
       </w:pPr>
-      <w:bookmarkStart w:id="5" w:name="_Toc506581824"/>
       <w:r>
         <w:rPr>
-          <w:rStyle w:val="Heading1Char"/>
-          <w:lang w:val="nl-NL"/>
+          <w:rStyle w:val="Kop1Char"/>
         </w:rPr>
         <w:br w:type="page"/>
       </w:r>
     </w:p>
     <w:p>
       <w:pPr>
-        <w:pStyle w:val="Heading1"/>
+        <w:pStyle w:val="Kop1"/>
         <w:rPr>
-          <w:rStyle w:val="Heading1Char"/>
-          <w:lang w:val="nl-NL"/>
+          <w:rStyle w:val="Kop1Char"/>
         </w:rPr>
       </w:pPr>
-      <w:proofErr w:type="spellStart"/>
+      <w:bookmarkStart w:id="5" w:name="_Toc506819811"/>
       <w:r>
         <w:rPr>
-          <w:rStyle w:val="Heading1Char"/>
-          <w:lang w:val="nl-NL"/>
+          <w:rStyle w:val="Kop1Char"/>
         </w:rPr>
         <w:lastRenderedPageBreak/>
         <w:t>Requirements</w:t>
       </w:r>
       <w:bookmarkEnd w:id="5"/>
-      <w:proofErr w:type="spellEnd"/>
     </w:p>
     <w:p>
-      <w:pPr>
-        <w:rPr>
-          <w:lang w:val="nl-NL"/>
-        </w:rPr>
-      </w:pPr>
       <w:r>
-        <w:rPr>
-          <w:lang w:val="nl-NL"/>
-        </w:rPr>
-        <w:t xml:space="preserve">De tool is bedoeld om allerhande statistieken van races bij te houden. Het gaat hierbij om het beheren van de data. Onder beheren wordt verstaan: toevoegen, aanpassen, verwijderen. Voor de eerste versie van het product is toevoegen en verwijderen een must, aanpassen een </w:t>
+        <w:t>De tool is bedoeld om allerhande statistieken van races bij te houden. Het gaat hierbij om het beheren van de data</w:t>
       </w:r>
-      <w:proofErr w:type="spellStart"/>
       <w:r>
-        <w:rPr>
-          <w:lang w:val="nl-NL"/>
-        </w:rPr>
-        <w:t>should</w:t>
+        <w:t xml:space="preserve"> en hieruit statistieken bepalen</w:t>
       </w:r>
-      <w:proofErr w:type="spellEnd"/>
       <w:r>
-        <w:rPr>
-          <w:lang w:val="nl-NL"/>
-        </w:rPr>
-        <w:t xml:space="preserve">. </w:t>
+        <w:t xml:space="preserve">. Onder beheren wordt verstaan: toevoegen, aanpassen, verwijderen. Voor de eerste versie van het product is toevoegen en verwijderen een must, aanpassen een should. </w:t>
       </w:r>
     </w:p>
     <w:p>
       <w:pPr>
-        <w:pStyle w:val="Heading2"/>
-        <w:rPr>
-          <w:lang w:val="nl-NL"/>
-        </w:rPr>
+        <w:pStyle w:val="Kop2"/>
       </w:pPr>
+      <w:bookmarkStart w:id="6" w:name="_Toc506819812"/>
       <w:r>
-        <w:rPr>
-          <w:lang w:val="nl-NL"/>
-        </w:rPr>
         <w:t>Beheersysteem</w:t>
       </w:r>
+      <w:bookmarkEnd w:id="6"/>
     </w:p>
     <w:tbl>
       <w:tblPr>
-        <w:tblStyle w:val="GridTable4"/>
+        <w:tblStyle w:val="Rastertabel4"/>
+        <w:tblW w:w="8642" w:type="dxa"/>
+        <w:tblLook w:val="0620" w:firstRow="1" w:lastRow="0" w:firstColumn="0" w:lastColumn="0" w:noHBand="1" w:noVBand="1"/>
+      </w:tblPr>
+      <w:tblGrid>
+        <w:gridCol w:w="1056"/>
+        <w:gridCol w:w="6452"/>
+        <w:gridCol w:w="1134"/>
+      </w:tblGrid>
+      <w:tr>
+        <w:trPr>
+          <w:cnfStyle w:val="100000000000" w:firstRow="1" w:lastRow="0" w:firstColumn="0" w:lastColumn="0" w:oddVBand="0" w:evenVBand="0" w:oddHBand="0" w:evenHBand="0" w:firstRowFirstColumn="0" w:firstRowLastColumn="0" w:lastRowFirstColumn="0" w:lastRowLastColumn="0"/>
+        </w:trPr>
+        <w:tc>
+          <w:tcPr>
+            <w:tcW w:w="0" w:type="auto"/>
+          </w:tcPr>
+          <w:p>
+            <w:r>
+              <w:t>ID</w:t>
+            </w:r>
+          </w:p>
+        </w:tc>
+        <w:tc>
+          <w:tcPr>
+            <w:tcW w:w="6452" w:type="dxa"/>
+          </w:tcPr>
+          <w:p>
+            <w:r>
+              <w:t>Beschri</w:t>
+            </w:r>
+            <w:r>
+              <w:t>j</w:t>
+            </w:r>
+            <w:r>
+              <w:t>ving</w:t>
+            </w:r>
+          </w:p>
+        </w:tc>
+        <w:tc>
+          <w:tcPr>
+            <w:tcW w:w="1134" w:type="dxa"/>
+          </w:tcPr>
+          <w:p>
+            <w:r>
+              <w:t>MoSCoW</w:t>
+            </w:r>
+          </w:p>
+        </w:tc>
+      </w:tr>
+      <w:tr>
+        <w:tc>
+          <w:tcPr>
+            <w:tcW w:w="0" w:type="auto"/>
+          </w:tcPr>
+          <w:p>
+            <w:r>
+              <w:t>FR-B</w:t>
+            </w:r>
+            <w:r>
+              <w:t>01</w:t>
+            </w:r>
+          </w:p>
+        </w:tc>
+        <w:tc>
+          <w:tcPr>
+            <w:tcW w:w="6452" w:type="dxa"/>
+          </w:tcPr>
+          <w:p>
+            <w:r>
+              <w:t>Een racediscipline beheren</w:t>
+            </w:r>
+          </w:p>
+        </w:tc>
+        <w:tc>
+          <w:tcPr>
+            <w:tcW w:w="1134" w:type="dxa"/>
+          </w:tcPr>
+          <w:p>
+            <w:r>
+              <w:t>M</w:t>
+            </w:r>
+          </w:p>
+        </w:tc>
+      </w:tr>
+      <w:tr>
+        <w:tc>
+          <w:tcPr>
+            <w:tcW w:w="0" w:type="auto"/>
+          </w:tcPr>
+          <w:p>
+            <w:r>
+              <w:t>FR-B</w:t>
+            </w:r>
+            <w:r>
+              <w:t>02</w:t>
+            </w:r>
+          </w:p>
+        </w:tc>
+        <w:tc>
+          <w:tcPr>
+            <w:tcW w:w="6452" w:type="dxa"/>
+          </w:tcPr>
+          <w:p>
+            <w:r>
+              <w:t xml:space="preserve">Een seizoen </w:t>
+            </w:r>
+            <w:r>
+              <w:t>koppelen</w:t>
+            </w:r>
+            <w:r>
+              <w:t xml:space="preserve"> aan een racediscipline</w:t>
+            </w:r>
+          </w:p>
+        </w:tc>
+        <w:tc>
+          <w:tcPr>
+            <w:tcW w:w="1134" w:type="dxa"/>
+          </w:tcPr>
+          <w:p>
+            <w:r>
+              <w:t>M</w:t>
+            </w:r>
+          </w:p>
+        </w:tc>
+      </w:tr>
+      <w:tr>
+        <w:tc>
+          <w:tcPr>
+            <w:tcW w:w="0" w:type="auto"/>
+          </w:tcPr>
+          <w:p>
+            <w:r>
+              <w:t>FR-B</w:t>
+            </w:r>
+            <w:r>
+              <w:t>03</w:t>
+            </w:r>
+          </w:p>
+        </w:tc>
+        <w:tc>
+          <w:tcPr>
+            <w:tcW w:w="6452" w:type="dxa"/>
+          </w:tcPr>
+          <w:p>
+            <w:r>
+              <w:t>Een circuit beheren</w:t>
+            </w:r>
+          </w:p>
+        </w:tc>
+        <w:tc>
+          <w:tcPr>
+            <w:tcW w:w="1134" w:type="dxa"/>
+          </w:tcPr>
+          <w:p>
+            <w:r>
+              <w:t>M</w:t>
+            </w:r>
+          </w:p>
+        </w:tc>
+      </w:tr>
+      <w:tr>
+        <w:tc>
+          <w:tcPr>
+            <w:tcW w:w="0" w:type="auto"/>
+          </w:tcPr>
+          <w:p>
+            <w:r>
+              <w:t xml:space="preserve">    </w:t>
+            </w:r>
+            <w:r>
+              <w:t>B-</w:t>
+            </w:r>
+            <w:r>
+              <w:t>B03.1</w:t>
+            </w:r>
+          </w:p>
+        </w:tc>
+        <w:tc>
+          <w:tcPr>
+            <w:tcW w:w="6452" w:type="dxa"/>
+          </w:tcPr>
+          <w:p>
+            <w:r>
+              <w:t>Een circuitconfiguratie beheren</w:t>
+            </w:r>
+          </w:p>
+        </w:tc>
+        <w:tc>
+          <w:tcPr>
+            <w:tcW w:w="1134" w:type="dxa"/>
+          </w:tcPr>
+          <w:p>
+            <w:r>
+              <w:t>C</w:t>
+            </w:r>
+          </w:p>
+        </w:tc>
+      </w:tr>
+      <w:tr>
+        <w:tc>
+          <w:tcPr>
+            <w:tcW w:w="0" w:type="auto"/>
+          </w:tcPr>
+          <w:p>
+            <w:r>
+              <w:t>FR-B</w:t>
+            </w:r>
+            <w:r>
+              <w:t>04</w:t>
+            </w:r>
+          </w:p>
+        </w:tc>
+        <w:tc>
+          <w:tcPr>
+            <w:tcW w:w="6452" w:type="dxa"/>
+          </w:tcPr>
+          <w:p>
+            <w:r>
+              <w:t>Een race op een circuit koppelen aan een seizoen</w:t>
+            </w:r>
+          </w:p>
+        </w:tc>
+        <w:tc>
+          <w:tcPr>
+            <w:tcW w:w="1134" w:type="dxa"/>
+          </w:tcPr>
+          <w:p>
+            <w:r>
+              <w:t>M</w:t>
+            </w:r>
+          </w:p>
+        </w:tc>
+      </w:tr>
+      <w:tr>
+        <w:tc>
+          <w:tcPr>
+            <w:tcW w:w="0" w:type="auto"/>
+          </w:tcPr>
+          <w:p>
+            <w:r>
+              <w:t xml:space="preserve">    </w:t>
+            </w:r>
+            <w:r>
+              <w:t>B-</w:t>
+            </w:r>
+            <w:r>
+              <w:t>B04.1</w:t>
+            </w:r>
+          </w:p>
+        </w:tc>
+        <w:tc>
+          <w:tcPr>
+            <w:tcW w:w="6452" w:type="dxa"/>
+          </w:tcPr>
+          <w:p>
+            <w:r>
+              <w:t>Een race op een circuitconfiguratie koppelen aan een seizoen</w:t>
+            </w:r>
+          </w:p>
+        </w:tc>
+        <w:tc>
+          <w:tcPr>
+            <w:tcW w:w="1134" w:type="dxa"/>
+          </w:tcPr>
+          <w:p>
+            <w:r>
+              <w:t>C</w:t>
+            </w:r>
+          </w:p>
+        </w:tc>
+      </w:tr>
+      <w:tr>
+        <w:tc>
+          <w:tcPr>
+            <w:tcW w:w="0" w:type="auto"/>
+          </w:tcPr>
+          <w:p>
+            <w:r>
+              <w:t>FR-B</w:t>
+            </w:r>
+            <w:r>
+              <w:t>05</w:t>
+            </w:r>
+          </w:p>
+        </w:tc>
+        <w:tc>
+          <w:tcPr>
+            <w:tcW w:w="6452" w:type="dxa"/>
+          </w:tcPr>
+          <w:p>
+            <w:r>
+              <w:t>Een raceteam beheren</w:t>
+            </w:r>
+          </w:p>
+        </w:tc>
+        <w:tc>
+          <w:tcPr>
+            <w:tcW w:w="1134" w:type="dxa"/>
+          </w:tcPr>
+          <w:p>
+            <w:r>
+              <w:t>M</w:t>
+            </w:r>
+          </w:p>
+        </w:tc>
+      </w:tr>
+      <w:tr>
+        <w:tc>
+          <w:tcPr>
+            <w:tcW w:w="0" w:type="auto"/>
+          </w:tcPr>
+          <w:p>
+            <w:r>
+              <w:t xml:space="preserve">    </w:t>
+            </w:r>
+            <w:r>
+              <w:t>B-</w:t>
+            </w:r>
+            <w:r>
+              <w:t>B05.1</w:t>
+            </w:r>
+          </w:p>
+        </w:tc>
+        <w:tc>
+          <w:tcPr>
+            <w:tcW w:w="6452" w:type="dxa"/>
+          </w:tcPr>
+          <w:p>
+            <w:r>
+              <w:t>Verschillende namen voor een raceteam beheren</w:t>
+            </w:r>
+          </w:p>
+        </w:tc>
+        <w:tc>
+          <w:tcPr>
+            <w:tcW w:w="1134" w:type="dxa"/>
+          </w:tcPr>
+          <w:p>
+            <w:r>
+              <w:t>C</w:t>
+            </w:r>
+          </w:p>
+        </w:tc>
+      </w:tr>
+      <w:tr>
+        <w:tc>
+          <w:tcPr>
+            <w:tcW w:w="0" w:type="auto"/>
+          </w:tcPr>
+          <w:p>
+            <w:r>
+              <w:t>FR-B</w:t>
+            </w:r>
+            <w:r>
+              <w:t>06</w:t>
+            </w:r>
+          </w:p>
+        </w:tc>
+        <w:tc>
+          <w:tcPr>
+            <w:tcW w:w="6452" w:type="dxa"/>
+          </w:tcPr>
+          <w:p>
+            <w:r>
+              <w:t xml:space="preserve">Een raceteam </w:t>
+            </w:r>
+            <w:r>
+              <w:t>koppelen</w:t>
+            </w:r>
+            <w:r>
+              <w:t xml:space="preserve"> aan een seizoen</w:t>
+            </w:r>
+          </w:p>
+        </w:tc>
+        <w:tc>
+          <w:tcPr>
+            <w:tcW w:w="1134" w:type="dxa"/>
+          </w:tcPr>
+          <w:p>
+            <w:r>
+              <w:t>M</w:t>
+            </w:r>
+          </w:p>
+        </w:tc>
+      </w:tr>
+      <w:tr>
+        <w:tc>
+          <w:tcPr>
+            <w:tcW w:w="0" w:type="auto"/>
+          </w:tcPr>
+          <w:p>
+            <w:r>
+              <w:t>FR-B</w:t>
+            </w:r>
+            <w:r>
+              <w:t>07</w:t>
+            </w:r>
+          </w:p>
+        </w:tc>
+        <w:tc>
+          <w:tcPr>
+            <w:tcW w:w="6452" w:type="dxa"/>
+          </w:tcPr>
+          <w:p>
+            <w:r>
+              <w:t>Een coureur beheren</w:t>
+            </w:r>
+          </w:p>
+        </w:tc>
+        <w:tc>
+          <w:tcPr>
+            <w:tcW w:w="1134" w:type="dxa"/>
+          </w:tcPr>
+          <w:p>
+            <w:r>
+              <w:t>M</w:t>
+            </w:r>
+          </w:p>
+        </w:tc>
+      </w:tr>
+      <w:tr>
+        <w:tc>
+          <w:tcPr>
+            <w:tcW w:w="0" w:type="auto"/>
+          </w:tcPr>
+          <w:p>
+            <w:r>
+              <w:t>FR-B</w:t>
+            </w:r>
+            <w:r>
+              <w:t>08</w:t>
+            </w:r>
+          </w:p>
+        </w:tc>
+        <w:tc>
+          <w:tcPr>
+            <w:tcW w:w="6452" w:type="dxa"/>
+          </w:tcPr>
+          <w:p>
+            <w:r>
+              <w:t>Een coureur koppelen aan een team voor een seizoen</w:t>
+            </w:r>
+          </w:p>
+        </w:tc>
+        <w:tc>
+          <w:tcPr>
+            <w:tcW w:w="1134" w:type="dxa"/>
+          </w:tcPr>
+          <w:p>
+            <w:r>
+              <w:t>M</w:t>
+            </w:r>
+          </w:p>
+        </w:tc>
+      </w:tr>
+      <w:tr>
+        <w:tc>
+          <w:tcPr>
+            <w:tcW w:w="0" w:type="auto"/>
+          </w:tcPr>
+          <w:p>
+            <w:r>
+              <w:t>FR-B</w:t>
+            </w:r>
+            <w:r>
+              <w:t>09</w:t>
+            </w:r>
+          </w:p>
+        </w:tc>
+        <w:tc>
+          <w:tcPr>
+            <w:tcW w:w="6452" w:type="dxa"/>
+          </w:tcPr>
+          <w:p>
+            <w:r>
+              <w:t xml:space="preserve">Een raceuitslag </w:t>
+            </w:r>
+            <w:r>
+              <w:t>beheren</w:t>
+            </w:r>
+          </w:p>
+        </w:tc>
+        <w:tc>
+          <w:tcPr>
+            <w:tcW w:w="1134" w:type="dxa"/>
+          </w:tcPr>
+          <w:p>
+            <w:r>
+              <w:t>M</w:t>
+            </w:r>
+          </w:p>
+        </w:tc>
+      </w:tr>
+      <w:tr>
+        <w:tc>
+          <w:tcPr>
+            <w:tcW w:w="0" w:type="auto"/>
+          </w:tcPr>
+          <w:p>
+            <w:r>
+              <w:t>FR-B10</w:t>
+            </w:r>
+          </w:p>
+        </w:tc>
+        <w:tc>
+          <w:tcPr>
+            <w:tcW w:w="6452" w:type="dxa"/>
+          </w:tcPr>
+          <w:p>
+            <w:r>
+              <w:t>Een racekwalificatie beheren</w:t>
+            </w:r>
+          </w:p>
+        </w:tc>
+        <w:tc>
+          <w:tcPr>
+            <w:tcW w:w="1134" w:type="dxa"/>
+          </w:tcPr>
+          <w:p>
+            <w:r>
+              <w:t>C</w:t>
+            </w:r>
+          </w:p>
+        </w:tc>
+      </w:tr>
+      <w:tr>
+        <w:tc>
+          <w:tcPr>
+            <w:tcW w:w="0" w:type="auto"/>
+          </w:tcPr>
+          <w:p>
+            <w:r>
+              <w:t>FR-B11</w:t>
+            </w:r>
+          </w:p>
+        </w:tc>
+        <w:tc>
+          <w:tcPr>
+            <w:tcW w:w="6452" w:type="dxa"/>
+          </w:tcPr>
+          <w:p>
+            <w:r>
+              <w:t>Een snelste ronde beheren</w:t>
+            </w:r>
+          </w:p>
+        </w:tc>
+        <w:tc>
+          <w:tcPr>
+            <w:tcW w:w="1134" w:type="dxa"/>
+          </w:tcPr>
+          <w:p>
+            <w:r>
+              <w:t>C</w:t>
+            </w:r>
+          </w:p>
+        </w:tc>
+      </w:tr>
+      <w:tr>
+        <w:tc>
+          <w:tcPr>
+            <w:tcW w:w="0" w:type="auto"/>
+          </w:tcPr>
+          <w:p>
+            <w:r>
+              <w:t>FR-B12</w:t>
+            </w:r>
+          </w:p>
+        </w:tc>
+        <w:tc>
+          <w:tcPr>
+            <w:tcW w:w="6452" w:type="dxa"/>
+          </w:tcPr>
+          <w:p>
+            <w:r>
+              <w:t>Een scoresystem beheren</w:t>
+            </w:r>
+          </w:p>
+        </w:tc>
+        <w:tc>
+          <w:tcPr>
+            <w:tcW w:w="1134" w:type="dxa"/>
+          </w:tcPr>
+          <w:p>
+            <w:r>
+              <w:t>M</w:t>
+            </w:r>
+          </w:p>
+        </w:tc>
+      </w:tr>
+      <w:tr>
+        <w:tc>
+          <w:tcPr>
+            <w:tcW w:w="0" w:type="auto"/>
+          </w:tcPr>
+          <w:p>
+            <w:r>
+              <w:t>FR-B13</w:t>
+            </w:r>
+          </w:p>
+        </w:tc>
+        <w:tc>
+          <w:tcPr>
+            <w:tcW w:w="6452" w:type="dxa"/>
+          </w:tcPr>
+          <w:p>
+            <w:r>
+              <w:t>Een scoresysteem koppelen aan een seizoen</w:t>
+            </w:r>
+          </w:p>
+        </w:tc>
+        <w:tc>
+          <w:tcPr>
+            <w:tcW w:w="1134" w:type="dxa"/>
+          </w:tcPr>
+          <w:p>
+            <w:r>
+              <w:t>M</w:t>
+            </w:r>
+          </w:p>
+        </w:tc>
+      </w:tr>
+    </w:tbl>
+    <w:p>
+      <w:pPr>
+        <w:pStyle w:val="Kop2"/>
+      </w:pPr>
+      <w:bookmarkStart w:id="7" w:name="_Toc506819813"/>
+      <w:r>
+        <w:t>Statistiekensysteem</w:t>
+      </w:r>
+      <w:bookmarkEnd w:id="7"/>
+    </w:p>
+    <w:tbl>
+      <w:tblPr>
+        <w:tblStyle w:val="Rastertabel4"/>
         <w:tblW w:w="0" w:type="auto"/>
         <w:tblLook w:val="0620" w:firstRow="1" w:lastRow="0" w:firstColumn="0" w:lastColumn="0" w:noHBand="1" w:noVBand="1"/>
       </w:tblPr>
       <w:tblGrid>
-        <w:gridCol w:w="859"/>
-        <w:gridCol w:w="5510"/>
+        <w:gridCol w:w="1129"/>
+        <w:gridCol w:w="6424"/>
         <w:gridCol w:w="1077"/>
       </w:tblGrid>
       <w:tr>
@@ -735,79 +1558,60 @@
         </w:trPr>
         <w:tc>
           <w:tcPr>
+            <w:tcW w:w="1129" w:type="dxa"/>
+          </w:tcPr>
+          <w:p>
+            <w:r>
+              <w:t>ID</w:t>
+            </w:r>
+          </w:p>
+        </w:tc>
+        <w:tc>
+          <w:tcPr>
+            <w:tcW w:w="6424" w:type="dxa"/>
+          </w:tcPr>
+          <w:p>
+            <w:r>
+              <w:t>Beschri</w:t>
+            </w:r>
+            <w:r>
+              <w:t>j</w:t>
+            </w:r>
+            <w:r>
+              <w:t>ving</w:t>
+            </w:r>
+          </w:p>
+        </w:tc>
+        <w:tc>
+          <w:tcPr>
             <w:tcW w:w="0" w:type="auto"/>
           </w:tcPr>
           <w:p>
             <w:r>
-              <w:t>ID</w:t>
-            </w:r>
-          </w:p>
-        </w:tc>
-        <w:tc>
-          <w:tcPr>
-            <w:tcW w:w="0" w:type="auto"/>
-          </w:tcPr>
-          <w:p>
-            <w:proofErr w:type="spellStart"/>
-            <w:r>
-              <w:t>Beschriving</w:t>
-            </w:r>
-            <w:proofErr w:type="spellEnd"/>
-          </w:p>
-        </w:tc>
-        <w:tc>
-          <w:tcPr>
-            <w:tcW w:w="0" w:type="auto"/>
-          </w:tcPr>
-          <w:p>
-            <w:proofErr w:type="spellStart"/>
-            <w:r>
               <w:t>MoSCoW</w:t>
             </w:r>
-            <w:proofErr w:type="spellEnd"/>
           </w:p>
         </w:tc>
       </w:tr>
       <w:tr>
         <w:tc>
           <w:tcPr>
-            <w:tcW w:w="0" w:type="auto"/>
-          </w:tcPr>
-          <w:p>
-            <w:r>
-              <w:t>FR-B</w:t>
-            </w:r>
-            <w:r>
-              <w:t>01</w:t>
-            </w:r>
-          </w:p>
-        </w:tc>
-        <w:tc>
-          <w:tcPr>
-            <w:tcW w:w="0" w:type="auto"/>
-          </w:tcPr>
-          <w:p>
-            <w:proofErr w:type="spellStart"/>
-            <w:r>
-              <w:t>Een</w:t>
-            </w:r>
-            <w:proofErr w:type="spellEnd"/>
-            <w:r>
-              <w:t xml:space="preserve"> </w:t>
-            </w:r>
-            <w:proofErr w:type="spellStart"/>
-            <w:r>
-              <w:t>racediscipline</w:t>
-            </w:r>
-            <w:proofErr w:type="spellEnd"/>
-            <w:r>
-              <w:t xml:space="preserve"> </w:t>
-            </w:r>
-            <w:proofErr w:type="spellStart"/>
-            <w:r>
-              <w:t>beheren</w:t>
-            </w:r>
-            <w:proofErr w:type="spellEnd"/>
+            <w:tcW w:w="1129" w:type="dxa"/>
+          </w:tcPr>
+          <w:p>
+            <w:r>
+              <w:t>FR-S01</w:t>
+            </w:r>
+          </w:p>
+        </w:tc>
+        <w:tc>
+          <w:tcPr>
+            <w:tcW w:w="6424" w:type="dxa"/>
+          </w:tcPr>
+          <w:p>
+            <w:r>
+              <w:t>Totaal aantal punten weergeven</w:t>
+            </w:r>
           </w:p>
         </w:tc>
         <w:tc>
@@ -824,44 +1628,21 @@
       <w:tr>
         <w:tc>
           <w:tcPr>
-            <w:tcW w:w="0" w:type="auto"/>
-          </w:tcPr>
-          <w:p>
-            <w:r>
-              <w:t>FR-B</w:t>
-            </w:r>
-            <w:r>
-              <w:t>02</w:t>
-            </w:r>
-          </w:p>
-        </w:tc>
-        <w:tc>
-          <w:tcPr>
-            <w:tcW w:w="0" w:type="auto"/>
-          </w:tcPr>
-          <w:p>
-            <w:pPr>
-              <w:rPr>
-                <w:lang w:val="nl-NL"/>
-              </w:rPr>
-            </w:pPr>
-            <w:r>
-              <w:rPr>
-                <w:lang w:val="nl-NL"/>
-              </w:rPr>
-              <w:t xml:space="preserve">Een seizoen </w:t>
-            </w:r>
-            <w:r>
-              <w:rPr>
-                <w:lang w:val="nl-NL"/>
-              </w:rPr>
-              <w:t>koppelen</w:t>
-            </w:r>
-            <w:r>
-              <w:rPr>
-                <w:lang w:val="nl-NL"/>
-              </w:rPr>
-              <w:t xml:space="preserve"> aan een racediscipline</w:t>
+            <w:tcW w:w="1129" w:type="dxa"/>
+          </w:tcPr>
+          <w:p>
+            <w:r>
+              <w:t>FR-S02</w:t>
+            </w:r>
+          </w:p>
+        </w:tc>
+        <w:tc>
+          <w:tcPr>
+            <w:tcW w:w="6424" w:type="dxa"/>
+          </w:tcPr>
+          <w:p>
+            <w:r>
+              <w:t>Totaal aantal punten op basis van een scoresysteem weergeven</w:t>
             </w:r>
           </w:p>
         </w:tc>
@@ -879,44 +1660,31 @@
       <w:tr>
         <w:tc>
           <w:tcPr>
+            <w:tcW w:w="1129" w:type="dxa"/>
+          </w:tcPr>
+          <w:p>
+            <w:r>
+              <w:t>FR-S03</w:t>
+            </w:r>
+          </w:p>
+        </w:tc>
+        <w:tc>
+          <w:tcPr>
+            <w:tcW w:w="6424" w:type="dxa"/>
+          </w:tcPr>
+          <w:p>
+            <w:r>
+              <w:t>Totaal aantal races weergeven</w:t>
+            </w:r>
+          </w:p>
+        </w:tc>
+        <w:tc>
+          <w:tcPr>
             <w:tcW w:w="0" w:type="auto"/>
           </w:tcPr>
           <w:p>
             <w:r>
-              <w:t>FR-B</w:t>
-            </w:r>
-            <w:r>
-              <w:t>03</w:t>
-            </w:r>
-          </w:p>
-        </w:tc>
-        <w:tc>
-          <w:tcPr>
-            <w:tcW w:w="0" w:type="auto"/>
-          </w:tcPr>
-          <w:p>
-            <w:proofErr w:type="spellStart"/>
-            <w:r>
-              <w:t>Een</w:t>
-            </w:r>
-            <w:proofErr w:type="spellEnd"/>
-            <w:r>
-              <w:t xml:space="preserve"> circuit </w:t>
-            </w:r>
-            <w:proofErr w:type="spellStart"/>
-            <w:r>
-              <w:t>beheren</w:t>
-            </w:r>
-            <w:proofErr w:type="spellEnd"/>
-          </w:p>
-        </w:tc>
-        <w:tc>
-          <w:tcPr>
-            <w:tcW w:w="0" w:type="auto"/>
-          </w:tcPr>
-          <w:p>
-            <w:r>
-              <w:t>M</w:t>
+              <w:t>S</w:t>
             </w:r>
           </w:p>
         </w:tc>
@@ -924,43 +1692,22 @@
       <w:tr>
         <w:tc>
           <w:tcPr>
-            <w:tcW w:w="0" w:type="auto"/>
-          </w:tcPr>
-          <w:p>
-            <w:r>
-              <w:t>B-</w:t>
-            </w:r>
-            <w:r>
-              <w:t>B03.1</w:t>
-            </w:r>
-          </w:p>
-        </w:tc>
-        <w:tc>
-          <w:tcPr>
-            <w:tcW w:w="0" w:type="auto"/>
-          </w:tcPr>
-          <w:p>
-            <w:proofErr w:type="spellStart"/>
-            <w:r>
-              <w:t>Een</w:t>
-            </w:r>
-            <w:proofErr w:type="spellEnd"/>
-            <w:r>
-              <w:t xml:space="preserve"> </w:t>
-            </w:r>
-            <w:proofErr w:type="spellStart"/>
-            <w:r>
-              <w:t>circuitconfiguratie</w:t>
-            </w:r>
-            <w:proofErr w:type="spellEnd"/>
-            <w:r>
-              <w:t xml:space="preserve"> </w:t>
-            </w:r>
-            <w:proofErr w:type="spellStart"/>
-            <w:r>
-              <w:t>beheren</w:t>
-            </w:r>
-            <w:proofErr w:type="spellEnd"/>
+            <w:tcW w:w="1129" w:type="dxa"/>
+          </w:tcPr>
+          <w:p>
+            <w:r>
+              <w:t>FR-S04</w:t>
+            </w:r>
+          </w:p>
+        </w:tc>
+        <w:tc>
+          <w:tcPr>
+            <w:tcW w:w="6424" w:type="dxa"/>
+          </w:tcPr>
+          <w:p>
+            <w:r>
+              <w:t>Toegepaste statistieken weergeven</w:t>
+            </w:r>
           </w:p>
         </w:tc>
         <w:tc>
@@ -977,56 +1724,31 @@
       <w:tr>
         <w:tc>
           <w:tcPr>
+            <w:tcW w:w="1129" w:type="dxa"/>
+          </w:tcPr>
+          <w:p>
+            <w:r>
+              <w:t>B-S04.1</w:t>
+            </w:r>
+          </w:p>
+        </w:tc>
+        <w:tc>
+          <w:tcPr>
+            <w:tcW w:w="6424" w:type="dxa"/>
+          </w:tcPr>
+          <w:p>
+            <w:r>
+              <w:t>Toegepaste statistieken zijn o.a.: Punten per race, Punten per seizoen</w:t>
+            </w:r>
+          </w:p>
+        </w:tc>
+        <w:tc>
+          <w:tcPr>
             <w:tcW w:w="0" w:type="auto"/>
           </w:tcPr>
           <w:p>
             <w:r>
-              <w:t>FR-B</w:t>
-            </w:r>
-            <w:r>
-              <w:t>04</w:t>
-            </w:r>
-          </w:p>
-        </w:tc>
-        <w:tc>
-          <w:tcPr>
-            <w:tcW w:w="0" w:type="auto"/>
-          </w:tcPr>
-          <w:p>
-            <w:pPr>
-              <w:rPr>
-                <w:lang w:val="nl-NL"/>
-              </w:rPr>
-            </w:pPr>
-            <w:r>
-              <w:rPr>
-                <w:lang w:val="nl-NL"/>
-              </w:rPr>
-              <w:t xml:space="preserve">Een </w:t>
-            </w:r>
-            <w:r>
-              <w:rPr>
-                <w:lang w:val="nl-NL"/>
-              </w:rPr>
-              <w:t>race op een circuit koppelen aan een seizoen</w:t>
-            </w:r>
-          </w:p>
-        </w:tc>
-        <w:tc>
-          <w:tcPr>
-            <w:tcW w:w="0" w:type="auto"/>
-          </w:tcPr>
-          <w:p>
-            <w:pPr>
-              <w:rPr>
-                <w:lang w:val="nl-NL"/>
-              </w:rPr>
-            </w:pPr>
-            <w:r>
-              <w:rPr>
-                <w:lang w:val="nl-NL"/>
-              </w:rPr>
-              <w:t>M</w:t>
+              <w:t>C</w:t>
             </w:r>
           </w:p>
         </w:tc>
@@ -1034,61 +1756,30 @@
       <w:tr>
         <w:tc>
           <w:tcPr>
+            <w:tcW w:w="1129" w:type="dxa"/>
+          </w:tcPr>
+          <w:p>
+            <w:r>
+              <w:t>FR-S05</w:t>
+            </w:r>
+          </w:p>
+        </w:tc>
+        <w:tc>
+          <w:tcPr>
+            <w:tcW w:w="6424" w:type="dxa"/>
+          </w:tcPr>
+          <w:p>
+            <w:r>
+              <w:t>Overige statistieken weergeven</w:t>
+            </w:r>
+          </w:p>
+        </w:tc>
+        <w:tc>
+          <w:tcPr>
             <w:tcW w:w="0" w:type="auto"/>
           </w:tcPr>
           <w:p>
             <w:r>
-              <w:t>B-</w:t>
-            </w:r>
-            <w:r>
-              <w:t>B04.1</w:t>
-            </w:r>
-          </w:p>
-        </w:tc>
-        <w:tc>
-          <w:tcPr>
-            <w:tcW w:w="0" w:type="auto"/>
-          </w:tcPr>
-          <w:p>
-            <w:pPr>
-              <w:rPr>
-                <w:lang w:val="nl-NL"/>
-              </w:rPr>
-            </w:pPr>
-            <w:r>
-              <w:rPr>
-                <w:lang w:val="nl-NL"/>
-              </w:rPr>
-              <w:t>Een race op een circuit</w:t>
-            </w:r>
-            <w:r>
-              <w:rPr>
-                <w:lang w:val="nl-NL"/>
-              </w:rPr>
-              <w:t>configuratie</w:t>
-            </w:r>
-            <w:r>
-              <w:rPr>
-                <w:lang w:val="nl-NL"/>
-              </w:rPr>
-              <w:t xml:space="preserve"> koppelen aan een seizoen</w:t>
-            </w:r>
-          </w:p>
-        </w:tc>
-        <w:tc>
-          <w:tcPr>
-            <w:tcW w:w="0" w:type="auto"/>
-          </w:tcPr>
-          <w:p>
-            <w:pPr>
-              <w:rPr>
-                <w:lang w:val="nl-NL"/>
-              </w:rPr>
-            </w:pPr>
-            <w:r>
-              <w:rPr>
-                <w:lang w:val="nl-NL"/>
-              </w:rPr>
               <w:t>C</w:t>
             </w:r>
           </w:p>
@@ -1097,517 +1788,34 @@
       <w:tr>
         <w:tc>
           <w:tcPr>
+            <w:tcW w:w="1129" w:type="dxa"/>
+          </w:tcPr>
+          <w:p>
+            <w:r>
+              <w:t xml:space="preserve">    </w:t>
+            </w:r>
+            <w:r>
+              <w:t>B-S05.1</w:t>
+            </w:r>
+          </w:p>
+        </w:tc>
+        <w:tc>
+          <w:tcPr>
+            <w:tcW w:w="6424" w:type="dxa"/>
+          </w:tcPr>
+          <w:p>
+            <w:r>
+              <w:t>Overige statistieken zijn o.a.: Aantal overwinningen, Meeste overwinningen in 1 seizoen, et cetera</w:t>
+            </w:r>
+          </w:p>
+        </w:tc>
+        <w:tc>
+          <w:tcPr>
             <w:tcW w:w="0" w:type="auto"/>
           </w:tcPr>
           <w:p>
             <w:r>
-              <w:t>FR-B</w:t>
-            </w:r>
-            <w:r>
-              <w:t>05</w:t>
-            </w:r>
-          </w:p>
-        </w:tc>
-        <w:tc>
-          <w:tcPr>
-            <w:tcW w:w="0" w:type="auto"/>
-          </w:tcPr>
-          <w:p>
-            <w:proofErr w:type="spellStart"/>
-            <w:r>
-              <w:t>Een</w:t>
-            </w:r>
-            <w:proofErr w:type="spellEnd"/>
-            <w:r>
-              <w:t xml:space="preserve"> </w:t>
-            </w:r>
-            <w:proofErr w:type="spellStart"/>
-            <w:r>
-              <w:t>raceteam</w:t>
-            </w:r>
-            <w:proofErr w:type="spellEnd"/>
-            <w:r>
-              <w:t xml:space="preserve"> </w:t>
-            </w:r>
-            <w:proofErr w:type="spellStart"/>
-            <w:r>
-              <w:t>beheren</w:t>
-            </w:r>
-            <w:proofErr w:type="spellEnd"/>
-          </w:p>
-        </w:tc>
-        <w:tc>
-          <w:tcPr>
-            <w:tcW w:w="0" w:type="auto"/>
-          </w:tcPr>
-          <w:p>
-            <w:r>
-              <w:t>M</w:t>
-            </w:r>
-          </w:p>
-        </w:tc>
-      </w:tr>
-      <w:tr>
-        <w:tc>
-          <w:tcPr>
-            <w:tcW w:w="0" w:type="auto"/>
-          </w:tcPr>
-          <w:p>
-            <w:r>
-              <w:t>B-</w:t>
-            </w:r>
-            <w:r>
-              <w:t>B05.1</w:t>
-            </w:r>
-          </w:p>
-        </w:tc>
-        <w:tc>
-          <w:tcPr>
-            <w:tcW w:w="0" w:type="auto"/>
-          </w:tcPr>
-          <w:p>
-            <w:pPr>
-              <w:rPr>
-                <w:lang w:val="nl-NL"/>
-              </w:rPr>
-            </w:pPr>
-            <w:r>
-              <w:rPr>
-                <w:lang w:val="nl-NL"/>
-              </w:rPr>
-              <w:t>Verschillende namen voor een raceteam beheren</w:t>
-            </w:r>
-          </w:p>
-        </w:tc>
-        <w:tc>
-          <w:tcPr>
-            <w:tcW w:w="0" w:type="auto"/>
-          </w:tcPr>
-          <w:p>
-            <w:r>
               <w:t>C</w:t>
-            </w:r>
-          </w:p>
-        </w:tc>
-      </w:tr>
-      <w:tr>
-        <w:tc>
-          <w:tcPr>
-            <w:tcW w:w="0" w:type="auto"/>
-          </w:tcPr>
-          <w:p>
-            <w:r>
-              <w:t>FR-B</w:t>
-            </w:r>
-            <w:r>
-              <w:t>06</w:t>
-            </w:r>
-          </w:p>
-        </w:tc>
-        <w:tc>
-          <w:tcPr>
-            <w:tcW w:w="0" w:type="auto"/>
-          </w:tcPr>
-          <w:p>
-            <w:pPr>
-              <w:rPr>
-                <w:lang w:val="nl-NL"/>
-              </w:rPr>
-            </w:pPr>
-            <w:r>
-              <w:rPr>
-                <w:lang w:val="nl-NL"/>
-              </w:rPr>
-              <w:t xml:space="preserve">Een raceteam </w:t>
-            </w:r>
-            <w:r>
-              <w:rPr>
-                <w:lang w:val="nl-NL"/>
-              </w:rPr>
-              <w:t>koppelen</w:t>
-            </w:r>
-            <w:r>
-              <w:rPr>
-                <w:lang w:val="nl-NL"/>
-              </w:rPr>
-              <w:t xml:space="preserve"> aan een seizoen</w:t>
-            </w:r>
-          </w:p>
-        </w:tc>
-        <w:tc>
-          <w:tcPr>
-            <w:tcW w:w="0" w:type="auto"/>
-          </w:tcPr>
-          <w:p>
-            <w:r>
-              <w:t>M</w:t>
-            </w:r>
-          </w:p>
-        </w:tc>
-      </w:tr>
-      <w:tr>
-        <w:tc>
-          <w:tcPr>
-            <w:tcW w:w="0" w:type="auto"/>
-          </w:tcPr>
-          <w:p>
-            <w:r>
-              <w:t>FR-B</w:t>
-            </w:r>
-            <w:r>
-              <w:t>07</w:t>
-            </w:r>
-          </w:p>
-        </w:tc>
-        <w:tc>
-          <w:tcPr>
-            <w:tcW w:w="0" w:type="auto"/>
-          </w:tcPr>
-          <w:p>
-            <w:proofErr w:type="spellStart"/>
-            <w:r>
-              <w:t>Een</w:t>
-            </w:r>
-            <w:proofErr w:type="spellEnd"/>
-            <w:r>
-              <w:t xml:space="preserve"> </w:t>
-            </w:r>
-            <w:proofErr w:type="spellStart"/>
-            <w:r>
-              <w:t>coureur</w:t>
-            </w:r>
-            <w:proofErr w:type="spellEnd"/>
-            <w:r>
-              <w:t xml:space="preserve"> </w:t>
-            </w:r>
-            <w:proofErr w:type="spellStart"/>
-            <w:r>
-              <w:t>beheren</w:t>
-            </w:r>
-            <w:proofErr w:type="spellEnd"/>
-          </w:p>
-        </w:tc>
-        <w:tc>
-          <w:tcPr>
-            <w:tcW w:w="0" w:type="auto"/>
-          </w:tcPr>
-          <w:p>
-            <w:r>
-              <w:t>M</w:t>
-            </w:r>
-          </w:p>
-        </w:tc>
-      </w:tr>
-      <w:tr>
-        <w:tc>
-          <w:tcPr>
-            <w:tcW w:w="0" w:type="auto"/>
-          </w:tcPr>
-          <w:p>
-            <w:r>
-              <w:t>FR-B</w:t>
-            </w:r>
-            <w:r>
-              <w:t>08</w:t>
-            </w:r>
-          </w:p>
-        </w:tc>
-        <w:tc>
-          <w:tcPr>
-            <w:tcW w:w="0" w:type="auto"/>
-          </w:tcPr>
-          <w:p>
-            <w:pPr>
-              <w:rPr>
-                <w:lang w:val="nl-NL"/>
-              </w:rPr>
-            </w:pPr>
-            <w:r>
-              <w:rPr>
-                <w:lang w:val="nl-NL"/>
-              </w:rPr>
-              <w:t>Een coureur koppelen aan een team voor een seizoen</w:t>
-            </w:r>
-          </w:p>
-        </w:tc>
-        <w:tc>
-          <w:tcPr>
-            <w:tcW w:w="0" w:type="auto"/>
-          </w:tcPr>
-          <w:p>
-            <w:pPr>
-              <w:rPr>
-                <w:lang w:val="nl-NL"/>
-              </w:rPr>
-            </w:pPr>
-            <w:r>
-              <w:rPr>
-                <w:lang w:val="nl-NL"/>
-              </w:rPr>
-              <w:t>M</w:t>
-            </w:r>
-          </w:p>
-        </w:tc>
-      </w:tr>
-      <w:tr>
-        <w:tc>
-          <w:tcPr>
-            <w:tcW w:w="0" w:type="auto"/>
-          </w:tcPr>
-          <w:p>
-            <w:r>
-              <w:t>FR-B</w:t>
-            </w:r>
-            <w:r>
-              <w:t>09</w:t>
-            </w:r>
-          </w:p>
-        </w:tc>
-        <w:tc>
-          <w:tcPr>
-            <w:tcW w:w="0" w:type="auto"/>
-          </w:tcPr>
-          <w:p>
-            <w:pPr>
-              <w:rPr>
-                <w:lang w:val="nl-NL"/>
-              </w:rPr>
-            </w:pPr>
-            <w:r>
-              <w:rPr>
-                <w:lang w:val="nl-NL"/>
-              </w:rPr>
-              <w:t xml:space="preserve">Een </w:t>
-            </w:r>
-            <w:proofErr w:type="spellStart"/>
-            <w:r>
-              <w:rPr>
-                <w:lang w:val="nl-NL"/>
-              </w:rPr>
-              <w:t>raceuitslag</w:t>
-            </w:r>
-            <w:proofErr w:type="spellEnd"/>
-            <w:r>
-              <w:rPr>
-                <w:lang w:val="nl-NL"/>
-              </w:rPr>
-              <w:t xml:space="preserve"> </w:t>
-            </w:r>
-            <w:r>
-              <w:rPr>
-                <w:lang w:val="nl-NL"/>
-              </w:rPr>
-              <w:t>beheren</w:t>
-            </w:r>
-          </w:p>
-        </w:tc>
-        <w:tc>
-          <w:tcPr>
-            <w:tcW w:w="0" w:type="auto"/>
-          </w:tcPr>
-          <w:p>
-            <w:pPr>
-              <w:rPr>
-                <w:lang w:val="nl-NL"/>
-              </w:rPr>
-            </w:pPr>
-            <w:r>
-              <w:rPr>
-                <w:lang w:val="nl-NL"/>
-              </w:rPr>
-              <w:t>M</w:t>
-            </w:r>
-          </w:p>
-        </w:tc>
-      </w:tr>
-      <w:tr>
-        <w:tc>
-          <w:tcPr>
-            <w:tcW w:w="0" w:type="auto"/>
-          </w:tcPr>
-          <w:p>
-            <w:r>
-              <w:t>FR-B10</w:t>
-            </w:r>
-          </w:p>
-        </w:tc>
-        <w:tc>
-          <w:tcPr>
-            <w:tcW w:w="0" w:type="auto"/>
-          </w:tcPr>
-          <w:p>
-            <w:pPr>
-              <w:rPr>
-                <w:lang w:val="nl-NL"/>
-              </w:rPr>
-            </w:pPr>
-            <w:r>
-              <w:rPr>
-                <w:lang w:val="nl-NL"/>
-              </w:rPr>
-              <w:t>Een racekwalificatie beheren</w:t>
-            </w:r>
-          </w:p>
-        </w:tc>
-        <w:tc>
-          <w:tcPr>
-            <w:tcW w:w="0" w:type="auto"/>
-          </w:tcPr>
-          <w:p>
-            <w:pPr>
-              <w:rPr>
-                <w:lang w:val="nl-NL"/>
-              </w:rPr>
-            </w:pPr>
-            <w:r>
-              <w:rPr>
-                <w:lang w:val="nl-NL"/>
-              </w:rPr>
-              <w:t>C</w:t>
-            </w:r>
-          </w:p>
-        </w:tc>
-      </w:tr>
-      <w:tr>
-        <w:tc>
-          <w:tcPr>
-            <w:tcW w:w="0" w:type="auto"/>
-          </w:tcPr>
-          <w:p>
-            <w:r>
-              <w:t>FR-B11</w:t>
-            </w:r>
-          </w:p>
-        </w:tc>
-        <w:tc>
-          <w:tcPr>
-            <w:tcW w:w="0" w:type="auto"/>
-          </w:tcPr>
-          <w:p>
-            <w:pPr>
-              <w:rPr>
-                <w:lang w:val="nl-NL"/>
-              </w:rPr>
-            </w:pPr>
-            <w:r>
-              <w:rPr>
-                <w:lang w:val="nl-NL"/>
-              </w:rPr>
-              <w:t>Een snelste ronde beheren</w:t>
-            </w:r>
-          </w:p>
-        </w:tc>
-        <w:tc>
-          <w:tcPr>
-            <w:tcW w:w="0" w:type="auto"/>
-          </w:tcPr>
-          <w:p>
-            <w:pPr>
-              <w:rPr>
-                <w:lang w:val="nl-NL"/>
-              </w:rPr>
-            </w:pPr>
-            <w:r>
-              <w:rPr>
-                <w:lang w:val="nl-NL"/>
-              </w:rPr>
-              <w:t>C</w:t>
-            </w:r>
-          </w:p>
-        </w:tc>
-      </w:tr>
-      <w:tr>
-        <w:tc>
-          <w:tcPr>
-            <w:tcW w:w="0" w:type="auto"/>
-          </w:tcPr>
-          <w:p>
-            <w:r>
-              <w:t>FR-B12</w:t>
-            </w:r>
-          </w:p>
-        </w:tc>
-        <w:tc>
-          <w:tcPr>
-            <w:tcW w:w="0" w:type="auto"/>
-          </w:tcPr>
-          <w:p>
-            <w:pPr>
-              <w:rPr>
-                <w:lang w:val="nl-NL"/>
-              </w:rPr>
-            </w:pPr>
-            <w:r>
-              <w:rPr>
-                <w:lang w:val="nl-NL"/>
-              </w:rPr>
-              <w:t>Een scoresystem beheren</w:t>
-            </w:r>
-          </w:p>
-        </w:tc>
-        <w:tc>
-          <w:tcPr>
-            <w:tcW w:w="0" w:type="auto"/>
-          </w:tcPr>
-          <w:p>
-            <w:pPr>
-              <w:rPr>
-                <w:lang w:val="nl-NL"/>
-              </w:rPr>
-            </w:pPr>
-            <w:r>
-              <w:rPr>
-                <w:lang w:val="nl-NL"/>
-              </w:rPr>
-              <w:t>M</w:t>
-            </w:r>
-          </w:p>
-        </w:tc>
-      </w:tr>
-      <w:tr>
-        <w:tc>
-          <w:tcPr>
-            <w:tcW w:w="0" w:type="auto"/>
-          </w:tcPr>
-          <w:p>
-            <w:r>
-              <w:t>FR-B13</w:t>
-            </w:r>
-          </w:p>
-        </w:tc>
-        <w:tc>
-          <w:tcPr>
-            <w:tcW w:w="0" w:type="auto"/>
-          </w:tcPr>
-          <w:p>
-            <w:pPr>
-              <w:rPr>
-                <w:lang w:val="nl-NL"/>
-              </w:rPr>
-            </w:pPr>
-            <w:r>
-              <w:rPr>
-                <w:lang w:val="nl-NL"/>
-              </w:rPr>
-              <w:t>Een scoresysteem koppelen aan een seizoen</w:t>
-            </w:r>
-          </w:p>
-        </w:tc>
-        <w:tc>
-          <w:tcPr>
-            <w:tcW w:w="0" w:type="auto"/>
-          </w:tcPr>
-          <w:p>
-            <w:pPr>
-              <w:rPr>
-                <w:lang w:val="nl-NL"/>
-              </w:rPr>
-            </w:pPr>
-            <w:r>
-              <w:rPr>
-                <w:lang w:val="nl-NL"/>
-              </w:rPr>
-              <w:t>M</w:t>
             </w:r>
           </w:p>
         </w:tc>
@@ -1615,27 +1823,24 @@
     </w:tbl>
     <w:p>
       <w:pPr>
-        <w:pStyle w:val="Heading2"/>
-        <w:rPr>
-          <w:lang w:val="nl-NL"/>
-        </w:rPr>
+        <w:pStyle w:val="Kop2"/>
       </w:pPr>
+      <w:bookmarkStart w:id="8" w:name="_Toc506819814"/>
       <w:r>
-        <w:rPr>
-          <w:lang w:val="nl-NL"/>
-        </w:rPr>
-        <w:t>Statistiekensysteem</w:t>
+        <w:lastRenderedPageBreak/>
+        <w:t>Kwaliteitseisen Algemeen</w:t>
       </w:r>
+      <w:bookmarkEnd w:id="8"/>
     </w:p>
     <w:tbl>
       <w:tblPr>
-        <w:tblStyle w:val="GridTable4"/>
+        <w:tblStyle w:val="Rastertabel4"/>
         <w:tblW w:w="0" w:type="auto"/>
         <w:tblLook w:val="0620" w:firstRow="1" w:lastRow="0" w:firstColumn="0" w:lastColumn="0" w:noHBand="1" w:noVBand="1"/>
       </w:tblPr>
       <w:tblGrid>
-        <w:gridCol w:w="988"/>
-        <w:gridCol w:w="6565"/>
+        <w:gridCol w:w="1413"/>
+        <w:gridCol w:w="6140"/>
         <w:gridCol w:w="1077"/>
       </w:tblGrid>
       <w:tr>
@@ -1644,7 +1849,7 @@
         </w:trPr>
         <w:tc>
           <w:tcPr>
-            <w:tcW w:w="988" w:type="dxa"/>
+            <w:tcW w:w="1413" w:type="dxa"/>
           </w:tcPr>
           <w:p>
             <w:r>
@@ -1654,14 +1859,18 @@
         </w:tc>
         <w:tc>
           <w:tcPr>
-            <w:tcW w:w="6565" w:type="dxa"/>
-          </w:tcPr>
-          <w:p>
-            <w:proofErr w:type="spellStart"/>
-            <w:r>
-              <w:t>Beschriving</w:t>
-            </w:r>
-            <w:proofErr w:type="spellEnd"/>
+            <w:tcW w:w="6140" w:type="dxa"/>
+          </w:tcPr>
+          <w:p>
+            <w:r>
+              <w:t>Beschri</w:t>
+            </w:r>
+            <w:r>
+              <w:t>j</w:t>
+            </w:r>
+            <w:r>
+              <w:t>ving</w:t>
+            </w:r>
           </w:p>
         </w:tc>
         <w:tc>
@@ -1669,59 +1878,31 @@
             <w:tcW w:w="0" w:type="auto"/>
           </w:tcPr>
           <w:p>
-            <w:proofErr w:type="spellStart"/>
             <w:r>
               <w:t>MoSCoW</w:t>
             </w:r>
-            <w:proofErr w:type="spellEnd"/>
           </w:p>
         </w:tc>
       </w:tr>
       <w:tr>
         <w:tc>
           <w:tcPr>
-            <w:tcW w:w="988" w:type="dxa"/>
-          </w:tcPr>
-          <w:p>
-            <w:r>
-              <w:t>FR-S01</w:t>
-            </w:r>
-          </w:p>
-        </w:tc>
-        <w:tc>
-          <w:tcPr>
-            <w:tcW w:w="6565" w:type="dxa"/>
-          </w:tcPr>
-          <w:p>
-            <w:proofErr w:type="spellStart"/>
-            <w:r>
-              <w:t>Totaal</w:t>
-            </w:r>
-            <w:proofErr w:type="spellEnd"/>
-            <w:r>
-              <w:t xml:space="preserve"> </w:t>
-            </w:r>
-            <w:proofErr w:type="spellStart"/>
-            <w:r>
-              <w:t>aantal</w:t>
-            </w:r>
-            <w:proofErr w:type="spellEnd"/>
-            <w:r>
-              <w:t xml:space="preserve"> </w:t>
-            </w:r>
-            <w:proofErr w:type="spellStart"/>
-            <w:r>
-              <w:t>punten</w:t>
-            </w:r>
-            <w:proofErr w:type="spellEnd"/>
-            <w:r>
-              <w:t xml:space="preserve"> </w:t>
-            </w:r>
-            <w:proofErr w:type="spellStart"/>
-            <w:r>
-              <w:t>weergeven</w:t>
-            </w:r>
-            <w:proofErr w:type="spellEnd"/>
+            <w:tcW w:w="1413" w:type="dxa"/>
+          </w:tcPr>
+          <w:p>
+            <w:r>
+              <w:t>K-ALG01</w:t>
+            </w:r>
+          </w:p>
+        </w:tc>
+        <w:tc>
+          <w:tcPr>
+            <w:tcW w:w="6140" w:type="dxa"/>
+          </w:tcPr>
+          <w:p>
+            <w:r>
+              <w:t>De data wordt opgeslagen in een database</w:t>
+            </w:r>
           </w:p>
         </w:tc>
         <w:tc>
@@ -1738,29 +1919,24 @@
       <w:tr>
         <w:tc>
           <w:tcPr>
-            <w:tcW w:w="988" w:type="dxa"/>
-          </w:tcPr>
-          <w:p>
-            <w:r>
-              <w:t>FR-S02</w:t>
-            </w:r>
-          </w:p>
-        </w:tc>
-        <w:tc>
-          <w:tcPr>
-            <w:tcW w:w="6565" w:type="dxa"/>
-          </w:tcPr>
-          <w:p>
-            <w:pPr>
-              <w:rPr>
-                <w:lang w:val="nl-NL"/>
-              </w:rPr>
-            </w:pPr>
-            <w:r>
-              <w:rPr>
-                <w:lang w:val="nl-NL"/>
-              </w:rPr>
-              <w:t>Totaal aantal punten op basis van een scoresysteem weergeven</w:t>
+            <w:tcW w:w="1413" w:type="dxa"/>
+          </w:tcPr>
+          <w:p>
+            <w:r>
+              <w:t>K-ALG02</w:t>
+            </w:r>
+          </w:p>
+        </w:tc>
+        <w:tc>
+          <w:tcPr>
+            <w:tcW w:w="6140" w:type="dxa"/>
+          </w:tcPr>
+          <w:p>
+            <w:r>
+              <w:t xml:space="preserve">De UI wordt gemaakt via ASP.NET </w:t>
+            </w:r>
+            <w:r>
+              <w:t>mvc</w:t>
             </w:r>
           </w:p>
         </w:tc>
@@ -1778,40 +1954,22 @@
       <w:tr>
         <w:tc>
           <w:tcPr>
-            <w:tcW w:w="988" w:type="dxa"/>
-          </w:tcPr>
-          <w:p>
-            <w:r>
-              <w:t>FR-S03</w:t>
-            </w:r>
-          </w:p>
-        </w:tc>
-        <w:tc>
-          <w:tcPr>
-            <w:tcW w:w="6565" w:type="dxa"/>
-          </w:tcPr>
-          <w:p>
-            <w:proofErr w:type="spellStart"/>
-            <w:r>
-              <w:t>Totaal</w:t>
-            </w:r>
-            <w:proofErr w:type="spellEnd"/>
-            <w:r>
-              <w:t xml:space="preserve"> </w:t>
-            </w:r>
-            <w:proofErr w:type="spellStart"/>
-            <w:r>
-              <w:t>aantal</w:t>
-            </w:r>
-            <w:proofErr w:type="spellEnd"/>
-            <w:r>
-              <w:t xml:space="preserve"> races </w:t>
-            </w:r>
-            <w:proofErr w:type="spellStart"/>
-            <w:r>
-              <w:t>weergeven</w:t>
-            </w:r>
-            <w:proofErr w:type="spellEnd"/>
+            <w:tcW w:w="1413" w:type="dxa"/>
+          </w:tcPr>
+          <w:p>
+            <w:r>
+              <w:t xml:space="preserve">    B-ALG02.1</w:t>
+            </w:r>
+          </w:p>
+        </w:tc>
+        <w:tc>
+          <w:tcPr>
+            <w:tcW w:w="6140" w:type="dxa"/>
+          </w:tcPr>
+          <w:p>
+            <w:r>
+              <w:t>Optioneel kan ook een WPF applicatie aangeboden worden</w:t>
+            </w:r>
           </w:p>
         </w:tc>
         <w:tc>
@@ -1820,7 +1978,7 @@
           </w:tcPr>
           <w:p>
             <w:r>
-              <w:t>S</w:t>
+              <w:t>C</w:t>
             </w:r>
           </w:p>
         </w:tc>
@@ -1828,40 +1986,22 @@
       <w:tr>
         <w:tc>
           <w:tcPr>
-            <w:tcW w:w="988" w:type="dxa"/>
-          </w:tcPr>
-          <w:p>
-            <w:r>
-              <w:t>FR-S04</w:t>
-            </w:r>
-          </w:p>
-        </w:tc>
-        <w:tc>
-          <w:tcPr>
-            <w:tcW w:w="6565" w:type="dxa"/>
-          </w:tcPr>
-          <w:p>
-            <w:proofErr w:type="spellStart"/>
-            <w:r>
-              <w:t>Toegepaste</w:t>
-            </w:r>
-            <w:proofErr w:type="spellEnd"/>
-            <w:r>
-              <w:t xml:space="preserve"> </w:t>
-            </w:r>
-            <w:proofErr w:type="spellStart"/>
-            <w:r>
-              <w:t>statistieken</w:t>
-            </w:r>
-            <w:proofErr w:type="spellEnd"/>
-            <w:r>
-              <w:t xml:space="preserve"> </w:t>
-            </w:r>
-            <w:proofErr w:type="spellStart"/>
-            <w:r>
-              <w:t>weergeven</w:t>
-            </w:r>
-            <w:proofErr w:type="spellEnd"/>
+            <w:tcW w:w="1413" w:type="dxa"/>
+          </w:tcPr>
+          <w:p>
+            <w:r>
+              <w:t>K-ALG03</w:t>
+            </w:r>
+          </w:p>
+        </w:tc>
+        <w:tc>
+          <w:tcPr>
+            <w:tcW w:w="6140" w:type="dxa"/>
+          </w:tcPr>
+          <w:p>
+            <w:r>
+              <w:t>Bij onjuiste invoer moet een duidelijke foutmelding getoond worden</w:t>
+            </w:r>
           </w:p>
         </w:tc>
         <w:tc>
@@ -1870,7 +2010,7 @@
           </w:tcPr>
           <w:p>
             <w:r>
-              <w:t>C</w:t>
+              <w:t>M</w:t>
             </w:r>
           </w:p>
         </w:tc>
@@ -1878,29 +2018,21 @@
       <w:tr>
         <w:tc>
           <w:tcPr>
-            <w:tcW w:w="988" w:type="dxa"/>
-          </w:tcPr>
-          <w:p>
-            <w:r>
-              <w:t>B-S04.1</w:t>
-            </w:r>
-          </w:p>
-        </w:tc>
-        <w:tc>
-          <w:tcPr>
-            <w:tcW w:w="6565" w:type="dxa"/>
-          </w:tcPr>
-          <w:p>
-            <w:pPr>
-              <w:rPr>
-                <w:lang w:val="nl-NL"/>
-              </w:rPr>
-            </w:pPr>
-            <w:r>
-              <w:rPr>
-                <w:lang w:val="nl-NL"/>
-              </w:rPr>
-              <w:t>Toegepaste statistieken zijn o.a.: Punten per race, Punten per seizoen</w:t>
+            <w:tcW w:w="1413" w:type="dxa"/>
+          </w:tcPr>
+          <w:p>
+            <w:r>
+              <w:t>K-ALG04</w:t>
+            </w:r>
+          </w:p>
+        </w:tc>
+        <w:tc>
+          <w:tcPr>
+            <w:tcW w:w="6140" w:type="dxa"/>
+          </w:tcPr>
+          <w:p>
+            <w:r>
+              <w:t>Bij het maken van koppelingen van bestaande data, wordt bij het invoeren realtime opties gegeven die geselecteerd kunnen worden</w:t>
             </w:r>
           </w:p>
         </w:tc>
@@ -1909,16 +2041,8 @@
             <w:tcW w:w="0" w:type="auto"/>
           </w:tcPr>
           <w:p>
-            <w:pPr>
-              <w:rPr>
-                <w:lang w:val="nl-NL"/>
-              </w:rPr>
-            </w:pPr>
-            <w:r>
-              <w:rPr>
-                <w:lang w:val="nl-NL"/>
-              </w:rPr>
-              <w:t>C</w:t>
+            <w:r>
+              <w:t>S</w:t>
             </w:r>
           </w:p>
         </w:tc>
@@ -1926,37 +2050,21 @@
       <w:tr>
         <w:tc>
           <w:tcPr>
-            <w:tcW w:w="988" w:type="dxa"/>
-          </w:tcPr>
-          <w:p>
-            <w:pPr>
-              <w:rPr>
-                <w:lang w:val="nl-NL"/>
-              </w:rPr>
-            </w:pPr>
-            <w:r>
-              <w:rPr>
-                <w:lang w:val="nl-NL"/>
-              </w:rPr>
-              <w:t>FR-S05</w:t>
-            </w:r>
-          </w:p>
-        </w:tc>
-        <w:tc>
-          <w:tcPr>
-            <w:tcW w:w="6565" w:type="dxa"/>
-          </w:tcPr>
-          <w:p>
-            <w:pPr>
-              <w:rPr>
-                <w:lang w:val="nl-NL"/>
-              </w:rPr>
-            </w:pPr>
-            <w:r>
-              <w:rPr>
-                <w:lang w:val="nl-NL"/>
-              </w:rPr>
-              <w:t>Overige statistieken weergeven</w:t>
+            <w:tcW w:w="1413" w:type="dxa"/>
+          </w:tcPr>
+          <w:p>
+            <w:r>
+              <w:t>K-ALG05</w:t>
+            </w:r>
+          </w:p>
+        </w:tc>
+        <w:tc>
+          <w:tcPr>
+            <w:tcW w:w="6140" w:type="dxa"/>
+          </w:tcPr>
+          <w:p>
+            <w:r>
+              <w:t>Het beheerssysteem mag alleen door ingelogde gebruikers gebruikt worden</w:t>
             </w:r>
           </w:p>
         </w:tc>
@@ -1965,16 +2073,8 @@
             <w:tcW w:w="0" w:type="auto"/>
           </w:tcPr>
           <w:p>
-            <w:pPr>
-              <w:rPr>
-                <w:lang w:val="nl-NL"/>
-              </w:rPr>
-            </w:pPr>
-            <w:r>
-              <w:rPr>
-                <w:lang w:val="nl-NL"/>
-              </w:rPr>
-              <w:t>C</w:t>
+            <w:r>
+              <w:t>M</w:t>
             </w:r>
           </w:p>
         </w:tc>
@@ -1982,37 +2082,21 @@
       <w:tr>
         <w:tc>
           <w:tcPr>
-            <w:tcW w:w="988" w:type="dxa"/>
-          </w:tcPr>
-          <w:p>
-            <w:pPr>
-              <w:rPr>
-                <w:lang w:val="nl-NL"/>
-              </w:rPr>
-            </w:pPr>
-            <w:r>
-              <w:rPr>
-                <w:lang w:val="nl-NL"/>
-              </w:rPr>
-              <w:t>B-S05.1</w:t>
-            </w:r>
-          </w:p>
-        </w:tc>
-        <w:tc>
-          <w:tcPr>
-            <w:tcW w:w="6565" w:type="dxa"/>
-          </w:tcPr>
-          <w:p>
-            <w:pPr>
-              <w:rPr>
-                <w:lang w:val="nl-NL"/>
-              </w:rPr>
-            </w:pPr>
-            <w:r>
-              <w:rPr>
-                <w:lang w:val="nl-NL"/>
-              </w:rPr>
-              <w:t>Overige statistieken zijn o.a.: Aantal overwinningen, Meeste overwinningen in 1 seizoen, et cetera</w:t>
+            <w:tcW w:w="1413" w:type="dxa"/>
+          </w:tcPr>
+          <w:p>
+            <w:r>
+              <w:t>K-ALG06</w:t>
+            </w:r>
+          </w:p>
+        </w:tc>
+        <w:tc>
+          <w:tcPr>
+            <w:tcW w:w="6140" w:type="dxa"/>
+          </w:tcPr>
+          <w:p>
+            <w:r>
+              <w:t>Het statistiekensysteem mag door iedereen gebruikt worden</w:t>
             </w:r>
           </w:p>
         </w:tc>
@@ -2021,16 +2105,8 @@
             <w:tcW w:w="0" w:type="auto"/>
           </w:tcPr>
           <w:p>
-            <w:pPr>
-              <w:rPr>
-                <w:lang w:val="nl-NL"/>
-              </w:rPr>
-            </w:pPr>
-            <w:r>
-              <w:rPr>
-                <w:lang w:val="nl-NL"/>
-              </w:rPr>
-              <w:t>C</w:t>
+            <w:r>
+              <w:t>M</w:t>
             </w:r>
           </w:p>
         </w:tc>
@@ -2038,20 +2114,291 @@
     </w:tbl>
     <w:p>
       <w:pPr>
-        <w:rPr>
-          <w:lang w:val="nl-NL"/>
-        </w:rPr>
+        <w:pStyle w:val="Kop1"/>
       </w:pPr>
-      <w:bookmarkStart w:id="6" w:name="_GoBack"/>
-      <w:bookmarkEnd w:id="6"/>
+      <w:r>
+        <w:t>Use cases</w:t>
+      </w:r>
     </w:p>
     <w:p>
-      <w:pPr>
-        <w:rPr>
-          <w:lang w:val="nl-NL"/>
-        </w:rPr>
-      </w:pPr>
+      <w:r>
+        <w:t>De use cases zijn als volgt:</w:t>
+      </w:r>
     </w:p>
+    <w:tbl>
+      <w:tblPr>
+        <w:tblStyle w:val="Rastertabel4"/>
+        <w:tblW w:w="0" w:type="auto"/>
+        <w:tblLook w:val="0620" w:firstRow="1" w:lastRow="0" w:firstColumn="0" w:lastColumn="0" w:noHBand="1" w:noVBand="1"/>
+      </w:tblPr>
+      <w:tblGrid>
+        <w:gridCol w:w="1586"/>
+        <w:gridCol w:w="6140"/>
+        <w:gridCol w:w="690"/>
+      </w:tblGrid>
+      <w:tr>
+        <w:trPr>
+          <w:cnfStyle w:val="100000000000" w:firstRow="1" w:lastRow="0" w:firstColumn="0" w:lastColumn="0" w:oddVBand="0" w:evenVBand="0" w:oddHBand="0" w:evenHBand="0" w:firstRowFirstColumn="0" w:firstRowLastColumn="0" w:lastRowFirstColumn="0" w:lastRowLastColumn="0"/>
+        </w:trPr>
+        <w:tc>
+          <w:tcPr>
+            <w:tcW w:w="1413" w:type="dxa"/>
+          </w:tcPr>
+          <w:p>
+            <w:r>
+              <w:t>Naam</w:t>
+            </w:r>
+          </w:p>
+        </w:tc>
+        <w:tc>
+          <w:tcPr>
+            <w:tcW w:w="6140" w:type="dxa"/>
+          </w:tcPr>
+          <w:p>
+            <w:r>
+              <w:t>Een racediscipline toevoegen</w:t>
+            </w:r>
+          </w:p>
+        </w:tc>
+        <w:tc>
+          <w:tcPr>
+            <w:tcW w:w="0" w:type="auto"/>
+          </w:tcPr>
+          <w:p>
+            <w:r>
+              <w:t>UC01</w:t>
+            </w:r>
+          </w:p>
+        </w:tc>
+      </w:tr>
+      <w:tr>
+        <w:tc>
+          <w:tcPr>
+            <w:tcW w:w="1413" w:type="dxa"/>
+          </w:tcPr>
+          <w:p>
+            <w:r>
+              <w:t>Samenvatting</w:t>
+            </w:r>
+          </w:p>
+        </w:tc>
+        <w:tc>
+          <w:tcPr>
+            <w:tcW w:w="6830" w:type="dxa"/>
+            <w:gridSpan w:val="2"/>
+          </w:tcPr>
+          <w:p>
+            <w:r>
+              <w:t>Na het ingeven van de vereiste gegevens wordt een racediscipline aan het systeem toegevoegd.</w:t>
+            </w:r>
+          </w:p>
+        </w:tc>
+      </w:tr>
+      <w:tr>
+        <w:tc>
+          <w:tcPr>
+            <w:tcW w:w="1413" w:type="dxa"/>
+          </w:tcPr>
+          <w:p>
+            <w:r>
+              <w:t>Actoren</w:t>
+            </w:r>
+          </w:p>
+        </w:tc>
+        <w:tc>
+          <w:tcPr>
+            <w:tcW w:w="6830" w:type="dxa"/>
+            <w:gridSpan w:val="2"/>
+          </w:tcPr>
+          <w:p>
+            <w:r>
+              <w:t>Beheerder</w:t>
+            </w:r>
+          </w:p>
+        </w:tc>
+      </w:tr>
+      <w:tr>
+        <w:tc>
+          <w:tcPr>
+            <w:tcW w:w="1413" w:type="dxa"/>
+          </w:tcPr>
+          <w:p>
+            <w:r>
+              <w:t>Aannamen</w:t>
+            </w:r>
+          </w:p>
+        </w:tc>
+        <w:tc>
+          <w:tcPr>
+            <w:tcW w:w="6830" w:type="dxa"/>
+            <w:gridSpan w:val="2"/>
+          </w:tcPr>
+          <w:p>
+            <w:r>
+              <w:t>De actor is ingelogd</w:t>
+            </w:r>
+          </w:p>
+        </w:tc>
+      </w:tr>
+      <w:tr>
+        <w:tc>
+          <w:tcPr>
+            <w:tcW w:w="1413" w:type="dxa"/>
+          </w:tcPr>
+          <w:p>
+            <w:r>
+              <w:t>Omschrijving</w:t>
+            </w:r>
+          </w:p>
+        </w:tc>
+        <w:tc>
+          <w:tcPr>
+            <w:tcW w:w="6830" w:type="dxa"/>
+            <w:gridSpan w:val="2"/>
+          </w:tcPr>
+          <w:p>
+            <w:pPr>
+              <w:pStyle w:val="Lijstalinea"/>
+              <w:numPr>
+                <w:ilvl w:val="0"/>
+                <w:numId w:val="7"/>
+              </w:numPr>
+            </w:pPr>
+            <w:r>
+              <w:t>De actor geeft aan een nieuwe racediscipline te willen toevoegen</w:t>
+            </w:r>
+            <w:r>
+              <w:t>.</w:t>
+            </w:r>
+            <w:bookmarkStart w:id="9" w:name="_GoBack"/>
+            <w:bookmarkEnd w:id="9"/>
+          </w:p>
+          <w:p>
+            <w:pPr>
+              <w:pStyle w:val="Lijstalinea"/>
+              <w:numPr>
+                <w:ilvl w:val="0"/>
+                <w:numId w:val="7"/>
+              </w:numPr>
+            </w:pPr>
+            <w:r>
+              <w:t xml:space="preserve">Het </w:t>
+            </w:r>
+            <w:r>
+              <w:t xml:space="preserve">systeem </w:t>
+            </w:r>
+            <w:r>
+              <w:t>toon</w:t>
+            </w:r>
+            <w:r>
+              <w:t>t</w:t>
+            </w:r>
+            <w:r>
+              <w:t xml:space="preserve"> </w:t>
+            </w:r>
+            <w:r>
+              <w:t>een pagina waarop de gegevens ingevuld kunnen worden</w:t>
+            </w:r>
+            <w:r>
+              <w:t>.</w:t>
+            </w:r>
+          </w:p>
+          <w:p>
+            <w:pPr>
+              <w:pStyle w:val="Lijstalinea"/>
+              <w:numPr>
+                <w:ilvl w:val="0"/>
+                <w:numId w:val="7"/>
+              </w:numPr>
+            </w:pPr>
+            <w:r>
+              <w:t>De actor voert de gegevens van de racediscipline in en bevestigt</w:t>
+            </w:r>
+            <w:r>
+              <w:t>.</w:t>
+            </w:r>
+          </w:p>
+          <w:p>
+            <w:pPr>
+              <w:pStyle w:val="Lijstalinea"/>
+              <w:numPr>
+                <w:ilvl w:val="0"/>
+                <w:numId w:val="7"/>
+              </w:numPr>
+            </w:pPr>
+            <w:r>
+              <w:t>Het systeem controleert de gegevens en voegt de racediscipline toe. [1][2]</w:t>
+            </w:r>
+          </w:p>
+        </w:tc>
+      </w:tr>
+      <w:tr>
+        <w:tc>
+          <w:tcPr>
+            <w:tcW w:w="1413" w:type="dxa"/>
+          </w:tcPr>
+          <w:p>
+            <w:r>
+              <w:t>Uitzonderingen</w:t>
+            </w:r>
+          </w:p>
+        </w:tc>
+        <w:tc>
+          <w:tcPr>
+            <w:tcW w:w="6830" w:type="dxa"/>
+            <w:gridSpan w:val="2"/>
+          </w:tcPr>
+          <w:p>
+            <w:pPr>
+              <w:pStyle w:val="Lijstalinea"/>
+              <w:numPr>
+                <w:ilvl w:val="0"/>
+                <w:numId w:val="8"/>
+              </w:numPr>
+            </w:pPr>
+            <w:r>
+              <w:t>Niet alle benodigde gegevens zijn ingevoerd. Toon een melding en ga terug naar stap 3.</w:t>
+            </w:r>
+          </w:p>
+          <w:p>
+            <w:pPr>
+              <w:pStyle w:val="Lijstalinea"/>
+              <w:numPr>
+                <w:ilvl w:val="0"/>
+                <w:numId w:val="8"/>
+              </w:numPr>
+            </w:pPr>
+            <w:r>
+              <w:t>De naam van de racediscipline bestaat al. Toon een melding en ga terug naar stap 3.</w:t>
+            </w:r>
+          </w:p>
+        </w:tc>
+      </w:tr>
+      <w:tr>
+        <w:tc>
+          <w:tcPr>
+            <w:tcW w:w="1413" w:type="dxa"/>
+          </w:tcPr>
+          <w:p>
+            <w:r>
+              <w:t>Resultaat</w:t>
+            </w:r>
+          </w:p>
+        </w:tc>
+        <w:tc>
+          <w:tcPr>
+            <w:tcW w:w="6830" w:type="dxa"/>
+            <w:gridSpan w:val="2"/>
+          </w:tcPr>
+          <w:p>
+            <w:r>
+              <w:t>De nieuwe racediscipline is toegevoegd aan het systeem.</w:t>
+            </w:r>
+          </w:p>
+        </w:tc>
+      </w:tr>
+    </w:tbl>
+    <w:p/>
     <w:sectPr>
       <w:footerReference w:type="default" r:id="rId11"/>
       <w:pgSz w:w="12240" w:h="15840"/>
@@ -2066,7 +2413,7 @@
 </file>
 
 <file path=word/endnotes.xml><?xml version="1.0" encoding="utf-8"?>
-<w:endnotes xmlns:wpc="http://schemas.microsoft.com/office/word/2010/wordprocessingCanvas" xmlns:mc="http://schemas.openxmlformats.org/markup-compatibility/2006" xmlns:o="urn:schemas-microsoft-com:office:office" xmlns:r="http://schemas.openxmlformats.org/officeDocument/2006/relationships" xmlns:m="http://schemas.openxmlformats.org/officeDocument/2006/math" xmlns:v="urn:schemas-microsoft-com:vml" xmlns:wp14="http://schemas.microsoft.com/office/word/2010/wordprocessingDrawing" xmlns:wp="http://schemas.openxmlformats.org/drawingml/2006/wordprocessingDrawing" xmlns:w10="urn:schemas-microsoft-com:office:word" xmlns:w="http://schemas.openxmlformats.org/wordprocessingml/2006/main" xmlns:w14="http://schemas.microsoft.com/office/word/2010/wordml" xmlns:w15="http://schemas.microsoft.com/office/word/2012/wordml" xmlns:wpg="http://schemas.microsoft.com/office/word/2010/wordprocessingGroup" xmlns:wpi="http://schemas.microsoft.com/office/word/2010/wordprocessingInk" xmlns:wne="http://schemas.microsoft.com/office/word/2006/wordml" xmlns:wps="http://schemas.microsoft.com/office/word/2010/wordprocessingShape" mc:Ignorable="w14 w15 wp14">
+<w:endnotes xmlns:wpc="http://schemas.microsoft.com/office/word/2010/wordprocessingCanvas" xmlns:cx="http://schemas.microsoft.com/office/drawing/2014/chartex" xmlns:cx1="http://schemas.microsoft.com/office/drawing/2015/9/8/chartex" xmlns:mc="http://schemas.openxmlformats.org/markup-compatibility/2006" xmlns:o="urn:schemas-microsoft-com:office:office" xmlns:r="http://schemas.openxmlformats.org/officeDocument/2006/relationships" xmlns:m="http://schemas.openxmlformats.org/officeDocument/2006/math" xmlns:v="urn:schemas-microsoft-com:vml" xmlns:wp14="http://schemas.microsoft.com/office/word/2010/wordprocessingDrawing" xmlns:wp="http://schemas.openxmlformats.org/drawingml/2006/wordprocessingDrawing" xmlns:w10="urn:schemas-microsoft-com:office:word" xmlns:w="http://schemas.openxmlformats.org/wordprocessingml/2006/main" xmlns:w14="http://schemas.microsoft.com/office/word/2010/wordml" xmlns:w15="http://schemas.microsoft.com/office/word/2012/wordml" xmlns:w16se="http://schemas.microsoft.com/office/word/2015/wordml/symex" xmlns:wpg="http://schemas.microsoft.com/office/word/2010/wordprocessingGroup" xmlns:wpi="http://schemas.microsoft.com/office/word/2010/wordprocessingInk" xmlns:wne="http://schemas.microsoft.com/office/word/2006/wordml" xmlns:wps="http://schemas.microsoft.com/office/word/2010/wordprocessingShape" mc:Ignorable="w14 w15 w16se wp14">
   <w:endnote w:type="separator" w:id="-1">
     <w:p>
       <w:pPr>
@@ -2091,10 +2438,10 @@
 </file>
 
 <file path=word/footer1.xml><?xml version="1.0" encoding="utf-8"?>
-<w:ftr xmlns:wpc="http://schemas.microsoft.com/office/word/2010/wordprocessingCanvas" xmlns:mc="http://schemas.openxmlformats.org/markup-compatibility/2006" xmlns:o="urn:schemas-microsoft-com:office:office" xmlns:r="http://schemas.openxmlformats.org/officeDocument/2006/relationships" xmlns:m="http://schemas.openxmlformats.org/officeDocument/2006/math" xmlns:v="urn:schemas-microsoft-com:vml" xmlns:wp14="http://schemas.microsoft.com/office/word/2010/wordprocessingDrawing" xmlns:wp="http://schemas.openxmlformats.org/drawingml/2006/wordprocessingDrawing" xmlns:w10="urn:schemas-microsoft-com:office:word" xmlns:w="http://schemas.openxmlformats.org/wordprocessingml/2006/main" xmlns:w14="http://schemas.microsoft.com/office/word/2010/wordml" xmlns:w15="http://schemas.microsoft.com/office/word/2012/wordml" xmlns:wpg="http://schemas.microsoft.com/office/word/2010/wordprocessingGroup" xmlns:wpi="http://schemas.microsoft.com/office/word/2010/wordprocessingInk" xmlns:wne="http://schemas.microsoft.com/office/word/2006/wordml" xmlns:wps="http://schemas.microsoft.com/office/word/2010/wordprocessingShape" mc:Ignorable="w14 w15 wp14">
+<w:ftr xmlns:wpc="http://schemas.microsoft.com/office/word/2010/wordprocessingCanvas" xmlns:cx="http://schemas.microsoft.com/office/drawing/2014/chartex" xmlns:cx1="http://schemas.microsoft.com/office/drawing/2015/9/8/chartex" xmlns:mc="http://schemas.openxmlformats.org/markup-compatibility/2006" xmlns:o="urn:schemas-microsoft-com:office:office" xmlns:r="http://schemas.openxmlformats.org/officeDocument/2006/relationships" xmlns:m="http://schemas.openxmlformats.org/officeDocument/2006/math" xmlns:v="urn:schemas-microsoft-com:vml" xmlns:wp14="http://schemas.microsoft.com/office/word/2010/wordprocessingDrawing" xmlns:wp="http://schemas.openxmlformats.org/drawingml/2006/wordprocessingDrawing" xmlns:w10="urn:schemas-microsoft-com:office:word" xmlns:w="http://schemas.openxmlformats.org/wordprocessingml/2006/main" xmlns:w14="http://schemas.microsoft.com/office/word/2010/wordml" xmlns:w15="http://schemas.microsoft.com/office/word/2012/wordml" xmlns:w16se="http://schemas.microsoft.com/office/word/2015/wordml/symex" xmlns:wpg="http://schemas.microsoft.com/office/word/2010/wordprocessingGroup" xmlns:wpi="http://schemas.microsoft.com/office/word/2010/wordprocessingInk" xmlns:wne="http://schemas.microsoft.com/office/word/2006/wordml" xmlns:wps="http://schemas.microsoft.com/office/word/2010/wordprocessingShape" mc:Ignorable="w14 w15 w16se wp14">
   <w:p>
     <w:pPr>
-      <w:pStyle w:val="Footer"/>
+      <w:pStyle w:val="Voettekst"/>
     </w:pPr>
     <w:r>
       <w:t xml:space="preserve">Page </w:t>
@@ -2112,7 +2459,7 @@
       <w:rPr>
         <w:noProof/>
       </w:rPr>
-      <w:t>2</w:t>
+      <w:t>3</w:t>
     </w:r>
     <w:r>
       <w:fldChar w:fldCharType="end"/>
@@ -2122,7 +2469,7 @@
 </file>
 
 <file path=word/footnotes.xml><?xml version="1.0" encoding="utf-8"?>
-<w:footnotes xmlns:wpc="http://schemas.microsoft.com/office/word/2010/wordprocessingCanvas" xmlns:mc="http://schemas.openxmlformats.org/markup-compatibility/2006" xmlns:o="urn:schemas-microsoft-com:office:office" xmlns:r="http://schemas.openxmlformats.org/officeDocument/2006/relationships" xmlns:m="http://schemas.openxmlformats.org/officeDocument/2006/math" xmlns:v="urn:schemas-microsoft-com:vml" xmlns:wp14="http://schemas.microsoft.com/office/word/2010/wordprocessingDrawing" xmlns:wp="http://schemas.openxmlformats.org/drawingml/2006/wordprocessingDrawing" xmlns:w10="urn:schemas-microsoft-com:office:word" xmlns:w="http://schemas.openxmlformats.org/wordprocessingml/2006/main" xmlns:w14="http://schemas.microsoft.com/office/word/2010/wordml" xmlns:w15="http://schemas.microsoft.com/office/word/2012/wordml" xmlns:wpg="http://schemas.microsoft.com/office/word/2010/wordprocessingGroup" xmlns:wpi="http://schemas.microsoft.com/office/word/2010/wordprocessingInk" xmlns:wne="http://schemas.microsoft.com/office/word/2006/wordml" xmlns:wps="http://schemas.microsoft.com/office/word/2010/wordprocessingShape" mc:Ignorable="w14 w15 wp14">
+<w:footnotes xmlns:wpc="http://schemas.microsoft.com/office/word/2010/wordprocessingCanvas" xmlns:cx="http://schemas.microsoft.com/office/drawing/2014/chartex" xmlns:cx1="http://schemas.microsoft.com/office/drawing/2015/9/8/chartex" xmlns:mc="http://schemas.openxmlformats.org/markup-compatibility/2006" xmlns:o="urn:schemas-microsoft-com:office:office" xmlns:r="http://schemas.openxmlformats.org/officeDocument/2006/relationships" xmlns:m="http://schemas.openxmlformats.org/officeDocument/2006/math" xmlns:v="urn:schemas-microsoft-com:vml" xmlns:wp14="http://schemas.microsoft.com/office/word/2010/wordprocessingDrawing" xmlns:wp="http://schemas.openxmlformats.org/drawingml/2006/wordprocessingDrawing" xmlns:w10="urn:schemas-microsoft-com:office:word" xmlns:w="http://schemas.openxmlformats.org/wordprocessingml/2006/main" xmlns:w14="http://schemas.microsoft.com/office/word/2010/wordml" xmlns:w15="http://schemas.microsoft.com/office/word/2012/wordml" xmlns:w16se="http://schemas.microsoft.com/office/word/2015/wordml/symex" xmlns:wpg="http://schemas.microsoft.com/office/word/2010/wordprocessingGroup" xmlns:wpi="http://schemas.microsoft.com/office/word/2010/wordprocessingInk" xmlns:wne="http://schemas.microsoft.com/office/word/2006/wordml" xmlns:wps="http://schemas.microsoft.com/office/word/2010/wordprocessingShape" mc:Ignorable="w14 w15 w16se wp14">
   <w:footnote w:type="separator" w:id="-1">
     <w:p>
       <w:pPr>
@@ -2147,7 +2494,7 @@
 </file>
 
 <file path=word/numbering.xml><?xml version="1.0" encoding="utf-8"?>
-<w:numbering xmlns:wpc="http://schemas.microsoft.com/office/word/2010/wordprocessingCanvas" xmlns:mc="http://schemas.openxmlformats.org/markup-compatibility/2006" xmlns:o="urn:schemas-microsoft-com:office:office" xmlns:r="http://schemas.openxmlformats.org/officeDocument/2006/relationships" xmlns:m="http://schemas.openxmlformats.org/officeDocument/2006/math" xmlns:v="urn:schemas-microsoft-com:vml" xmlns:wp14="http://schemas.microsoft.com/office/word/2010/wordprocessingDrawing" xmlns:wp="http://schemas.openxmlformats.org/drawingml/2006/wordprocessingDrawing" xmlns:w10="urn:schemas-microsoft-com:office:word" xmlns:w="http://schemas.openxmlformats.org/wordprocessingml/2006/main" xmlns:w14="http://schemas.microsoft.com/office/word/2010/wordml" xmlns:w15="http://schemas.microsoft.com/office/word/2012/wordml" xmlns:wpg="http://schemas.microsoft.com/office/word/2010/wordprocessingGroup" xmlns:wpi="http://schemas.microsoft.com/office/word/2010/wordprocessingInk" xmlns:wne="http://schemas.microsoft.com/office/word/2006/wordml" xmlns:wps="http://schemas.microsoft.com/office/word/2010/wordprocessingShape" mc:Ignorable="w14 w15 wp14">
+<w:numbering xmlns:wpc="http://schemas.microsoft.com/office/word/2010/wordprocessingCanvas" xmlns:cx="http://schemas.microsoft.com/office/drawing/2014/chartex" xmlns:cx1="http://schemas.microsoft.com/office/drawing/2015/9/8/chartex" xmlns:mc="http://schemas.openxmlformats.org/markup-compatibility/2006" xmlns:o="urn:schemas-microsoft-com:office:office" xmlns:r="http://schemas.openxmlformats.org/officeDocument/2006/relationships" xmlns:m="http://schemas.openxmlformats.org/officeDocument/2006/math" xmlns:v="urn:schemas-microsoft-com:vml" xmlns:wp14="http://schemas.microsoft.com/office/word/2010/wordprocessingDrawing" xmlns:wp="http://schemas.openxmlformats.org/drawingml/2006/wordprocessingDrawing" xmlns:w10="urn:schemas-microsoft-com:office:word" xmlns:w="http://schemas.openxmlformats.org/wordprocessingml/2006/main" xmlns:w14="http://schemas.microsoft.com/office/word/2010/wordml" xmlns:w15="http://schemas.microsoft.com/office/word/2012/wordml" xmlns:w16se="http://schemas.microsoft.com/office/word/2015/wordml/symex" xmlns:wpg="http://schemas.microsoft.com/office/word/2010/wordprocessingGroup" xmlns:wpi="http://schemas.microsoft.com/office/word/2010/wordprocessingInk" xmlns:wne="http://schemas.microsoft.com/office/word/2006/wordml" xmlns:wps="http://schemas.microsoft.com/office/word/2010/wordprocessingShape" mc:Ignorable="w14 w15 w16se wp14">
   <w:abstractNum w:abstractNumId="0" w15:restartNumberingAfterBreak="0">
     <w:nsid w:val="FFFFFF88"/>
     <w:multiLevelType w:val="singleLevel"/>
@@ -2155,7 +2502,7 @@
     <w:lvl w:ilvl="0">
       <w:start w:val="1"/>
       <w:numFmt w:val="decimal"/>
-      <w:pStyle w:val="ListNumber"/>
+      <w:pStyle w:val="Lijstnummering"/>
       <w:lvlText w:val="%1."/>
       <w:lvlJc w:val="left"/>
       <w:pPr>
@@ -2173,7 +2520,7 @@
     <w:lvl w:ilvl="0">
       <w:start w:val="1"/>
       <w:numFmt w:val="bullet"/>
-      <w:pStyle w:val="ListBullet"/>
+      <w:pStyle w:val="Lijstopsomteken"/>
       <w:lvlText w:val="−"/>
       <w:lvlJc w:val="left"/>
       <w:pPr>
@@ -2183,6 +2530,178 @@
         <w:rFonts w:ascii="Century Gothic" w:hAnsi="Century Gothic" w:hint="default"/>
         <w:color w:val="0D0D0D" w:themeColor="text1" w:themeTint="F2"/>
       </w:rPr>
+    </w:lvl>
+  </w:abstractNum>
+  <w:abstractNum w:abstractNumId="2" w15:restartNumberingAfterBreak="0">
+    <w:nsid w:val="783A0EF4"/>
+    <w:multiLevelType w:val="hybridMultilevel"/>
+    <w:tmpl w:val="BBA656A0"/>
+    <w:lvl w:ilvl="0" w:tplc="0413000F">
+      <w:start w:val="1"/>
+      <w:numFmt w:val="decimal"/>
+      <w:lvlText w:val="%1."/>
+      <w:lvlJc w:val="left"/>
+      <w:pPr>
+        <w:ind w:left="720" w:hanging="360"/>
+      </w:pPr>
+    </w:lvl>
+    <w:lvl w:ilvl="1" w:tplc="04130019" w:tentative="1">
+      <w:start w:val="1"/>
+      <w:numFmt w:val="lowerLetter"/>
+      <w:lvlText w:val="%2."/>
+      <w:lvlJc w:val="left"/>
+      <w:pPr>
+        <w:ind w:left="1440" w:hanging="360"/>
+      </w:pPr>
+    </w:lvl>
+    <w:lvl w:ilvl="2" w:tplc="0413001B" w:tentative="1">
+      <w:start w:val="1"/>
+      <w:numFmt w:val="lowerRoman"/>
+      <w:lvlText w:val="%3."/>
+      <w:lvlJc w:val="right"/>
+      <w:pPr>
+        <w:ind w:left="2160" w:hanging="180"/>
+      </w:pPr>
+    </w:lvl>
+    <w:lvl w:ilvl="3" w:tplc="0413000F" w:tentative="1">
+      <w:start w:val="1"/>
+      <w:numFmt w:val="decimal"/>
+      <w:lvlText w:val="%4."/>
+      <w:lvlJc w:val="left"/>
+      <w:pPr>
+        <w:ind w:left="2880" w:hanging="360"/>
+      </w:pPr>
+    </w:lvl>
+    <w:lvl w:ilvl="4" w:tplc="04130019" w:tentative="1">
+      <w:start w:val="1"/>
+      <w:numFmt w:val="lowerLetter"/>
+      <w:lvlText w:val="%5."/>
+      <w:lvlJc w:val="left"/>
+      <w:pPr>
+        <w:ind w:left="3600" w:hanging="360"/>
+      </w:pPr>
+    </w:lvl>
+    <w:lvl w:ilvl="5" w:tplc="0413001B" w:tentative="1">
+      <w:start w:val="1"/>
+      <w:numFmt w:val="lowerRoman"/>
+      <w:lvlText w:val="%6."/>
+      <w:lvlJc w:val="right"/>
+      <w:pPr>
+        <w:ind w:left="4320" w:hanging="180"/>
+      </w:pPr>
+    </w:lvl>
+    <w:lvl w:ilvl="6" w:tplc="0413000F" w:tentative="1">
+      <w:start w:val="1"/>
+      <w:numFmt w:val="decimal"/>
+      <w:lvlText w:val="%7."/>
+      <w:lvlJc w:val="left"/>
+      <w:pPr>
+        <w:ind w:left="5040" w:hanging="360"/>
+      </w:pPr>
+    </w:lvl>
+    <w:lvl w:ilvl="7" w:tplc="04130019" w:tentative="1">
+      <w:start w:val="1"/>
+      <w:numFmt w:val="lowerLetter"/>
+      <w:lvlText w:val="%8."/>
+      <w:lvlJc w:val="left"/>
+      <w:pPr>
+        <w:ind w:left="5760" w:hanging="360"/>
+      </w:pPr>
+    </w:lvl>
+    <w:lvl w:ilvl="8" w:tplc="0413001B" w:tentative="1">
+      <w:start w:val="1"/>
+      <w:numFmt w:val="lowerRoman"/>
+      <w:lvlText w:val="%9."/>
+      <w:lvlJc w:val="right"/>
+      <w:pPr>
+        <w:ind w:left="6480" w:hanging="180"/>
+      </w:pPr>
+    </w:lvl>
+  </w:abstractNum>
+  <w:abstractNum w:abstractNumId="3" w15:restartNumberingAfterBreak="0">
+    <w:nsid w:val="7A7C434B"/>
+    <w:multiLevelType w:val="hybridMultilevel"/>
+    <w:tmpl w:val="B6D0F404"/>
+    <w:lvl w:ilvl="0" w:tplc="0413000F">
+      <w:start w:val="1"/>
+      <w:numFmt w:val="decimal"/>
+      <w:lvlText w:val="%1."/>
+      <w:lvlJc w:val="left"/>
+      <w:pPr>
+        <w:ind w:left="720" w:hanging="360"/>
+      </w:pPr>
+    </w:lvl>
+    <w:lvl w:ilvl="1" w:tplc="04130019" w:tentative="1">
+      <w:start w:val="1"/>
+      <w:numFmt w:val="lowerLetter"/>
+      <w:lvlText w:val="%2."/>
+      <w:lvlJc w:val="left"/>
+      <w:pPr>
+        <w:ind w:left="1440" w:hanging="360"/>
+      </w:pPr>
+    </w:lvl>
+    <w:lvl w:ilvl="2" w:tplc="0413001B" w:tentative="1">
+      <w:start w:val="1"/>
+      <w:numFmt w:val="lowerRoman"/>
+      <w:lvlText w:val="%3."/>
+      <w:lvlJc w:val="right"/>
+      <w:pPr>
+        <w:ind w:left="2160" w:hanging="180"/>
+      </w:pPr>
+    </w:lvl>
+    <w:lvl w:ilvl="3" w:tplc="0413000F" w:tentative="1">
+      <w:start w:val="1"/>
+      <w:numFmt w:val="decimal"/>
+      <w:lvlText w:val="%4."/>
+      <w:lvlJc w:val="left"/>
+      <w:pPr>
+        <w:ind w:left="2880" w:hanging="360"/>
+      </w:pPr>
+    </w:lvl>
+    <w:lvl w:ilvl="4" w:tplc="04130019" w:tentative="1">
+      <w:start w:val="1"/>
+      <w:numFmt w:val="lowerLetter"/>
+      <w:lvlText w:val="%5."/>
+      <w:lvlJc w:val="left"/>
+      <w:pPr>
+        <w:ind w:left="3600" w:hanging="360"/>
+      </w:pPr>
+    </w:lvl>
+    <w:lvl w:ilvl="5" w:tplc="0413001B" w:tentative="1">
+      <w:start w:val="1"/>
+      <w:numFmt w:val="lowerRoman"/>
+      <w:lvlText w:val="%6."/>
+      <w:lvlJc w:val="right"/>
+      <w:pPr>
+        <w:ind w:left="4320" w:hanging="180"/>
+      </w:pPr>
+    </w:lvl>
+    <w:lvl w:ilvl="6" w:tplc="0413000F" w:tentative="1">
+      <w:start w:val="1"/>
+      <w:numFmt w:val="decimal"/>
+      <w:lvlText w:val="%7."/>
+      <w:lvlJc w:val="left"/>
+      <w:pPr>
+        <w:ind w:left="5040" w:hanging="360"/>
+      </w:pPr>
+    </w:lvl>
+    <w:lvl w:ilvl="7" w:tplc="04130019" w:tentative="1">
+      <w:start w:val="1"/>
+      <w:numFmt w:val="lowerLetter"/>
+      <w:lvlText w:val="%8."/>
+      <w:lvlJc w:val="left"/>
+      <w:pPr>
+        <w:ind w:left="5760" w:hanging="360"/>
+      </w:pPr>
+    </w:lvl>
+    <w:lvl w:ilvl="8" w:tplc="0413001B" w:tentative="1">
+      <w:start w:val="1"/>
+      <w:numFmt w:val="lowerRoman"/>
+      <w:lvlText w:val="%9."/>
+      <w:lvlJc w:val="right"/>
+      <w:pPr>
+        <w:ind w:left="6480" w:hanging="180"/>
+      </w:pPr>
     </w:lvl>
   </w:abstractNum>
   <w:num w:numId="1">
@@ -2203,11 +2722,17 @@
   <w:num w:numId="6">
     <w:abstractNumId w:val="0"/>
   </w:num>
+  <w:num w:numId="7">
+    <w:abstractNumId w:val="3"/>
+  </w:num>
+  <w:num w:numId="8">
+    <w:abstractNumId w:val="2"/>
+  </w:num>
 </w:numbering>
 </file>
 
 <file path=word/styles.xml><?xml version="1.0" encoding="utf-8"?>
-<w:styles xmlns:mc="http://schemas.openxmlformats.org/markup-compatibility/2006" xmlns:r="http://schemas.openxmlformats.org/officeDocument/2006/relationships" xmlns:w="http://schemas.openxmlformats.org/wordprocessingml/2006/main" xmlns:w14="http://schemas.microsoft.com/office/word/2010/wordml" xmlns:w15="http://schemas.microsoft.com/office/word/2012/wordml" mc:Ignorable="w14 w15">
+<w:styles xmlns:mc="http://schemas.openxmlformats.org/markup-compatibility/2006" xmlns:r="http://schemas.openxmlformats.org/officeDocument/2006/relationships" xmlns:w="http://schemas.openxmlformats.org/wordprocessingml/2006/main" xmlns:w14="http://schemas.microsoft.com/office/word/2010/wordml" xmlns:w15="http://schemas.microsoft.com/office/word/2012/wordml" xmlns:w16se="http://schemas.microsoft.com/office/word/2015/wordml/symex" mc:Ignorable="w14 w15 w16se">
   <w:docDefaults>
     <w:rPrDefault>
       <w:rPr>
@@ -2595,15 +3120,18 @@
     <w:lsdException w:name="List Table 6 Colorful Accent 6" w:uiPriority="51"/>
     <w:lsdException w:name="List Table 7 Colorful Accent 6" w:uiPriority="52"/>
   </w:latentStyles>
-  <w:style w:type="paragraph" w:default="1" w:styleId="Normal">
+  <w:style w:type="paragraph" w:default="1" w:styleId="Standaard">
     <w:name w:val="Normal"/>
     <w:qFormat/>
-  </w:style>
-  <w:style w:type="paragraph" w:styleId="Heading1">
+    <w:rPr>
+      <w:lang w:val="nl-NL"/>
+    </w:rPr>
+  </w:style>
+  <w:style w:type="paragraph" w:styleId="Kop1">
     <w:name w:val="heading 1"/>
-    <w:basedOn w:val="Normal"/>
-    <w:next w:val="Normal"/>
-    <w:link w:val="Heading1Char"/>
+    <w:basedOn w:val="Standaard"/>
+    <w:next w:val="Standaard"/>
+    <w:link w:val="Kop1Char"/>
     <w:uiPriority w:val="1"/>
     <w:qFormat/>
     <w:pPr>
@@ -2619,11 +3147,11 @@
       <w:szCs w:val="30"/>
     </w:rPr>
   </w:style>
-  <w:style w:type="paragraph" w:styleId="Heading2">
+  <w:style w:type="paragraph" w:styleId="Kop2">
     <w:name w:val="heading 2"/>
-    <w:basedOn w:val="Normal"/>
-    <w:next w:val="Normal"/>
-    <w:link w:val="Heading2Char"/>
+    <w:basedOn w:val="Standaard"/>
+    <w:next w:val="Standaard"/>
+    <w:link w:val="Kop2Char"/>
     <w:uiPriority w:val="1"/>
     <w:unhideWhenUsed/>
     <w:qFormat/>
@@ -2641,11 +3169,11 @@
       <w:szCs w:val="22"/>
     </w:rPr>
   </w:style>
-  <w:style w:type="paragraph" w:styleId="Heading3">
+  <w:style w:type="paragraph" w:styleId="Kop3">
     <w:name w:val="heading 3"/>
-    <w:basedOn w:val="Normal"/>
-    <w:next w:val="Normal"/>
-    <w:link w:val="Heading3Char"/>
+    <w:basedOn w:val="Standaard"/>
+    <w:next w:val="Standaard"/>
+    <w:link w:val="Kop3Char"/>
     <w:uiPriority w:val="1"/>
     <w:unhideWhenUsed/>
     <w:qFormat/>
@@ -2662,11 +3190,11 @@
       <w:szCs w:val="22"/>
     </w:rPr>
   </w:style>
-  <w:style w:type="paragraph" w:styleId="Heading4">
+  <w:style w:type="paragraph" w:styleId="Kop4">
     <w:name w:val="heading 4"/>
-    <w:basedOn w:val="Normal"/>
-    <w:next w:val="Normal"/>
-    <w:link w:val="Heading4Char"/>
+    <w:basedOn w:val="Standaard"/>
+    <w:next w:val="Standaard"/>
+    <w:link w:val="Kop4Char"/>
     <w:uiPriority w:val="9"/>
     <w:semiHidden/>
     <w:unhideWhenUsed/>
@@ -2684,11 +3212,11 @@
       <w:color w:val="3F251D" w:themeColor="accent1"/>
     </w:rPr>
   </w:style>
-  <w:style w:type="paragraph" w:styleId="Heading5">
+  <w:style w:type="paragraph" w:styleId="Kop5">
     <w:name w:val="heading 5"/>
-    <w:basedOn w:val="Normal"/>
-    <w:next w:val="Normal"/>
-    <w:link w:val="Heading5Char"/>
+    <w:basedOn w:val="Standaard"/>
+    <w:next w:val="Standaard"/>
+    <w:link w:val="Kop5Char"/>
     <w:uiPriority w:val="9"/>
     <w:semiHidden/>
     <w:unhideWhenUsed/>
@@ -2704,11 +3232,11 @@
       <w:color w:val="1F120E" w:themeColor="accent1" w:themeShade="80"/>
     </w:rPr>
   </w:style>
-  <w:style w:type="paragraph" w:styleId="Heading6">
+  <w:style w:type="paragraph" w:styleId="Kop6">
     <w:name w:val="heading 6"/>
-    <w:basedOn w:val="Normal"/>
-    <w:next w:val="Normal"/>
-    <w:link w:val="Heading6Char"/>
+    <w:basedOn w:val="Standaard"/>
+    <w:next w:val="Standaard"/>
+    <w:link w:val="Kop6Char"/>
     <w:uiPriority w:val="9"/>
     <w:semiHidden/>
     <w:unhideWhenUsed/>
@@ -2726,13 +3254,13 @@
       <w:color w:val="1F120E" w:themeColor="accent1" w:themeShade="7F"/>
     </w:rPr>
   </w:style>
-  <w:style w:type="character" w:default="1" w:styleId="DefaultParagraphFont">
+  <w:style w:type="character" w:default="1" w:styleId="Standaardalinea-lettertype">
     <w:name w:val="Default Paragraph Font"/>
     <w:uiPriority w:val="1"/>
     <w:semiHidden/>
     <w:unhideWhenUsed/>
   </w:style>
-  <w:style w:type="table" w:default="1" w:styleId="TableNormal">
+  <w:style w:type="table" w:default="1" w:styleId="Standaardtabel">
     <w:name w:val="Normal Table"/>
     <w:uiPriority w:val="99"/>
     <w:semiHidden/>
@@ -2747,15 +3275,15 @@
       </w:tblCellMar>
     </w:tblPr>
   </w:style>
-  <w:style w:type="numbering" w:default="1" w:styleId="NoList">
+  <w:style w:type="numbering" w:default="1" w:styleId="Geenlijst">
     <w:name w:val="No List"/>
     <w:uiPriority w:val="99"/>
     <w:semiHidden/>
     <w:unhideWhenUsed/>
   </w:style>
-  <w:style w:type="table" w:styleId="LightShading">
+  <w:style w:type="table" w:styleId="Lichtearcering">
     <w:name w:val="Light Shading"/>
-    <w:basedOn w:val="TableNormal"/>
+    <w:basedOn w:val="Standaardtabel"/>
     <w:uiPriority w:val="60"/>
     <w:pPr>
       <w:spacing w:before="40" w:after="40" w:line="240" w:lineRule="auto"/>
@@ -2856,7 +3384,7 @@
   </w:style>
   <w:style w:type="paragraph" w:customStyle="1" w:styleId="ContactInfo">
     <w:name w:val="Contact Info"/>
-    <w:basedOn w:val="Normal"/>
+    <w:basedOn w:val="Standaard"/>
     <w:uiPriority w:val="99"/>
     <w:qFormat/>
     <w:pPr>
@@ -2864,10 +3392,10 @@
       <w:jc w:val="center"/>
     </w:pPr>
   </w:style>
-  <w:style w:type="character" w:customStyle="1" w:styleId="Heading1Char">
-    <w:name w:val="Heading 1 Char"/>
-    <w:basedOn w:val="DefaultParagraphFont"/>
-    <w:link w:val="Heading1"/>
+  <w:style w:type="character" w:customStyle="1" w:styleId="Kop1Char">
+    <w:name w:val="Kop 1 Char"/>
+    <w:basedOn w:val="Standaardalinea-lettertype"/>
+    <w:link w:val="Kop1"/>
     <w:uiPriority w:val="1"/>
     <w:rPr>
       <w:rFonts w:asciiTheme="majorHAnsi" w:eastAsiaTheme="majorEastAsia" w:hAnsiTheme="majorHAnsi" w:cstheme="majorBidi"/>
@@ -2876,10 +3404,10 @@
       <w:szCs w:val="30"/>
     </w:rPr>
   </w:style>
-  <w:style w:type="character" w:customStyle="1" w:styleId="Heading2Char">
-    <w:name w:val="Heading 2 Char"/>
-    <w:basedOn w:val="DefaultParagraphFont"/>
-    <w:link w:val="Heading2"/>
+  <w:style w:type="character" w:customStyle="1" w:styleId="Kop2Char">
+    <w:name w:val="Kop 2 Char"/>
+    <w:basedOn w:val="Standaardalinea-lettertype"/>
+    <w:link w:val="Kop2"/>
     <w:uiPriority w:val="1"/>
     <w:rPr>
       <w:rFonts w:asciiTheme="majorHAnsi" w:eastAsiaTheme="majorEastAsia" w:hAnsiTheme="majorHAnsi" w:cstheme="majorBidi"/>
@@ -2889,10 +3417,10 @@
       <w:szCs w:val="22"/>
     </w:rPr>
   </w:style>
-  <w:style w:type="character" w:customStyle="1" w:styleId="Heading3Char">
-    <w:name w:val="Heading 3 Char"/>
-    <w:basedOn w:val="DefaultParagraphFont"/>
-    <w:link w:val="Heading3"/>
+  <w:style w:type="character" w:customStyle="1" w:styleId="Kop3Char">
+    <w:name w:val="Kop 3 Char"/>
+    <w:basedOn w:val="Standaardalinea-lettertype"/>
+    <w:link w:val="Kop3"/>
     <w:uiPriority w:val="1"/>
     <w:rPr>
       <w:rFonts w:asciiTheme="majorHAnsi" w:eastAsiaTheme="majorEastAsia" w:hAnsiTheme="majorHAnsi" w:cstheme="majorBidi"/>
@@ -2901,10 +3429,10 @@
       <w:szCs w:val="22"/>
     </w:rPr>
   </w:style>
-  <w:style w:type="character" w:customStyle="1" w:styleId="Heading4Char">
-    <w:name w:val="Heading 4 Char"/>
-    <w:basedOn w:val="DefaultParagraphFont"/>
-    <w:link w:val="Heading4"/>
+  <w:style w:type="character" w:customStyle="1" w:styleId="Kop4Char">
+    <w:name w:val="Kop 4 Char"/>
+    <w:basedOn w:val="Standaardalinea-lettertype"/>
+    <w:link w:val="Kop4"/>
     <w:uiPriority w:val="9"/>
     <w:semiHidden/>
     <w:rPr>
@@ -2914,10 +3442,10 @@
       <w:color w:val="3F251D" w:themeColor="accent1"/>
     </w:rPr>
   </w:style>
-  <w:style w:type="character" w:customStyle="1" w:styleId="Heading5Char">
-    <w:name w:val="Heading 5 Char"/>
-    <w:basedOn w:val="DefaultParagraphFont"/>
-    <w:link w:val="Heading5"/>
+  <w:style w:type="character" w:customStyle="1" w:styleId="Kop5Char">
+    <w:name w:val="Kop 5 Char"/>
+    <w:basedOn w:val="Standaardalinea-lettertype"/>
+    <w:link w:val="Kop5"/>
     <w:uiPriority w:val="9"/>
     <w:semiHidden/>
     <w:rPr>
@@ -2925,10 +3453,10 @@
       <w:color w:val="1F120E" w:themeColor="accent1" w:themeShade="80"/>
     </w:rPr>
   </w:style>
-  <w:style w:type="character" w:customStyle="1" w:styleId="Heading6Char">
-    <w:name w:val="Heading 6 Char"/>
-    <w:basedOn w:val="DefaultParagraphFont"/>
-    <w:link w:val="Heading6"/>
+  <w:style w:type="character" w:customStyle="1" w:styleId="Kop6Char">
+    <w:name w:val="Kop 6 Char"/>
+    <w:basedOn w:val="Standaardalinea-lettertype"/>
+    <w:link w:val="Kop6"/>
     <w:uiPriority w:val="9"/>
     <w:semiHidden/>
     <w:rPr>
@@ -2938,9 +3466,9 @@
       <w:color w:val="1F120E" w:themeColor="accent1" w:themeShade="7F"/>
     </w:rPr>
   </w:style>
-  <w:style w:type="paragraph" w:styleId="ListBullet">
+  <w:style w:type="paragraph" w:styleId="Lijstopsomteken">
     <w:name w:val="List Bullet"/>
-    <w:basedOn w:val="Normal"/>
+    <w:basedOn w:val="Standaard"/>
     <w:uiPriority w:val="1"/>
     <w:unhideWhenUsed/>
     <w:qFormat/>
@@ -2950,9 +3478,9 @@
       </w:numPr>
     </w:pPr>
   </w:style>
-  <w:style w:type="paragraph" w:styleId="ListNumber">
+  <w:style w:type="paragraph" w:styleId="Lijstnummering">
     <w:name w:val="List Number"/>
-    <w:basedOn w:val="Normal"/>
+    <w:basedOn w:val="Standaard"/>
     <w:uiPriority w:val="1"/>
     <w:unhideWhenUsed/>
     <w:qFormat/>
@@ -2963,11 +3491,11 @@
       <w:contextualSpacing/>
     </w:pPr>
   </w:style>
-  <w:style w:type="paragraph" w:styleId="Title">
+  <w:style w:type="paragraph" w:styleId="Titel">
     <w:name w:val="Title"/>
-    <w:basedOn w:val="Normal"/>
-    <w:next w:val="Normal"/>
-    <w:link w:val="TitleChar"/>
+    <w:basedOn w:val="Standaard"/>
+    <w:next w:val="Standaard"/>
+    <w:link w:val="TitelChar"/>
     <w:uiPriority w:val="10"/>
     <w:unhideWhenUsed/>
     <w:qFormat/>
@@ -2984,10 +3512,10 @@
       <w:szCs w:val="60"/>
     </w:rPr>
   </w:style>
-  <w:style w:type="character" w:customStyle="1" w:styleId="TitleChar">
-    <w:name w:val="Title Char"/>
-    <w:basedOn w:val="DefaultParagraphFont"/>
-    <w:link w:val="Title"/>
+  <w:style w:type="character" w:customStyle="1" w:styleId="TitelChar">
+    <w:name w:val="Titel Char"/>
+    <w:basedOn w:val="Standaardalinea-lettertype"/>
+    <w:link w:val="Titel"/>
     <w:uiPriority w:val="10"/>
     <w:rPr>
       <w:rFonts w:asciiTheme="majorHAnsi" w:eastAsiaTheme="majorEastAsia" w:hAnsiTheme="majorHAnsi" w:cstheme="majorBidi"/>
@@ -2997,11 +3525,11 @@
       <w:szCs w:val="60"/>
     </w:rPr>
   </w:style>
-  <w:style w:type="paragraph" w:styleId="Subtitle">
+  <w:style w:type="paragraph" w:styleId="Ondertitel">
     <w:name w:val="Subtitle"/>
-    <w:basedOn w:val="Normal"/>
-    <w:next w:val="Normal"/>
-    <w:link w:val="SubtitleChar"/>
+    <w:basedOn w:val="Standaard"/>
+    <w:next w:val="Standaard"/>
+    <w:link w:val="OndertitelChar"/>
     <w:uiPriority w:val="11"/>
     <w:unhideWhenUsed/>
     <w:qFormat/>
@@ -3019,10 +3547,10 @@
       <w:szCs w:val="26"/>
     </w:rPr>
   </w:style>
-  <w:style w:type="character" w:customStyle="1" w:styleId="SubtitleChar">
-    <w:name w:val="Subtitle Char"/>
-    <w:basedOn w:val="DefaultParagraphFont"/>
-    <w:link w:val="Subtitle"/>
+  <w:style w:type="character" w:customStyle="1" w:styleId="OndertitelChar">
+    <w:name w:val="Ondertitel Char"/>
+    <w:basedOn w:val="Standaardalinea-lettertype"/>
+    <w:link w:val="Ondertitel"/>
     <w:uiPriority w:val="11"/>
     <w:rPr>
       <w:rFonts w:asciiTheme="majorHAnsi" w:eastAsiaTheme="majorEastAsia" w:hAnsiTheme="majorHAnsi" w:cstheme="majorBidi"/>
@@ -3031,9 +3559,9 @@
       <w:szCs w:val="26"/>
     </w:rPr>
   </w:style>
-  <w:style w:type="character" w:styleId="Emphasis">
+  <w:style w:type="character" w:styleId="Nadruk">
     <w:name w:val="Emphasis"/>
-    <w:basedOn w:val="DefaultParagraphFont"/>
+    <w:basedOn w:val="Standaardalinea-lettertype"/>
     <w:uiPriority w:val="10"/>
     <w:unhideWhenUsed/>
     <w:qFormat/>
@@ -3043,9 +3571,9 @@
       <w:color w:val="2F1B15" w:themeColor="accent1" w:themeShade="BF"/>
     </w:rPr>
   </w:style>
-  <w:style w:type="paragraph" w:styleId="NoSpacing">
+  <w:style w:type="paragraph" w:styleId="Geenafstand">
     <w:name w:val="No Spacing"/>
-    <w:link w:val="NoSpacingChar"/>
+    <w:link w:val="GeenafstandChar"/>
     <w:uiPriority w:val="1"/>
     <w:unhideWhenUsed/>
     <w:qFormat/>
@@ -3056,21 +3584,21 @@
       <w:color w:val="auto"/>
     </w:rPr>
   </w:style>
-  <w:style w:type="character" w:customStyle="1" w:styleId="NoSpacingChar">
-    <w:name w:val="No Spacing Char"/>
-    <w:basedOn w:val="DefaultParagraphFont"/>
-    <w:link w:val="NoSpacing"/>
+  <w:style w:type="character" w:customStyle="1" w:styleId="GeenafstandChar">
+    <w:name w:val="Geen afstand Char"/>
+    <w:basedOn w:val="Standaardalinea-lettertype"/>
+    <w:link w:val="Geenafstand"/>
     <w:uiPriority w:val="1"/>
     <w:rPr>
       <w:rFonts w:asciiTheme="minorHAnsi" w:eastAsiaTheme="minorEastAsia" w:hAnsiTheme="minorHAnsi" w:cstheme="minorBidi"/>
       <w:color w:val="auto"/>
     </w:rPr>
   </w:style>
-  <w:style w:type="paragraph" w:styleId="Quote">
+  <w:style w:type="paragraph" w:styleId="Citaat">
     <w:name w:val="Quote"/>
-    <w:basedOn w:val="Normal"/>
-    <w:next w:val="Normal"/>
-    <w:link w:val="QuoteChar"/>
+    <w:basedOn w:val="Standaard"/>
+    <w:next w:val="Standaard"/>
+    <w:link w:val="CitaatChar"/>
     <w:uiPriority w:val="10"/>
     <w:unhideWhenUsed/>
     <w:qFormat/>
@@ -3093,10 +3621,10 @@
       </w14:textFill>
     </w:rPr>
   </w:style>
-  <w:style w:type="character" w:customStyle="1" w:styleId="QuoteChar">
-    <w:name w:val="Quote Char"/>
-    <w:basedOn w:val="DefaultParagraphFont"/>
-    <w:link w:val="Quote"/>
+  <w:style w:type="character" w:customStyle="1" w:styleId="CitaatChar">
+    <w:name w:val="Citaat Char"/>
+    <w:basedOn w:val="Standaardalinea-lettertype"/>
+    <w:link w:val="Citaat"/>
     <w:uiPriority w:val="10"/>
     <w:rPr>
       <w:i/>
@@ -3113,10 +3641,10 @@
       </w14:textFill>
     </w:rPr>
   </w:style>
-  <w:style w:type="paragraph" w:styleId="TOCHeading">
+  <w:style w:type="paragraph" w:styleId="Kopvaninhoudsopgave">
     <w:name w:val="TOC Heading"/>
-    <w:basedOn w:val="Heading1"/>
-    <w:next w:val="Normal"/>
+    <w:basedOn w:val="Kop1"/>
+    <w:next w:val="Standaard"/>
     <w:uiPriority w:val="39"/>
     <w:unhideWhenUsed/>
     <w:qFormat/>
@@ -3125,10 +3653,10 @@
       <w:outlineLvl w:val="9"/>
     </w:pPr>
   </w:style>
-  <w:style w:type="paragraph" w:styleId="Footer">
+  <w:style w:type="paragraph" w:styleId="Voettekst">
     <w:name w:val="footer"/>
-    <w:basedOn w:val="Normal"/>
-    <w:link w:val="FooterChar"/>
+    <w:basedOn w:val="Standaard"/>
+    <w:link w:val="VoettekstChar"/>
     <w:uiPriority w:val="99"/>
     <w:unhideWhenUsed/>
     <w:pPr>
@@ -3141,10 +3669,10 @@
       <w:szCs w:val="16"/>
     </w:rPr>
   </w:style>
-  <w:style w:type="character" w:customStyle="1" w:styleId="FooterChar">
-    <w:name w:val="Footer Char"/>
-    <w:basedOn w:val="DefaultParagraphFont"/>
-    <w:link w:val="Footer"/>
+  <w:style w:type="character" w:customStyle="1" w:styleId="VoettekstChar">
+    <w:name w:val="Voettekst Char"/>
+    <w:basedOn w:val="Standaardalinea-lettertype"/>
+    <w:link w:val="Voettekst"/>
     <w:uiPriority w:val="99"/>
     <w:rPr>
       <w:caps/>
@@ -3152,10 +3680,10 @@
       <w:szCs w:val="16"/>
     </w:rPr>
   </w:style>
-  <w:style w:type="paragraph" w:styleId="TOC3">
+  <w:style w:type="paragraph" w:styleId="Inhopg3">
     <w:name w:val="toc 3"/>
-    <w:basedOn w:val="Normal"/>
-    <w:next w:val="Normal"/>
+    <w:basedOn w:val="Standaard"/>
+    <w:next w:val="Standaard"/>
     <w:autoRedefine/>
     <w:uiPriority w:val="39"/>
     <w:unhideWhenUsed/>
@@ -3170,7 +3698,7 @@
   </w:style>
   <w:style w:type="character" w:styleId="Hyperlink">
     <w:name w:val="Hyperlink"/>
-    <w:basedOn w:val="DefaultParagraphFont"/>
+    <w:basedOn w:val="Standaardalinea-lettertype"/>
     <w:uiPriority w:val="99"/>
     <w:unhideWhenUsed/>
     <w:rPr>
@@ -3178,10 +3706,10 @@
       <w:u w:val="single"/>
     </w:rPr>
   </w:style>
-  <w:style w:type="paragraph" w:styleId="TOC1">
+  <w:style w:type="paragraph" w:styleId="Inhopg1">
     <w:name w:val="toc 1"/>
-    <w:basedOn w:val="Normal"/>
-    <w:next w:val="Normal"/>
+    <w:basedOn w:val="Standaard"/>
+    <w:next w:val="Standaard"/>
     <w:autoRedefine/>
     <w:uiPriority w:val="39"/>
     <w:unhideWhenUsed/>
@@ -3189,10 +3717,10 @@
       <w:spacing w:after="100"/>
     </w:pPr>
   </w:style>
-  <w:style w:type="paragraph" w:styleId="TOC2">
+  <w:style w:type="paragraph" w:styleId="Inhopg2">
     <w:name w:val="toc 2"/>
-    <w:basedOn w:val="Normal"/>
-    <w:next w:val="Normal"/>
+    <w:basedOn w:val="Standaard"/>
+    <w:next w:val="Standaard"/>
     <w:autoRedefine/>
     <w:uiPriority w:val="39"/>
     <w:unhideWhenUsed/>
@@ -3201,10 +3729,10 @@
       <w:ind w:left="200"/>
     </w:pPr>
   </w:style>
-  <w:style w:type="paragraph" w:styleId="BalloonText">
+  <w:style w:type="paragraph" w:styleId="Ballontekst">
     <w:name w:val="Balloon Text"/>
-    <w:basedOn w:val="Normal"/>
-    <w:link w:val="BalloonTextChar"/>
+    <w:basedOn w:val="Standaard"/>
+    <w:link w:val="BallontekstChar"/>
     <w:uiPriority w:val="99"/>
     <w:semiHidden/>
     <w:unhideWhenUsed/>
@@ -3217,10 +3745,10 @@
       <w:szCs w:val="16"/>
     </w:rPr>
   </w:style>
-  <w:style w:type="character" w:customStyle="1" w:styleId="BalloonTextChar">
-    <w:name w:val="Balloon Text Char"/>
-    <w:basedOn w:val="DefaultParagraphFont"/>
-    <w:link w:val="BalloonText"/>
+  <w:style w:type="character" w:customStyle="1" w:styleId="BallontekstChar">
+    <w:name w:val="Ballontekst Char"/>
+    <w:basedOn w:val="Standaardalinea-lettertype"/>
+    <w:link w:val="Ballontekst"/>
     <w:uiPriority w:val="99"/>
     <w:semiHidden/>
     <w:rPr>
@@ -3229,41 +3757,41 @@
       <w:szCs w:val="16"/>
     </w:rPr>
   </w:style>
-  <w:style w:type="paragraph" w:styleId="Bibliography">
+  <w:style w:type="paragraph" w:styleId="Bibliografie">
     <w:name w:val="Bibliography"/>
-    <w:basedOn w:val="Normal"/>
-    <w:next w:val="Normal"/>
+    <w:basedOn w:val="Standaard"/>
+    <w:next w:val="Standaard"/>
     <w:uiPriority w:val="39"/>
     <w:unhideWhenUsed/>
   </w:style>
-  <w:style w:type="paragraph" w:styleId="Header">
+  <w:style w:type="paragraph" w:styleId="Koptekst">
     <w:name w:val="header"/>
-    <w:basedOn w:val="Normal"/>
-    <w:link w:val="HeaderChar"/>
+    <w:basedOn w:val="Standaard"/>
+    <w:link w:val="KoptekstChar"/>
     <w:uiPriority w:val="99"/>
     <w:unhideWhenUsed/>
     <w:pPr>
       <w:spacing w:before="0" w:after="0" w:line="240" w:lineRule="auto"/>
     </w:pPr>
   </w:style>
-  <w:style w:type="character" w:customStyle="1" w:styleId="HeaderChar">
-    <w:name w:val="Header Char"/>
-    <w:basedOn w:val="DefaultParagraphFont"/>
-    <w:link w:val="Header"/>
+  <w:style w:type="character" w:customStyle="1" w:styleId="KoptekstChar">
+    <w:name w:val="Koptekst Char"/>
+    <w:basedOn w:val="Standaardalinea-lettertype"/>
+    <w:link w:val="Koptekst"/>
     <w:uiPriority w:val="99"/>
   </w:style>
-  <w:style w:type="paragraph" w:styleId="NormalIndent">
+  <w:style w:type="paragraph" w:styleId="Standaardinspringing">
     <w:name w:val="Normal Indent"/>
-    <w:basedOn w:val="Normal"/>
+    <w:basedOn w:val="Standaard"/>
     <w:uiPriority w:val="99"/>
     <w:unhideWhenUsed/>
     <w:pPr>
       <w:ind w:left="720"/>
     </w:pPr>
   </w:style>
-  <w:style w:type="character" w:styleId="PlaceholderText">
+  <w:style w:type="character" w:styleId="Tekstvantijdelijkeaanduiding">
     <w:name w:val="Placeholder Text"/>
-    <w:basedOn w:val="DefaultParagraphFont"/>
+    <w:basedOn w:val="Standaardalinea-lettertype"/>
     <w:uiPriority w:val="99"/>
     <w:semiHidden/>
     <w:rPr>
@@ -3272,7 +3800,7 @@
   </w:style>
   <w:style w:type="table" w:customStyle="1" w:styleId="ReportTable">
     <w:name w:val="Report Table"/>
-    <w:basedOn w:val="TableNormal"/>
+    <w:basedOn w:val="Standaardtabel"/>
     <w:uiPriority w:val="99"/>
     <w:pPr>
       <w:spacing w:before="60" w:after="60" w:line="240" w:lineRule="auto"/>
@@ -3314,9 +3842,9 @@
       </w:pPr>
     </w:tblStylePr>
   </w:style>
-  <w:style w:type="table" w:styleId="TableGrid">
+  <w:style w:type="table" w:styleId="Tabelraster">
     <w:name w:val="Table Grid"/>
-    <w:basedOn w:val="TableNormal"/>
+    <w:basedOn w:val="Standaardtabel"/>
     <w:uiPriority w:val="59"/>
     <w:pPr>
       <w:spacing w:before="0" w:after="0" w:line="240" w:lineRule="auto"/>
@@ -3334,7 +3862,7 @@
   </w:style>
   <w:style w:type="paragraph" w:customStyle="1" w:styleId="DecimalAligned">
     <w:name w:val="Decimal Aligned"/>
-    <w:basedOn w:val="Normal"/>
+    <w:basedOn w:val="Standaard"/>
     <w:uiPriority w:val="40"/>
     <w:qFormat/>
     <w:rsid w:val="002A47B4"/>
@@ -3352,10 +3880,10 @@
       <w:lang w:eastAsia="en-US"/>
     </w:rPr>
   </w:style>
-  <w:style w:type="paragraph" w:styleId="FootnoteText">
+  <w:style w:type="paragraph" w:styleId="Voetnoottekst">
     <w:name w:val="footnote text"/>
-    <w:basedOn w:val="Normal"/>
-    <w:link w:val="FootnoteTextChar"/>
+    <w:basedOn w:val="Standaard"/>
+    <w:link w:val="VoetnoottekstChar"/>
     <w:uiPriority w:val="99"/>
     <w:unhideWhenUsed/>
     <w:rsid w:val="002A47B4"/>
@@ -3368,10 +3896,10 @@
       <w:lang w:eastAsia="en-US"/>
     </w:rPr>
   </w:style>
-  <w:style w:type="character" w:customStyle="1" w:styleId="FootnoteTextChar">
-    <w:name w:val="Footnote Text Char"/>
-    <w:basedOn w:val="DefaultParagraphFont"/>
-    <w:link w:val="FootnoteText"/>
+  <w:style w:type="character" w:customStyle="1" w:styleId="VoetnoottekstChar">
+    <w:name w:val="Voetnoottekst Char"/>
+    <w:basedOn w:val="Standaardalinea-lettertype"/>
+    <w:link w:val="Voetnoottekst"/>
     <w:uiPriority w:val="99"/>
     <w:rsid w:val="002A47B4"/>
     <w:rPr>
@@ -3380,9 +3908,9 @@
       <w:lang w:eastAsia="en-US"/>
     </w:rPr>
   </w:style>
-  <w:style w:type="character" w:styleId="SubtleEmphasis">
+  <w:style w:type="character" w:styleId="Subtielebenadrukking">
     <w:name w:val="Subtle Emphasis"/>
-    <w:basedOn w:val="DefaultParagraphFont"/>
+    <w:basedOn w:val="Standaardalinea-lettertype"/>
     <w:uiPriority w:val="19"/>
     <w:qFormat/>
     <w:rsid w:val="002A47B4"/>
@@ -3391,9 +3919,9 @@
       <w:iCs/>
     </w:rPr>
   </w:style>
-  <w:style w:type="table" w:styleId="LightShading-Accent1">
+  <w:style w:type="table" w:styleId="Lichtearcering-accent1">
     <w:name w:val="Light Shading Accent 1"/>
-    <w:basedOn w:val="TableNormal"/>
+    <w:basedOn w:val="Standaardtabel"/>
     <w:uiPriority w:val="60"/>
     <w:rsid w:val="002A47B4"/>
     <w:pPr>
@@ -3490,9 +4018,9 @@
       </w:tcPr>
     </w:tblStylePr>
   </w:style>
-  <w:style w:type="table" w:styleId="LightList-Accent3">
+  <w:style w:type="table" w:styleId="Lichtelijst-accent3">
     <w:name w:val="Light List Accent 3"/>
-    <w:basedOn w:val="TableNormal"/>
+    <w:basedOn w:val="Standaardtabel"/>
     <w:uiPriority w:val="61"/>
     <w:rsid w:val="002A47B4"/>
     <w:pPr>
@@ -3581,9 +4109,9 @@
       </w:tcPr>
     </w:tblStylePr>
   </w:style>
-  <w:style w:type="table" w:styleId="GridTable4">
+  <w:style w:type="table" w:styleId="Rastertabel4">
     <w:name w:val="Grid Table 4"/>
-    <w:basedOn w:val="TableNormal"/>
+    <w:basedOn w:val="Standaardtabel"/>
     <w:uiPriority w:val="49"/>
     <w:rsid w:val="00BA1D56"/>
     <w:pPr>
@@ -3657,11 +4185,23 @@
       </w:tcPr>
     </w:tblStylePr>
   </w:style>
+  <w:style w:type="paragraph" w:styleId="Lijstalinea">
+    <w:name w:val="List Paragraph"/>
+    <w:basedOn w:val="Standaard"/>
+    <w:uiPriority w:val="34"/>
+    <w:semiHidden/>
+    <w:qFormat/>
+    <w:rsid w:val="009C7EAF"/>
+    <w:pPr>
+      <w:ind w:left="720"/>
+      <w:contextualSpacing/>
+    </w:pPr>
+  </w:style>
 </w:styles>
 </file>
 
 <file path=word/glossary/document.xml><?xml version="1.0" encoding="utf-8"?>
-<w:glossaryDocument xmlns:wpc="http://schemas.microsoft.com/office/word/2010/wordprocessingCanvas" xmlns:mc="http://schemas.openxmlformats.org/markup-compatibility/2006" xmlns:o="urn:schemas-microsoft-com:office:office" xmlns:r="http://schemas.openxmlformats.org/officeDocument/2006/relationships" xmlns:m="http://schemas.openxmlformats.org/officeDocument/2006/math" xmlns:v="urn:schemas-microsoft-com:vml" xmlns:wp14="http://schemas.microsoft.com/office/word/2010/wordprocessingDrawing" xmlns:wp="http://schemas.openxmlformats.org/drawingml/2006/wordprocessingDrawing" xmlns:w10="urn:schemas-microsoft-com:office:word" xmlns:w="http://schemas.openxmlformats.org/wordprocessingml/2006/main" xmlns:w14="http://schemas.microsoft.com/office/word/2010/wordml" xmlns:w15="http://schemas.microsoft.com/office/word/2012/wordml" xmlns:wpg="http://schemas.microsoft.com/office/word/2010/wordprocessingGroup" xmlns:wpi="http://schemas.microsoft.com/office/word/2010/wordprocessingInk" xmlns:wne="http://schemas.microsoft.com/office/word/2006/wordml" xmlns:wps="http://schemas.microsoft.com/office/word/2010/wordprocessingShape" mc:Ignorable="w14 w15 wp14">
+<w:glossaryDocument xmlns:wpc="http://schemas.microsoft.com/office/word/2010/wordprocessingCanvas" xmlns:cx="http://schemas.microsoft.com/office/drawing/2014/chartex" xmlns:cx1="http://schemas.microsoft.com/office/drawing/2015/9/8/chartex" xmlns:mc="http://schemas.openxmlformats.org/markup-compatibility/2006" xmlns:o="urn:schemas-microsoft-com:office:office" xmlns:r="http://schemas.openxmlformats.org/officeDocument/2006/relationships" xmlns:m="http://schemas.openxmlformats.org/officeDocument/2006/math" xmlns:v="urn:schemas-microsoft-com:vml" xmlns:wp14="http://schemas.microsoft.com/office/word/2010/wordprocessingDrawing" xmlns:wp="http://schemas.openxmlformats.org/drawingml/2006/wordprocessingDrawing" xmlns:w10="urn:schemas-microsoft-com:office:word" xmlns:w="http://schemas.openxmlformats.org/wordprocessingml/2006/main" xmlns:w14="http://schemas.microsoft.com/office/word/2010/wordml" xmlns:w15="http://schemas.microsoft.com/office/word/2012/wordml" xmlns:w16se="http://schemas.microsoft.com/office/word/2015/wordml/symex" xmlns:wpg="http://schemas.microsoft.com/office/word/2010/wordprocessingGroup" xmlns:wpi="http://schemas.microsoft.com/office/word/2010/wordprocessingInk" xmlns:wne="http://schemas.microsoft.com/office/word/2006/wordml" xmlns:wps="http://schemas.microsoft.com/office/word/2010/wordprocessingShape" mc:Ignorable="w14 w15 w16se wp14">
   <w:docParts>
     <w:docPart>
       <w:docPartPr>
@@ -3720,7 +4260,7 @@
 </file>
 
 <file path=word/glossary/fontTable.xml><?xml version="1.0" encoding="utf-8"?>
-<w:fonts xmlns:mc="http://schemas.openxmlformats.org/markup-compatibility/2006" xmlns:r="http://schemas.openxmlformats.org/officeDocument/2006/relationships" xmlns:w="http://schemas.openxmlformats.org/wordprocessingml/2006/main" xmlns:w14="http://schemas.microsoft.com/office/word/2010/wordml" xmlns:w15="http://schemas.microsoft.com/office/word/2012/wordml" mc:Ignorable="w14 w15">
+<w:fonts xmlns:mc="http://schemas.openxmlformats.org/markup-compatibility/2006" xmlns:r="http://schemas.openxmlformats.org/officeDocument/2006/relationships" xmlns:w="http://schemas.openxmlformats.org/wordprocessingml/2006/main" xmlns:w14="http://schemas.microsoft.com/office/word/2010/wordml" xmlns:w15="http://schemas.microsoft.com/office/word/2012/wordml" xmlns:w16se="http://schemas.microsoft.com/office/word/2015/wordml/symex" mc:Ignorable="w14 w15 w16se">
   <w:font w:name="Century Gothic">
     <w:panose1 w:val="020B0502020202020204"/>
     <w:charset w:val="00"/>
@@ -3733,7 +4273,7 @@
     <w:charset w:val="00"/>
     <w:family w:val="roman"/>
     <w:pitch w:val="variable"/>
-    <w:sig w:usb0="E0002EFF" w:usb1="C000785B" w:usb2="00000009" w:usb3="00000000" w:csb0="000001FF" w:csb1="00000000"/>
+    <w:sig w:usb0="E0002AFF" w:usb1="C0007843" w:usb2="00000009" w:usb3="00000000" w:csb0="000001FF" w:csb1="00000000"/>
   </w:font>
   <w:font w:name="Constantia">
     <w:panose1 w:val="02030602050306030303"/>
@@ -3754,20 +4294,20 @@
     <w:charset w:val="00"/>
     <w:family w:val="swiss"/>
     <w:pitch w:val="variable"/>
-    <w:sig w:usb0="E0002AFF" w:usb1="C000247B" w:usb2="00000009" w:usb3="00000000" w:csb0="000001FF" w:csb1="00000000"/>
+    <w:sig w:usb0="E0002AFF" w:usb1="4000ACFF" w:usb2="00000001" w:usb3="00000000" w:csb0="000001FF" w:csb1="00000000"/>
   </w:font>
   <w:font w:name="Calibri Light">
     <w:panose1 w:val="020F0302020204030204"/>
     <w:charset w:val="00"/>
     <w:family w:val="swiss"/>
     <w:pitch w:val="variable"/>
-    <w:sig w:usb0="E0002AFF" w:usb1="C000247B" w:usb2="00000009" w:usb3="00000000" w:csb0="000001FF" w:csb1="00000000"/>
+    <w:sig w:usb0="A0002AEF" w:usb1="4000207B" w:usb2="00000000" w:usb3="00000000" w:csb0="000001FF" w:csb1="00000000"/>
   </w:font>
 </w:fonts>
 </file>
 
 <file path=word/glossary/numbering.xml><?xml version="1.0" encoding="utf-8"?>
-<w:numbering xmlns:wpc="http://schemas.microsoft.com/office/word/2010/wordprocessingCanvas" xmlns:mc="http://schemas.openxmlformats.org/markup-compatibility/2006" xmlns:o="urn:schemas-microsoft-com:office:office" xmlns:r="http://schemas.openxmlformats.org/officeDocument/2006/relationships" xmlns:m="http://schemas.openxmlformats.org/officeDocument/2006/math" xmlns:v="urn:schemas-microsoft-com:vml" xmlns:wp14="http://schemas.microsoft.com/office/word/2010/wordprocessingDrawing" xmlns:wp="http://schemas.openxmlformats.org/drawingml/2006/wordprocessingDrawing" xmlns:w10="urn:schemas-microsoft-com:office:word" xmlns:w="http://schemas.openxmlformats.org/wordprocessingml/2006/main" xmlns:w14="http://schemas.microsoft.com/office/word/2010/wordml" xmlns:w15="http://schemas.microsoft.com/office/word/2012/wordml" xmlns:wpg="http://schemas.microsoft.com/office/word/2010/wordprocessingGroup" xmlns:wpi="http://schemas.microsoft.com/office/word/2010/wordprocessingInk" xmlns:wne="http://schemas.microsoft.com/office/word/2006/wordml" xmlns:wps="http://schemas.microsoft.com/office/word/2010/wordprocessingShape" mc:Ignorable="w14 w15 wp14">
+<w:numbering xmlns:wpc="http://schemas.microsoft.com/office/word/2010/wordprocessingCanvas" xmlns:cx="http://schemas.microsoft.com/office/drawing/2014/chartex" xmlns:cx1="http://schemas.microsoft.com/office/drawing/2015/9/8/chartex" xmlns:mc="http://schemas.openxmlformats.org/markup-compatibility/2006" xmlns:o="urn:schemas-microsoft-com:office:office" xmlns:r="http://schemas.openxmlformats.org/officeDocument/2006/relationships" xmlns:m="http://schemas.openxmlformats.org/officeDocument/2006/math" xmlns:v="urn:schemas-microsoft-com:vml" xmlns:wp14="http://schemas.microsoft.com/office/word/2010/wordprocessingDrawing" xmlns:wp="http://schemas.openxmlformats.org/drawingml/2006/wordprocessingDrawing" xmlns:w10="urn:schemas-microsoft-com:office:word" xmlns:w="http://schemas.openxmlformats.org/wordprocessingml/2006/main" xmlns:w14="http://schemas.microsoft.com/office/word/2010/wordml" xmlns:w15="http://schemas.microsoft.com/office/word/2012/wordml" xmlns:w16se="http://schemas.microsoft.com/office/word/2015/wordml/symex" xmlns:wpg="http://schemas.microsoft.com/office/word/2010/wordprocessingGroup" xmlns:wpi="http://schemas.microsoft.com/office/word/2010/wordprocessingInk" xmlns:wne="http://schemas.microsoft.com/office/word/2006/wordml" xmlns:wps="http://schemas.microsoft.com/office/word/2010/wordprocessingShape" mc:Ignorable="w14 w15 w16se wp14">
   <w:abstractNum w:abstractNumId="0" w15:restartNumberingAfterBreak="0">
     <w:nsid w:val="FFFFFF89"/>
     <w:multiLevelType w:val="singleLevel"/>
@@ -3775,7 +4315,7 @@
     <w:lvl w:ilvl="0">
       <w:start w:val="1"/>
       <w:numFmt w:val="bullet"/>
-      <w:pStyle w:val="ListBullet"/>
+      <w:pStyle w:val="Lijstopsomteken"/>
       <w:lvlText w:val="−"/>
       <w:lvlJc w:val="left"/>
       <w:pPr>
@@ -3794,7 +4334,7 @@
 </file>
 
 <file path=word/glossary/settings.xml><?xml version="1.0" encoding="utf-8"?>
-<w:settings xmlns:mc="http://schemas.openxmlformats.org/markup-compatibility/2006" xmlns:o="urn:schemas-microsoft-com:office:office" xmlns:r="http://schemas.openxmlformats.org/officeDocument/2006/relationships" xmlns:m="http://schemas.openxmlformats.org/officeDocument/2006/math" xmlns:v="urn:schemas-microsoft-com:vml" xmlns:w10="urn:schemas-microsoft-com:office:word" xmlns:w="http://schemas.openxmlformats.org/wordprocessingml/2006/main" xmlns:w14="http://schemas.microsoft.com/office/word/2010/wordml" xmlns:w15="http://schemas.microsoft.com/office/word/2012/wordml" xmlns:sl="http://schemas.openxmlformats.org/schemaLibrary/2006/main" mc:Ignorable="w14 w15">
+<w:settings xmlns:mc="http://schemas.openxmlformats.org/markup-compatibility/2006" xmlns:o="urn:schemas-microsoft-com:office:office" xmlns:r="http://schemas.openxmlformats.org/officeDocument/2006/relationships" xmlns:m="http://schemas.openxmlformats.org/officeDocument/2006/math" xmlns:v="urn:schemas-microsoft-com:vml" xmlns:w10="urn:schemas-microsoft-com:office:word" xmlns:w="http://schemas.openxmlformats.org/wordprocessingml/2006/main" xmlns:w14="http://schemas.microsoft.com/office/word/2010/wordml" xmlns:w15="http://schemas.microsoft.com/office/word/2012/wordml" xmlns:w16se="http://schemas.microsoft.com/office/word/2015/wordml/symex" xmlns:sl="http://schemas.openxmlformats.org/schemaLibrary/2006/main" mc:Ignorable="w14 w15 w16se">
   <w:view w:val="normal"/>
   <w:defaultTabStop w:val="708"/>
   <w:hyphenationZone w:val="425"/>
@@ -3809,6 +4349,7 @@
   </w:compat>
   <w:rsids>
     <w:rsidRoot w:val="006873DB"/>
+    <w:rsid w:val="0044611F"/>
     <w:rsid w:val="006873DB"/>
   </w:rsids>
   <m:mathPr>
@@ -3833,7 +4374,7 @@
 </file>
 
 <file path=word/glossary/styles.xml><?xml version="1.0" encoding="utf-8"?>
-<w:styles xmlns:mc="http://schemas.openxmlformats.org/markup-compatibility/2006" xmlns:r="http://schemas.openxmlformats.org/officeDocument/2006/relationships" xmlns:w="http://schemas.openxmlformats.org/wordprocessingml/2006/main" xmlns:w14="http://schemas.microsoft.com/office/word/2010/wordml" xmlns:w15="http://schemas.microsoft.com/office/word/2012/wordml" mc:Ignorable="w14 w15">
+<w:styles xmlns:mc="http://schemas.openxmlformats.org/markup-compatibility/2006" xmlns:r="http://schemas.openxmlformats.org/officeDocument/2006/relationships" xmlns:w="http://schemas.openxmlformats.org/wordprocessingml/2006/main" xmlns:w14="http://schemas.microsoft.com/office/word/2010/wordml" xmlns:w15="http://schemas.microsoft.com/office/word/2012/wordml" xmlns:w16se="http://schemas.microsoft.com/office/word/2015/wordml/symex" mc:Ignorable="w14 w15 w16se">
   <w:docDefaults>
     <w:rPrDefault>
       <w:rPr>
@@ -4222,15 +4763,15 @@
     <w:lsdException w:name="List Table 6 Colorful Accent 6" w:uiPriority="51"/>
     <w:lsdException w:name="List Table 7 Colorful Accent 6" w:uiPriority="52"/>
   </w:latentStyles>
-  <w:style w:type="paragraph" w:default="1" w:styleId="Normal">
+  <w:style w:type="paragraph" w:default="1" w:styleId="Standaard">
     <w:name w:val="Normal"/>
     <w:qFormat/>
   </w:style>
-  <w:style w:type="paragraph" w:styleId="Heading1">
+  <w:style w:type="paragraph" w:styleId="Kop1">
     <w:name w:val="heading 1"/>
-    <w:basedOn w:val="Normal"/>
-    <w:next w:val="Normal"/>
-    <w:link w:val="Heading1Char"/>
+    <w:basedOn w:val="Standaard"/>
+    <w:next w:val="Standaard"/>
+    <w:link w:val="Kop1Char"/>
     <w:uiPriority w:val="1"/>
     <w:qFormat/>
     <w:pPr>
@@ -4247,11 +4788,11 @@
       <w:lang w:val="en-US" w:eastAsia="en-US"/>
     </w:rPr>
   </w:style>
-  <w:style w:type="paragraph" w:styleId="Heading2">
+  <w:style w:type="paragraph" w:styleId="Kop2">
     <w:name w:val="heading 2"/>
-    <w:basedOn w:val="Normal"/>
-    <w:next w:val="Normal"/>
-    <w:link w:val="Heading2Char"/>
+    <w:basedOn w:val="Standaard"/>
+    <w:next w:val="Standaard"/>
+    <w:link w:val="Kop2Char"/>
     <w:uiPriority w:val="1"/>
     <w:unhideWhenUsed/>
     <w:qFormat/>
@@ -4268,13 +4809,13 @@
       <w:lang w:val="en-US" w:eastAsia="en-US"/>
     </w:rPr>
   </w:style>
-  <w:style w:type="character" w:default="1" w:styleId="DefaultParagraphFont">
+  <w:style w:type="character" w:default="1" w:styleId="Standaardalinea-lettertype">
     <w:name w:val="Default Paragraph Font"/>
     <w:uiPriority w:val="1"/>
     <w:semiHidden/>
     <w:unhideWhenUsed/>
   </w:style>
-  <w:style w:type="table" w:default="1" w:styleId="TableNormal">
+  <w:style w:type="table" w:default="1" w:styleId="Standaardtabel">
     <w:name w:val="Normal Table"/>
     <w:uiPriority w:val="99"/>
     <w:semiHidden/>
@@ -4289,16 +4830,16 @@
       </w:tblCellMar>
     </w:tblPr>
   </w:style>
-  <w:style w:type="numbering" w:default="1" w:styleId="NoList">
+  <w:style w:type="numbering" w:default="1" w:styleId="Geenlijst">
     <w:name w:val="No List"/>
     <w:uiPriority w:val="99"/>
     <w:semiHidden/>
     <w:unhideWhenUsed/>
   </w:style>
-  <w:style w:type="character" w:customStyle="1" w:styleId="Heading1Char">
-    <w:name w:val="Heading 1 Char"/>
-    <w:basedOn w:val="DefaultParagraphFont"/>
-    <w:link w:val="Heading1"/>
+  <w:style w:type="character" w:customStyle="1" w:styleId="Kop1Char">
+    <w:name w:val="Kop 1 Char"/>
+    <w:basedOn w:val="Standaardalinea-lettertype"/>
+    <w:link w:val="Kop1"/>
     <w:uiPriority w:val="1"/>
     <w:rPr>
       <w:rFonts w:asciiTheme="majorHAnsi" w:eastAsiaTheme="majorEastAsia" w:hAnsiTheme="majorHAnsi" w:cstheme="majorBidi"/>
@@ -4308,10 +4849,10 @@
       <w:lang w:val="en-US" w:eastAsia="en-US"/>
     </w:rPr>
   </w:style>
-  <w:style w:type="character" w:customStyle="1" w:styleId="Heading2Char">
-    <w:name w:val="Heading 2 Char"/>
-    <w:basedOn w:val="DefaultParagraphFont"/>
-    <w:link w:val="Heading2"/>
+  <w:style w:type="character" w:customStyle="1" w:styleId="Kop2Char">
+    <w:name w:val="Kop 2 Char"/>
+    <w:basedOn w:val="Standaardalinea-lettertype"/>
+    <w:link w:val="Kop2"/>
     <w:uiPriority w:val="1"/>
     <w:rPr>
       <w:rFonts w:asciiTheme="majorHAnsi" w:eastAsiaTheme="majorEastAsia" w:hAnsiTheme="majorHAnsi" w:cstheme="majorBidi"/>
@@ -4320,9 +4861,9 @@
       <w:lang w:val="en-US" w:eastAsia="en-US"/>
     </w:rPr>
   </w:style>
-  <w:style w:type="paragraph" w:styleId="ListBullet">
+  <w:style w:type="paragraph" w:styleId="Lijstopsomteken">
     <w:name w:val="List Bullet"/>
-    <w:basedOn w:val="Normal"/>
+    <w:basedOn w:val="Standaard"/>
     <w:uiPriority w:val="1"/>
     <w:unhideWhenUsed/>
     <w:qFormat/>
@@ -4356,7 +4897,7 @@
 </file>
 
 <file path=word/glossary/webSettings.xml><?xml version="1.0" encoding="utf-8"?>
-<w:webSettings xmlns:mc="http://schemas.openxmlformats.org/markup-compatibility/2006" xmlns:r="http://schemas.openxmlformats.org/officeDocument/2006/relationships" xmlns:w="http://schemas.openxmlformats.org/wordprocessingml/2006/main" xmlns:w14="http://schemas.microsoft.com/office/word/2010/wordml" xmlns:w15="http://schemas.microsoft.com/office/word/2012/wordml" mc:Ignorable="w14 w15">
+<w:webSettings xmlns:mc="http://schemas.openxmlformats.org/markup-compatibility/2006" xmlns:r="http://schemas.openxmlformats.org/officeDocument/2006/relationships" xmlns:w="http://schemas.openxmlformats.org/wordprocessingml/2006/main" xmlns:w14="http://schemas.microsoft.com/office/word/2010/wordml" xmlns:w15="http://schemas.microsoft.com/office/word/2012/wordml" xmlns:w16se="http://schemas.microsoft.com/office/word/2015/wordml/symex" mc:Ignorable="w14 w15 w16se">
   <w:optimizeForBrowser/>
   <w:allowPNG/>
 </w:webSettings>
@@ -4688,7 +5229,7 @@
 </file>
 
 <file path=customXml/itemProps3.xml><?xml version="1.0" encoding="utf-8"?>
-<ds:datastoreItem xmlns:ds="http://schemas.openxmlformats.org/officeDocument/2006/customXml" ds:itemID="{503516BC-E8C8-4953-B519-81C893DA1FA5}">
+<ds:datastoreItem xmlns:ds="http://schemas.openxmlformats.org/officeDocument/2006/customXml" ds:itemID="{7B7F0C66-79CC-4985-B7E6-F43E281BDF67}">
   <ds:schemaRefs>
     <ds:schemaRef ds:uri="http://schemas.openxmlformats.org/officeDocument/2006/bibliography"/>
   </ds:schemaRefs>

</xml_diff>

<commit_message>
Updated DBO, added Class Diagram
</commit_message>
<xml_diff>
--- a/Documentatie/Analyse en Ontwerp.docx
+++ b/Documentatie/Analyse en Ontwerp.docx
@@ -1534,6 +1534,219 @@
           </w:tcPr>
           <w:p>
             <w:r>
+              <w:t>S</w:t>
+            </w:r>
+          </w:p>
+        </w:tc>
+      </w:tr>
+      <w:tr>
+        <w:tc>
+          <w:tcPr>
+            <w:tcW w:w="1261" w:type="dxa"/>
+          </w:tcPr>
+          <w:p>
+            <w:r>
+              <w:t>FR-B</w:t>
+            </w:r>
+            <w:r>
+              <w:t>06</w:t>
+            </w:r>
+          </w:p>
+        </w:tc>
+        <w:tc>
+          <w:tcPr>
+            <w:tcW w:w="6379" w:type="dxa"/>
+          </w:tcPr>
+          <w:p>
+            <w:r>
+              <w:t xml:space="preserve">Een raceteam </w:t>
+            </w:r>
+            <w:r>
+              <w:t>koppelen</w:t>
+            </w:r>
+            <w:r>
+              <w:t xml:space="preserve"> aan een seizoen</w:t>
+            </w:r>
+          </w:p>
+        </w:tc>
+        <w:tc>
+          <w:tcPr>
+            <w:tcW w:w="1134" w:type="dxa"/>
+          </w:tcPr>
+          <w:p>
+            <w:r>
+              <w:t>M</w:t>
+            </w:r>
+          </w:p>
+        </w:tc>
+      </w:tr>
+      <w:tr>
+        <w:tc>
+          <w:tcPr>
+            <w:tcW w:w="1261" w:type="dxa"/>
+          </w:tcPr>
+          <w:p>
+            <w:r>
+              <w:t>FR-B</w:t>
+            </w:r>
+            <w:r>
+              <w:t>07</w:t>
+            </w:r>
+          </w:p>
+        </w:tc>
+        <w:tc>
+          <w:tcPr>
+            <w:tcW w:w="6379" w:type="dxa"/>
+          </w:tcPr>
+          <w:p>
+            <w:r>
+              <w:t>Een coureur beheren</w:t>
+            </w:r>
+          </w:p>
+        </w:tc>
+        <w:tc>
+          <w:tcPr>
+            <w:tcW w:w="1134" w:type="dxa"/>
+          </w:tcPr>
+          <w:p>
+            <w:r>
+              <w:t>M</w:t>
+            </w:r>
+          </w:p>
+        </w:tc>
+      </w:tr>
+      <w:tr>
+        <w:tc>
+          <w:tcPr>
+            <w:tcW w:w="1261" w:type="dxa"/>
+          </w:tcPr>
+          <w:p>
+            <w:r>
+              <w:t>FR-B</w:t>
+            </w:r>
+            <w:r>
+              <w:t>08</w:t>
+            </w:r>
+          </w:p>
+        </w:tc>
+        <w:tc>
+          <w:tcPr>
+            <w:tcW w:w="6379" w:type="dxa"/>
+          </w:tcPr>
+          <w:p>
+            <w:r>
+              <w:t>Een coureur koppelen aan een team voor een seizoen</w:t>
+            </w:r>
+          </w:p>
+        </w:tc>
+        <w:tc>
+          <w:tcPr>
+            <w:tcW w:w="1134" w:type="dxa"/>
+          </w:tcPr>
+          <w:p>
+            <w:r>
+              <w:t>M</w:t>
+            </w:r>
+          </w:p>
+        </w:tc>
+      </w:tr>
+      <w:tr>
+        <w:tc>
+          <w:tcPr>
+            <w:tcW w:w="1261" w:type="dxa"/>
+          </w:tcPr>
+          <w:p>
+            <w:r>
+              <w:t>FR-B</w:t>
+            </w:r>
+            <w:r>
+              <w:t>09</w:t>
+            </w:r>
+          </w:p>
+        </w:tc>
+        <w:tc>
+          <w:tcPr>
+            <w:tcW w:w="6379" w:type="dxa"/>
+          </w:tcPr>
+          <w:p>
+            <w:r>
+              <w:t xml:space="preserve">Een raceuitslag </w:t>
+            </w:r>
+            <w:r>
+              <w:t>beheren</w:t>
+            </w:r>
+          </w:p>
+        </w:tc>
+        <w:tc>
+          <w:tcPr>
+            <w:tcW w:w="1134" w:type="dxa"/>
+          </w:tcPr>
+          <w:p>
+            <w:r>
+              <w:t>M</w:t>
+            </w:r>
+          </w:p>
+        </w:tc>
+      </w:tr>
+      <w:tr>
+        <w:tc>
+          <w:tcPr>
+            <w:tcW w:w="1261" w:type="dxa"/>
+          </w:tcPr>
+          <w:p>
+            <w:r>
+              <w:t xml:space="preserve">    B-B09.1</w:t>
+            </w:r>
+          </w:p>
+        </w:tc>
+        <w:tc>
+          <w:tcPr>
+            <w:tcW w:w="6379" w:type="dxa"/>
+          </w:tcPr>
+          <w:p>
+            <w:r>
+              <w:t>Een coureur in een uitslag wordt gedefinieerd door de combinatie van coureur en team</w:t>
+            </w:r>
+          </w:p>
+        </w:tc>
+        <w:tc>
+          <w:tcPr>
+            <w:tcW w:w="1134" w:type="dxa"/>
+          </w:tcPr>
+          <w:p>
+            <w:r>
+              <w:t>M</w:t>
+            </w:r>
+          </w:p>
+        </w:tc>
+      </w:tr>
+      <w:tr>
+        <w:tc>
+          <w:tcPr>
+            <w:tcW w:w="1261" w:type="dxa"/>
+          </w:tcPr>
+          <w:p>
+            <w:r>
+              <w:t>FR-B10</w:t>
+            </w:r>
+          </w:p>
+        </w:tc>
+        <w:tc>
+          <w:tcPr>
+            <w:tcW w:w="6379" w:type="dxa"/>
+          </w:tcPr>
+          <w:p>
+            <w:r>
+              <w:t>Een racekwalificatie beheren</w:t>
+            </w:r>
+          </w:p>
+        </w:tc>
+        <w:tc>
+          <w:tcPr>
+            <w:tcW w:w="1134" w:type="dxa"/>
+          </w:tcPr>
+          <w:p>
+            <w:r>
               <w:t>C</w:t>
             </w:r>
           </w:p>
@@ -1546,10 +1759,7 @@
           </w:tcPr>
           <w:p>
             <w:r>
-              <w:t>FR-B</w:t>
-            </w:r>
-            <w:r>
-              <w:t>06</w:t>
+              <w:t>FR-B11</w:t>
             </w:r>
           </w:p>
         </w:tc>
@@ -1559,13 +1769,7 @@
           </w:tcPr>
           <w:p>
             <w:r>
-              <w:t xml:space="preserve">Een raceteam </w:t>
-            </w:r>
-            <w:r>
-              <w:t>koppelen</w:t>
-            </w:r>
-            <w:r>
-              <w:t xml:space="preserve"> aan een seizoen</w:t>
+              <w:t>Een snelste ronde beheren</w:t>
             </w:r>
           </w:p>
         </w:tc>
@@ -1576,210 +1780,6 @@
           <w:p>
             <w:r>
               <w:t>M</w:t>
-            </w:r>
-          </w:p>
-        </w:tc>
-      </w:tr>
-      <w:tr>
-        <w:tc>
-          <w:tcPr>
-            <w:tcW w:w="1261" w:type="dxa"/>
-          </w:tcPr>
-          <w:p>
-            <w:r>
-              <w:t>FR-B</w:t>
-            </w:r>
-            <w:r>
-              <w:t>07</w:t>
-            </w:r>
-          </w:p>
-        </w:tc>
-        <w:tc>
-          <w:tcPr>
-            <w:tcW w:w="6379" w:type="dxa"/>
-          </w:tcPr>
-          <w:p>
-            <w:r>
-              <w:t>Een coureur beheren</w:t>
-            </w:r>
-          </w:p>
-        </w:tc>
-        <w:tc>
-          <w:tcPr>
-            <w:tcW w:w="1134" w:type="dxa"/>
-          </w:tcPr>
-          <w:p>
-            <w:r>
-              <w:t>M</w:t>
-            </w:r>
-          </w:p>
-        </w:tc>
-      </w:tr>
-      <w:tr>
-        <w:tc>
-          <w:tcPr>
-            <w:tcW w:w="1261" w:type="dxa"/>
-          </w:tcPr>
-          <w:p>
-            <w:r>
-              <w:t>FR-B</w:t>
-            </w:r>
-            <w:r>
-              <w:t>08</w:t>
-            </w:r>
-          </w:p>
-        </w:tc>
-        <w:tc>
-          <w:tcPr>
-            <w:tcW w:w="6379" w:type="dxa"/>
-          </w:tcPr>
-          <w:p>
-            <w:r>
-              <w:t>Een coureur koppelen aan een team voor een seizoen</w:t>
-            </w:r>
-          </w:p>
-        </w:tc>
-        <w:tc>
-          <w:tcPr>
-            <w:tcW w:w="1134" w:type="dxa"/>
-          </w:tcPr>
-          <w:p>
-            <w:r>
-              <w:t>M</w:t>
-            </w:r>
-          </w:p>
-        </w:tc>
-      </w:tr>
-      <w:tr>
-        <w:tc>
-          <w:tcPr>
-            <w:tcW w:w="1261" w:type="dxa"/>
-          </w:tcPr>
-          <w:p>
-            <w:r>
-              <w:t>FR-B</w:t>
-            </w:r>
-            <w:r>
-              <w:t>09</w:t>
-            </w:r>
-          </w:p>
-        </w:tc>
-        <w:tc>
-          <w:tcPr>
-            <w:tcW w:w="6379" w:type="dxa"/>
-          </w:tcPr>
-          <w:p>
-            <w:r>
-              <w:t xml:space="preserve">Een raceuitslag </w:t>
-            </w:r>
-            <w:r>
-              <w:t>beheren</w:t>
-            </w:r>
-          </w:p>
-        </w:tc>
-        <w:tc>
-          <w:tcPr>
-            <w:tcW w:w="1134" w:type="dxa"/>
-          </w:tcPr>
-          <w:p>
-            <w:r>
-              <w:t>M</w:t>
-            </w:r>
-          </w:p>
-        </w:tc>
-      </w:tr>
-      <w:tr>
-        <w:tc>
-          <w:tcPr>
-            <w:tcW w:w="1261" w:type="dxa"/>
-          </w:tcPr>
-          <w:p>
-            <w:r>
-              <w:t xml:space="preserve">    B-B09.1</w:t>
-            </w:r>
-          </w:p>
-        </w:tc>
-        <w:tc>
-          <w:tcPr>
-            <w:tcW w:w="6379" w:type="dxa"/>
-          </w:tcPr>
-          <w:p>
-            <w:r>
-              <w:t>Een coureur in een uitslag wordt gedefinieerd door de combinatie van coureur en team</w:t>
-            </w:r>
-          </w:p>
-        </w:tc>
-        <w:tc>
-          <w:tcPr>
-            <w:tcW w:w="1134" w:type="dxa"/>
-          </w:tcPr>
-          <w:p>
-            <w:r>
-              <w:t>M</w:t>
-            </w:r>
-          </w:p>
-        </w:tc>
-      </w:tr>
-      <w:tr>
-        <w:tc>
-          <w:tcPr>
-            <w:tcW w:w="1261" w:type="dxa"/>
-          </w:tcPr>
-          <w:p>
-            <w:r>
-              <w:t>FR-B10</w:t>
-            </w:r>
-          </w:p>
-        </w:tc>
-        <w:tc>
-          <w:tcPr>
-            <w:tcW w:w="6379" w:type="dxa"/>
-          </w:tcPr>
-          <w:p>
-            <w:r>
-              <w:t>Een racekwalificatie beheren</w:t>
-            </w:r>
-          </w:p>
-        </w:tc>
-        <w:tc>
-          <w:tcPr>
-            <w:tcW w:w="1134" w:type="dxa"/>
-          </w:tcPr>
-          <w:p>
-            <w:r>
-              <w:t>C</w:t>
-            </w:r>
-          </w:p>
-        </w:tc>
-      </w:tr>
-      <w:tr>
-        <w:tc>
-          <w:tcPr>
-            <w:tcW w:w="1261" w:type="dxa"/>
-          </w:tcPr>
-          <w:p>
-            <w:r>
-              <w:t>FR-B11</w:t>
-            </w:r>
-          </w:p>
-        </w:tc>
-        <w:tc>
-          <w:tcPr>
-            <w:tcW w:w="6379" w:type="dxa"/>
-          </w:tcPr>
-          <w:p>
-            <w:r>
-              <w:t>Een snelste ronde beheren</w:t>
-            </w:r>
-          </w:p>
-        </w:tc>
-        <w:tc>
-          <w:tcPr>
-            <w:tcW w:w="1134" w:type="dxa"/>
-          </w:tcPr>
-          <w:p>
-            <w:r>
-              <w:t>C</w:t>
             </w:r>
           </w:p>
         </w:tc>
@@ -2833,8 +2833,6 @@
             <w:tcW w:w="1413" w:type="dxa"/>
           </w:tcPr>
           <w:p>
-            <w:bookmarkStart w:id="10" w:name="_GoBack"/>
-            <w:bookmarkEnd w:id="10"/>
             <w:r>
               <w:t>Naam</w:t>
             </w:r>
@@ -4356,7 +4354,13 @@
               </w:numPr>
             </w:pPr>
             <w:r>
-              <w:t xml:space="preserve">De actor selecteert een circuit en bevestigt. </w:t>
+              <w:t>De actor selecteert een circuit</w:t>
+            </w:r>
+            <w:r>
+              <w:t>, vult de benodigde gegevens in</w:t>
+            </w:r>
+            <w:r>
+              <w:t xml:space="preserve"> en bevestigt. </w:t>
             </w:r>
           </w:p>
           <w:p>
@@ -4370,6 +4374,9 @@
             <w:r>
               <w:t>Het systeem koppelt het circuit aan het seizoen. [1]</w:t>
             </w:r>
+            <w:r>
+              <w:t>[2]</w:t>
+            </w:r>
           </w:p>
         </w:tc>
       </w:tr>
@@ -4399,6 +4406,18 @@
             </w:pPr>
             <w:r>
               <w:t>Het circuit is al gekoppeld aan het seizoen. Het systeem geeft een foutmelding en gaat terug naar stap 3.</w:t>
+            </w:r>
+          </w:p>
+          <w:p>
+            <w:pPr>
+              <w:pStyle w:val="Lijstalinea"/>
+              <w:numPr>
+                <w:ilvl w:val="0"/>
+                <w:numId w:val="24"/>
+              </w:numPr>
+            </w:pPr>
+            <w:r>
+              <w:t>De gegevens zijn niet volledig ingevuld. Het systeem geeft een foutmelding en gaat terug naar stap 3.</w:t>
             </w:r>
           </w:p>
         </w:tc>
@@ -4829,6 +4848,7 @@
               </w:numPr>
             </w:pPr>
             <w:r>
+              <w:lastRenderedPageBreak/>
               <w:t>Het systeem vraagt of de actor het zeker weet.</w:t>
             </w:r>
           </w:p>
@@ -5525,6 +5545,7 @@
           </w:tcPr>
           <w:p>
             <w:r>
+              <w:lastRenderedPageBreak/>
               <w:t>Actoren</w:t>
             </w:r>
           </w:p>
@@ -5571,7 +5592,6 @@
           </w:tcPr>
           <w:p>
             <w:r>
-              <w:lastRenderedPageBreak/>
               <w:t>Omschrijving</w:t>
             </w:r>
           </w:p>
@@ -6157,6 +6177,7 @@
               </w:numPr>
             </w:pPr>
             <w:r>
+              <w:lastRenderedPageBreak/>
               <w:t>Niet alle gegevens zijn ingevuld. Het systeem toont een foutmelding en gaat terug naar stap 3</w:t>
             </w:r>
           </w:p>
@@ -6169,6 +6190,7 @@
           </w:tcPr>
           <w:p>
             <w:r>
+              <w:lastRenderedPageBreak/>
               <w:t>Resultaat</w:t>
             </w:r>
           </w:p>
@@ -6815,6 +6837,7 @@
               </w:numPr>
             </w:pPr>
             <w:r>
+              <w:lastRenderedPageBreak/>
               <w:t>Het systeem toont een pagina waarop de all-time ranglijst te zien is.</w:t>
             </w:r>
           </w:p>
@@ -6827,6 +6850,7 @@
           </w:tcPr>
           <w:p>
             <w:r>
+              <w:lastRenderedPageBreak/>
               <w:t>Uitzonderingen</w:t>
             </w:r>
           </w:p>
@@ -7119,11 +7143,11 @@
       <w:pPr>
         <w:pStyle w:val="Kop1"/>
       </w:pPr>
-      <w:bookmarkStart w:id="11" w:name="_Toc506844709"/>
+      <w:bookmarkStart w:id="10" w:name="_Toc506844709"/>
       <w:r>
         <w:t>EER</w:t>
       </w:r>
-      <w:bookmarkEnd w:id="11"/>
+      <w:bookmarkEnd w:id="10"/>
     </w:p>
     <w:p>
       <w:r>
@@ -7178,12 +7202,12 @@
       <w:pPr>
         <w:pStyle w:val="Kop1"/>
       </w:pPr>
-      <w:bookmarkStart w:id="12" w:name="_Toc506844710"/>
+      <w:bookmarkStart w:id="11" w:name="_Toc506844710"/>
       <w:r>
         <w:lastRenderedPageBreak/>
         <w:t>Testplan</w:t>
       </w:r>
-      <w:bookmarkEnd w:id="12"/>
+      <w:bookmarkEnd w:id="11"/>
     </w:p>
     <w:tbl>
       <w:tblPr>
@@ -7540,7 +7564,7 @@
           </w:tcPr>
           <w:p>
             <w:r>
-              <w:t>TC01 en &lt;TBD&gt;</w:t>
+              <w:t>TC07</w:t>
             </w:r>
           </w:p>
         </w:tc>
@@ -7852,7 +7876,10 @@
           </w:tcPr>
           <w:p>
             <w:r>
-              <w:t>TC07 en &lt;TBD&gt;</w:t>
+              <w:t xml:space="preserve">TC07 en </w:t>
+            </w:r>
+            <w:r>
+              <w:t>TC38</w:t>
             </w:r>
           </w:p>
         </w:tc>
@@ -7910,7 +7937,7 @@
           </w:tcPr>
           <w:p>
             <w:r>
-              <w:t>TC07 en &lt;TBD&gt;</w:t>
+              <w:t>TC07 en TC38</w:t>
             </w:r>
           </w:p>
         </w:tc>
@@ -7920,7 +7947,13 @@
           </w:tcPr>
           <w:p>
             <w:r>
-              <w:t>Selecteer 2010 en bevestig, bevestig weggooien bestaande resultaten</w:t>
+              <w:t xml:space="preserve">Selecteer 2010 en bevestig, </w:t>
+            </w:r>
+            <w:r>
+              <w:t>annuleer</w:t>
+            </w:r>
+            <w:r>
+              <w:t xml:space="preserve"> weggooien bestaande resultaten</w:t>
             </w:r>
           </w:p>
         </w:tc>
@@ -8247,7 +8280,7 @@
           </w:tcPr>
           <w:p>
             <w:r>
-              <w:t>TC14 en &lt;TBD&gt;</w:t>
+              <w:t>TC14 en TC20</w:t>
             </w:r>
           </w:p>
         </w:tc>
@@ -9889,12 +9922,12 @@
       <w:pPr>
         <w:pStyle w:val="Kop1"/>
       </w:pPr>
-      <w:bookmarkStart w:id="13" w:name="_Toc506844711"/>
+      <w:bookmarkStart w:id="12" w:name="_Toc506844711"/>
       <w:r>
         <w:lastRenderedPageBreak/>
         <w:t>DBO</w:t>
       </w:r>
-      <w:bookmarkEnd w:id="13"/>
+      <w:bookmarkEnd w:id="12"/>
     </w:p>
     <w:p>
       <w:r>
@@ -9903,10 +9936,10 @@
           <w:lang w:eastAsia="nl-NL"/>
         </w:rPr>
         <w:drawing>
-          <wp:inline distT="0" distB="0" distL="0" distR="0" wp14:anchorId="2903BBF4" wp14:editId="4FAD70F1">
-            <wp:extent cx="5486400" cy="2901950"/>
-            <wp:effectExtent l="0" t="0" r="0" b="0"/>
-            <wp:docPr id="4" name="Afbeelding 4"/>
+          <wp:inline distT="0" distB="0" distL="0" distR="0" wp14:anchorId="6480F3FA" wp14:editId="274F257B">
+            <wp:extent cx="5486400" cy="3096895"/>
+            <wp:effectExtent l="0" t="0" r="0" b="8255"/>
+            <wp:docPr id="3" name="Afbeelding 3"/>
             <wp:cNvGraphicFramePr>
               <a:graphicFrameLocks xmlns:a="http://schemas.openxmlformats.org/drawingml/2006/main" noChangeAspect="1"/>
             </wp:cNvGraphicFramePr>
@@ -9914,7 +9947,7 @@
               <a:graphicData uri="http://schemas.openxmlformats.org/drawingml/2006/picture">
                 <pic:pic xmlns:pic="http://schemas.openxmlformats.org/drawingml/2006/picture">
                   <pic:nvPicPr>
-                    <pic:cNvPr id="4" name="DBO.jpg"/>
+                    <pic:cNvPr id="3" name="DBO.jpg"/>
                     <pic:cNvPicPr/>
                   </pic:nvPicPr>
                   <pic:blipFill>
@@ -9932,7 +9965,7 @@
                   <pic:spPr>
                     <a:xfrm>
                       <a:off x="0" y="0"/>
-                      <a:ext cx="5486400" cy="2901950"/>
+                      <a:ext cx="5486400" cy="3096895"/>
                     </a:xfrm>
                     <a:prstGeom prst="rect">
                       <a:avLst/>
@@ -9945,8 +9978,69 @@
         </w:drawing>
       </w:r>
     </w:p>
+    <w:p/>
+    <w:p>
+      <w:pPr>
+        <w:pStyle w:val="Kop1"/>
+      </w:pPr>
+      <w:r>
+        <w:lastRenderedPageBreak/>
+        <w:t>Klassendiagram</w:t>
+      </w:r>
+    </w:p>
+    <w:p>
+      <w:bookmarkStart w:id="13" w:name="_GoBack"/>
+      <w:r>
+        <w:rPr>
+          <w:noProof/>
+          <w:lang w:eastAsia="nl-NL"/>
+        </w:rPr>
+        <w:drawing>
+          <wp:inline distT="0" distB="0" distL="0" distR="0" wp14:anchorId="42571AC2" wp14:editId="3C164805">
+            <wp:extent cx="5486400" cy="4131945"/>
+            <wp:effectExtent l="0" t="0" r="0" b="1905"/>
+            <wp:docPr id="5" name="Afbeelding 5"/>
+            <wp:cNvGraphicFramePr>
+              <a:graphicFrameLocks xmlns:a="http://schemas.openxmlformats.org/drawingml/2006/main" noChangeAspect="1"/>
+            </wp:cNvGraphicFramePr>
+            <a:graphic xmlns:a="http://schemas.openxmlformats.org/drawingml/2006/main">
+              <a:graphicData uri="http://schemas.openxmlformats.org/drawingml/2006/picture">
+                <pic:pic xmlns:pic="http://schemas.openxmlformats.org/drawingml/2006/picture">
+                  <pic:nvPicPr>
+                    <pic:cNvPr id="5" name="Class Diagram.jpg"/>
+                    <pic:cNvPicPr/>
+                  </pic:nvPicPr>
+                  <pic:blipFill>
+                    <a:blip r:embed="rId13">
+                      <a:extLst>
+                        <a:ext uri="{28A0092B-C50C-407E-A947-70E740481C1C}">
+                          <a14:useLocalDpi xmlns:a14="http://schemas.microsoft.com/office/drawing/2010/main" val="0"/>
+                        </a:ext>
+                      </a:extLst>
+                    </a:blip>
+                    <a:stretch>
+                      <a:fillRect/>
+                    </a:stretch>
+                  </pic:blipFill>
+                  <pic:spPr>
+                    <a:xfrm>
+                      <a:off x="0" y="0"/>
+                      <a:ext cx="5486400" cy="4131945"/>
+                    </a:xfrm>
+                    <a:prstGeom prst="rect">
+                      <a:avLst/>
+                    </a:prstGeom>
+                  </pic:spPr>
+                </pic:pic>
+              </a:graphicData>
+            </a:graphic>
+          </wp:inline>
+        </w:drawing>
+      </w:r>
+      <w:bookmarkEnd w:id="13"/>
+    </w:p>
     <w:sectPr>
-      <w:footerReference w:type="default" r:id="rId13"/>
+      <w:footerReference w:type="default" r:id="rId14"/>
       <w:pgSz w:w="12240" w:h="15840"/>
       <w:pgMar w:top="1440" w:right="1800" w:bottom="1440" w:left="1800" w:header="720" w:footer="720" w:gutter="0"/>
       <w:pgNumType w:start="0"/>
@@ -10005,7 +10099,7 @@
       <w:rPr>
         <w:noProof/>
       </w:rPr>
-      <w:t>4</w:t>
+      <w:t>16</w:t>
     </w:r>
     <w:r>
       <w:fldChar w:fldCharType="end"/>
@@ -14794,7 +14888,9 @@
     <w:rsid w:val="0044611F"/>
     <w:rsid w:val="00657BE1"/>
     <w:rsid w:val="006873DB"/>
+    <w:rsid w:val="00715482"/>
     <w:rsid w:val="00DE1C61"/>
+    <w:rsid w:val="00DF17B2"/>
     <w:rsid w:val="00E40ABF"/>
     <w:rsid w:val="00EE6446"/>
   </w:rsids>
@@ -15675,7 +15771,7 @@
 </file>
 
 <file path=customXml/itemProps3.xml><?xml version="1.0" encoding="utf-8"?>
-<ds:datastoreItem xmlns:ds="http://schemas.openxmlformats.org/officeDocument/2006/customXml" ds:itemID="{AC433A72-A70B-4E37-8055-382E8A5EDDAF}">
+<ds:datastoreItem xmlns:ds="http://schemas.openxmlformats.org/officeDocument/2006/customXml" ds:itemID="{EA08BE31-49E6-4F81-8AA3-BF84527FF2A8}">
   <ds:schemaRefs>
     <ds:schemaRef ds:uri="http://schemas.openxmlformats.org/officeDocument/2006/bibliography"/>
   </ds:schemaRefs>

</xml_diff>

<commit_message>
Some small fixes in interfaces and documentation.
</commit_message>
<xml_diff>
--- a/Documentatie/Analyse en Ontwerp.docx
+++ b/Documentatie/Analyse en Ontwerp.docx
@@ -2,11 +2,11 @@
 <file path=word/document.xml><?xml version="1.0" encoding="utf-8"?>
 <w:document xmlns:wpc="http://schemas.microsoft.com/office/word/2010/wordprocessingCanvas" xmlns:cx="http://schemas.microsoft.com/office/drawing/2014/chartex" xmlns:cx1="http://schemas.microsoft.com/office/drawing/2015/9/8/chartex" xmlns:mc="http://schemas.openxmlformats.org/markup-compatibility/2006" xmlns:o="urn:schemas-microsoft-com:office:office" xmlns:r="http://schemas.openxmlformats.org/officeDocument/2006/relationships" xmlns:m="http://schemas.openxmlformats.org/officeDocument/2006/math" xmlns:v="urn:schemas-microsoft-com:vml" xmlns:wp14="http://schemas.microsoft.com/office/word/2010/wordprocessingDrawing" xmlns:wp="http://schemas.openxmlformats.org/drawingml/2006/wordprocessingDrawing" xmlns:w10="urn:schemas-microsoft-com:office:word" xmlns:w="http://schemas.openxmlformats.org/wordprocessingml/2006/main" xmlns:w14="http://schemas.microsoft.com/office/word/2010/wordml" xmlns:w15="http://schemas.microsoft.com/office/word/2012/wordml" xmlns:w16se="http://schemas.microsoft.com/office/word/2015/wordml/symex" xmlns:wpg="http://schemas.microsoft.com/office/word/2010/wordprocessingGroup" xmlns:wpi="http://schemas.microsoft.com/office/word/2010/wordprocessingInk" xmlns:wne="http://schemas.microsoft.com/office/word/2006/wordml" xmlns:wps="http://schemas.microsoft.com/office/word/2010/wordprocessingShape" mc:Ignorable="w14 w15 w16se wp14">
   <w:body>
-    <w:bookmarkStart w:id="0" w:name="_Toc321147011" w:displacedByCustomXml="next"/>
-    <w:bookmarkStart w:id="1" w:name="_Toc318189312" w:displacedByCustomXml="next"/>
+    <w:bookmarkStart w:id="0" w:name="_Toc321147149" w:displacedByCustomXml="next"/>
+    <w:bookmarkStart w:id="1" w:name="_Toc318188227" w:displacedByCustomXml="next"/>
     <w:bookmarkStart w:id="2" w:name="_Toc318188327" w:displacedByCustomXml="next"/>
-    <w:bookmarkStart w:id="3" w:name="_Toc318188227" w:displacedByCustomXml="next"/>
-    <w:bookmarkStart w:id="4" w:name="_Toc321147149" w:displacedByCustomXml="next"/>
+    <w:bookmarkStart w:id="3" w:name="_Toc318189312" w:displacedByCustomXml="next"/>
+    <w:bookmarkStart w:id="4" w:name="_Toc321147011" w:displacedByCustomXml="next"/>
     <w:sdt>
       <w:sdtPr>
         <w:rPr>
@@ -2392,7 +2392,7 @@
           </w:tcPr>
           <w:p>
             <w:r>
-              <w:t>C</w:t>
+              <w:t>M</w:t>
             </w:r>
           </w:p>
         </w:tc>
@@ -10099,7 +10099,7 @@
       <w:rPr>
         <w:noProof/>
       </w:rPr>
-      <w:t>16</w:t>
+      <w:t>3</w:t>
     </w:r>
     <w:r>
       <w:fldChar w:fldCharType="end"/>
@@ -14889,6 +14889,7 @@
     <w:rsid w:val="00657BE1"/>
     <w:rsid w:val="006873DB"/>
     <w:rsid w:val="00715482"/>
+    <w:rsid w:val="00872D60"/>
     <w:rsid w:val="00DE1C61"/>
     <w:rsid w:val="00DF17B2"/>
     <w:rsid w:val="00E40ABF"/>
@@ -15771,7 +15772,7 @@
 </file>
 
 <file path=customXml/itemProps3.xml><?xml version="1.0" encoding="utf-8"?>
-<ds:datastoreItem xmlns:ds="http://schemas.openxmlformats.org/officeDocument/2006/customXml" ds:itemID="{EA08BE31-49E6-4F81-8AA3-BF84527FF2A8}">
+<ds:datastoreItem xmlns:ds="http://schemas.openxmlformats.org/officeDocument/2006/customXml" ds:itemID="{BBD4A9C1-5B1C-444C-892A-6D1E549BAD9B}">
   <ds:schemaRefs>
     <ds:schemaRef ds:uri="http://schemas.openxmlformats.org/officeDocument/2006/bibliography"/>
   </ds:schemaRefs>

</xml_diff>

<commit_message>
Several updates on season sql, tests, layout.
</commit_message>
<xml_diff>
--- a/Documentatie/Analyse en Ontwerp.docx
+++ b/Documentatie/Analyse en Ontwerp.docx
@@ -2,11 +2,11 @@
 <file path=word/document.xml><?xml version="1.0" encoding="utf-8"?>
 <w:document xmlns:wpc="http://schemas.microsoft.com/office/word/2010/wordprocessingCanvas" xmlns:cx="http://schemas.microsoft.com/office/drawing/2014/chartex" xmlns:cx1="http://schemas.microsoft.com/office/drawing/2015/9/8/chartex" xmlns:mc="http://schemas.openxmlformats.org/markup-compatibility/2006" xmlns:o="urn:schemas-microsoft-com:office:office" xmlns:r="http://schemas.openxmlformats.org/officeDocument/2006/relationships" xmlns:m="http://schemas.openxmlformats.org/officeDocument/2006/math" xmlns:v="urn:schemas-microsoft-com:vml" xmlns:wp14="http://schemas.microsoft.com/office/word/2010/wordprocessingDrawing" xmlns:wp="http://schemas.openxmlformats.org/drawingml/2006/wordprocessingDrawing" xmlns:w10="urn:schemas-microsoft-com:office:word" xmlns:w="http://schemas.openxmlformats.org/wordprocessingml/2006/main" xmlns:w14="http://schemas.microsoft.com/office/word/2010/wordml" xmlns:w15="http://schemas.microsoft.com/office/word/2012/wordml" xmlns:w16se="http://schemas.microsoft.com/office/word/2015/wordml/symex" xmlns:wpg="http://schemas.microsoft.com/office/word/2010/wordprocessingGroup" xmlns:wpi="http://schemas.microsoft.com/office/word/2010/wordprocessingInk" xmlns:wne="http://schemas.microsoft.com/office/word/2006/wordml" xmlns:wps="http://schemas.microsoft.com/office/word/2010/wordprocessingShape" mc:Ignorable="w14 w15 w16se wp14">
   <w:body>
-    <w:bookmarkStart w:id="0" w:name="_Toc321147149" w:displacedByCustomXml="next"/>
-    <w:bookmarkStart w:id="1" w:name="_Toc318188227" w:displacedByCustomXml="next"/>
+    <w:bookmarkStart w:id="0" w:name="_Toc321147011" w:displacedByCustomXml="next"/>
+    <w:bookmarkStart w:id="1" w:name="_Toc318189312" w:displacedByCustomXml="next"/>
     <w:bookmarkStart w:id="2" w:name="_Toc318188327" w:displacedByCustomXml="next"/>
-    <w:bookmarkStart w:id="3" w:name="_Toc318189312" w:displacedByCustomXml="next"/>
-    <w:bookmarkStart w:id="4" w:name="_Toc321147011" w:displacedByCustomXml="next"/>
+    <w:bookmarkStart w:id="3" w:name="_Toc318188227" w:displacedByCustomXml="next"/>
+    <w:bookmarkStart w:id="4" w:name="_Toc321147149" w:displacedByCustomXml="next"/>
     <w:sdt>
       <w:sdtPr>
         <w:rPr>
@@ -561,7 +561,7 @@
           <w:r>
             <w:fldChar w:fldCharType="separate"/>
           </w:r>
-          <w:hyperlink w:anchor="_Toc506844704" w:history="1">
+          <w:hyperlink w:anchor="_Toc511898120" w:history="1">
             <w:r>
               <w:rPr>
                 <w:rStyle w:val="Hyperlink"/>
@@ -588,7 +588,7 @@
                 <w:noProof/>
                 <w:webHidden/>
               </w:rPr>
-              <w:instrText xml:space="preserve"> PAGEREF _Toc506844704 \h </w:instrText>
+              <w:instrText xml:space="preserve"> PAGEREF _Toc511898120 \h </w:instrText>
             </w:r>
             <w:r>
               <w:rPr>
@@ -633,7 +633,7 @@
               <w:lang w:eastAsia="nl-NL"/>
             </w:rPr>
           </w:pPr>
-          <w:hyperlink w:anchor="_Toc506844705" w:history="1">
+          <w:hyperlink w:anchor="_Toc511898121" w:history="1">
             <w:r>
               <w:rPr>
                 <w:rStyle w:val="Hyperlink"/>
@@ -660,7 +660,7 @@
                 <w:noProof/>
                 <w:webHidden/>
               </w:rPr>
-              <w:instrText xml:space="preserve"> PAGEREF _Toc506844705 \h </w:instrText>
+              <w:instrText xml:space="preserve"> PAGEREF _Toc511898121 \h </w:instrText>
             </w:r>
             <w:r>
               <w:rPr>
@@ -705,7 +705,7 @@
               <w:lang w:eastAsia="nl-NL"/>
             </w:rPr>
           </w:pPr>
-          <w:hyperlink w:anchor="_Toc506844706" w:history="1">
+          <w:hyperlink w:anchor="_Toc511898122" w:history="1">
             <w:r>
               <w:rPr>
                 <w:rStyle w:val="Hyperlink"/>
@@ -732,7 +732,7 @@
                 <w:noProof/>
                 <w:webHidden/>
               </w:rPr>
-              <w:instrText xml:space="preserve"> PAGEREF _Toc506844706 \h </w:instrText>
+              <w:instrText xml:space="preserve"> PAGEREF _Toc511898122 \h </w:instrText>
             </w:r>
             <w:r>
               <w:rPr>
@@ -752,7 +752,7 @@
                 <w:noProof/>
                 <w:webHidden/>
               </w:rPr>
-              <w:t>2</w:t>
+              <w:t>3</w:t>
             </w:r>
             <w:r>
               <w:rPr>
@@ -777,7 +777,7 @@
               <w:lang w:eastAsia="nl-NL"/>
             </w:rPr>
           </w:pPr>
-          <w:hyperlink w:anchor="_Toc506844707" w:history="1">
+          <w:hyperlink w:anchor="_Toc511898123" w:history="1">
             <w:r>
               <w:rPr>
                 <w:rStyle w:val="Hyperlink"/>
@@ -804,7 +804,7 @@
                 <w:noProof/>
                 <w:webHidden/>
               </w:rPr>
-              <w:instrText xml:space="preserve"> PAGEREF _Toc506844707 \h </w:instrText>
+              <w:instrText xml:space="preserve"> PAGEREF _Toc511898123 \h </w:instrText>
             </w:r>
             <w:r>
               <w:rPr>
@@ -849,7 +849,7 @@
               <w:lang w:eastAsia="nl-NL"/>
             </w:rPr>
           </w:pPr>
-          <w:hyperlink w:anchor="_Toc506844708" w:history="1">
+          <w:hyperlink w:anchor="_Toc511898124" w:history="1">
             <w:r>
               <w:rPr>
                 <w:rStyle w:val="Hyperlink"/>
@@ -876,7 +876,7 @@
                 <w:noProof/>
                 <w:webHidden/>
               </w:rPr>
-              <w:instrText xml:space="preserve"> PAGEREF _Toc506844708 \h </w:instrText>
+              <w:instrText xml:space="preserve"> PAGEREF _Toc511898124 \h </w:instrText>
             </w:r>
             <w:r>
               <w:rPr>
@@ -921,7 +921,7 @@
               <w:lang w:eastAsia="nl-NL"/>
             </w:rPr>
           </w:pPr>
-          <w:hyperlink w:anchor="_Toc506844709" w:history="1">
+          <w:hyperlink w:anchor="_Toc511898125" w:history="1">
             <w:r>
               <w:rPr>
                 <w:rStyle w:val="Hyperlink"/>
@@ -948,7 +948,7 @@
                 <w:noProof/>
                 <w:webHidden/>
               </w:rPr>
-              <w:instrText xml:space="preserve"> PAGEREF _Toc506844709 \h </w:instrText>
+              <w:instrText xml:space="preserve"> PAGEREF _Toc511898125 \h </w:instrText>
             </w:r>
             <w:r>
               <w:rPr>
@@ -968,7 +968,7 @@
                 <w:noProof/>
                 <w:webHidden/>
               </w:rPr>
-              <w:t>10</w:t>
+              <w:t>11</w:t>
             </w:r>
             <w:r>
               <w:rPr>
@@ -993,7 +993,7 @@
               <w:lang w:eastAsia="nl-NL"/>
             </w:rPr>
           </w:pPr>
-          <w:hyperlink w:anchor="_Toc506844710" w:history="1">
+          <w:hyperlink w:anchor="_Toc511898126" w:history="1">
             <w:r>
               <w:rPr>
                 <w:rStyle w:val="Hyperlink"/>
@@ -1020,7 +1020,7 @@
                 <w:noProof/>
                 <w:webHidden/>
               </w:rPr>
-              <w:instrText xml:space="preserve"> PAGEREF _Toc506844710 \h </w:instrText>
+              <w:instrText xml:space="preserve"> PAGEREF _Toc511898126 \h </w:instrText>
             </w:r>
             <w:r>
               <w:rPr>
@@ -1065,7 +1065,79 @@
               <w:lang w:eastAsia="nl-NL"/>
             </w:rPr>
           </w:pPr>
-          <w:hyperlink w:anchor="_Toc506844711" w:history="1">
+          <w:hyperlink w:anchor="_Toc511898127" w:history="1">
+            <w:r>
+              <w:rPr>
+                <w:rStyle w:val="Hyperlink"/>
+                <w:noProof/>
+              </w:rPr>
+              <w:t>Architectuur</w:t>
+            </w:r>
+            <w:r>
+              <w:rPr>
+                <w:noProof/>
+                <w:webHidden/>
+              </w:rPr>
+              <w:tab/>
+            </w:r>
+            <w:r>
+              <w:rPr>
+                <w:noProof/>
+                <w:webHidden/>
+              </w:rPr>
+              <w:fldChar w:fldCharType="begin"/>
+            </w:r>
+            <w:r>
+              <w:rPr>
+                <w:noProof/>
+                <w:webHidden/>
+              </w:rPr>
+              <w:instrText xml:space="preserve"> PAGEREF _Toc511898127 \h </w:instrText>
+            </w:r>
+            <w:r>
+              <w:rPr>
+                <w:noProof/>
+                <w:webHidden/>
+              </w:rPr>
+            </w:r>
+            <w:r>
+              <w:rPr>
+                <w:noProof/>
+                <w:webHidden/>
+              </w:rPr>
+              <w:fldChar w:fldCharType="separate"/>
+            </w:r>
+            <w:r>
+              <w:rPr>
+                <w:noProof/>
+                <w:webHidden/>
+              </w:rPr>
+              <w:t>15</w:t>
+            </w:r>
+            <w:r>
+              <w:rPr>
+                <w:noProof/>
+                <w:webHidden/>
+              </w:rPr>
+              <w:fldChar w:fldCharType="end"/>
+            </w:r>
+          </w:hyperlink>
+        </w:p>
+        <w:p>
+          <w:pPr>
+            <w:pStyle w:val="Inhopg1"/>
+            <w:tabs>
+              <w:tab w:val="right" w:leader="dot" w:pos="8630"/>
+            </w:tabs>
+            <w:rPr>
+              <w:noProof/>
+              <w:color w:val="auto"/>
+              <w:sz w:val="22"/>
+              <w:szCs w:val="22"/>
+              <w:lang w:eastAsia="nl-NL"/>
+            </w:rPr>
+          </w:pPr>
+          <w:hyperlink w:anchor="_Toc511898128" w:history="1">
             <w:r>
               <w:rPr>
                 <w:rStyle w:val="Hyperlink"/>
@@ -1092,7 +1164,7 @@
                 <w:noProof/>
                 <w:webHidden/>
               </w:rPr>
-              <w:instrText xml:space="preserve"> PAGEREF _Toc506844711 \h </w:instrText>
+              <w:instrText xml:space="preserve"> PAGEREF _Toc511898128 \h </w:instrText>
             </w:r>
             <w:r>
               <w:rPr>
@@ -1112,7 +1184,151 @@
                 <w:noProof/>
                 <w:webHidden/>
               </w:rPr>
-              <w:t>14</w:t>
+              <w:t>16</w:t>
+            </w:r>
+            <w:r>
+              <w:rPr>
+                <w:noProof/>
+                <w:webHidden/>
+              </w:rPr>
+              <w:fldChar w:fldCharType="end"/>
+            </w:r>
+          </w:hyperlink>
+        </w:p>
+        <w:p>
+          <w:pPr>
+            <w:pStyle w:val="Inhopg1"/>
+            <w:tabs>
+              <w:tab w:val="right" w:leader="dot" w:pos="8630"/>
+            </w:tabs>
+            <w:rPr>
+              <w:noProof/>
+              <w:color w:val="auto"/>
+              <w:sz w:val="22"/>
+              <w:szCs w:val="22"/>
+              <w:lang w:eastAsia="nl-NL"/>
+            </w:rPr>
+          </w:pPr>
+          <w:hyperlink w:anchor="_Toc511898129" w:history="1">
+            <w:r>
+              <w:rPr>
+                <w:rStyle w:val="Hyperlink"/>
+                <w:noProof/>
+              </w:rPr>
+              <w:t>Klassendiagram logica</w:t>
+            </w:r>
+            <w:r>
+              <w:rPr>
+                <w:noProof/>
+                <w:webHidden/>
+              </w:rPr>
+              <w:tab/>
+            </w:r>
+            <w:r>
+              <w:rPr>
+                <w:noProof/>
+                <w:webHidden/>
+              </w:rPr>
+              <w:fldChar w:fldCharType="begin"/>
+            </w:r>
+            <w:r>
+              <w:rPr>
+                <w:noProof/>
+                <w:webHidden/>
+              </w:rPr>
+              <w:instrText xml:space="preserve"> PAGEREF _Toc511898129 \h </w:instrText>
+            </w:r>
+            <w:r>
+              <w:rPr>
+                <w:noProof/>
+                <w:webHidden/>
+              </w:rPr>
+            </w:r>
+            <w:r>
+              <w:rPr>
+                <w:noProof/>
+                <w:webHidden/>
+              </w:rPr>
+              <w:fldChar w:fldCharType="separate"/>
+            </w:r>
+            <w:r>
+              <w:rPr>
+                <w:noProof/>
+                <w:webHidden/>
+              </w:rPr>
+              <w:t>16</w:t>
+            </w:r>
+            <w:r>
+              <w:rPr>
+                <w:noProof/>
+                <w:webHidden/>
+              </w:rPr>
+              <w:fldChar w:fldCharType="end"/>
+            </w:r>
+          </w:hyperlink>
+        </w:p>
+        <w:p>
+          <w:pPr>
+            <w:pStyle w:val="Inhopg1"/>
+            <w:tabs>
+              <w:tab w:val="right" w:leader="dot" w:pos="8630"/>
+            </w:tabs>
+            <w:rPr>
+              <w:noProof/>
+              <w:color w:val="auto"/>
+              <w:sz w:val="22"/>
+              <w:szCs w:val="22"/>
+              <w:lang w:eastAsia="nl-NL"/>
+            </w:rPr>
+          </w:pPr>
+          <w:hyperlink w:anchor="_Toc511898130" w:history="1">
+            <w:r>
+              <w:rPr>
+                <w:rStyle w:val="Hyperlink"/>
+                <w:noProof/>
+              </w:rPr>
+              <w:t>Klassendiagram Dal</w:t>
+            </w:r>
+            <w:r>
+              <w:rPr>
+                <w:noProof/>
+                <w:webHidden/>
+              </w:rPr>
+              <w:tab/>
+            </w:r>
+            <w:r>
+              <w:rPr>
+                <w:noProof/>
+                <w:webHidden/>
+              </w:rPr>
+              <w:fldChar w:fldCharType="begin"/>
+            </w:r>
+            <w:r>
+              <w:rPr>
+                <w:noProof/>
+                <w:webHidden/>
+              </w:rPr>
+              <w:instrText xml:space="preserve"> PAGEREF _Toc511898130 \h </w:instrText>
+            </w:r>
+            <w:r>
+              <w:rPr>
+                <w:noProof/>
+                <w:webHidden/>
+              </w:rPr>
+            </w:r>
+            <w:r>
+              <w:rPr>
+                <w:noProof/>
+                <w:webHidden/>
+              </w:rPr>
+              <w:fldChar w:fldCharType="separate"/>
+            </w:r>
+            <w:r>
+              <w:rPr>
+                <w:noProof/>
+                <w:webHidden/>
+              </w:rPr>
+              <w:t>17</w:t>
             </w:r>
             <w:r>
               <w:rPr>
@@ -1155,7 +1371,7 @@
           <w:rStyle w:val="Kop1Char"/>
         </w:rPr>
       </w:pPr>
-      <w:bookmarkStart w:id="5" w:name="_Toc506844704"/>
+      <w:bookmarkStart w:id="5" w:name="_Toc511898120"/>
       <w:r>
         <w:rPr>
           <w:rStyle w:val="Kop1Char"/>
@@ -1180,7 +1396,7 @@
       <w:pPr>
         <w:pStyle w:val="Kop2"/>
       </w:pPr>
-      <w:bookmarkStart w:id="6" w:name="_Toc506844705"/>
+      <w:bookmarkStart w:id="6" w:name="_Toc511898121"/>
       <w:r>
         <w:t>Beheersysteem</w:t>
       </w:r>
@@ -1280,6 +1496,38 @@
           </w:tcPr>
           <w:p>
             <w:r>
+              <w:t xml:space="preserve">    B-B01.1</w:t>
+            </w:r>
+          </w:p>
+        </w:tc>
+        <w:tc>
+          <w:tcPr>
+            <w:tcW w:w="6379" w:type="dxa"/>
+          </w:tcPr>
+          <w:p>
+            <w:r>
+              <w:t>Een racediscipline heeft een unieke naam en deze mag niet leeg zijn</w:t>
+            </w:r>
+          </w:p>
+        </w:tc>
+        <w:tc>
+          <w:tcPr>
+            <w:tcW w:w="1134" w:type="dxa"/>
+          </w:tcPr>
+          <w:p>
+            <w:r>
+              <w:t>M</w:t>
+            </w:r>
+          </w:p>
+        </w:tc>
+      </w:tr>
+      <w:tr>
+        <w:tc>
+          <w:tcPr>
+            <w:tcW w:w="1261" w:type="dxa"/>
+          </w:tcPr>
+          <w:p>
+            <w:r>
               <w:t>FR-B</w:t>
             </w:r>
             <w:r>
@@ -1622,6 +1870,70 @@
           </w:tcPr>
           <w:p>
             <w:r>
+              <w:t xml:space="preserve">    B-B07.1</w:t>
+            </w:r>
+          </w:p>
+        </w:tc>
+        <w:tc>
+          <w:tcPr>
+            <w:tcW w:w="6379" w:type="dxa"/>
+          </w:tcPr>
+          <w:p>
+            <w:r>
+              <w:t>Van een coureur wordt de naam en land vastgelegd.</w:t>
+            </w:r>
+          </w:p>
+        </w:tc>
+        <w:tc>
+          <w:tcPr>
+            <w:tcW w:w="1134" w:type="dxa"/>
+          </w:tcPr>
+          <w:p>
+            <w:r>
+              <w:t>M</w:t>
+            </w:r>
+          </w:p>
+        </w:tc>
+      </w:tr>
+      <w:tr>
+        <w:tc>
+          <w:tcPr>
+            <w:tcW w:w="1261" w:type="dxa"/>
+          </w:tcPr>
+          <w:p>
+            <w:r>
+              <w:t xml:space="preserve">    B-B07.2</w:t>
+            </w:r>
+          </w:p>
+        </w:tc>
+        <w:tc>
+          <w:tcPr>
+            <w:tcW w:w="6379" w:type="dxa"/>
+          </w:tcPr>
+          <w:p>
+            <w:r>
+              <w:t>Van een coureur wordt de geboortedatum vastgelegd.</w:t>
+            </w:r>
+          </w:p>
+        </w:tc>
+        <w:tc>
+          <w:tcPr>
+            <w:tcW w:w="1134" w:type="dxa"/>
+          </w:tcPr>
+          <w:p>
+            <w:r>
+              <w:t>S</w:t>
+            </w:r>
+          </w:p>
+        </w:tc>
+      </w:tr>
+      <w:tr>
+        <w:tc>
+          <w:tcPr>
+            <w:tcW w:w="1261" w:type="dxa"/>
+          </w:tcPr>
+          <w:p>
+            <w:r>
               <w:t>FR-B</w:t>
             </w:r>
             <w:r>
@@ -1823,7 +2135,13 @@
           </w:tcPr>
           <w:p>
             <w:r>
-              <w:t xml:space="preserve">    FR-B12.1</w:t>
+              <w:t xml:space="preserve">    </w:t>
+            </w:r>
+            <w:r>
+              <w:t>B</w:t>
+            </w:r>
+            <w:r>
+              <w:t>-B12.1</w:t>
             </w:r>
           </w:p>
         </w:tc>
@@ -1855,7 +2173,13 @@
           </w:tcPr>
           <w:p>
             <w:r>
-              <w:t xml:space="preserve">    FR-B12.2</w:t>
+              <w:t xml:space="preserve">    </w:t>
+            </w:r>
+            <w:r>
+              <w:t>B</w:t>
+            </w:r>
+            <w:r>
+              <w:t>-B12.2</w:t>
             </w:r>
           </w:p>
         </w:tc>
@@ -1887,7 +2211,14 @@
           </w:tcPr>
           <w:p>
             <w:r>
-              <w:t xml:space="preserve">    FR-B12.3</w:t>
+              <w:lastRenderedPageBreak/>
+              <w:t xml:space="preserve">    </w:t>
+            </w:r>
+            <w:r>
+              <w:t>B</w:t>
+            </w:r>
+            <w:r>
+              <w:t>-B12.3</w:t>
             </w:r>
           </w:p>
         </w:tc>
@@ -1949,7 +2280,7 @@
       <w:pPr>
         <w:pStyle w:val="Kop2"/>
       </w:pPr>
-      <w:bookmarkStart w:id="7" w:name="_Toc506844706"/>
+      <w:bookmarkStart w:id="7" w:name="_Toc511898122"/>
       <w:r>
         <w:t>Statistiekensysteem</w:t>
       </w:r>
@@ -2078,7 +2409,6 @@
           </w:tcPr>
           <w:p>
             <w:r>
-              <w:lastRenderedPageBreak/>
               <w:t>FR-S03</w:t>
             </w:r>
           </w:p>
@@ -2142,6 +2472,9 @@
             <w:tcW w:w="1129" w:type="dxa"/>
           </w:tcPr>
           <w:p>
+            <w:r>
+              <w:t xml:space="preserve">    </w:t>
+            </w:r>
             <w:r>
               <w:t>B-S04.1</w:t>
             </w:r>
@@ -2240,7 +2573,7 @@
       <w:pPr>
         <w:pStyle w:val="Kop2"/>
       </w:pPr>
-      <w:bookmarkStart w:id="8" w:name="_Toc506844707"/>
+      <w:bookmarkStart w:id="8" w:name="_Toc511898123"/>
       <w:r>
         <w:t>Kwaliteitseisen Algemeen</w:t>
       </w:r>
@@ -2530,7 +2863,7 @@
       <w:pPr>
         <w:pStyle w:val="Kop1"/>
       </w:pPr>
-      <w:bookmarkStart w:id="9" w:name="_Toc506844708"/>
+      <w:bookmarkStart w:id="9" w:name="_Toc511898124"/>
       <w:r>
         <w:t>Use cases</w:t>
       </w:r>
@@ -2558,7 +2891,7 @@
         </w:trPr>
         <w:tc>
           <w:tcPr>
-            <w:tcW w:w="1413" w:type="dxa"/>
+            <w:tcW w:w="1586" w:type="dxa"/>
           </w:tcPr>
           <w:p>
             <w:r>
@@ -2590,10 +2923,11 @@
       <w:tr>
         <w:tc>
           <w:tcPr>
-            <w:tcW w:w="1413" w:type="dxa"/>
-          </w:tcPr>
-          <w:p>
-            <w:r>
+            <w:tcW w:w="1586" w:type="dxa"/>
+          </w:tcPr>
+          <w:p>
+            <w:r>
+              <w:lastRenderedPageBreak/>
               <w:t>Samenvatting</w:t>
             </w:r>
           </w:p>
@@ -2613,7 +2947,7 @@
       <w:tr>
         <w:tc>
           <w:tcPr>
-            <w:tcW w:w="1413" w:type="dxa"/>
+            <w:tcW w:w="1586" w:type="dxa"/>
           </w:tcPr>
           <w:p>
             <w:r>
@@ -2636,7 +2970,7 @@
       <w:tr>
         <w:tc>
           <w:tcPr>
-            <w:tcW w:w="1413" w:type="dxa"/>
+            <w:tcW w:w="1586" w:type="dxa"/>
           </w:tcPr>
           <w:p>
             <w:r>
@@ -2659,7 +2993,7 @@
       <w:tr>
         <w:tc>
           <w:tcPr>
-            <w:tcW w:w="1413" w:type="dxa"/>
+            <w:tcW w:w="1586" w:type="dxa"/>
           </w:tcPr>
           <w:p>
             <w:r>
@@ -2749,7 +3083,7 @@
       <w:tr>
         <w:tc>
           <w:tcPr>
-            <w:tcW w:w="1413" w:type="dxa"/>
+            <w:tcW w:w="1586" w:type="dxa"/>
           </w:tcPr>
           <w:p>
             <w:r>
@@ -2771,7 +3105,13 @@
               </w:numPr>
             </w:pPr>
             <w:r>
-              <w:t>Niet alle benodigde gegevens zijn ingevoerd. Toon een melding en ga terug naar stap 3.</w:t>
+              <w:t>Niet alle benodigde gegevens zijn ingevoerd</w:t>
+            </w:r>
+            <w:r>
+              <w:t xml:space="preserve"> (zie B-B01.1)</w:t>
+            </w:r>
+            <w:r>
+              <w:t>. Toon een melding en ga terug naar stap 3.</w:t>
             </w:r>
           </w:p>
           <w:p>
@@ -2783,15 +3123,21 @@
               </w:numPr>
             </w:pPr>
             <w:r>
-              <w:t>De naam van de racediscipline bestaat al. Toon een melding en ga terug naar stap 3.</w:t>
-            </w:r>
-          </w:p>
-        </w:tc>
-      </w:tr>
-      <w:tr>
-        <w:tc>
-          <w:tcPr>
-            <w:tcW w:w="1413" w:type="dxa"/>
+              <w:t>De naam van de racediscipline bestaat al</w:t>
+            </w:r>
+            <w:r>
+              <w:t xml:space="preserve"> (Zie B-B01.1)</w:t>
+            </w:r>
+            <w:r>
+              <w:t>. Toon een melding en ga terug naar stap 3.</w:t>
+            </w:r>
+          </w:p>
+        </w:tc>
+      </w:tr>
+      <w:tr>
+        <w:tc>
+          <w:tcPr>
+            <w:tcW w:w="1586" w:type="dxa"/>
           </w:tcPr>
           <w:p>
             <w:r>
@@ -3164,6 +3510,7 @@
           </w:tcPr>
           <w:p>
             <w:r>
+              <w:lastRenderedPageBreak/>
               <w:t>Actoren</w:t>
             </w:r>
           </w:p>
@@ -3509,7 +3856,6 @@
           </w:tcPr>
           <w:p>
             <w:r>
-              <w:lastRenderedPageBreak/>
               <w:t>Omschrijving</w:t>
             </w:r>
           </w:p>
@@ -3770,6 +4116,7 @@
           </w:tcPr>
           <w:p>
             <w:r>
+              <w:lastRenderedPageBreak/>
               <w:t>Omschrijving</w:t>
             </w:r>
           </w:p>
@@ -4210,7 +4557,6 @@
           </w:tcPr>
           <w:p>
             <w:r>
-              <w:lastRenderedPageBreak/>
               <w:t>Naam</w:t>
             </w:r>
           </w:p>
@@ -4254,7 +4600,13 @@
           </w:tcPr>
           <w:p>
             <w:r>
-              <w:t>Na het selecteren van een coureur en een seizoen worden deze gekoppeld.</w:t>
+              <w:t xml:space="preserve">Na het selecteren van een </w:t>
+            </w:r>
+            <w:r>
+              <w:t>circuit</w:t>
+            </w:r>
+            <w:r>
+              <w:t xml:space="preserve"> en een seizoen worden deze gekoppeld.</w:t>
             </w:r>
           </w:p>
         </w:tc>
@@ -4405,7 +4757,13 @@
               </w:numPr>
             </w:pPr>
             <w:r>
-              <w:t>Het circuit is al gekoppeld aan het seizoen. Het systeem geeft een foutmelding en gaat terug naar stap 3.</w:t>
+              <w:t>Het circuit is al gekoppeld aan het seizoen</w:t>
+            </w:r>
+            <w:r>
+              <w:t xml:space="preserve"> voor de gekozen datum</w:t>
+            </w:r>
+            <w:r>
+              <w:t>. Het systeem geeft een foutmelding en gaat terug naar stap 3.</w:t>
             </w:r>
           </w:p>
           <w:p>
@@ -4417,6 +4775,7 @@
               </w:numPr>
             </w:pPr>
             <w:r>
+              <w:lastRenderedPageBreak/>
               <w:t>De gegevens zijn niet volledig ingevuld. Het systeem geeft een foutmelding en gaat terug naar stap 3.</w:t>
             </w:r>
           </w:p>
@@ -4429,6 +4788,7 @@
           </w:tcPr>
           <w:p>
             <w:r>
+              <w:lastRenderedPageBreak/>
               <w:t>Resultaat</w:t>
             </w:r>
           </w:p>
@@ -4848,7 +5208,6 @@
               </w:numPr>
             </w:pPr>
             <w:r>
-              <w:lastRenderedPageBreak/>
               <w:t>Het systeem vraagt of de actor het zeker weet.</w:t>
             </w:r>
           </w:p>
@@ -4885,7 +5244,6 @@
           </w:tcPr>
           <w:p>
             <w:r>
-              <w:lastRenderedPageBreak/>
               <w:t>Uitzonderingen</w:t>
             </w:r>
           </w:p>
@@ -5545,7 +5903,6 @@
           </w:tcPr>
           <w:p>
             <w:r>
-              <w:lastRenderedPageBreak/>
               <w:t>Actoren</w:t>
             </w:r>
           </w:p>
@@ -5592,6 +5949,7 @@
           </w:tcPr>
           <w:p>
             <w:r>
+              <w:lastRenderedPageBreak/>
               <w:t>Omschrijving</w:t>
             </w:r>
           </w:p>
@@ -6165,6 +6523,7 @@
               </w:numPr>
             </w:pPr>
             <w:r>
+              <w:lastRenderedPageBreak/>
               <w:t>Een coureur is meermaals aan de uitslag toegevoegd. Het systeem toont een foutmelding en gaat terug naar stap 3</w:t>
             </w:r>
           </w:p>
@@ -6177,7 +6536,6 @@
               </w:numPr>
             </w:pPr>
             <w:r>
-              <w:lastRenderedPageBreak/>
               <w:t>Niet alle gegevens zijn ingevuld. Het systeem toont een foutmelding en gaat terug naar stap 3</w:t>
             </w:r>
           </w:p>
@@ -6706,6 +7064,7 @@
           </w:tcPr>
           <w:p>
             <w:r>
+              <w:lastRenderedPageBreak/>
               <w:t>Naam</w:t>
             </w:r>
           </w:p>
@@ -6837,7 +7196,6 @@
               </w:numPr>
             </w:pPr>
             <w:r>
-              <w:lastRenderedPageBreak/>
               <w:t>Het systeem toont een pagina waarop de all-time ranglijst te zien is.</w:t>
             </w:r>
           </w:p>
@@ -6850,7 +7208,6 @@
           </w:tcPr>
           <w:p>
             <w:r>
-              <w:lastRenderedPageBreak/>
               <w:t>Uitzonderingen</w:t>
             </w:r>
           </w:p>
@@ -7143,8 +7500,9 @@
       <w:pPr>
         <w:pStyle w:val="Kop1"/>
       </w:pPr>
-      <w:bookmarkStart w:id="10" w:name="_Toc506844709"/>
+      <w:bookmarkStart w:id="10" w:name="_Toc511898125"/>
       <w:r>
+        <w:lastRenderedPageBreak/>
         <w:t>EER</w:t>
       </w:r>
       <w:bookmarkEnd w:id="10"/>
@@ -7202,9 +7560,8 @@
       <w:pPr>
         <w:pStyle w:val="Kop1"/>
       </w:pPr>
-      <w:bookmarkStart w:id="11" w:name="_Toc506844710"/>
+      <w:bookmarkStart w:id="11" w:name="_Toc511898126"/>
       <w:r>
-        <w:lastRenderedPageBreak/>
         <w:t>Testplan</w:t>
       </w:r>
       <w:bookmarkEnd w:id="11"/>
@@ -7418,7 +7775,7 @@
           </w:tcPr>
           <w:p>
             <w:r>
-              <w:t>Daarna: Naam: Formule 1</w:t>
+              <w:t>Naam: Formule 1</w:t>
             </w:r>
           </w:p>
         </w:tc>
@@ -7440,6 +7797,7 @@
           </w:tcPr>
           <w:p>
             <w:r>
+              <w:lastRenderedPageBreak/>
               <w:t>TC04</w:t>
             </w:r>
           </w:p>
@@ -8035,7 +8393,6 @@
           </w:tcPr>
           <w:p>
             <w:r>
-              <w:lastRenderedPageBreak/>
               <w:t>TC15</w:t>
             </w:r>
           </w:p>
@@ -8375,6 +8732,7 @@
           </w:tcPr>
           <w:p>
             <w:r>
+              <w:lastRenderedPageBreak/>
               <w:t>TC21</w:t>
             </w:r>
           </w:p>
@@ -8828,11 +9186,7 @@
           </w:tcPr>
           <w:p>
             <w:r>
-              <w:t xml:space="preserve">Raceteam is niet verwijderd, foutmelding: </w:t>
-            </w:r>
-            <w:r>
-              <w:lastRenderedPageBreak/>
-              <w:t>Raceteam komt voor in seizoenen</w:t>
+              <w:t>Raceteam is niet verwijderd, foutmelding: Raceteam komt voor in seizoenen</w:t>
             </w:r>
           </w:p>
         </w:tc>
@@ -8844,7 +9198,6 @@
           </w:tcPr>
           <w:p>
             <w:r>
-              <w:lastRenderedPageBreak/>
               <w:t>TC29</w:t>
             </w:r>
           </w:p>
@@ -9355,6 +9708,7 @@
           </w:tcPr>
           <w:p>
             <w:r>
+              <w:lastRenderedPageBreak/>
               <w:t>TC38</w:t>
             </w:r>
           </w:p>
@@ -9522,11 +9876,7 @@
             </w:r>
             <w:r>
               <w:br/>
-              <w:t xml:space="preserve">Plaats 1: Max </w:t>
-            </w:r>
-            <w:r>
-              <w:lastRenderedPageBreak/>
-              <w:t>Verstappen</w:t>
+              <w:t>Plaats 1: Max Verstappen</w:t>
             </w:r>
             <w:r>
               <w:br/>
@@ -9540,12 +9890,7 @@
           </w:tcPr>
           <w:p>
             <w:r>
-              <w:lastRenderedPageBreak/>
-              <w:t xml:space="preserve">Raceuitslag is niet toegevoegd, foutmelding: </w:t>
-            </w:r>
-            <w:r>
-              <w:lastRenderedPageBreak/>
-              <w:t>Coureur meer dan 1x toegevoegd.</w:t>
+              <w:t>Raceuitslag is niet toegevoegd, foutmelding: Coureur meer dan 1x toegevoegd.</w:t>
             </w:r>
           </w:p>
         </w:tc>
@@ -9557,7 +9902,6 @@
           </w:tcPr>
           <w:p>
             <w:r>
-              <w:lastRenderedPageBreak/>
               <w:t>TC40</w:t>
             </w:r>
           </w:p>
@@ -9922,12 +10266,16 @@
       <w:pPr>
         <w:pStyle w:val="Kop1"/>
       </w:pPr>
-      <w:bookmarkStart w:id="12" w:name="_Toc506844711"/>
+      <w:bookmarkStart w:id="12" w:name="_Toc511898127"/>
       <w:r>
-        <w:lastRenderedPageBreak/>
-        <w:t>DBO</w:t>
+        <w:t>Architectuur</w:t>
       </w:r>
       <w:bookmarkEnd w:id="12"/>
+    </w:p>
+    <w:p>
+      <w:r>
+        <w:t>De architectuur van de applicatie ziet er als volgt uit:</w:t>
+      </w:r>
     </w:p>
     <w:p>
       <w:r>
@@ -9935,6 +10283,80 @@
           <w:noProof/>
           <w:lang w:eastAsia="nl-NL"/>
         </w:rPr>
+        <w:lastRenderedPageBreak/>
+        <w:drawing>
+          <wp:inline distT="0" distB="0" distL="0" distR="0" wp14:anchorId="3ED5E23D" wp14:editId="652E80EF">
+            <wp:extent cx="4174435" cy="3965713"/>
+            <wp:effectExtent l="0" t="0" r="0" b="0"/>
+            <wp:docPr id="1" name="Afbeelding 1"/>
+            <wp:cNvGraphicFramePr>
+              <a:graphicFrameLocks xmlns:a="http://schemas.openxmlformats.org/drawingml/2006/main" noChangeAspect="1"/>
+            </wp:cNvGraphicFramePr>
+            <a:graphic xmlns:a="http://schemas.openxmlformats.org/drawingml/2006/main">
+              <a:graphicData uri="http://schemas.openxmlformats.org/drawingml/2006/picture">
+                <pic:pic xmlns:pic="http://schemas.openxmlformats.org/drawingml/2006/picture">
+                  <pic:nvPicPr>
+                    <pic:cNvPr id="1" name="Architecture.jpg"/>
+                    <pic:cNvPicPr/>
+                  </pic:nvPicPr>
+                  <pic:blipFill>
+                    <a:blip r:embed="rId12">
+                      <a:extLst>
+                        <a:ext uri="{28A0092B-C50C-407E-A947-70E740481C1C}">
+                          <a14:useLocalDpi xmlns:a14="http://schemas.microsoft.com/office/drawing/2010/main" val="0"/>
+                        </a:ext>
+                      </a:extLst>
+                    </a:blip>
+                    <a:stretch>
+                      <a:fillRect/>
+                    </a:stretch>
+                  </pic:blipFill>
+                  <pic:spPr>
+                    <a:xfrm>
+                      <a:off x="0" y="0"/>
+                      <a:ext cx="4177276" cy="3968412"/>
+                    </a:xfrm>
+                    <a:prstGeom prst="rect">
+                      <a:avLst/>
+                    </a:prstGeom>
+                  </pic:spPr>
+                </pic:pic>
+              </a:graphicData>
+            </a:graphic>
+          </wp:inline>
+        </w:drawing>
+      </w:r>
+    </w:p>
+    <w:p>
+      <w:r>
+        <w:t xml:space="preserve">Er is gekozen voor een N-Tier architectuur, met expliciete interfaces tussen de lagen. </w:t>
+      </w:r>
+      <w:r>
+        <w:t>De factory wordt gebruikt om vanuit de UI de logica en DAL te instantiëren, zonder dat de UI deze lagen kent. De domain laag bevat datastructuren en excepties die voor alle lagen relevant zijn.</w:t>
+      </w:r>
+    </w:p>
+    <w:p>
+      <w:pPr>
+        <w:pStyle w:val="Kop1"/>
+      </w:pPr>
+      <w:bookmarkStart w:id="13" w:name="_Toc511898128"/>
+      <w:r>
+        <w:t>DBO</w:t>
+      </w:r>
+      <w:bookmarkEnd w:id="13"/>
+    </w:p>
+    <w:p>
+      <w:r>
+        <w:t>Het database ontwerp zoals hieronder getoond volgt uit het EER model.</w:t>
+      </w:r>
+    </w:p>
+    <w:p>
+      <w:r>
+        <w:rPr>
+          <w:noProof/>
+          <w:lang w:eastAsia="nl-NL"/>
+        </w:rPr>
+        <w:lastRenderedPageBreak/>
         <w:drawing>
           <wp:inline distT="0" distB="0" distL="0" distR="0" wp14:anchorId="6480F3FA" wp14:editId="274F257B">
             <wp:extent cx="5486400" cy="3096895"/>
@@ -9951,7 +10373,7 @@
                     <pic:cNvPicPr/>
                   </pic:nvPicPr>
                   <pic:blipFill>
-                    <a:blip r:embed="rId12">
+                    <a:blip r:embed="rId13">
                       <a:extLst>
                         <a:ext uri="{28A0092B-C50C-407E-A947-70E740481C1C}">
                           <a14:useLocalDpi xmlns:a14="http://schemas.microsoft.com/office/drawing/2010/main" val="0"/>
@@ -9978,28 +10400,39 @@
         </w:drawing>
       </w:r>
     </w:p>
+    <w:p>
+      <w:pPr>
+        <w:pStyle w:val="Kop1"/>
+      </w:pPr>
+      <w:bookmarkStart w:id="14" w:name="_Toc511898129"/>
+      <w:r>
+        <w:t>Klassendiagram</w:t>
+      </w:r>
+      <w:r>
+        <w:t xml:space="preserve"> logica</w:t>
+      </w:r>
+      <w:bookmarkEnd w:id="14"/>
+    </w:p>
+    <w:p>
+      <w:r>
+        <w:t xml:space="preserve">In onderstaand klassendiagram is te zien hoe de requirements en use cases in de </w:t>
+      </w:r>
+      <w:r>
+        <w:t>logica terugkomen. Elke klasse die vanuit de user interface aangeroepen kan worden heeft een interface waarin de functies die vanuit de UI aangeroepen kunnen worden zijn opgenomen.</w:t>
+      </w:r>
+    </w:p>
     <w:p/>
     <w:p>
-      <w:pPr>
-        <w:pStyle w:val="Kop1"/>
-      </w:pPr>
-      <w:r>
-        <w:lastRenderedPageBreak/>
-        <w:t>Klassendiagram</w:t>
-      </w:r>
-    </w:p>
-    <w:p>
-      <w:bookmarkStart w:id="13" w:name="_GoBack"/>
       <w:r>
         <w:rPr>
           <w:noProof/>
           <w:lang w:eastAsia="nl-NL"/>
         </w:rPr>
         <w:drawing>
-          <wp:inline distT="0" distB="0" distL="0" distR="0" wp14:anchorId="42571AC2" wp14:editId="3C164805">
-            <wp:extent cx="5486400" cy="4131945"/>
-            <wp:effectExtent l="0" t="0" r="0" b="1905"/>
-            <wp:docPr id="5" name="Afbeelding 5"/>
+          <wp:inline distT="0" distB="0" distL="0" distR="0" wp14:anchorId="0C0F6D75" wp14:editId="160D0D51">
+            <wp:extent cx="4786685" cy="4742363"/>
+            <wp:effectExtent l="0" t="0" r="0" b="1270"/>
+            <wp:docPr id="4" name="Afbeelding 4"/>
             <wp:cNvGraphicFramePr>
               <a:graphicFrameLocks xmlns:a="http://schemas.openxmlformats.org/drawingml/2006/main" noChangeAspect="1"/>
             </wp:cNvGraphicFramePr>
@@ -10007,11 +10440,11 @@
               <a:graphicData uri="http://schemas.openxmlformats.org/drawingml/2006/picture">
                 <pic:pic xmlns:pic="http://schemas.openxmlformats.org/drawingml/2006/picture">
                   <pic:nvPicPr>
-                    <pic:cNvPr id="5" name="Class Diagram.jpg"/>
+                    <pic:cNvPr id="4" name="Class Diagram Logic.jpg"/>
                     <pic:cNvPicPr/>
                   </pic:nvPicPr>
                   <pic:blipFill>
-                    <a:blip r:embed="rId13">
+                    <a:blip r:embed="rId14">
                       <a:extLst>
                         <a:ext uri="{28A0092B-C50C-407E-A947-70E740481C1C}">
                           <a14:useLocalDpi xmlns:a14="http://schemas.microsoft.com/office/drawing/2010/main" val="0"/>
@@ -10025,7 +10458,7 @@
                   <pic:spPr>
                     <a:xfrm>
                       <a:off x="0" y="0"/>
-                      <a:ext cx="5486400" cy="4131945"/>
+                      <a:ext cx="4792222" cy="4747849"/>
                     </a:xfrm>
                     <a:prstGeom prst="rect">
                       <a:avLst/>
@@ -10037,10 +10470,55 @@
           </wp:inline>
         </w:drawing>
       </w:r>
-      <w:bookmarkEnd w:id="13"/>
+      <w:r>
+        <w:t>-</w:t>
+      </w:r>
     </w:p>
+    <w:p>
+      <w:r>
+        <w:t>Relatie Result -&gt; Teamdriver?</w:t>
+      </w:r>
+      <w:bookmarkStart w:id="15" w:name="_GoBack"/>
+      <w:bookmarkEnd w:id="15"/>
+    </w:p>
+    <w:p>
+      <w:r>
+        <w:t>Aannames en gemaakte keuzes:</w:t>
+      </w:r>
+    </w:p>
+    <w:p>
+      <w:r>
+        <w:lastRenderedPageBreak/>
+        <w:t xml:space="preserve">De </w:t>
+      </w:r>
+      <w:r>
+        <w:t xml:space="preserve">Teamdriver </w:t>
+      </w:r>
+      <w:r>
+        <w:t>klasse is toegevoegd omdat een coureur in meerdere seizoenen bij meerdere teams kan zitten. Om te voorkomen dat deze unieke rijder dan meerdere malen in het systeem voorkomt, wordt deze koppeling in TeamDriver bijgehouden.</w:t>
+      </w:r>
+    </w:p>
+    <w:p>
+      <w:pPr>
+        <w:pStyle w:val="Kop1"/>
+      </w:pPr>
+      <w:bookmarkStart w:id="16" w:name="_Toc511898130"/>
+      <w:r>
+        <w:t>Klassendiagram Da</w:t>
+      </w:r>
+      <w:r>
+        <w:t>l</w:t>
+      </w:r>
+      <w:bookmarkEnd w:id="16"/>
+    </w:p>
+    <w:p>
+      <w:r>
+        <w:t>Voor de database wordt het repository pattern gebruikt. Het klassendiagram voor de entiteit Driver staat hieronder uitgewerkt. Voor alle entiteiten werkt het hetzelfde.</w:t>
+      </w:r>
+    </w:p>
+    <w:p/>
     <w:sectPr>
-      <w:footerReference w:type="default" r:id="rId14"/>
+      <w:footerReference w:type="default" r:id="rId15"/>
       <w:pgSz w:w="12240" w:h="15840"/>
       <w:pgMar w:top="1440" w:right="1800" w:bottom="1440" w:left="1800" w:header="720" w:footer="720" w:gutter="0"/>
       <w:pgNumType w:start="0"/>
@@ -10099,7 +10577,7 @@
       <w:rPr>
         <w:noProof/>
       </w:rPr>
-      <w:t>3</w:t>
+      <w:t>17</w:t>
     </w:r>
     <w:r>
       <w:fldChar w:fldCharType="end"/>
@@ -14885,14 +15363,20 @@
   </w:compat>
   <w:rsids>
     <w:rsidRoot w:val="006873DB"/>
+    <w:rsid w:val="000055B3"/>
+    <w:rsid w:val="002E41D1"/>
     <w:rsid w:val="0044611F"/>
     <w:rsid w:val="00657BE1"/>
     <w:rsid w:val="006873DB"/>
     <w:rsid w:val="00715482"/>
+    <w:rsid w:val="008726A0"/>
     <w:rsid w:val="00872D60"/>
+    <w:rsid w:val="00975833"/>
+    <w:rsid w:val="00D35A72"/>
     <w:rsid w:val="00DE1C61"/>
     <w:rsid w:val="00DF17B2"/>
     <w:rsid w:val="00E40ABF"/>
+    <w:rsid w:val="00E82E82"/>
     <w:rsid w:val="00EE6446"/>
   </w:rsids>
   <m:mathPr>
@@ -15772,7 +16256,7 @@
 </file>
 
 <file path=customXml/itemProps3.xml><?xml version="1.0" encoding="utf-8"?>
-<ds:datastoreItem xmlns:ds="http://schemas.openxmlformats.org/officeDocument/2006/customXml" ds:itemID="{BBD4A9C1-5B1C-444C-892A-6D1E549BAD9B}">
+<ds:datastoreItem xmlns:ds="http://schemas.openxmlformats.org/officeDocument/2006/customXml" ds:itemID="{3AF69CF3-04A7-4B71-9F30-EDA793967EF2}">
   <ds:schemaRefs>
     <ds:schemaRef ds:uri="http://schemas.openxmlformats.org/officeDocument/2006/bibliography"/>
   </ds:schemaRefs>

</xml_diff>

<commit_message>
Updated documentation with new insights: - Removed domain, moved into logic - Separated factory into layer specific factories - Added repository pattern class diagram - some minor other changes, including coloring of layers.
</commit_message>
<xml_diff>
--- a/Documentatie/Analyse en Ontwerp.docx
+++ b/Documentatie/Analyse en Ontwerp.docx
@@ -2,11 +2,11 @@
 <file path=word/document.xml><?xml version="1.0" encoding="utf-8"?>
 <w:document xmlns:wpc="http://schemas.microsoft.com/office/word/2010/wordprocessingCanvas" xmlns:cx="http://schemas.microsoft.com/office/drawing/2014/chartex" xmlns:cx1="http://schemas.microsoft.com/office/drawing/2015/9/8/chartex" xmlns:mc="http://schemas.openxmlformats.org/markup-compatibility/2006" xmlns:o="urn:schemas-microsoft-com:office:office" xmlns:r="http://schemas.openxmlformats.org/officeDocument/2006/relationships" xmlns:m="http://schemas.openxmlformats.org/officeDocument/2006/math" xmlns:v="urn:schemas-microsoft-com:vml" xmlns:wp14="http://schemas.microsoft.com/office/word/2010/wordprocessingDrawing" xmlns:wp="http://schemas.openxmlformats.org/drawingml/2006/wordprocessingDrawing" xmlns:w10="urn:schemas-microsoft-com:office:word" xmlns:w="http://schemas.openxmlformats.org/wordprocessingml/2006/main" xmlns:w14="http://schemas.microsoft.com/office/word/2010/wordml" xmlns:w15="http://schemas.microsoft.com/office/word/2012/wordml" xmlns:w16se="http://schemas.microsoft.com/office/word/2015/wordml/symex" xmlns:wpg="http://schemas.microsoft.com/office/word/2010/wordprocessingGroup" xmlns:wpi="http://schemas.microsoft.com/office/word/2010/wordprocessingInk" xmlns:wne="http://schemas.microsoft.com/office/word/2006/wordml" xmlns:wps="http://schemas.microsoft.com/office/word/2010/wordprocessingShape" mc:Ignorable="w14 w15 w16se wp14">
   <w:body>
-    <w:bookmarkStart w:id="0" w:name="_Toc321147011" w:displacedByCustomXml="next"/>
-    <w:bookmarkStart w:id="1" w:name="_Toc318189312" w:displacedByCustomXml="next"/>
+    <w:bookmarkStart w:id="0" w:name="_Toc321147149" w:displacedByCustomXml="next"/>
+    <w:bookmarkStart w:id="1" w:name="_Toc318188227" w:displacedByCustomXml="next"/>
     <w:bookmarkStart w:id="2" w:name="_Toc318188327" w:displacedByCustomXml="next"/>
-    <w:bookmarkStart w:id="3" w:name="_Toc318188227" w:displacedByCustomXml="next"/>
-    <w:bookmarkStart w:id="4" w:name="_Toc321147149" w:displacedByCustomXml="next"/>
+    <w:bookmarkStart w:id="3" w:name="_Toc318189312" w:displacedByCustomXml="next"/>
+    <w:bookmarkStart w:id="4" w:name="_Toc321147011" w:displacedByCustomXml="next"/>
     <w:sdt>
       <w:sdtPr>
         <w:rPr>
@@ -2211,7 +2211,6 @@
           </w:tcPr>
           <w:p>
             <w:r>
-              <w:lastRenderedPageBreak/>
               <w:t xml:space="preserve">    </w:t>
             </w:r>
             <w:r>
@@ -2282,6 +2281,7 @@
       </w:pPr>
       <w:bookmarkStart w:id="7" w:name="_Toc511898122"/>
       <w:r>
+        <w:lastRenderedPageBreak/>
         <w:t>Statistiekensysteem</w:t>
       </w:r>
       <w:bookmarkEnd w:id="7"/>
@@ -2927,7 +2927,6 @@
           </w:tcPr>
           <w:p>
             <w:r>
-              <w:lastRenderedPageBreak/>
               <w:t>Samenvatting</w:t>
             </w:r>
           </w:p>
@@ -3087,6 +3086,7 @@
           </w:tcPr>
           <w:p>
             <w:r>
+              <w:lastRenderedPageBreak/>
               <w:t>Uitzonderingen</w:t>
             </w:r>
           </w:p>
@@ -3510,7 +3510,6 @@
           </w:tcPr>
           <w:p>
             <w:r>
-              <w:lastRenderedPageBreak/>
               <w:t>Actoren</w:t>
             </w:r>
           </w:p>
@@ -3740,6 +3739,7 @@
           </w:tcPr>
           <w:p>
             <w:r>
+              <w:lastRenderedPageBreak/>
               <w:t>Naam</w:t>
             </w:r>
           </w:p>
@@ -4116,7 +4116,6 @@
           </w:tcPr>
           <w:p>
             <w:r>
-              <w:lastRenderedPageBreak/>
               <w:t>Omschrijving</w:t>
             </w:r>
           </w:p>
@@ -4467,6 +4466,7 @@
           </w:tcPr>
           <w:p>
             <w:r>
+              <w:lastRenderedPageBreak/>
               <w:t>Uitzonderingen</w:t>
             </w:r>
           </w:p>
@@ -4775,7 +4775,6 @@
               </w:numPr>
             </w:pPr>
             <w:r>
-              <w:lastRenderedPageBreak/>
               <w:t>De gegevens zijn niet volledig ingevuld. Het systeem geeft een foutmelding en gaat terug naar stap 3.</w:t>
             </w:r>
           </w:p>
@@ -4788,7 +4787,6 @@
           </w:tcPr>
           <w:p>
             <w:r>
-              <w:lastRenderedPageBreak/>
               <w:t>Resultaat</w:t>
             </w:r>
           </w:p>
@@ -5077,6 +5075,7 @@
           </w:tcPr>
           <w:p>
             <w:r>
+              <w:lastRenderedPageBreak/>
               <w:t>Naam</w:t>
             </w:r>
           </w:p>
@@ -5797,6 +5796,7 @@
               </w:numPr>
             </w:pPr>
             <w:r>
+              <w:lastRenderedPageBreak/>
               <w:t>De coureur bestaat al. Toon een melding en ga terug naar stap 3.</w:t>
             </w:r>
           </w:p>
@@ -5809,6 +5809,7 @@
           </w:tcPr>
           <w:p>
             <w:r>
+              <w:lastRenderedPageBreak/>
               <w:t>Resultaat</w:t>
             </w:r>
           </w:p>
@@ -5949,7 +5950,6 @@
           </w:tcPr>
           <w:p>
             <w:r>
-              <w:lastRenderedPageBreak/>
               <w:t>Omschrijving</w:t>
             </w:r>
           </w:p>
@@ -6457,6 +6457,7 @@
               </w:numPr>
             </w:pPr>
             <w:r>
+              <w:lastRenderedPageBreak/>
               <w:t>Het systeem toont een pagina waarop de gegevens ingevuld kunnen worden.[1]</w:t>
             </w:r>
           </w:p>
@@ -6493,6 +6494,7 @@
           </w:tcPr>
           <w:p>
             <w:r>
+              <w:lastRenderedPageBreak/>
               <w:t>Uitzonderingen</w:t>
             </w:r>
           </w:p>
@@ -6523,7 +6525,6 @@
               </w:numPr>
             </w:pPr>
             <w:r>
-              <w:lastRenderedPageBreak/>
               <w:t>Een coureur is meermaals aan de uitslag toegevoegd. Het systeem toont een foutmelding en gaat terug naar stap 3</w:t>
             </w:r>
           </w:p>
@@ -6548,7 +6549,6 @@
           </w:tcPr>
           <w:p>
             <w:r>
-              <w:lastRenderedPageBreak/>
               <w:t>Resultaat</w:t>
             </w:r>
           </w:p>
@@ -7797,48 +7797,155 @@
           </w:tcPr>
           <w:p>
             <w:r>
+              <w:t>TC04</w:t>
+            </w:r>
+          </w:p>
+        </w:tc>
+        <w:tc>
+          <w:tcPr>
+            <w:tcW w:w="1046" w:type="dxa"/>
+          </w:tcPr>
+          <w:p>
+            <w:r>
+              <w:t>UC02</w:t>
+            </w:r>
+          </w:p>
+        </w:tc>
+        <w:tc>
+          <w:tcPr>
+            <w:tcW w:w="1756" w:type="dxa"/>
+          </w:tcPr>
+          <w:p>
+            <w:r>
+              <w:t>TC01</w:t>
+            </w:r>
+          </w:p>
+        </w:tc>
+        <w:tc>
+          <w:tcPr>
+            <w:tcW w:w="2037" w:type="dxa"/>
+          </w:tcPr>
+          <w:p>
+            <w:r>
+              <w:t>Selecteer Formule 1 en bevestig</w:t>
+            </w:r>
+          </w:p>
+        </w:tc>
+        <w:tc>
+          <w:tcPr>
+            <w:tcW w:w="2641" w:type="dxa"/>
+          </w:tcPr>
+          <w:p>
+            <w:r>
+              <w:t>Racediscipline is verwijderd</w:t>
+            </w:r>
+          </w:p>
+        </w:tc>
+      </w:tr>
+      <w:tr>
+        <w:tc>
+          <w:tcPr>
+            <w:tcW w:w="1162" w:type="dxa"/>
+          </w:tcPr>
+          <w:p>
+            <w:r>
+              <w:t>TC05</w:t>
+            </w:r>
+          </w:p>
+        </w:tc>
+        <w:tc>
+          <w:tcPr>
+            <w:tcW w:w="1046" w:type="dxa"/>
+          </w:tcPr>
+          <w:p>
+            <w:r>
+              <w:t>UC02</w:t>
+            </w:r>
+          </w:p>
+        </w:tc>
+        <w:tc>
+          <w:tcPr>
+            <w:tcW w:w="1756" w:type="dxa"/>
+          </w:tcPr>
+          <w:p>
+            <w:r>
+              <w:t>TC01</w:t>
+            </w:r>
+          </w:p>
+        </w:tc>
+        <w:tc>
+          <w:tcPr>
+            <w:tcW w:w="2037" w:type="dxa"/>
+          </w:tcPr>
+          <w:p>
+            <w:r>
+              <w:t>Selecteer Formule 1 en annuleer</w:t>
+            </w:r>
+          </w:p>
+        </w:tc>
+        <w:tc>
+          <w:tcPr>
+            <w:tcW w:w="2641" w:type="dxa"/>
+          </w:tcPr>
+          <w:p>
+            <w:r>
+              <w:t>Racediscipline is niet verwijderd</w:t>
+            </w:r>
+          </w:p>
+        </w:tc>
+      </w:tr>
+      <w:tr>
+        <w:tc>
+          <w:tcPr>
+            <w:tcW w:w="1162" w:type="dxa"/>
+          </w:tcPr>
+          <w:p>
+            <w:r>
+              <w:t>TC06</w:t>
+            </w:r>
+          </w:p>
+        </w:tc>
+        <w:tc>
+          <w:tcPr>
+            <w:tcW w:w="1046" w:type="dxa"/>
+          </w:tcPr>
+          <w:p>
+            <w:r>
+              <w:t>UC02</w:t>
+            </w:r>
+          </w:p>
+        </w:tc>
+        <w:tc>
+          <w:tcPr>
+            <w:tcW w:w="1756" w:type="dxa"/>
+          </w:tcPr>
+          <w:p>
+            <w:r>
+              <w:t>TC07</w:t>
+            </w:r>
+          </w:p>
+        </w:tc>
+        <w:tc>
+          <w:tcPr>
+            <w:tcW w:w="2037" w:type="dxa"/>
+          </w:tcPr>
+          <w:p>
+            <w:r>
+              <w:t>Selecteer Formule 1 en bevestig</w:t>
+            </w:r>
+          </w:p>
+        </w:tc>
+        <w:tc>
+          <w:tcPr>
+            <w:tcW w:w="2641" w:type="dxa"/>
+          </w:tcPr>
+          <w:p>
+            <w:r>
+              <w:t xml:space="preserve">Racediscipline is niet verwijderd, met foutmelding: er zijn nog </w:t>
+            </w:r>
+            <w:r>
               <w:lastRenderedPageBreak/>
-              <w:t>TC04</w:t>
-            </w:r>
-          </w:p>
-        </w:tc>
-        <w:tc>
-          <w:tcPr>
-            <w:tcW w:w="1046" w:type="dxa"/>
-          </w:tcPr>
-          <w:p>
-            <w:r>
-              <w:t>UC02</w:t>
-            </w:r>
-          </w:p>
-        </w:tc>
-        <w:tc>
-          <w:tcPr>
-            <w:tcW w:w="1756" w:type="dxa"/>
-          </w:tcPr>
-          <w:p>
-            <w:r>
-              <w:t>TC01</w:t>
-            </w:r>
-          </w:p>
-        </w:tc>
-        <w:tc>
-          <w:tcPr>
-            <w:tcW w:w="2037" w:type="dxa"/>
-          </w:tcPr>
-          <w:p>
-            <w:r>
-              <w:t>Selecteer Formule 1 en bevestig</w:t>
-            </w:r>
-          </w:p>
-        </w:tc>
-        <w:tc>
-          <w:tcPr>
-            <w:tcW w:w="2641" w:type="dxa"/>
-          </w:tcPr>
-          <w:p>
-            <w:r>
-              <w:t>Racediscipline is verwijderd</w:t>
+              <w:t>gegevens gekoppeld aan deze discipline</w:t>
             </w:r>
           </w:p>
         </w:tc>
@@ -7850,110 +7957,7 @@
           </w:tcPr>
           <w:p>
             <w:r>
-              <w:t>TC05</w:t>
-            </w:r>
-          </w:p>
-        </w:tc>
-        <w:tc>
-          <w:tcPr>
-            <w:tcW w:w="1046" w:type="dxa"/>
-          </w:tcPr>
-          <w:p>
-            <w:r>
-              <w:t>UC02</w:t>
-            </w:r>
-          </w:p>
-        </w:tc>
-        <w:tc>
-          <w:tcPr>
-            <w:tcW w:w="1756" w:type="dxa"/>
-          </w:tcPr>
-          <w:p>
-            <w:r>
-              <w:t>TC01</w:t>
-            </w:r>
-          </w:p>
-        </w:tc>
-        <w:tc>
-          <w:tcPr>
-            <w:tcW w:w="2037" w:type="dxa"/>
-          </w:tcPr>
-          <w:p>
-            <w:r>
-              <w:t>Selecteer Formule 1 en annuleer</w:t>
-            </w:r>
-          </w:p>
-        </w:tc>
-        <w:tc>
-          <w:tcPr>
-            <w:tcW w:w="2641" w:type="dxa"/>
-          </w:tcPr>
-          <w:p>
-            <w:r>
-              <w:t>Racediscipline is niet verwijderd</w:t>
-            </w:r>
-          </w:p>
-        </w:tc>
-      </w:tr>
-      <w:tr>
-        <w:tc>
-          <w:tcPr>
-            <w:tcW w:w="1162" w:type="dxa"/>
-          </w:tcPr>
-          <w:p>
-            <w:r>
-              <w:t>TC06</w:t>
-            </w:r>
-          </w:p>
-        </w:tc>
-        <w:tc>
-          <w:tcPr>
-            <w:tcW w:w="1046" w:type="dxa"/>
-          </w:tcPr>
-          <w:p>
-            <w:r>
-              <w:t>UC02</w:t>
-            </w:r>
-          </w:p>
-        </w:tc>
-        <w:tc>
-          <w:tcPr>
-            <w:tcW w:w="1756" w:type="dxa"/>
-          </w:tcPr>
-          <w:p>
-            <w:r>
-              <w:t>TC07</w:t>
-            </w:r>
-          </w:p>
-        </w:tc>
-        <w:tc>
-          <w:tcPr>
-            <w:tcW w:w="2037" w:type="dxa"/>
-          </w:tcPr>
-          <w:p>
-            <w:r>
-              <w:t>Selecteer Formule 1 en bevestig</w:t>
-            </w:r>
-          </w:p>
-        </w:tc>
-        <w:tc>
-          <w:tcPr>
-            <w:tcW w:w="2641" w:type="dxa"/>
-          </w:tcPr>
-          <w:p>
-            <w:r>
-              <w:t>Racediscipline is niet verwijderd, met foutmelding: er zijn nog gegevens gekoppeld aan deze discipline</w:t>
-            </w:r>
-          </w:p>
-        </w:tc>
-      </w:tr>
-      <w:tr>
-        <w:tc>
-          <w:tcPr>
-            <w:tcW w:w="1162" w:type="dxa"/>
-          </w:tcPr>
-          <w:p>
-            <w:r>
+              <w:lastRenderedPageBreak/>
               <w:t>TC07</w:t>
             </w:r>
           </w:p>
@@ -8710,6 +8714,9 @@
             </w:r>
             <w:r>
               <w:br/>
+            </w:r>
+            <w:r>
+              <w:lastRenderedPageBreak/>
               <w:t>Naam: Grand prix van Belgie</w:t>
             </w:r>
           </w:p>
@@ -8720,6 +8727,7 @@
           </w:tcPr>
           <w:p>
             <w:r>
+              <w:lastRenderedPageBreak/>
               <w:t>Circuit is gekoppeld aan het seizoen</w:t>
             </w:r>
           </w:p>
@@ -8732,7 +8740,6 @@
           </w:tcPr>
           <w:p>
             <w:r>
-              <w:lastRenderedPageBreak/>
               <w:t>TC21</w:t>
             </w:r>
           </w:p>
@@ -9434,6 +9441,7 @@
           </w:tcPr>
           <w:p>
             <w:r>
+              <w:lastRenderedPageBreak/>
               <w:t>TC33</w:t>
             </w:r>
           </w:p>
@@ -9708,7 +9716,6 @@
           </w:tcPr>
           <w:p>
             <w:r>
-              <w:lastRenderedPageBreak/>
               <w:t>TC38</w:t>
             </w:r>
           </w:p>
@@ -10129,6 +10136,7 @@
           </w:tcPr>
           <w:p>
             <w:r>
+              <w:lastRenderedPageBreak/>
               <w:t>TC44</w:t>
             </w:r>
           </w:p>
@@ -10274,7 +10282,15 @@
     </w:p>
     <w:p>
       <w:r>
-        <w:t>De architectuur van de applicatie ziet er als volgt uit:</w:t>
+        <w:t>De architectuur van de applicatie ziet er als volgt uit</w:t>
+      </w:r>
+      <w:r>
+        <w:t xml:space="preserve"> (merk op dat elke laag een eigen kleur heeft, in de verdere klassendiagrammen worden dezelfde kleuren gebruikt)</w:t>
+      </w:r>
+      <w:bookmarkStart w:id="13" w:name="_GoBack"/>
+      <w:bookmarkEnd w:id="13"/>
+      <w:r>
+        <w:t>:</w:t>
       </w:r>
     </w:p>
     <w:p>
@@ -10283,12 +10299,11 @@
           <w:noProof/>
           <w:lang w:eastAsia="nl-NL"/>
         </w:rPr>
-        <w:lastRenderedPageBreak/>
         <w:drawing>
-          <wp:inline distT="0" distB="0" distL="0" distR="0" wp14:anchorId="3ED5E23D" wp14:editId="652E80EF">
-            <wp:extent cx="4174435" cy="3965713"/>
-            <wp:effectExtent l="0" t="0" r="0" b="0"/>
-            <wp:docPr id="1" name="Afbeelding 1"/>
+          <wp:inline distT="0" distB="0" distL="0" distR="0" wp14:anchorId="76C1898B" wp14:editId="21BFE7BB">
+            <wp:extent cx="2833677" cy="4037990"/>
+            <wp:effectExtent l="0" t="0" r="5080" b="635"/>
+            <wp:docPr id="5" name="Afbeelding 5"/>
             <wp:cNvGraphicFramePr>
               <a:graphicFrameLocks xmlns:a="http://schemas.openxmlformats.org/drawingml/2006/main" noChangeAspect="1"/>
             </wp:cNvGraphicFramePr>
@@ -10296,7 +10311,7 @@
               <a:graphicData uri="http://schemas.openxmlformats.org/drawingml/2006/picture">
                 <pic:pic xmlns:pic="http://schemas.openxmlformats.org/drawingml/2006/picture">
                   <pic:nvPicPr>
-                    <pic:cNvPr id="1" name="Architecture.jpg"/>
+                    <pic:cNvPr id="5" name="Architecture.jpg"/>
                     <pic:cNvPicPr/>
                   </pic:nvPicPr>
                   <pic:blipFill>
@@ -10314,7 +10329,7 @@
                   <pic:spPr>
                     <a:xfrm>
                       <a:off x="0" y="0"/>
-                      <a:ext cx="4177276" cy="3968412"/>
+                      <a:ext cx="2837154" cy="4042945"/>
                     </a:xfrm>
                     <a:prstGeom prst="rect">
                       <a:avLst/>
@@ -10329,21 +10344,163 @@
     </w:p>
     <w:p>
       <w:r>
-        <w:t xml:space="preserve">Er is gekozen voor een N-Tier architectuur, met expliciete interfaces tussen de lagen. </w:t>
+        <w:t>Er is gekozen voor een N-Tier architectuur</w:t>
       </w:r>
       <w:r>
-        <w:t>De factory wordt gebruikt om vanuit de UI de logica en DAL te instantiëren, zonder dat de UI deze lagen kent. De domain laag bevat datastructuren en excepties die voor alle lagen relevant zijn.</w:t>
+        <w:t xml:space="preserve"> (SRP, DIP)</w:t>
+      </w:r>
+      <w:r>
+        <w:t xml:space="preserve">, met expliciete interfaces tussen de lagen. </w:t>
+      </w:r>
+      <w:r>
+        <w:t>De factories</w:t>
+      </w:r>
+      <w:r>
+        <w:t xml:space="preserve"> word</w:t>
+      </w:r>
+      <w:r>
+        <w:t>en</w:t>
+      </w:r>
+      <w:r>
+        <w:t xml:space="preserve"> gebruikt om </w:t>
+      </w:r>
+      <w:r>
+        <w:t>klassen uit de onderliggende lagen te instantiëren, zonder dat de laag erboven de implementatie kent (DIP)</w:t>
+      </w:r>
+      <w:r>
+        <w:t xml:space="preserve">. </w:t>
+      </w:r>
+      <w:r>
+        <w:t>Toelichting per laag:</w:t>
       </w:r>
     </w:p>
     <w:p>
       <w:pPr>
+        <w:pStyle w:val="Lijstalinea"/>
+        <w:numPr>
+          <w:ilvl w:val="0"/>
+          <w:numId w:val="42"/>
+        </w:numPr>
+      </w:pPr>
+      <w:r>
+        <w:lastRenderedPageBreak/>
+        <w:t>UI: Presentatie laag. Bij het WPF project gaat het om de forms en de code behind achter de forms. Binnen het ASP project gaat het om de MVC implementatie van de website</w:t>
+      </w:r>
+    </w:p>
+    <w:p>
+      <w:pPr>
+        <w:pStyle w:val="Lijstalinea"/>
+        <w:numPr>
+          <w:ilvl w:val="0"/>
+          <w:numId w:val="42"/>
+        </w:numPr>
+      </w:pPr>
+      <w:r>
+        <w:t>Logic.Interfaces: De interfaces van de logica modellen en excepties die de logica laag kan opwerpen</w:t>
+      </w:r>
+      <w:r>
+        <w:t>.</w:t>
+      </w:r>
+    </w:p>
+    <w:p>
+      <w:pPr>
+        <w:pStyle w:val="Lijstalinea"/>
+        <w:numPr>
+          <w:ilvl w:val="0"/>
+          <w:numId w:val="42"/>
+        </w:numPr>
+      </w:pPr>
+      <w:r>
+        <w:t xml:space="preserve">Logic.Factory: Factory patroon om objecten uit de logica te </w:t>
+      </w:r>
+      <w:r>
+        <w:t>instantiëren</w:t>
+      </w:r>
+      <w:r>
+        <w:t xml:space="preserve"> op basis van de interfaces in Logic.Interfaces.</w:t>
+      </w:r>
+    </w:p>
+    <w:p>
+      <w:pPr>
+        <w:pStyle w:val="Lijstalinea"/>
+        <w:numPr>
+          <w:ilvl w:val="0"/>
+          <w:numId w:val="42"/>
+        </w:numPr>
+      </w:pPr>
+      <w:r>
+        <w:t>Logic: Het gedrag van het systeem, implementeert de interfaces die in Logic.Interfaces aangeboden worden.</w:t>
+      </w:r>
+      <w:r>
+        <w:t xml:space="preserve"> Verder vertaalt de logica de data die uit de DAL komt naar objecten die in de UI en logica gebruikt kunnen worden. Zie voor meer informatie “Klassendiagram Logica”.</w:t>
+      </w:r>
+    </w:p>
+    <w:p>
+      <w:pPr>
+        <w:pStyle w:val="Lijstalinea"/>
+        <w:numPr>
+          <w:ilvl w:val="0"/>
+          <w:numId w:val="42"/>
+        </w:numPr>
+      </w:pPr>
+      <w:r>
+        <w:t>Dal.Interfaces: In dit project zitten de interfaces van het repository pattern, samen met data klassen (structs) waarin de data die van en naar de database gaan in bijgehouden worden. Verder zitten hier de excepties in die de DAL kan opwerpen.</w:t>
+      </w:r>
+    </w:p>
+    <w:p>
+      <w:pPr>
+        <w:pStyle w:val="Lijstalinea"/>
+        <w:numPr>
+          <w:ilvl w:val="0"/>
+          <w:numId w:val="42"/>
+        </w:numPr>
+      </w:pPr>
+      <w:r>
+        <w:t>Dal: De code waarmee gecommuniceerd wordt, opgezet via het repository patroon. Zie voor meer informatie “Klassendiagram Dal”</w:t>
+      </w:r>
+    </w:p>
+    <w:p>
+      <w:pPr>
+        <w:pStyle w:val="Lijstalinea"/>
+        <w:numPr>
+          <w:ilvl w:val="0"/>
+          <w:numId w:val="42"/>
+        </w:numPr>
+      </w:pPr>
+      <w:r>
+        <w:t>Dal</w:t>
+      </w:r>
+      <w:r>
+        <w:t xml:space="preserve">.Factory: Factory patroon om objecten uit de </w:t>
+      </w:r>
+      <w:r>
+        <w:t>dal</w:t>
+      </w:r>
+      <w:r>
+        <w:t xml:space="preserve"> te </w:t>
+      </w:r>
+      <w:r>
+        <w:t>instantiëren</w:t>
+      </w:r>
+      <w:r>
+        <w:t xml:space="preserve"> op basis van de interfaces in </w:t>
+      </w:r>
+      <w:r>
+        <w:t>Dal</w:t>
+      </w:r>
+      <w:r>
+        <w:t>.Interfaces.</w:t>
+      </w:r>
+    </w:p>
+    <w:p>
+      <w:pPr>
         <w:pStyle w:val="Kop1"/>
       </w:pPr>
-      <w:bookmarkStart w:id="13" w:name="_Toc511898128"/>
+      <w:bookmarkStart w:id="14" w:name="_Toc511898128"/>
       <w:r>
         <w:t>DBO</w:t>
       </w:r>
-      <w:bookmarkEnd w:id="13"/>
+      <w:bookmarkEnd w:id="14"/>
     </w:p>
     <w:p>
       <w:r>
@@ -10356,7 +10513,6 @@
           <w:noProof/>
           <w:lang w:eastAsia="nl-NL"/>
         </w:rPr>
-        <w:lastRenderedPageBreak/>
         <w:drawing>
           <wp:inline distT="0" distB="0" distL="0" distR="0" wp14:anchorId="6480F3FA" wp14:editId="274F257B">
             <wp:extent cx="5486400" cy="3096895"/>
@@ -10404,14 +10560,15 @@
       <w:pPr>
         <w:pStyle w:val="Kop1"/>
       </w:pPr>
-      <w:bookmarkStart w:id="14" w:name="_Toc511898129"/>
+      <w:bookmarkStart w:id="15" w:name="_Toc511898129"/>
       <w:r>
+        <w:lastRenderedPageBreak/>
         <w:t>Klassendiagram</w:t>
       </w:r>
       <w:r>
         <w:t xml:space="preserve"> logica</w:t>
       </w:r>
-      <w:bookmarkEnd w:id="14"/>
+      <w:bookmarkEnd w:id="15"/>
     </w:p>
     <w:p>
       <w:r>
@@ -10421,7 +10578,6 @@
         <w:t>logica terugkomen. Elke klasse die vanuit de user interface aangeroepen kan worden heeft een interface waarin de functies die vanuit de UI aangeroepen kunnen worden zijn opgenomen.</w:t>
       </w:r>
     </w:p>
-    <w:p/>
     <w:p>
       <w:r>
         <w:rPr>
@@ -10429,10 +10585,10 @@
           <w:lang w:eastAsia="nl-NL"/>
         </w:rPr>
         <w:drawing>
-          <wp:inline distT="0" distB="0" distL="0" distR="0" wp14:anchorId="0C0F6D75" wp14:editId="160D0D51">
-            <wp:extent cx="4786685" cy="4742363"/>
-            <wp:effectExtent l="0" t="0" r="0" b="1270"/>
-            <wp:docPr id="4" name="Afbeelding 4"/>
+          <wp:inline distT="0" distB="0" distL="0" distR="0" wp14:anchorId="30E69E18" wp14:editId="0EE9EA39">
+            <wp:extent cx="5486400" cy="5435600"/>
+            <wp:effectExtent l="0" t="0" r="0" b="0"/>
+            <wp:docPr id="6" name="Afbeelding 6"/>
             <wp:cNvGraphicFramePr>
               <a:graphicFrameLocks xmlns:a="http://schemas.openxmlformats.org/drawingml/2006/main" noChangeAspect="1"/>
             </wp:cNvGraphicFramePr>
@@ -10440,7 +10596,7 @@
               <a:graphicData uri="http://schemas.openxmlformats.org/drawingml/2006/picture">
                 <pic:pic xmlns:pic="http://schemas.openxmlformats.org/drawingml/2006/picture">
                   <pic:nvPicPr>
-                    <pic:cNvPr id="4" name="Class Diagram Logic.jpg"/>
+                    <pic:cNvPr id="6" name="Class Diagram Logic.jpg"/>
                     <pic:cNvPicPr/>
                   </pic:nvPicPr>
                   <pic:blipFill>
@@ -10458,7 +10614,7 @@
                   <pic:spPr>
                     <a:xfrm>
                       <a:off x="0" y="0"/>
-                      <a:ext cx="4792222" cy="4747849"/>
+                      <a:ext cx="5486400" cy="5435600"/>
                     </a:xfrm>
                     <a:prstGeom prst="rect">
                       <a:avLst/>
@@ -10470,16 +10626,17 @@
           </wp:inline>
         </w:drawing>
       </w:r>
+    </w:p>
+    <w:p>
       <w:r>
         <w:t>-</w:t>
       </w:r>
-    </w:p>
-    <w:p>
+      <w:r>
+        <w:t xml:space="preserve">TODO: </w:t>
+      </w:r>
       <w:r>
         <w:t>Relatie Result -&gt; Teamdriver?</w:t>
       </w:r>
-      <w:bookmarkStart w:id="15" w:name="_GoBack"/>
-      <w:bookmarkEnd w:id="15"/>
     </w:p>
     <w:p>
       <w:r>
@@ -10488,7 +10645,6 @@
     </w:p>
     <w:p>
       <w:r>
-        <w:lastRenderedPageBreak/>
         <w:t xml:space="preserve">De </w:t>
       </w:r>
       <w:r>
@@ -10497,6 +10653,9 @@
       <w:r>
         <w:t>klasse is toegevoegd omdat een coureur in meerdere seizoenen bij meerdere teams kan zitten. Om te voorkomen dat deze unieke rijder dan meerdere malen in het systeem voorkomt, wordt deze koppeling in TeamDriver bijgehouden.</w:t>
       </w:r>
+      <w:r>
+        <w:t>/</w:t>
+      </w:r>
     </w:p>
     <w:p>
       <w:pPr>
@@ -10504,6 +10663,7 @@
       </w:pPr>
       <w:bookmarkStart w:id="16" w:name="_Toc511898130"/>
       <w:r>
+        <w:lastRenderedPageBreak/>
         <w:t>Klassendiagram Da</w:t>
       </w:r>
       <w:r>
@@ -10513,12 +10673,66 @@
     </w:p>
     <w:p>
       <w:r>
-        <w:t>Voor de database wordt het repository pattern gebruikt. Het klassendiagram voor de entiteit Driver staat hieronder uitgewerkt. Voor alle entiteiten werkt het hetzelfde.</w:t>
+        <w:t xml:space="preserve">Voor de database wordt het repository pattern gebruikt. Het klassendiagram voor de entiteit </w:t>
+      </w:r>
+      <w:r>
+        <w:t>Season</w:t>
+      </w:r>
+      <w:r>
+        <w:t xml:space="preserve"> staat hieronder uitgewerkt. Voor alle entiteiten werkt het hetzelfde.</w:t>
       </w:r>
     </w:p>
-    <w:p/>
+    <w:p>
+      <w:r>
+        <w:rPr>
+          <w:noProof/>
+          <w:lang w:eastAsia="nl-NL"/>
+        </w:rPr>
+        <w:drawing>
+          <wp:inline distT="0" distB="0" distL="0" distR="0" wp14:anchorId="783B63A4" wp14:editId="65C2393F">
+            <wp:extent cx="5486400" cy="4876800"/>
+            <wp:effectExtent l="0" t="0" r="0" b="0"/>
+            <wp:docPr id="7" name="Afbeelding 7"/>
+            <wp:cNvGraphicFramePr>
+              <a:graphicFrameLocks xmlns:a="http://schemas.openxmlformats.org/drawingml/2006/main" noChangeAspect="1"/>
+            </wp:cNvGraphicFramePr>
+            <a:graphic xmlns:a="http://schemas.openxmlformats.org/drawingml/2006/main">
+              <a:graphicData uri="http://schemas.openxmlformats.org/drawingml/2006/picture">
+                <pic:pic xmlns:pic="http://schemas.openxmlformats.org/drawingml/2006/picture">
+                  <pic:nvPicPr>
+                    <pic:cNvPr id="7" name="Class Diagram Repository.jpg"/>
+                    <pic:cNvPicPr/>
+                  </pic:nvPicPr>
+                  <pic:blipFill>
+                    <a:blip r:embed="rId15">
+                      <a:extLst>
+                        <a:ext uri="{28A0092B-C50C-407E-A947-70E740481C1C}">
+                          <a14:useLocalDpi xmlns:a14="http://schemas.microsoft.com/office/drawing/2010/main" val="0"/>
+                        </a:ext>
+                      </a:extLst>
+                    </a:blip>
+                    <a:stretch>
+                      <a:fillRect/>
+                    </a:stretch>
+                  </pic:blipFill>
+                  <pic:spPr>
+                    <a:xfrm>
+                      <a:off x="0" y="0"/>
+                      <a:ext cx="5486400" cy="4876800"/>
+                    </a:xfrm>
+                    <a:prstGeom prst="rect">
+                      <a:avLst/>
+                    </a:prstGeom>
+                  </pic:spPr>
+                </pic:pic>
+              </a:graphicData>
+            </a:graphic>
+          </wp:inline>
+        </w:drawing>
+      </w:r>
+    </w:p>
     <w:sectPr>
-      <w:footerReference w:type="default" r:id="rId15"/>
+      <w:footerReference w:type="default" r:id="rId16"/>
       <w:pgSz w:w="12240" w:h="15840"/>
       <w:pgMar w:top="1440" w:right="1800" w:bottom="1440" w:left="1800" w:header="720" w:footer="720" w:gutter="0"/>
       <w:pgNumType w:start="0"/>
@@ -10577,7 +10791,7 @@
       <w:rPr>
         <w:noProof/>
       </w:rPr>
-      <w:t>17</w:t>
+      <w:t>15</w:t>
     </w:r>
     <w:r>
       <w:fldChar w:fldCharType="end"/>
@@ -10737,6 +10951,119 @@
     </w:lvl>
   </w:abstractNum>
   <w:abstractNum w:abstractNumId="3" w15:restartNumberingAfterBreak="0">
+    <w:nsid w:val="09F81834"/>
+    <w:multiLevelType w:val="hybridMultilevel"/>
+    <w:tmpl w:val="563814EA"/>
+    <w:lvl w:ilvl="0" w:tplc="04130001">
+      <w:start w:val="1"/>
+      <w:numFmt w:val="bullet"/>
+      <w:lvlText w:val=""/>
+      <w:lvlJc w:val="left"/>
+      <w:pPr>
+        <w:ind w:left="720" w:hanging="360"/>
+      </w:pPr>
+      <w:rPr>
+        <w:rFonts w:ascii="Symbol" w:hAnsi="Symbol" w:hint="default"/>
+      </w:rPr>
+    </w:lvl>
+    <w:lvl w:ilvl="1" w:tplc="04130003" w:tentative="1">
+      <w:start w:val="1"/>
+      <w:numFmt w:val="bullet"/>
+      <w:lvlText w:val="o"/>
+      <w:lvlJc w:val="left"/>
+      <w:pPr>
+        <w:ind w:left="1440" w:hanging="360"/>
+      </w:pPr>
+      <w:rPr>
+        <w:rFonts w:ascii="Courier New" w:hAnsi="Courier New" w:cs="Courier New" w:hint="default"/>
+      </w:rPr>
+    </w:lvl>
+    <w:lvl w:ilvl="2" w:tplc="04130005" w:tentative="1">
+      <w:start w:val="1"/>
+      <w:numFmt w:val="bullet"/>
+      <w:lvlText w:val=""/>
+      <w:lvlJc w:val="left"/>
+      <w:pPr>
+        <w:ind w:left="2160" w:hanging="360"/>
+      </w:pPr>
+      <w:rPr>
+        <w:rFonts w:ascii="Wingdings" w:hAnsi="Wingdings" w:hint="default"/>
+      </w:rPr>
+    </w:lvl>
+    <w:lvl w:ilvl="3" w:tplc="04130001" w:tentative="1">
+      <w:start w:val="1"/>
+      <w:numFmt w:val="bullet"/>
+      <w:lvlText w:val=""/>
+      <w:lvlJc w:val="left"/>
+      <w:pPr>
+        <w:ind w:left="2880" w:hanging="360"/>
+      </w:pPr>
+      <w:rPr>
+        <w:rFonts w:ascii="Symbol" w:hAnsi="Symbol" w:hint="default"/>
+      </w:rPr>
+    </w:lvl>
+    <w:lvl w:ilvl="4" w:tplc="04130003" w:tentative="1">
+      <w:start w:val="1"/>
+      <w:numFmt w:val="bullet"/>
+      <w:lvlText w:val="o"/>
+      <w:lvlJc w:val="left"/>
+      <w:pPr>
+        <w:ind w:left="3600" w:hanging="360"/>
+      </w:pPr>
+      <w:rPr>
+        <w:rFonts w:ascii="Courier New" w:hAnsi="Courier New" w:cs="Courier New" w:hint="default"/>
+      </w:rPr>
+    </w:lvl>
+    <w:lvl w:ilvl="5" w:tplc="04130005" w:tentative="1">
+      <w:start w:val="1"/>
+      <w:numFmt w:val="bullet"/>
+      <w:lvlText w:val=""/>
+      <w:lvlJc w:val="left"/>
+      <w:pPr>
+        <w:ind w:left="4320" w:hanging="360"/>
+      </w:pPr>
+      <w:rPr>
+        <w:rFonts w:ascii="Wingdings" w:hAnsi="Wingdings" w:hint="default"/>
+      </w:rPr>
+    </w:lvl>
+    <w:lvl w:ilvl="6" w:tplc="04130001" w:tentative="1">
+      <w:start w:val="1"/>
+      <w:numFmt w:val="bullet"/>
+      <w:lvlText w:val=""/>
+      <w:lvlJc w:val="left"/>
+      <w:pPr>
+        <w:ind w:left="5040" w:hanging="360"/>
+      </w:pPr>
+      <w:rPr>
+        <w:rFonts w:ascii="Symbol" w:hAnsi="Symbol" w:hint="default"/>
+      </w:rPr>
+    </w:lvl>
+    <w:lvl w:ilvl="7" w:tplc="04130003" w:tentative="1">
+      <w:start w:val="1"/>
+      <w:numFmt w:val="bullet"/>
+      <w:lvlText w:val="o"/>
+      <w:lvlJc w:val="left"/>
+      <w:pPr>
+        <w:ind w:left="5760" w:hanging="360"/>
+      </w:pPr>
+      <w:rPr>
+        <w:rFonts w:ascii="Courier New" w:hAnsi="Courier New" w:cs="Courier New" w:hint="default"/>
+      </w:rPr>
+    </w:lvl>
+    <w:lvl w:ilvl="8" w:tplc="04130005" w:tentative="1">
+      <w:start w:val="1"/>
+      <w:numFmt w:val="bullet"/>
+      <w:lvlText w:val=""/>
+      <w:lvlJc w:val="left"/>
+      <w:pPr>
+        <w:ind w:left="6480" w:hanging="360"/>
+      </w:pPr>
+      <w:rPr>
+        <w:rFonts w:ascii="Wingdings" w:hAnsi="Wingdings" w:hint="default"/>
+      </w:rPr>
+    </w:lvl>
+  </w:abstractNum>
+  <w:abstractNum w:abstractNumId="4" w15:restartNumberingAfterBreak="0">
     <w:nsid w:val="0B515075"/>
     <w:multiLevelType w:val="hybridMultilevel"/>
     <w:tmpl w:val="BBA656A0"/>
@@ -10822,7 +11149,7 @@
       </w:pPr>
     </w:lvl>
   </w:abstractNum>
-  <w:abstractNum w:abstractNumId="4" w15:restartNumberingAfterBreak="0">
+  <w:abstractNum w:abstractNumId="5" w15:restartNumberingAfterBreak="0">
     <w:nsid w:val="0C4E4852"/>
     <w:multiLevelType w:val="hybridMultilevel"/>
     <w:tmpl w:val="B6D0F404"/>
@@ -10908,7 +11235,7 @@
       </w:pPr>
     </w:lvl>
   </w:abstractNum>
-  <w:abstractNum w:abstractNumId="5" w15:restartNumberingAfterBreak="0">
+  <w:abstractNum w:abstractNumId="6" w15:restartNumberingAfterBreak="0">
     <w:nsid w:val="17E30B1F"/>
     <w:multiLevelType w:val="hybridMultilevel"/>
     <w:tmpl w:val="B6D0F404"/>
@@ -10994,7 +11321,7 @@
       </w:pPr>
     </w:lvl>
   </w:abstractNum>
-  <w:abstractNum w:abstractNumId="6" w15:restartNumberingAfterBreak="0">
+  <w:abstractNum w:abstractNumId="7" w15:restartNumberingAfterBreak="0">
     <w:nsid w:val="1AAC0014"/>
     <w:multiLevelType w:val="hybridMultilevel"/>
     <w:tmpl w:val="BBA656A0"/>
@@ -11080,7 +11407,7 @@
       </w:pPr>
     </w:lvl>
   </w:abstractNum>
-  <w:abstractNum w:abstractNumId="7" w15:restartNumberingAfterBreak="0">
+  <w:abstractNum w:abstractNumId="8" w15:restartNumberingAfterBreak="0">
     <w:nsid w:val="1AC93854"/>
     <w:multiLevelType w:val="hybridMultilevel"/>
     <w:tmpl w:val="BBA656A0"/>
@@ -11166,7 +11493,7 @@
       </w:pPr>
     </w:lvl>
   </w:abstractNum>
-  <w:abstractNum w:abstractNumId="8" w15:restartNumberingAfterBreak="0">
+  <w:abstractNum w:abstractNumId="9" w15:restartNumberingAfterBreak="0">
     <w:nsid w:val="1B007444"/>
     <w:multiLevelType w:val="hybridMultilevel"/>
     <w:tmpl w:val="BBA656A0"/>
@@ -11252,7 +11579,7 @@
       </w:pPr>
     </w:lvl>
   </w:abstractNum>
-  <w:abstractNum w:abstractNumId="9" w15:restartNumberingAfterBreak="0">
+  <w:abstractNum w:abstractNumId="10" w15:restartNumberingAfterBreak="0">
     <w:nsid w:val="1C9B2035"/>
     <w:multiLevelType w:val="hybridMultilevel"/>
     <w:tmpl w:val="B6D0F404"/>
@@ -11338,7 +11665,7 @@
       </w:pPr>
     </w:lvl>
   </w:abstractNum>
-  <w:abstractNum w:abstractNumId="10" w15:restartNumberingAfterBreak="0">
+  <w:abstractNum w:abstractNumId="11" w15:restartNumberingAfterBreak="0">
     <w:nsid w:val="1F954AD1"/>
     <w:multiLevelType w:val="hybridMultilevel"/>
     <w:tmpl w:val="BBA656A0"/>
@@ -11424,7 +11751,7 @@
       </w:pPr>
     </w:lvl>
   </w:abstractNum>
-  <w:abstractNum w:abstractNumId="11" w15:restartNumberingAfterBreak="0">
+  <w:abstractNum w:abstractNumId="12" w15:restartNumberingAfterBreak="0">
     <w:nsid w:val="292532EB"/>
     <w:multiLevelType w:val="hybridMultilevel"/>
     <w:tmpl w:val="B6D0F404"/>
@@ -11510,7 +11837,7 @@
       </w:pPr>
     </w:lvl>
   </w:abstractNum>
-  <w:abstractNum w:abstractNumId="12" w15:restartNumberingAfterBreak="0">
+  <w:abstractNum w:abstractNumId="13" w15:restartNumberingAfterBreak="0">
     <w:nsid w:val="2FE474B6"/>
     <w:multiLevelType w:val="hybridMultilevel"/>
     <w:tmpl w:val="B6D0F404"/>
@@ -11596,7 +11923,7 @@
       </w:pPr>
     </w:lvl>
   </w:abstractNum>
-  <w:abstractNum w:abstractNumId="13" w15:restartNumberingAfterBreak="0">
+  <w:abstractNum w:abstractNumId="14" w15:restartNumberingAfterBreak="0">
     <w:nsid w:val="37CC48DC"/>
     <w:multiLevelType w:val="hybridMultilevel"/>
     <w:tmpl w:val="B6D0F404"/>
@@ -11682,7 +12009,7 @@
       </w:pPr>
     </w:lvl>
   </w:abstractNum>
-  <w:abstractNum w:abstractNumId="14" w15:restartNumberingAfterBreak="0">
+  <w:abstractNum w:abstractNumId="15" w15:restartNumberingAfterBreak="0">
     <w:nsid w:val="3A050BF7"/>
     <w:multiLevelType w:val="hybridMultilevel"/>
     <w:tmpl w:val="BBA656A0"/>
@@ -11768,7 +12095,7 @@
       </w:pPr>
     </w:lvl>
   </w:abstractNum>
-  <w:abstractNum w:abstractNumId="15" w15:restartNumberingAfterBreak="0">
+  <w:abstractNum w:abstractNumId="16" w15:restartNumberingAfterBreak="0">
     <w:nsid w:val="3D0F3B6A"/>
     <w:multiLevelType w:val="hybridMultilevel"/>
     <w:tmpl w:val="BBA656A0"/>
@@ -11854,7 +12181,7 @@
       </w:pPr>
     </w:lvl>
   </w:abstractNum>
-  <w:abstractNum w:abstractNumId="16" w15:restartNumberingAfterBreak="0">
+  <w:abstractNum w:abstractNumId="17" w15:restartNumberingAfterBreak="0">
     <w:nsid w:val="3DD01C3F"/>
     <w:multiLevelType w:val="hybridMultilevel"/>
     <w:tmpl w:val="BBA656A0"/>
@@ -11940,7 +12267,7 @@
       </w:pPr>
     </w:lvl>
   </w:abstractNum>
-  <w:abstractNum w:abstractNumId="17" w15:restartNumberingAfterBreak="0">
+  <w:abstractNum w:abstractNumId="18" w15:restartNumberingAfterBreak="0">
     <w:nsid w:val="47C52438"/>
     <w:multiLevelType w:val="hybridMultilevel"/>
     <w:tmpl w:val="B6D0F404"/>
@@ -12026,7 +12353,7 @@
       </w:pPr>
     </w:lvl>
   </w:abstractNum>
-  <w:abstractNum w:abstractNumId="18" w15:restartNumberingAfterBreak="0">
+  <w:abstractNum w:abstractNumId="19" w15:restartNumberingAfterBreak="0">
     <w:nsid w:val="4A71158F"/>
     <w:multiLevelType w:val="hybridMultilevel"/>
     <w:tmpl w:val="38464B54"/>
@@ -12139,7 +12466,7 @@
       </w:rPr>
     </w:lvl>
   </w:abstractNum>
-  <w:abstractNum w:abstractNumId="19" w15:restartNumberingAfterBreak="0">
+  <w:abstractNum w:abstractNumId="20" w15:restartNumberingAfterBreak="0">
     <w:nsid w:val="4B6828E4"/>
     <w:multiLevelType w:val="hybridMultilevel"/>
     <w:tmpl w:val="BBA656A0"/>
@@ -12225,7 +12552,7 @@
       </w:pPr>
     </w:lvl>
   </w:abstractNum>
-  <w:abstractNum w:abstractNumId="20" w15:restartNumberingAfterBreak="0">
+  <w:abstractNum w:abstractNumId="21" w15:restartNumberingAfterBreak="0">
     <w:nsid w:val="50517159"/>
     <w:multiLevelType w:val="hybridMultilevel"/>
     <w:tmpl w:val="B6D0F404"/>
@@ -12311,7 +12638,7 @@
       </w:pPr>
     </w:lvl>
   </w:abstractNum>
-  <w:abstractNum w:abstractNumId="21" w15:restartNumberingAfterBreak="0">
+  <w:abstractNum w:abstractNumId="22" w15:restartNumberingAfterBreak="0">
     <w:nsid w:val="55A61B67"/>
     <w:multiLevelType w:val="hybridMultilevel"/>
     <w:tmpl w:val="B6D0F404"/>
@@ -12397,7 +12724,7 @@
       </w:pPr>
     </w:lvl>
   </w:abstractNum>
-  <w:abstractNum w:abstractNumId="22" w15:restartNumberingAfterBreak="0">
+  <w:abstractNum w:abstractNumId="23" w15:restartNumberingAfterBreak="0">
     <w:nsid w:val="56E13B3E"/>
     <w:multiLevelType w:val="hybridMultilevel"/>
     <w:tmpl w:val="BBA656A0"/>
@@ -12483,7 +12810,7 @@
       </w:pPr>
     </w:lvl>
   </w:abstractNum>
-  <w:abstractNum w:abstractNumId="23" w15:restartNumberingAfterBreak="0">
+  <w:abstractNum w:abstractNumId="24" w15:restartNumberingAfterBreak="0">
     <w:nsid w:val="5BFD3B63"/>
     <w:multiLevelType w:val="hybridMultilevel"/>
     <w:tmpl w:val="B6D0F404"/>
@@ -12569,7 +12896,7 @@
       </w:pPr>
     </w:lvl>
   </w:abstractNum>
-  <w:abstractNum w:abstractNumId="24" w15:restartNumberingAfterBreak="0">
+  <w:abstractNum w:abstractNumId="25" w15:restartNumberingAfterBreak="0">
     <w:nsid w:val="5FBE4F0D"/>
     <w:multiLevelType w:val="hybridMultilevel"/>
     <w:tmpl w:val="B6D0F404"/>
@@ -12655,7 +12982,7 @@
       </w:pPr>
     </w:lvl>
   </w:abstractNum>
-  <w:abstractNum w:abstractNumId="25" w15:restartNumberingAfterBreak="0">
+  <w:abstractNum w:abstractNumId="26" w15:restartNumberingAfterBreak="0">
     <w:nsid w:val="60B13EB4"/>
     <w:multiLevelType w:val="hybridMultilevel"/>
     <w:tmpl w:val="B6D0F404"/>
@@ -12741,7 +13068,7 @@
       </w:pPr>
     </w:lvl>
   </w:abstractNum>
-  <w:abstractNum w:abstractNumId="26" w15:restartNumberingAfterBreak="0">
+  <w:abstractNum w:abstractNumId="27" w15:restartNumberingAfterBreak="0">
     <w:nsid w:val="66063069"/>
     <w:multiLevelType w:val="hybridMultilevel"/>
     <w:tmpl w:val="B6D0F404"/>
@@ -12827,7 +13154,7 @@
       </w:pPr>
     </w:lvl>
   </w:abstractNum>
-  <w:abstractNum w:abstractNumId="27" w15:restartNumberingAfterBreak="0">
+  <w:abstractNum w:abstractNumId="28" w15:restartNumberingAfterBreak="0">
     <w:nsid w:val="68612E51"/>
     <w:multiLevelType w:val="hybridMultilevel"/>
     <w:tmpl w:val="B6D0F404"/>
@@ -12913,7 +13240,7 @@
       </w:pPr>
     </w:lvl>
   </w:abstractNum>
-  <w:abstractNum w:abstractNumId="28" w15:restartNumberingAfterBreak="0">
+  <w:abstractNum w:abstractNumId="29" w15:restartNumberingAfterBreak="0">
     <w:nsid w:val="729C2A93"/>
     <w:multiLevelType w:val="hybridMultilevel"/>
     <w:tmpl w:val="BBA656A0"/>
@@ -12999,7 +13326,7 @@
       </w:pPr>
     </w:lvl>
   </w:abstractNum>
-  <w:abstractNum w:abstractNumId="29" w15:restartNumberingAfterBreak="0">
+  <w:abstractNum w:abstractNumId="30" w15:restartNumberingAfterBreak="0">
     <w:nsid w:val="74924E46"/>
     <w:multiLevelType w:val="hybridMultilevel"/>
     <w:tmpl w:val="BBA656A0"/>
@@ -13085,7 +13412,120 @@
       </w:pPr>
     </w:lvl>
   </w:abstractNum>
-  <w:abstractNum w:abstractNumId="30" w15:restartNumberingAfterBreak="0">
+  <w:abstractNum w:abstractNumId="31" w15:restartNumberingAfterBreak="0">
+    <w:nsid w:val="74FA6CAC"/>
+    <w:multiLevelType w:val="hybridMultilevel"/>
+    <w:tmpl w:val="7C44AEE8"/>
+    <w:lvl w:ilvl="0" w:tplc="04130001">
+      <w:start w:val="1"/>
+      <w:numFmt w:val="bullet"/>
+      <w:lvlText w:val=""/>
+      <w:lvlJc w:val="left"/>
+      <w:pPr>
+        <w:ind w:left="720" w:hanging="360"/>
+      </w:pPr>
+      <w:rPr>
+        <w:rFonts w:ascii="Symbol" w:hAnsi="Symbol" w:hint="default"/>
+      </w:rPr>
+    </w:lvl>
+    <w:lvl w:ilvl="1" w:tplc="04130003" w:tentative="1">
+      <w:start w:val="1"/>
+      <w:numFmt w:val="bullet"/>
+      <w:lvlText w:val="o"/>
+      <w:lvlJc w:val="left"/>
+      <w:pPr>
+        <w:ind w:left="1440" w:hanging="360"/>
+      </w:pPr>
+      <w:rPr>
+        <w:rFonts w:ascii="Courier New" w:hAnsi="Courier New" w:cs="Courier New" w:hint="default"/>
+      </w:rPr>
+    </w:lvl>
+    <w:lvl w:ilvl="2" w:tplc="04130005" w:tentative="1">
+      <w:start w:val="1"/>
+      <w:numFmt w:val="bullet"/>
+      <w:lvlText w:val=""/>
+      <w:lvlJc w:val="left"/>
+      <w:pPr>
+        <w:ind w:left="2160" w:hanging="360"/>
+      </w:pPr>
+      <w:rPr>
+        <w:rFonts w:ascii="Wingdings" w:hAnsi="Wingdings" w:hint="default"/>
+      </w:rPr>
+    </w:lvl>
+    <w:lvl w:ilvl="3" w:tplc="04130001" w:tentative="1">
+      <w:start w:val="1"/>
+      <w:numFmt w:val="bullet"/>
+      <w:lvlText w:val=""/>
+      <w:lvlJc w:val="left"/>
+      <w:pPr>
+        <w:ind w:left="2880" w:hanging="360"/>
+      </w:pPr>
+      <w:rPr>
+        <w:rFonts w:ascii="Symbol" w:hAnsi="Symbol" w:hint="default"/>
+      </w:rPr>
+    </w:lvl>
+    <w:lvl w:ilvl="4" w:tplc="04130003" w:tentative="1">
+      <w:start w:val="1"/>
+      <w:numFmt w:val="bullet"/>
+      <w:lvlText w:val="o"/>
+      <w:lvlJc w:val="left"/>
+      <w:pPr>
+        <w:ind w:left="3600" w:hanging="360"/>
+      </w:pPr>
+      <w:rPr>
+        <w:rFonts w:ascii="Courier New" w:hAnsi="Courier New" w:cs="Courier New" w:hint="default"/>
+      </w:rPr>
+    </w:lvl>
+    <w:lvl w:ilvl="5" w:tplc="04130005" w:tentative="1">
+      <w:start w:val="1"/>
+      <w:numFmt w:val="bullet"/>
+      <w:lvlText w:val=""/>
+      <w:lvlJc w:val="left"/>
+      <w:pPr>
+        <w:ind w:left="4320" w:hanging="360"/>
+      </w:pPr>
+      <w:rPr>
+        <w:rFonts w:ascii="Wingdings" w:hAnsi="Wingdings" w:hint="default"/>
+      </w:rPr>
+    </w:lvl>
+    <w:lvl w:ilvl="6" w:tplc="04130001" w:tentative="1">
+      <w:start w:val="1"/>
+      <w:numFmt w:val="bullet"/>
+      <w:lvlText w:val=""/>
+      <w:lvlJc w:val="left"/>
+      <w:pPr>
+        <w:ind w:left="5040" w:hanging="360"/>
+      </w:pPr>
+      <w:rPr>
+        <w:rFonts w:ascii="Symbol" w:hAnsi="Symbol" w:hint="default"/>
+      </w:rPr>
+    </w:lvl>
+    <w:lvl w:ilvl="7" w:tplc="04130003" w:tentative="1">
+      <w:start w:val="1"/>
+      <w:numFmt w:val="bullet"/>
+      <w:lvlText w:val="o"/>
+      <w:lvlJc w:val="left"/>
+      <w:pPr>
+        <w:ind w:left="5760" w:hanging="360"/>
+      </w:pPr>
+      <w:rPr>
+        <w:rFonts w:ascii="Courier New" w:hAnsi="Courier New" w:cs="Courier New" w:hint="default"/>
+      </w:rPr>
+    </w:lvl>
+    <w:lvl w:ilvl="8" w:tplc="04130005" w:tentative="1">
+      <w:start w:val="1"/>
+      <w:numFmt w:val="bullet"/>
+      <w:lvlText w:val=""/>
+      <w:lvlJc w:val="left"/>
+      <w:pPr>
+        <w:ind w:left="6480" w:hanging="360"/>
+      </w:pPr>
+      <w:rPr>
+        <w:rFonts w:ascii="Wingdings" w:hAnsi="Wingdings" w:hint="default"/>
+      </w:rPr>
+    </w:lvl>
+  </w:abstractNum>
+  <w:abstractNum w:abstractNumId="32" w15:restartNumberingAfterBreak="0">
     <w:nsid w:val="753B1DE0"/>
     <w:multiLevelType w:val="hybridMultilevel"/>
     <w:tmpl w:val="B6D0F404"/>
@@ -13171,7 +13611,7 @@
       </w:pPr>
     </w:lvl>
   </w:abstractNum>
-  <w:abstractNum w:abstractNumId="31" w15:restartNumberingAfterBreak="0">
+  <w:abstractNum w:abstractNumId="33" w15:restartNumberingAfterBreak="0">
     <w:nsid w:val="754470A6"/>
     <w:multiLevelType w:val="hybridMultilevel"/>
     <w:tmpl w:val="BBA656A0"/>
@@ -13257,7 +13697,7 @@
       </w:pPr>
     </w:lvl>
   </w:abstractNum>
-  <w:abstractNum w:abstractNumId="32" w15:restartNumberingAfterBreak="0">
+  <w:abstractNum w:abstractNumId="34" w15:restartNumberingAfterBreak="0">
     <w:nsid w:val="783A0EF4"/>
     <w:multiLevelType w:val="hybridMultilevel"/>
     <w:tmpl w:val="BBA656A0"/>
@@ -13343,7 +13783,7 @@
       </w:pPr>
     </w:lvl>
   </w:abstractNum>
-  <w:abstractNum w:abstractNumId="33" w15:restartNumberingAfterBreak="0">
+  <w:abstractNum w:abstractNumId="35" w15:restartNumberingAfterBreak="0">
     <w:nsid w:val="79201B0F"/>
     <w:multiLevelType w:val="hybridMultilevel"/>
     <w:tmpl w:val="B6D0F404"/>
@@ -13429,7 +13869,7 @@
       </w:pPr>
     </w:lvl>
   </w:abstractNum>
-  <w:abstractNum w:abstractNumId="34" w15:restartNumberingAfterBreak="0">
+  <w:abstractNum w:abstractNumId="36" w15:restartNumberingAfterBreak="0">
     <w:nsid w:val="7A7C434B"/>
     <w:multiLevelType w:val="hybridMultilevel"/>
     <w:tmpl w:val="B6D0F404"/>
@@ -13515,7 +13955,7 @@
       </w:pPr>
     </w:lvl>
   </w:abstractNum>
-  <w:abstractNum w:abstractNumId="35" w15:restartNumberingAfterBreak="0">
+  <w:abstractNum w:abstractNumId="37" w15:restartNumberingAfterBreak="0">
     <w:nsid w:val="7EA4229C"/>
     <w:multiLevelType w:val="hybridMultilevel"/>
     <w:tmpl w:val="BBA656A0"/>
@@ -13620,105 +14060,111 @@
     <w:abstractNumId w:val="0"/>
   </w:num>
   <w:num w:numId="7">
+    <w:abstractNumId w:val="36"/>
+  </w:num>
+  <w:num w:numId="8">
     <w:abstractNumId w:val="34"/>
   </w:num>
-  <w:num w:numId="8">
+  <w:num w:numId="9">
     <w:abstractNumId w:val="32"/>
   </w:num>
-  <w:num w:numId="9">
+  <w:num w:numId="10">
+    <w:abstractNumId w:val="23"/>
+  </w:num>
+  <w:num w:numId="11">
+    <w:abstractNumId w:val="12"/>
+  </w:num>
+  <w:num w:numId="12">
+    <w:abstractNumId w:val="9"/>
+  </w:num>
+  <w:num w:numId="13">
+    <w:abstractNumId w:val="18"/>
+  </w:num>
+  <w:num w:numId="14">
+    <w:abstractNumId w:val="11"/>
+  </w:num>
+  <w:num w:numId="15">
+    <w:abstractNumId w:val="22"/>
+  </w:num>
+  <w:num w:numId="16">
     <w:abstractNumId w:val="30"/>
   </w:num>
-  <w:num w:numId="10">
-    <w:abstractNumId w:val="22"/>
+  <w:num w:numId="17">
+    <w:abstractNumId w:val="6"/>
   </w:num>
-  <w:num w:numId="11">
-    <w:abstractNumId w:val="11"/>
+  <w:num w:numId="18">
+    <w:abstractNumId w:val="20"/>
   </w:num>
-  <w:num w:numId="12">
+  <w:num w:numId="19">
+    <w:abstractNumId w:val="21"/>
+  </w:num>
+  <w:num w:numId="20">
+    <w:abstractNumId w:val="16"/>
+  </w:num>
+  <w:num w:numId="21">
+    <w:abstractNumId w:val="10"/>
+  </w:num>
+  <w:num w:numId="22">
+    <w:abstractNumId w:val="15"/>
+  </w:num>
+  <w:num w:numId="23">
+    <w:abstractNumId w:val="26"/>
+  </w:num>
+  <w:num w:numId="24">
+    <w:abstractNumId w:val="17"/>
+  </w:num>
+  <w:num w:numId="25">
+    <w:abstractNumId w:val="35"/>
+  </w:num>
+  <w:num w:numId="26">
     <w:abstractNumId w:val="8"/>
   </w:num>
-  <w:num w:numId="13">
-    <w:abstractNumId w:val="17"/>
-  </w:num>
-  <w:num w:numId="14">
-    <w:abstractNumId w:val="10"/>
-  </w:num>
-  <w:num w:numId="15">
-    <w:abstractNumId w:val="21"/>
-  </w:num>
-  <w:num w:numId="16">
-    <w:abstractNumId w:val="29"/>
-  </w:num>
-  <w:num w:numId="17">
-    <w:abstractNumId w:val="5"/>
-  </w:num>
-  <w:num w:numId="18">
-    <w:abstractNumId w:val="19"/>
-  </w:num>
-  <w:num w:numId="19">
-    <w:abstractNumId w:val="20"/>
-  </w:num>
-  <w:num w:numId="20">
-    <w:abstractNumId w:val="15"/>
-  </w:num>
-  <w:num w:numId="21">
-    <w:abstractNumId w:val="9"/>
-  </w:num>
-  <w:num w:numId="22">
-    <w:abstractNumId w:val="14"/>
-  </w:num>
-  <w:num w:numId="23">
-    <w:abstractNumId w:val="25"/>
-  </w:num>
-  <w:num w:numId="24">
-    <w:abstractNumId w:val="16"/>
-  </w:num>
-  <w:num w:numId="25">
-    <w:abstractNumId w:val="33"/>
-  </w:num>
-  <w:num w:numId="26">
-    <w:abstractNumId w:val="7"/>
-  </w:num>
   <w:num w:numId="27">
-    <w:abstractNumId w:val="26"/>
+    <w:abstractNumId w:val="27"/>
   </w:num>
   <w:num w:numId="28">
-    <w:abstractNumId w:val="31"/>
+    <w:abstractNumId w:val="33"/>
   </w:num>
   <w:num w:numId="29">
     <w:abstractNumId w:val="2"/>
   </w:num>
   <w:num w:numId="30">
-    <w:abstractNumId w:val="35"/>
+    <w:abstractNumId w:val="37"/>
   </w:num>
   <w:num w:numId="31">
-    <w:abstractNumId w:val="27"/>
+    <w:abstractNumId w:val="28"/>
   </w:num>
   <w:num w:numId="32">
-    <w:abstractNumId w:val="28"/>
+    <w:abstractNumId w:val="29"/>
   </w:num>
   <w:num w:numId="33">
+    <w:abstractNumId w:val="25"/>
+  </w:num>
+  <w:num w:numId="34">
+    <w:abstractNumId w:val="19"/>
+  </w:num>
+  <w:num w:numId="35">
+    <w:abstractNumId w:val="7"/>
+  </w:num>
+  <w:num w:numId="36">
     <w:abstractNumId w:val="24"/>
   </w:num>
-  <w:num w:numId="34">
-    <w:abstractNumId w:val="18"/>
+  <w:num w:numId="37">
+    <w:abstractNumId w:val="14"/>
   </w:num>
-  <w:num w:numId="35">
-    <w:abstractNumId w:val="6"/>
-  </w:num>
-  <w:num w:numId="36">
-    <w:abstractNumId w:val="23"/>
-  </w:num>
-  <w:num w:numId="37">
+  <w:num w:numId="38">
     <w:abstractNumId w:val="13"/>
   </w:num>
-  <w:num w:numId="38">
-    <w:abstractNumId w:val="12"/>
+  <w:num w:numId="39">
+    <w:abstractNumId w:val="5"/>
   </w:num>
-  <w:num w:numId="39">
+  <w:num w:numId="40">
     <w:abstractNumId w:val="4"/>
   </w:num>
-  <w:num w:numId="40">
+  <w:num w:numId="41">
+    <w:abstractNumId w:val="31"/>
+  </w:num>
+  <w:num w:numId="42">
     <w:abstractNumId w:val="3"/>
   </w:num>
 </w:numbering>
@@ -15268,12 +15714,12 @@
     <w:pitch w:val="variable"/>
     <w:sig w:usb0="E0002EFF" w:usb1="C000785B" w:usb2="00000009" w:usb3="00000000" w:csb0="000001FF" w:csb1="00000000"/>
   </w:font>
-  <w:font w:name="Constantia">
-    <w:panose1 w:val="02030602050306030303"/>
-    <w:charset w:val="00"/>
+  <w:font w:name="Symbol">
+    <w:panose1 w:val="05050102010706020507"/>
+    <w:charset w:val="02"/>
     <w:family w:val="roman"/>
     <w:pitch w:val="variable"/>
-    <w:sig w:usb0="A00002EF" w:usb1="4000204B" w:usb2="00000000" w:usb3="00000000" w:csb0="0000019F" w:csb1="00000000"/>
+    <w:sig w:usb0="00000000" w:usb1="10000000" w:usb2="00000000" w:usb3="00000000" w:csb0="80000000" w:csb1="00000000"/>
   </w:font>
   <w:font w:name="Courier New">
     <w:panose1 w:val="02070309020205020404"/>
@@ -15289,12 +15735,12 @@
     <w:pitch w:val="variable"/>
     <w:sig w:usb0="00000000" w:usb1="10000000" w:usb2="00000000" w:usb3="00000000" w:csb0="80000000" w:csb1="00000000"/>
   </w:font>
-  <w:font w:name="Symbol">
-    <w:panose1 w:val="05050102010706020507"/>
-    <w:charset w:val="02"/>
+  <w:font w:name="Constantia">
+    <w:panose1 w:val="02030602050306030303"/>
+    <w:charset w:val="00"/>
     <w:family w:val="roman"/>
     <w:pitch w:val="variable"/>
-    <w:sig w:usb0="00000000" w:usb1="10000000" w:usb2="00000000" w:usb3="00000000" w:csb0="80000000" w:csb1="00000000"/>
+    <w:sig w:usb0="A00002EF" w:usb1="4000204B" w:usb2="00000000" w:usb3="00000000" w:csb0="0000019F" w:csb1="00000000"/>
   </w:font>
   <w:font w:name="Tahoma">
     <w:panose1 w:val="020B0604030504040204"/>
@@ -15364,8 +15810,10 @@
   <w:rsids>
     <w:rsidRoot w:val="006873DB"/>
     <w:rsid w:val="000055B3"/>
+    <w:rsid w:val="002C779A"/>
     <w:rsid w:val="002E41D1"/>
     <w:rsid w:val="0044611F"/>
+    <w:rsid w:val="00476C04"/>
     <w:rsid w:val="00657BE1"/>
     <w:rsid w:val="006873DB"/>
     <w:rsid w:val="00715482"/>
@@ -16256,7 +16704,7 @@
 </file>
 
 <file path=customXml/itemProps3.xml><?xml version="1.0" encoding="utf-8"?>
-<ds:datastoreItem xmlns:ds="http://schemas.openxmlformats.org/officeDocument/2006/customXml" ds:itemID="{3AF69CF3-04A7-4B71-9F30-EDA793967EF2}">
+<ds:datastoreItem xmlns:ds="http://schemas.openxmlformats.org/officeDocument/2006/customXml" ds:itemID="{E0D8F984-B309-4708-95C5-9597F414D2BC}">
   <ds:schemaRefs>
     <ds:schemaRef ds:uri="http://schemas.openxmlformats.org/officeDocument/2006/bibliography"/>
   </ds:schemaRefs>

</xml_diff>

<commit_message>
Some textual changes to the documentation
</commit_message>
<xml_diff>
--- a/Documentatie/Analyse en Ontwerp.docx
+++ b/Documentatie/Analyse en Ontwerp.docx
@@ -2,11 +2,11 @@
 <file path=word/document.xml><?xml version="1.0" encoding="utf-8"?>
 <w:document xmlns:wpc="http://schemas.microsoft.com/office/word/2010/wordprocessingCanvas" xmlns:cx="http://schemas.microsoft.com/office/drawing/2014/chartex" xmlns:cx1="http://schemas.microsoft.com/office/drawing/2015/9/8/chartex" xmlns:mc="http://schemas.openxmlformats.org/markup-compatibility/2006" xmlns:o="urn:schemas-microsoft-com:office:office" xmlns:r="http://schemas.openxmlformats.org/officeDocument/2006/relationships" xmlns:m="http://schemas.openxmlformats.org/officeDocument/2006/math" xmlns:v="urn:schemas-microsoft-com:vml" xmlns:wp14="http://schemas.microsoft.com/office/word/2010/wordprocessingDrawing" xmlns:wp="http://schemas.openxmlformats.org/drawingml/2006/wordprocessingDrawing" xmlns:w10="urn:schemas-microsoft-com:office:word" xmlns:w="http://schemas.openxmlformats.org/wordprocessingml/2006/main" xmlns:w14="http://schemas.microsoft.com/office/word/2010/wordml" xmlns:w15="http://schemas.microsoft.com/office/word/2012/wordml" xmlns:w16se="http://schemas.microsoft.com/office/word/2015/wordml/symex" xmlns:wpg="http://schemas.microsoft.com/office/word/2010/wordprocessingGroup" xmlns:wpi="http://schemas.microsoft.com/office/word/2010/wordprocessingInk" xmlns:wne="http://schemas.microsoft.com/office/word/2006/wordml" xmlns:wps="http://schemas.microsoft.com/office/word/2010/wordprocessingShape" mc:Ignorable="w14 w15 w16se wp14">
   <w:body>
-    <w:bookmarkStart w:id="0" w:name="_Toc321147011" w:displacedByCustomXml="next"/>
-    <w:bookmarkStart w:id="1" w:name="_Toc318189312" w:displacedByCustomXml="next"/>
+    <w:bookmarkStart w:id="0" w:name="_Toc321147149" w:displacedByCustomXml="next"/>
+    <w:bookmarkStart w:id="1" w:name="_Toc318188227" w:displacedByCustomXml="next"/>
     <w:bookmarkStart w:id="2" w:name="_Toc318188327" w:displacedByCustomXml="next"/>
-    <w:bookmarkStart w:id="3" w:name="_Toc318188227" w:displacedByCustomXml="next"/>
-    <w:bookmarkStart w:id="4" w:name="_Toc321147149" w:displacedByCustomXml="next"/>
+    <w:bookmarkStart w:id="3" w:name="_Toc318189312" w:displacedByCustomXml="next"/>
+    <w:bookmarkStart w:id="4" w:name="_Toc321147011" w:displacedByCustomXml="next"/>
     <w:sdt>
       <w:sdtPr>
         <w:rPr>
@@ -40,102 +40,10 @@
               <w:noProof/>
               <w:lang w:val="nl-NL" w:eastAsia="nl-NL"/>
             </w:rPr>
-            <w:drawing>
-              <wp:anchor distT="0" distB="0" distL="114300" distR="114300" simplePos="0" relativeHeight="251659264" behindDoc="1" locked="0" layoutInCell="1" allowOverlap="0" wp14:anchorId="6C7CC5AB" wp14:editId="6C7CC5AC">
-                <wp:simplePos x="0" y="0"/>
-                <wp:positionH relativeFrom="margin">
-                  <wp:posOffset>104775</wp:posOffset>
-                </wp:positionH>
-                <wp:positionV relativeFrom="page">
-                  <wp:posOffset>1830070</wp:posOffset>
-                </wp:positionV>
-                <wp:extent cx="5678805" cy="3510915"/>
-                <wp:effectExtent l="266700" t="285750" r="302895" b="260985"/>
-                <wp:wrapSquare wrapText="bothSides"/>
-                <wp:docPr id="22" name="Picture 1"/>
-                <wp:cNvGraphicFramePr>
-                  <a:graphicFrameLocks xmlns:a="http://schemas.openxmlformats.org/drawingml/2006/main" noChangeAspect="1"/>
-                </wp:cNvGraphicFramePr>
-                <a:graphic xmlns:a="http://schemas.openxmlformats.org/drawingml/2006/main">
-                  <a:graphicData uri="http://schemas.openxmlformats.org/drawingml/2006/picture">
-                    <pic:pic xmlns:pic="http://schemas.openxmlformats.org/drawingml/2006/picture">
-                      <pic:nvPicPr>
-                        <pic:cNvPr id="0" name="Picture 1"/>
-                        <pic:cNvPicPr preferRelativeResize="0">
-                          <a:picLocks noChangeAspect="1" noChangeArrowheads="1"/>
-                        </pic:cNvPicPr>
-                      </pic:nvPicPr>
-                      <pic:blipFill>
-                        <a:blip r:embed="rId10">
-                          <a:extLst>
-                            <a:ext uri="{28A0092B-C50C-407E-A947-70E740481C1C}">
-                              <a14:useLocalDpi xmlns:a14="http://schemas.microsoft.com/office/drawing/2010/main" val="0"/>
-                            </a:ext>
-                          </a:extLst>
-                        </a:blip>
-                        <a:stretch>
-                          <a:fillRect/>
-                        </a:stretch>
-                      </pic:blipFill>
-                      <pic:spPr bwMode="auto">
-                        <a:xfrm>
-                          <a:off x="0" y="0"/>
-                          <a:ext cx="5678805" cy="3510915"/>
-                        </a:xfrm>
-                        <a:prstGeom prst="rect">
-                          <a:avLst/>
-                        </a:prstGeom>
-                        <a:solidFill>
-                          <a:srgbClr val="FFFFFF">
-                            <a:shade val="85000"/>
-                          </a:srgbClr>
-                        </a:solidFill>
-                        <a:ln w="254000" cap="rnd">
-                          <a:solidFill>
-                            <a:srgbClr val="FFFFFF"/>
-                          </a:solidFill>
-                        </a:ln>
-                        <a:effectLst>
-                          <a:outerShdw blurRad="152400" algn="tl" rotWithShape="0">
-                            <a:srgbClr val="000000">
-                              <a:alpha val="25000"/>
-                            </a:srgbClr>
-                          </a:outerShdw>
-                        </a:effectLst>
-                        <a:scene3d>
-                          <a:camera prst="orthographicFront"/>
-                          <a:lightRig rig="twoPt" dir="t">
-                            <a:rot lat="0" lon="0" rev="7800000"/>
-                          </a:lightRig>
-                        </a:scene3d>
-                        <a:sp3d contourW="6350">
-                          <a:bevelT w="6350" h="6350"/>
-                          <a:contourClr>
-                            <a:srgbClr val="C0C0C0"/>
-                          </a:contourClr>
-                        </a:sp3d>
-                      </pic:spPr>
-                    </pic:pic>
-                  </a:graphicData>
-                </a:graphic>
-                <wp14:sizeRelH relativeFrom="page">
-                  <wp14:pctWidth>0</wp14:pctWidth>
-                </wp14:sizeRelH>
-                <wp14:sizeRelV relativeFrom="page">
-                  <wp14:pctHeight>0</wp14:pctHeight>
-                </wp14:sizeRelV>
-              </wp:anchor>
-            </w:drawing>
-          </w:r>
-          <w:r>
-            <w:rPr>
-              <w:noProof/>
-              <w:lang w:val="nl-NL" w:eastAsia="nl-NL"/>
-            </w:rPr>
             <mc:AlternateContent>
               <mc:Choice Requires="wps">
                 <w:drawing>
-                  <wp:anchor distT="0" distB="0" distL="114300" distR="114300" simplePos="0" relativeHeight="251660288" behindDoc="0" locked="0" layoutInCell="1" allowOverlap="0" wp14:anchorId="6C7CC5AD" wp14:editId="6C7CC5AE">
+                  <wp:anchor distT="0" distB="0" distL="114300" distR="114300" simplePos="0" relativeHeight="251660288" behindDoc="0" locked="0" layoutInCell="1" allowOverlap="0" wp14:anchorId="6C7CC5AD" wp14:editId="3120084B">
                     <wp:simplePos x="0" y="0"/>
                     <wp:positionH relativeFrom="margin">
                       <wp:align>center</wp:align>
@@ -197,7 +105,6 @@
                                     <w:dataBinding w:prefixMappings="xmlns:ns0='http://purl.org/dc/elements/1.1/' xmlns:ns1='http://schemas.openxmlformats.org/package/2006/metadata/core-properties' " w:xpath="/ns1:coreProperties[1]/ns0:creator[1]" w:storeItemID="{6C3C8BC8-F283-45AE-878A-BAB7291924A1}"/>
                                     <w:text/>
                                   </w:sdtPr>
-                                  <w:sdtEndPr/>
                                   <w:sdtContent>
                                     <w:r>
                                       <w:t>Alexander van Dam</w:t>
@@ -223,7 +130,6 @@
                                       <w:calendar w:val="gregorian"/>
                                     </w:date>
                                   </w:sdtPr>
-                                  <w:sdtEndPr/>
                                   <w:sdtContent>
                                     <w:r>
                                       <w:t>February 16, 2018</w:t>
@@ -387,14 +293,13 @@
                                   <w:dataBinding w:prefixMappings="xmlns:ns0='http://purl.org/dc/elements/1.1/' xmlns:ns1='http://schemas.openxmlformats.org/package/2006/metadata/core-properties' " w:xpath="/ns1:coreProperties[1]/ns0:title[1]" w:storeItemID="{6C3C8BC8-F283-45AE-878A-BAB7291924A1}"/>
                                   <w:text/>
                                 </w:sdtPr>
-                                <w:sdtEndPr/>
                                 <w:sdtContent>
                                   <w:p>
                                     <w:pPr>
                                       <w:pStyle w:val="Titel"/>
                                     </w:pPr>
                                     <w:r>
-                                      <w:t>RaceStatistics</w:t>
+                                      <w:t>Race Statistics</w:t>
                                     </w:r>
                                   </w:p>
                                 </w:sdtContent>
@@ -411,7 +316,6 @@
                                     <w:dataBinding w:prefixMappings="xmlns:ns0='http://purl.org/dc/elements/1.1/' xmlns:ns1='http://schemas.openxmlformats.org/package/2006/metadata/core-properties' " w:xpath="/ns1:coreProperties[1]/ns0:subject[1]" w:storeItemID="{6C3C8BC8-F283-45AE-878A-BAB7291924A1}"/>
                                     <w:text/>
                                   </w:sdtPr>
-                                  <w:sdtEndPr/>
                                   <w:sdtContent>
                                     <w:r>
                                       <w:t>Analyse en Design</w:t>
@@ -458,7 +362,7 @@
                                 <w:pStyle w:val="Titel"/>
                               </w:pPr>
                               <w:r>
-                                <w:t>RaceStatistics</w:t>
+                                <w:t>Race Statistics</w:t>
                               </w:r>
                             </w:p>
                           </w:sdtContent>
@@ -491,7 +395,100 @@
             </mc:AlternateContent>
           </w:r>
         </w:p>
-        <w:p/>
+        <w:p>
+          <w:r>
+            <w:rPr>
+              <w:noProof/>
+              <w:lang w:eastAsia="nl-NL"/>
+            </w:rPr>
+            <w:drawing>
+              <wp:anchor distT="0" distB="0" distL="114300" distR="114300" simplePos="0" relativeHeight="251659264" behindDoc="1" locked="0" layoutInCell="1" allowOverlap="0" wp14:anchorId="6C7CC5AB" wp14:editId="0B99FC61">
+                <wp:simplePos x="0" y="0"/>
+                <wp:positionH relativeFrom="margin">
+                  <wp:posOffset>5410</wp:posOffset>
+                </wp:positionH>
+                <wp:positionV relativeFrom="page">
+                  <wp:posOffset>1812493</wp:posOffset>
+                </wp:positionV>
+                <wp:extent cx="5598160" cy="3460750"/>
+                <wp:effectExtent l="266700" t="285750" r="269240" b="292100"/>
+                <wp:wrapSquare wrapText="bothSides"/>
+                <wp:docPr id="22" name="Picture 1"/>
+                <wp:cNvGraphicFramePr>
+                  <a:graphicFrameLocks xmlns:a="http://schemas.openxmlformats.org/drawingml/2006/main" noChangeAspect="1"/>
+                </wp:cNvGraphicFramePr>
+                <a:graphic xmlns:a="http://schemas.openxmlformats.org/drawingml/2006/main">
+                  <a:graphicData uri="http://schemas.openxmlformats.org/drawingml/2006/picture">
+                    <pic:pic xmlns:pic="http://schemas.openxmlformats.org/drawingml/2006/picture">
+                      <pic:nvPicPr>
+                        <pic:cNvPr id="0" name="Picture 1"/>
+                        <pic:cNvPicPr preferRelativeResize="0">
+                          <a:picLocks noChangeAspect="1" noChangeArrowheads="1"/>
+                        </pic:cNvPicPr>
+                      </pic:nvPicPr>
+                      <pic:blipFill>
+                        <a:blip r:embed="rId10">
+                          <a:extLst>
+                            <a:ext uri="{28A0092B-C50C-407E-A947-70E740481C1C}">
+                              <a14:useLocalDpi xmlns:a14="http://schemas.microsoft.com/office/drawing/2010/main" val="0"/>
+                            </a:ext>
+                          </a:extLst>
+                        </a:blip>
+                        <a:stretch>
+                          <a:fillRect/>
+                        </a:stretch>
+                      </pic:blipFill>
+                      <pic:spPr bwMode="auto">
+                        <a:xfrm>
+                          <a:off x="0" y="0"/>
+                          <a:ext cx="5598160" cy="3460750"/>
+                        </a:xfrm>
+                        <a:prstGeom prst="rect">
+                          <a:avLst/>
+                        </a:prstGeom>
+                        <a:solidFill>
+                          <a:srgbClr val="FFFFFF">
+                            <a:shade val="85000"/>
+                          </a:srgbClr>
+                        </a:solidFill>
+                        <a:ln w="254000" cap="rnd">
+                          <a:solidFill>
+                            <a:srgbClr val="FFFFFF"/>
+                          </a:solidFill>
+                        </a:ln>
+                        <a:effectLst>
+                          <a:outerShdw blurRad="152400" algn="tl" rotWithShape="0">
+                            <a:srgbClr val="000000">
+                              <a:alpha val="25000"/>
+                            </a:srgbClr>
+                          </a:outerShdw>
+                        </a:effectLst>
+                        <a:scene3d>
+                          <a:camera prst="orthographicFront"/>
+                          <a:lightRig rig="twoPt" dir="t">
+                            <a:rot lat="0" lon="0" rev="7800000"/>
+                          </a:lightRig>
+                        </a:scene3d>
+                        <a:sp3d contourW="6350">
+                          <a:bevelT w="6350" h="6350"/>
+                          <a:contourClr>
+                            <a:srgbClr val="C0C0C0"/>
+                          </a:contourClr>
+                        </a:sp3d>
+                      </pic:spPr>
+                    </pic:pic>
+                  </a:graphicData>
+                </a:graphic>
+                <wp14:sizeRelH relativeFrom="page">
+                  <wp14:pctWidth>0</wp14:pctWidth>
+                </wp14:sizeRelH>
+                <wp14:sizeRelV relativeFrom="page">
+                  <wp14:pctHeight>0</wp14:pctHeight>
+                </wp14:sizeRelV>
+              </wp:anchor>
+            </w:drawing>
+          </w:r>
+        </w:p>
         <w:p>
           <w:pPr>
             <w:rPr>
@@ -1579,6 +1576,38 @@
           </w:tcPr>
           <w:p>
             <w:r>
+              <w:t xml:space="preserve">    B-B02.1</w:t>
+            </w:r>
+          </w:p>
+        </w:tc>
+        <w:tc>
+          <w:tcPr>
+            <w:tcW w:w="6379" w:type="dxa"/>
+          </w:tcPr>
+          <w:p>
+            <w:r>
+              <w:t>Een seizoen heeft een jaartal wat uniek is binnen de racediscipline</w:t>
+            </w:r>
+          </w:p>
+        </w:tc>
+        <w:tc>
+          <w:tcPr>
+            <w:tcW w:w="1134" w:type="dxa"/>
+          </w:tcPr>
+          <w:p>
+            <w:r>
+              <w:t>M</w:t>
+            </w:r>
+          </w:p>
+        </w:tc>
+      </w:tr>
+      <w:tr>
+        <w:tc>
+          <w:tcPr>
+            <w:tcW w:w="1261" w:type="dxa"/>
+          </w:tcPr>
+          <w:p>
+            <w:r>
               <w:t>FR-B</w:t>
             </w:r>
             <w:r>
@@ -3649,6 +3678,8 @@
             <w:r>
               <w:t xml:space="preserve"> toe. [1][2]</w:t>
             </w:r>
+            <w:bookmarkStart w:id="10" w:name="_GoBack"/>
+            <w:bookmarkEnd w:id="10"/>
           </w:p>
         </w:tc>
       </w:tr>
@@ -7519,12 +7550,12 @@
       <w:pPr>
         <w:pStyle w:val="Kop1"/>
       </w:pPr>
-      <w:bookmarkStart w:id="10" w:name="_Toc511898125"/>
+      <w:bookmarkStart w:id="11" w:name="_Toc511898125"/>
       <w:r>
         <w:lastRenderedPageBreak/>
         <w:t>EER</w:t>
       </w:r>
-      <w:bookmarkEnd w:id="10"/>
+      <w:bookmarkEnd w:id="11"/>
     </w:p>
     <w:p>
       <w:r>
@@ -7579,11 +7610,11 @@
       <w:pPr>
         <w:pStyle w:val="Kop1"/>
       </w:pPr>
-      <w:bookmarkStart w:id="11" w:name="_Toc511898126"/>
+      <w:bookmarkStart w:id="12" w:name="_Toc511898126"/>
       <w:r>
         <w:t>Testplan</w:t>
       </w:r>
-      <w:bookmarkEnd w:id="11"/>
+      <w:bookmarkEnd w:id="12"/>
     </w:p>
     <w:p>
       <w:r>
@@ -10298,11 +10329,11 @@
       <w:pPr>
         <w:pStyle w:val="Kop1"/>
       </w:pPr>
-      <w:bookmarkStart w:id="12" w:name="_Toc511898127"/>
+      <w:bookmarkStart w:id="13" w:name="_Toc511898127"/>
       <w:r>
         <w:t>Architectuur</w:t>
       </w:r>
-      <w:bookmarkEnd w:id="12"/>
+      <w:bookmarkEnd w:id="13"/>
     </w:p>
     <w:p>
       <w:r>
@@ -10483,8 +10514,6 @@
       <w:r>
         <w:t xml:space="preserve">met de database </w:t>
       </w:r>
-      <w:bookmarkStart w:id="13" w:name="_GoBack"/>
-      <w:bookmarkEnd w:id="13"/>
       <w:r>
         <w:t>gecommuniceerd wordt, opgezet via het repository patroon. Zie voor meer informatie “Klassendiagram Dal”</w:t>
       </w:r>
@@ -10811,7 +10840,7 @@
       <w:rPr>
         <w:noProof/>
       </w:rPr>
-      <w:t>16</w:t>
+      <w:t>13</w:t>
     </w:r>
     <w:r>
       <w:fldChar w:fldCharType="end"/>
@@ -15830,6 +15859,7 @@
   <w:rsids>
     <w:rsidRoot w:val="006873DB"/>
     <w:rsid w:val="000055B3"/>
+    <w:rsid w:val="00011595"/>
     <w:rsid w:val="002545E7"/>
     <w:rsid w:val="002C779A"/>
     <w:rsid w:val="002E41D1"/>
@@ -16725,7 +16755,7 @@
 </file>
 
 <file path=customXml/itemProps3.xml><?xml version="1.0" encoding="utf-8"?>
-<ds:datastoreItem xmlns:ds="http://schemas.openxmlformats.org/officeDocument/2006/customXml" ds:itemID="{719CE9DB-E006-48B1-9DB3-8BDB8742F30A}">
+<ds:datastoreItem xmlns:ds="http://schemas.openxmlformats.org/officeDocument/2006/customXml" ds:itemID="{2765DBD1-6F1C-4F4A-B2CA-D80CF1A5957E}">
   <ds:schemaRefs>
     <ds:schemaRef ds:uri="http://schemas.openxmlformats.org/officeDocument/2006/bibliography"/>
   </ds:schemaRefs>

</xml_diff>

<commit_message>
Updates on design with consequences on implementation
</commit_message>
<xml_diff>
--- a/Documentatie/Analyse en Ontwerp.docx
+++ b/Documentatie/Analyse en Ontwerp.docx
@@ -1,12 +1,12 @@
 
 <file path=word/document.xml><?xml version="1.0" encoding="utf-8"?>
-<w:document xmlns:wpc="http://schemas.microsoft.com/office/word/2010/wordprocessingCanvas" xmlns:mc="http://schemas.openxmlformats.org/markup-compatibility/2006" xmlns:o="urn:schemas-microsoft-com:office:office" xmlns:r="http://schemas.openxmlformats.org/officeDocument/2006/relationships" xmlns:m="http://schemas.openxmlformats.org/officeDocument/2006/math" xmlns:v="urn:schemas-microsoft-com:vml" xmlns:wp14="http://schemas.microsoft.com/office/word/2010/wordprocessingDrawing" xmlns:wp="http://schemas.openxmlformats.org/drawingml/2006/wordprocessingDrawing" xmlns:w10="urn:schemas-microsoft-com:office:word" xmlns:w="http://schemas.openxmlformats.org/wordprocessingml/2006/main" xmlns:w14="http://schemas.microsoft.com/office/word/2010/wordml" xmlns:w15="http://schemas.microsoft.com/office/word/2012/wordml" xmlns:wpg="http://schemas.microsoft.com/office/word/2010/wordprocessingGroup" xmlns:wpi="http://schemas.microsoft.com/office/word/2010/wordprocessingInk" xmlns:wne="http://schemas.microsoft.com/office/word/2006/wordml" xmlns:wps="http://schemas.microsoft.com/office/word/2010/wordprocessingShape" mc:Ignorable="w14 w15 wp14">
+<w:document xmlns:wpc="http://schemas.microsoft.com/office/word/2010/wordprocessingCanvas" xmlns:cx="http://schemas.microsoft.com/office/drawing/2014/chartex" xmlns:cx1="http://schemas.microsoft.com/office/drawing/2015/9/8/chartex" xmlns:cx2="http://schemas.microsoft.com/office/drawing/2015/10/21/chartex" xmlns:cx3="http://schemas.microsoft.com/office/drawing/2016/5/9/chartex" xmlns:cx4="http://schemas.microsoft.com/office/drawing/2016/5/10/chartex" xmlns:cx5="http://schemas.microsoft.com/office/drawing/2016/5/11/chartex" xmlns:cx6="http://schemas.microsoft.com/office/drawing/2016/5/12/chartex" xmlns:cx7="http://schemas.microsoft.com/office/drawing/2016/5/13/chartex" xmlns:cx8="http://schemas.microsoft.com/office/drawing/2016/5/14/chartex" xmlns:mc="http://schemas.openxmlformats.org/markup-compatibility/2006" xmlns:aink="http://schemas.microsoft.com/office/drawing/2016/ink" xmlns:am3d="http://schemas.microsoft.com/office/drawing/2017/model3d" xmlns:o="urn:schemas-microsoft-com:office:office" xmlns:r="http://schemas.openxmlformats.org/officeDocument/2006/relationships" xmlns:m="http://schemas.openxmlformats.org/officeDocument/2006/math" xmlns:v="urn:schemas-microsoft-com:vml" xmlns:wp14="http://schemas.microsoft.com/office/word/2010/wordprocessingDrawing" xmlns:wp="http://schemas.openxmlformats.org/drawingml/2006/wordprocessingDrawing" xmlns:w10="urn:schemas-microsoft-com:office:word" xmlns:w="http://schemas.openxmlformats.org/wordprocessingml/2006/main" xmlns:w14="http://schemas.microsoft.com/office/word/2010/wordml" xmlns:w15="http://schemas.microsoft.com/office/word/2012/wordml" xmlns:w16cid="http://schemas.microsoft.com/office/word/2016/wordml/cid" xmlns:w16se="http://schemas.microsoft.com/office/word/2015/wordml/symex" xmlns:wpg="http://schemas.microsoft.com/office/word/2010/wordprocessingGroup" xmlns:wpi="http://schemas.microsoft.com/office/word/2010/wordprocessingInk" xmlns:wne="http://schemas.microsoft.com/office/word/2006/wordml" xmlns:wps="http://schemas.microsoft.com/office/word/2010/wordprocessingShape" mc:Ignorable="w14 w15 w16se w16cid wp14">
   <w:body>
-    <w:bookmarkStart w:id="0" w:name="_Toc321147011" w:displacedByCustomXml="next"/>
-    <w:bookmarkStart w:id="1" w:name="_Toc318189312" w:displacedByCustomXml="next"/>
+    <w:bookmarkStart w:id="0" w:name="_Toc321147149" w:displacedByCustomXml="next"/>
+    <w:bookmarkStart w:id="1" w:name="_Toc318188227" w:displacedByCustomXml="next"/>
     <w:bookmarkStart w:id="2" w:name="_Toc318188327" w:displacedByCustomXml="next"/>
-    <w:bookmarkStart w:id="3" w:name="_Toc318188227" w:displacedByCustomXml="next"/>
-    <w:bookmarkStart w:id="4" w:name="_Toc321147149" w:displacedByCustomXml="next"/>
+    <w:bookmarkStart w:id="3" w:name="_Toc318189312" w:displacedByCustomXml="next"/>
+    <w:bookmarkStart w:id="4" w:name="_Toc321147011" w:displacedByCustomXml="next"/>
     <w:sdt>
       <w:sdtPr>
         <w:rPr>
@@ -105,7 +105,6 @@
                                     <w:dataBinding w:prefixMappings="xmlns:ns0='http://purl.org/dc/elements/1.1/' xmlns:ns1='http://schemas.openxmlformats.org/package/2006/metadata/core-properties' " w:xpath="/ns1:coreProperties[1]/ns0:creator[1]" w:storeItemID="{6C3C8BC8-F283-45AE-878A-BAB7291924A1}"/>
                                     <w:text/>
                                   </w:sdtPr>
-                                  <w:sdtEndPr/>
                                   <w:sdtContent>
                                     <w:r>
                                       <w:t>Alexander van Dam</w:t>
@@ -115,7 +114,6 @@
                                 <w:r>
                                   <w:t> | | </w:t>
                                 </w:r>
-                                <w:proofErr w:type="spellStart"/>
                                 <w:sdt>
                                   <w:sdtPr>
                                     <w:alias w:val="Date"/>
@@ -132,14 +130,9 @@
                                       <w:calendar w:val="gregorian"/>
                                     </w:date>
                                   </w:sdtPr>
-                                  <w:sdtEndPr/>
                                   <w:sdtContent>
                                     <w:r>
-                                      <w:t>February</w:t>
-                                    </w:r>
-                                    <w:proofErr w:type="spellEnd"/>
-                                    <w:r>
-                                      <w:t xml:space="preserve"> 16, 2018</w:t>
+                                      <w:t>February 16, 2018</w:t>
                                     </w:r>
                                   </w:sdtContent>
                                 </w:sdt>
@@ -164,7 +157,7 @@
                   </wp:anchor>
                 </w:drawing>
               </mc:Choice>
-              <mc:Fallback xmlns:w16se="http://schemas.microsoft.com/office/word/2015/wordml/symex" xmlns:cx1="http://schemas.microsoft.com/office/drawing/2015/9/8/chartex" xmlns:cx="http://schemas.microsoft.com/office/drawing/2014/chartex">
+              <mc:Fallback>
                 <w:pict>
                   <v:shapetype w14:anchorId="6C7CC5AD" id="_x0000_t202" coordsize="21600,21600" o:spt="202" path="m,l,21600r21600,l21600,xe">
                     <v:stroke joinstyle="miter"/>
@@ -300,20 +293,14 @@
                                   <w:dataBinding w:prefixMappings="xmlns:ns0='http://purl.org/dc/elements/1.1/' xmlns:ns1='http://schemas.openxmlformats.org/package/2006/metadata/core-properties' " w:xpath="/ns1:coreProperties[1]/ns0:title[1]" w:storeItemID="{6C3C8BC8-F283-45AE-878A-BAB7291924A1}"/>
                                   <w:text/>
                                 </w:sdtPr>
-                                <w:sdtEndPr/>
                                 <w:sdtContent>
                                   <w:p>
                                     <w:pPr>
                                       <w:pStyle w:val="Title"/>
                                     </w:pPr>
                                     <w:r>
-                                      <w:t xml:space="preserve">Race </w:t>
+                                      <w:t>Race Statistics</w:t>
                                     </w:r>
-                                    <w:proofErr w:type="spellStart"/>
-                                    <w:r>
-                                      <w:t>Statistics</w:t>
-                                    </w:r>
-                                    <w:proofErr w:type="spellEnd"/>
                                   </w:p>
                                 </w:sdtContent>
                               </w:sdt>
@@ -329,7 +316,6 @@
                                     <w:dataBinding w:prefixMappings="xmlns:ns0='http://purl.org/dc/elements/1.1/' xmlns:ns1='http://schemas.openxmlformats.org/package/2006/metadata/core-properties' " w:xpath="/ns1:coreProperties[1]/ns0:subject[1]" w:storeItemID="{6C3C8BC8-F283-45AE-878A-BAB7291924A1}"/>
                                     <w:text/>
                                   </w:sdtPr>
-                                  <w:sdtEndPr/>
                                   <w:sdtContent>
                                     <w:r>
                                       <w:t>Analyse en Design</w:t>
@@ -357,7 +343,7 @@
                   </wp:anchor>
                 </w:drawing>
               </mc:Choice>
-              <mc:Fallback xmlns:w16se="http://schemas.microsoft.com/office/word/2015/wordml/symex" xmlns:cx1="http://schemas.microsoft.com/office/drawing/2015/9/8/chartex" xmlns:cx="http://schemas.microsoft.com/office/drawing/2014/chartex">
+              <mc:Fallback>
                 <w:pict>
                   <v:shape w14:anchorId="6C7CC5AF" id="Text Box 21" o:spid="_x0000_s1027" type="#_x0000_t202" style="position:absolute;margin-left:0;margin-top:0;width:310.5pt;height:104.4pt;z-index:251661312;visibility:visible;mso-wrap-style:square;mso-width-percent:950;mso-height-percent:0;mso-top-percent:750;mso-wrap-distance-left:9pt;mso-wrap-distance-top:0;mso-wrap-distance-right:9pt;mso-wrap-distance-bottom:0;mso-position-horizontal:center;mso-position-horizontal-relative:margin;mso-position-vertical-relative:margin;mso-width-percent:950;mso-height-percent:0;mso-top-percent:750;mso-width-relative:margin;mso-height-relative:margin;v-text-anchor:top" o:gfxdata="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" o:allowoverlap="f" filled="f" stroked="f" strokeweight=".5pt">
                     <v:textbox style="mso-fit-shape-to-text:t" inset="0,0,0,0">
@@ -373,7 +359,7 @@
                           <w:sdtContent>
                             <w:p>
                               <w:pPr>
-                                <w:pStyle w:val="Titel"/>
+                                <w:pStyle w:val="Title"/>
                               </w:pPr>
                               <w:r>
                                 <w:t>Race Statistics</w:t>
@@ -383,7 +369,7 @@
                         </w:sdt>
                         <w:p>
                           <w:pPr>
-                            <w:pStyle w:val="Ondertitel"/>
+                            <w:pStyle w:val="Subtitle"/>
                           </w:pPr>
                           <w:sdt>
                             <w:sdtPr>
@@ -1720,7 +1706,10 @@
           </w:tcPr>
           <w:p>
             <w:r>
-              <w:t>Een race op een circuit koppelen aan een seizoen</w:t>
+              <w:t xml:space="preserve">Een race </w:t>
+            </w:r>
+            <w:r>
+              <w:t>beheren</w:t>
             </w:r>
           </w:p>
         </w:tc>
@@ -1758,6 +1747,70 @@
           </w:tcPr>
           <w:p>
             <w:r>
+              <w:t>Een race wordt gereden op een circuit</w:t>
+            </w:r>
+          </w:p>
+        </w:tc>
+        <w:tc>
+          <w:tcPr>
+            <w:tcW w:w="1134" w:type="dxa"/>
+          </w:tcPr>
+          <w:p>
+            <w:r>
+              <w:t>M</w:t>
+            </w:r>
+          </w:p>
+        </w:tc>
+      </w:tr>
+      <w:tr>
+        <w:tc>
+          <w:tcPr>
+            <w:tcW w:w="1261" w:type="dxa"/>
+          </w:tcPr>
+          <w:p>
+            <w:r>
+              <w:t xml:space="preserve">    B-B04.2</w:t>
+            </w:r>
+          </w:p>
+        </w:tc>
+        <w:tc>
+          <w:tcPr>
+            <w:tcW w:w="6379" w:type="dxa"/>
+          </w:tcPr>
+          <w:p>
+            <w:r>
+              <w:t>Een race hoort bij een specifiek seizoen</w:t>
+            </w:r>
+          </w:p>
+        </w:tc>
+        <w:tc>
+          <w:tcPr>
+            <w:tcW w:w="1134" w:type="dxa"/>
+          </w:tcPr>
+          <w:p>
+            <w:r>
+              <w:t>M</w:t>
+            </w:r>
+          </w:p>
+        </w:tc>
+      </w:tr>
+      <w:tr>
+        <w:tc>
+          <w:tcPr>
+            <w:tcW w:w="1261" w:type="dxa"/>
+          </w:tcPr>
+          <w:p>
+            <w:r>
+              <w:t xml:space="preserve">    B-B04.3</w:t>
+            </w:r>
+          </w:p>
+        </w:tc>
+        <w:tc>
+          <w:tcPr>
+            <w:tcW w:w="6379" w:type="dxa"/>
+          </w:tcPr>
+          <w:p>
+            <w:r>
               <w:t>Een race op een circuitconfiguratie koppelen aan een seizoen</w:t>
             </w:r>
           </w:p>
@@ -1831,7 +1884,7 @@
           </w:tcPr>
           <w:p>
             <w:r>
-              <w:t>Verschillende namen voor een raceteam beheren</w:t>
+              <w:t>Een raceteam kan verschillende namen hebben voor verschillende disciplines</w:t>
             </w:r>
           </w:p>
         </w:tc>
@@ -1939,7 +1992,7 @@
           </w:tcPr>
           <w:p>
             <w:r>
-              <w:t>Van een coureur wordt de naam en land vastgelegd.</w:t>
+              <w:t>De naam en het land moeten verplicht ingevuld worden</w:t>
             </w:r>
           </w:p>
         </w:tc>
@@ -1971,7 +2024,7 @@
           </w:tcPr>
           <w:p>
             <w:r>
-              <w:t>Van een coureur wordt de geboortedatum vastgelegd.</w:t>
+              <w:t>De geboortedatum is optioneel.</w:t>
             </w:r>
           </w:p>
         </w:tc>
@@ -2106,6 +2159,38 @@
           </w:tcPr>
           <w:p>
             <w:r>
+              <w:t xml:space="preserve">    B-B09.2</w:t>
+            </w:r>
+          </w:p>
+        </w:tc>
+        <w:tc>
+          <w:tcPr>
+            <w:tcW w:w="6379" w:type="dxa"/>
+          </w:tcPr>
+          <w:p>
+            <w:r>
+              <w:t>Voor een uitslag kan een factor gelden waarvoor de punten meetellen (bijvoorbeeld 0,5)</w:t>
+            </w:r>
+          </w:p>
+        </w:tc>
+        <w:tc>
+          <w:tcPr>
+            <w:tcW w:w="1134" w:type="dxa"/>
+          </w:tcPr>
+          <w:p>
+            <w:r>
+              <w:t>M</w:t>
+            </w:r>
+          </w:p>
+        </w:tc>
+      </w:tr>
+      <w:tr>
+        <w:tc>
+          <w:tcPr>
+            <w:tcW w:w="1261" w:type="dxa"/>
+          </w:tcPr>
+          <w:p>
+            <w:r>
               <w:t>FR-B10</w:t>
             </w:r>
           </w:p>
@@ -2217,11 +2302,9 @@
             <w:tcW w:w="6379" w:type="dxa"/>
           </w:tcPr>
           <w:p>
-            <w:proofErr w:type="gramStart"/>
             <w:r>
               <w:t xml:space="preserve">Een scoresysteem bevat voor elke positie hoeveel punten de positie oplevert. </w:t>
             </w:r>
-            <w:proofErr w:type="gramEnd"/>
           </w:p>
         </w:tc>
         <w:tc>
@@ -2242,6 +2325,7 @@
           </w:tcPr>
           <w:p>
             <w:r>
+              <w:lastRenderedPageBreak/>
               <w:t xml:space="preserve">    </w:t>
             </w:r>
             <w:r>
@@ -2296,7 +2380,7 @@
           </w:tcPr>
           <w:p>
             <w:r>
-              <w:t>Het is mogelijk voor andere zaken punten toe te kennen (snelste ronde, winnen tussensprint, et cetera)</w:t>
+              <w:t>Een scoresysteem bevat hoeveel punten het rijden van de snelste ronde oplevert</w:t>
             </w:r>
           </w:p>
         </w:tc>
@@ -2306,7 +2390,7 @@
           </w:tcPr>
           <w:p>
             <w:r>
-              <w:t>S</w:t>
+              <w:t>M</w:t>
             </w:r>
           </w:p>
         </w:tc>
@@ -2339,6 +2423,46 @@
           <w:p>
             <w:r>
               <w:t>M</w:t>
+            </w:r>
+          </w:p>
+        </w:tc>
+      </w:tr>
+      <w:tr>
+        <w:tc>
+          <w:tcPr>
+            <w:tcW w:w="1261" w:type="dxa"/>
+          </w:tcPr>
+          <w:p>
+            <w:r>
+              <w:t xml:space="preserve">   B-B12.5</w:t>
+            </w:r>
+          </w:p>
+        </w:tc>
+        <w:tc>
+          <w:tcPr>
+            <w:tcW w:w="6379" w:type="dxa"/>
+          </w:tcPr>
+          <w:p>
+            <w:r>
+              <w:t xml:space="preserve">Een scoresysteem bevat hoeveel punten een </w:t>
+            </w:r>
+            <w:proofErr w:type="spellStart"/>
+            <w:r>
+              <w:t>poleposition</w:t>
+            </w:r>
+            <w:proofErr w:type="spellEnd"/>
+            <w:r>
+              <w:t xml:space="preserve"> oplevert</w:t>
+            </w:r>
+          </w:p>
+        </w:tc>
+        <w:tc>
+          <w:tcPr>
+            <w:tcW w:w="1134" w:type="dxa"/>
+          </w:tcPr>
+          <w:p>
+            <w:r>
+              <w:t>C</w:t>
             </w:r>
           </w:p>
         </w:tc>
@@ -2382,7 +2506,6 @@
       </w:pPr>
       <w:bookmarkStart w:id="7" w:name="_Toc511898122"/>
       <w:r>
-        <w:lastRenderedPageBreak/>
         <w:t>Statistiekensysteem</w:t>
       </w:r>
       <w:bookmarkEnd w:id="7"/>
@@ -2988,8 +3111,27 @@
         <w:pStyle w:val="Heading1"/>
       </w:pPr>
       <w:bookmarkStart w:id="9" w:name="_Toc511898124"/>
+    </w:p>
+    <w:p>
+      <w:pPr>
+        <w:rPr>
+          <w:rFonts w:asciiTheme="majorHAnsi" w:eastAsiaTheme="majorEastAsia" w:hAnsiTheme="majorHAnsi" w:cstheme="majorBidi"/>
+          <w:color w:val="3F251D" w:themeColor="accent1"/>
+          <w:sz w:val="30"/>
+          <w:szCs w:val="30"/>
+        </w:rPr>
+      </w:pPr>
+      <w:r>
+        <w:br w:type="page"/>
+      </w:r>
+    </w:p>
+    <w:p>
+      <w:pPr>
+        <w:pStyle w:val="Heading1"/>
+      </w:pPr>
       <w:proofErr w:type="spellStart"/>
       <w:r>
+        <w:lastRenderedPageBreak/>
         <w:t>Use</w:t>
       </w:r>
       <w:proofErr w:type="spellEnd"/>
@@ -2997,19 +3139,6 @@
         <w:t xml:space="preserve"> cases</w:t>
       </w:r>
       <w:bookmarkEnd w:id="9"/>
-    </w:p>
-    <w:p>
-      <w:r>
-        <w:t xml:space="preserve">De </w:t>
-      </w:r>
-      <w:proofErr w:type="spellStart"/>
-      <w:r>
-        <w:t>use</w:t>
-      </w:r>
-      <w:proofErr w:type="spellEnd"/>
-      <w:r>
-        <w:t xml:space="preserve"> cases zijn als volgt:</w:t>
-      </w:r>
     </w:p>
     <w:tbl>
       <w:tblPr>
@@ -3064,6 +3193,29 @@
           </w:tcPr>
           <w:p>
             <w:r>
+              <w:t>Requirement(s)</w:t>
+            </w:r>
+          </w:p>
+        </w:tc>
+        <w:tc>
+          <w:tcPr>
+            <w:tcW w:w="6830" w:type="dxa"/>
+            <w:gridSpan w:val="2"/>
+          </w:tcPr>
+          <w:p>
+            <w:r>
+              <w:t>FR-B01</w:t>
+            </w:r>
+          </w:p>
+        </w:tc>
+      </w:tr>
+      <w:tr>
+        <w:tc>
+          <w:tcPr>
+            <w:tcW w:w="1586" w:type="dxa"/>
+          </w:tcPr>
+          <w:p>
+            <w:r>
               <w:t>Samenvatting</w:t>
             </w:r>
           </w:p>
@@ -3223,7 +3375,6 @@
           </w:tcPr>
           <w:p>
             <w:r>
-              <w:lastRenderedPageBreak/>
               <w:t>Uitzonderingen</w:t>
             </w:r>
           </w:p>
@@ -3313,7 +3464,7 @@
         </w:trPr>
         <w:tc>
           <w:tcPr>
-            <w:tcW w:w="1413" w:type="dxa"/>
+            <w:tcW w:w="1586" w:type="dxa"/>
           </w:tcPr>
           <w:p>
             <w:r>
@@ -3345,7 +3496,33 @@
       <w:tr>
         <w:tc>
           <w:tcPr>
-            <w:tcW w:w="1413" w:type="dxa"/>
+            <w:tcW w:w="1586" w:type="dxa"/>
+          </w:tcPr>
+          <w:p>
+            <w:r>
+              <w:t>Requirement</w:t>
+            </w:r>
+            <w:r>
+              <w:t>(s)</w:t>
+            </w:r>
+          </w:p>
+        </w:tc>
+        <w:tc>
+          <w:tcPr>
+            <w:tcW w:w="6854" w:type="dxa"/>
+            <w:gridSpan w:val="2"/>
+          </w:tcPr>
+          <w:p>
+            <w:r>
+              <w:t>FR-B01</w:t>
+            </w:r>
+          </w:p>
+        </w:tc>
+      </w:tr>
+      <w:tr>
+        <w:tc>
+          <w:tcPr>
+            <w:tcW w:w="1586" w:type="dxa"/>
           </w:tcPr>
           <w:p>
             <w:r>
@@ -3355,7 +3532,7 @@
         </w:tc>
         <w:tc>
           <w:tcPr>
-            <w:tcW w:w="6830" w:type="dxa"/>
+            <w:tcW w:w="6854" w:type="dxa"/>
             <w:gridSpan w:val="2"/>
           </w:tcPr>
           <w:p>
@@ -3368,7 +3545,7 @@
       <w:tr>
         <w:tc>
           <w:tcPr>
-            <w:tcW w:w="1413" w:type="dxa"/>
+            <w:tcW w:w="1586" w:type="dxa"/>
           </w:tcPr>
           <w:p>
             <w:r>
@@ -3378,7 +3555,7 @@
         </w:tc>
         <w:tc>
           <w:tcPr>
-            <w:tcW w:w="6830" w:type="dxa"/>
+            <w:tcW w:w="6854" w:type="dxa"/>
             <w:gridSpan w:val="2"/>
           </w:tcPr>
           <w:p>
@@ -3391,7 +3568,7 @@
       <w:tr>
         <w:tc>
           <w:tcPr>
-            <w:tcW w:w="1413" w:type="dxa"/>
+            <w:tcW w:w="1586" w:type="dxa"/>
           </w:tcPr>
           <w:p>
             <w:r>
@@ -3401,7 +3578,7 @@
         </w:tc>
         <w:tc>
           <w:tcPr>
-            <w:tcW w:w="6830" w:type="dxa"/>
+            <w:tcW w:w="6854" w:type="dxa"/>
             <w:gridSpan w:val="2"/>
           </w:tcPr>
           <w:p>
@@ -3414,7 +3591,7 @@
       <w:tr>
         <w:tc>
           <w:tcPr>
-            <w:tcW w:w="1413" w:type="dxa"/>
+            <w:tcW w:w="1586" w:type="dxa"/>
           </w:tcPr>
           <w:p>
             <w:r>
@@ -3424,7 +3601,7 @@
         </w:tc>
         <w:tc>
           <w:tcPr>
-            <w:tcW w:w="6830" w:type="dxa"/>
+            <w:tcW w:w="6854" w:type="dxa"/>
             <w:gridSpan w:val="2"/>
           </w:tcPr>
           <w:p>
@@ -3460,7 +3637,7 @@
               </w:numPr>
             </w:pPr>
             <w:r>
-              <w:t>De actor selecteert een racediscipline in en bevestigt.</w:t>
+              <w:t>De actor selecteert een racediscipline en bevestigt.</w:t>
             </w:r>
           </w:p>
           <w:p>
@@ -3504,7 +3681,7 @@
       <w:tr>
         <w:tc>
           <w:tcPr>
-            <w:tcW w:w="1413" w:type="dxa"/>
+            <w:tcW w:w="1586" w:type="dxa"/>
           </w:tcPr>
           <w:p>
             <w:r>
@@ -3514,7 +3691,7 @@
         </w:tc>
         <w:tc>
           <w:tcPr>
-            <w:tcW w:w="6830" w:type="dxa"/>
+            <w:tcW w:w="6854" w:type="dxa"/>
             <w:gridSpan w:val="2"/>
           </w:tcPr>
           <w:p>
@@ -3546,7 +3723,13 @@
               </w:numPr>
             </w:pPr>
             <w:r>
-              <w:t xml:space="preserve">De racediscipline heeft nog resultaten gekoppeld. Het systeem geeft een foutmelding en annuleert de </w:t>
+              <w:t>De racediscipline heeft nog resultaten gekoppeld</w:t>
+            </w:r>
+            <w:r>
+              <w:t xml:space="preserve"> (zie B01.2)</w:t>
+            </w:r>
+            <w:r>
+              <w:t xml:space="preserve">. Het systeem geeft een foutmelding en annuleert de </w:t>
             </w:r>
             <w:proofErr w:type="spellStart"/>
             <w:r>
@@ -3562,7 +3745,7 @@
       <w:tr>
         <w:tc>
           <w:tcPr>
-            <w:tcW w:w="1413" w:type="dxa"/>
+            <w:tcW w:w="1586" w:type="dxa"/>
           </w:tcPr>
           <w:p>
             <w:r>
@@ -3572,7 +3755,7 @@
         </w:tc>
         <w:tc>
           <w:tcPr>
-            <w:tcW w:w="6830" w:type="dxa"/>
+            <w:tcW w:w="6854" w:type="dxa"/>
             <w:gridSpan w:val="2"/>
           </w:tcPr>
           <w:p>
@@ -3583,7 +3766,10 @@
         </w:tc>
       </w:tr>
     </w:tbl>
-    <w:p/>
+    <w:p>
+      <w:bookmarkStart w:id="10" w:name="_GoBack"/>
+      <w:bookmarkEnd w:id="10"/>
+    </w:p>
     <w:tbl>
       <w:tblPr>
         <w:tblStyle w:val="GridTable4"/>
@@ -3663,6 +3849,7 @@
           </w:tcPr>
           <w:p>
             <w:r>
+              <w:lastRenderedPageBreak/>
               <w:t>Actoren</w:t>
             </w:r>
           </w:p>
@@ -3892,7 +4079,6 @@
           </w:tcPr>
           <w:p>
             <w:r>
-              <w:lastRenderedPageBreak/>
               <w:t>Naam</w:t>
             </w:r>
           </w:p>
@@ -4349,6 +4535,7 @@
           </w:tcPr>
           <w:p>
             <w:r>
+              <w:lastRenderedPageBreak/>
               <w:t>Uitzonderingen</w:t>
             </w:r>
           </w:p>
@@ -4633,7 +4820,6 @@
           </w:tcPr>
           <w:p>
             <w:r>
-              <w:lastRenderedPageBreak/>
               <w:t>Uitzonderingen</w:t>
             </w:r>
           </w:p>
@@ -5073,6 +5259,7 @@
           </w:tcPr>
           <w:p>
             <w:r>
+              <w:lastRenderedPageBreak/>
               <w:t>Actoren</w:t>
             </w:r>
           </w:p>
@@ -5266,7 +5453,6 @@
           </w:tcPr>
           <w:p>
             <w:r>
-              <w:lastRenderedPageBreak/>
               <w:t>Naam</w:t>
             </w:r>
           </w:p>
@@ -6011,7 +6197,6 @@
               </w:numPr>
             </w:pPr>
             <w:r>
-              <w:lastRenderedPageBreak/>
               <w:t>De coureur bestaat al. Toon een melding en ga terug naar stap 3.</w:t>
             </w:r>
           </w:p>
@@ -6024,7 +6209,6 @@
           </w:tcPr>
           <w:p>
             <w:r>
-              <w:lastRenderedPageBreak/>
               <w:t>Resultaat</w:t>
             </w:r>
           </w:p>
@@ -6491,6 +6675,7 @@
               </w:numPr>
             </w:pPr>
             <w:r>
+              <w:lastRenderedPageBreak/>
               <w:t>Het systeem koppelt de coureur aan het seizoen. [1]</w:t>
             </w:r>
           </w:p>
@@ -6503,6 +6688,7 @@
           </w:tcPr>
           <w:p>
             <w:r>
+              <w:lastRenderedPageBreak/>
               <w:t>Uitzonderingen</w:t>
             </w:r>
           </w:p>
@@ -6712,7 +6898,6 @@
               </w:numPr>
             </w:pPr>
             <w:r>
-              <w:lastRenderedPageBreak/>
               <w:t>Het systeem toont een pagina waarop de gegevens ingevuld kunnen worden.[1]</w:t>
             </w:r>
           </w:p>
@@ -6749,7 +6934,6 @@
           </w:tcPr>
           <w:p>
             <w:r>
-              <w:lastRenderedPageBreak/>
               <w:t>Uitzonderingen</w:t>
             </w:r>
           </w:p>
@@ -7153,6 +7337,7 @@
           </w:tcPr>
           <w:p>
             <w:r>
+              <w:lastRenderedPageBreak/>
               <w:t>Actoren</w:t>
             </w:r>
           </w:p>
@@ -7327,7 +7512,6 @@
           </w:tcPr>
           <w:p>
             <w:r>
-              <w:lastRenderedPageBreak/>
               <w:t>Naam</w:t>
             </w:r>
           </w:p>
@@ -7841,26 +8025,51 @@
     <w:p/>
     <w:p>
       <w:pPr>
+        <w:rPr>
+          <w:rFonts w:asciiTheme="majorHAnsi" w:eastAsiaTheme="majorEastAsia" w:hAnsiTheme="majorHAnsi" w:cstheme="majorBidi"/>
+          <w:color w:val="3F251D" w:themeColor="accent1"/>
+          <w:sz w:val="30"/>
+          <w:szCs w:val="30"/>
+        </w:rPr>
+      </w:pPr>
+      <w:bookmarkStart w:id="11" w:name="_Toc511898125"/>
+      <w:r>
+        <w:br w:type="page"/>
+      </w:r>
+    </w:p>
+    <w:p>
+      <w:pPr>
         <w:pStyle w:val="Heading1"/>
       </w:pPr>
-      <w:bookmarkStart w:id="10" w:name="_Toc511898125"/>
       <w:r>
         <w:lastRenderedPageBreak/>
         <w:t>EER</w:t>
       </w:r>
-      <w:bookmarkEnd w:id="10"/>
+      <w:bookmarkEnd w:id="11"/>
+    </w:p>
+    <w:p>
+      <w:r>
+        <w:t xml:space="preserve">In onderstaand EER model is te zien hoe de </w:t>
+      </w:r>
+      <w:proofErr w:type="spellStart"/>
+      <w:r>
+        <w:t>requirements</w:t>
+      </w:r>
+      <w:proofErr w:type="spellEnd"/>
+      <w:r>
+        <w:t xml:space="preserve"> vertaald zijn naar een conceptueel model van het systeem.</w:t>
+      </w:r>
     </w:p>
     <w:p>
       <w:r>
         <w:rPr>
           <w:noProof/>
-          <w:lang w:eastAsia="nl-NL"/>
         </w:rPr>
         <w:drawing>
-          <wp:inline distT="0" distB="0" distL="0" distR="0" wp14:anchorId="7CAE51D4" wp14:editId="0B772427">
+          <wp:inline distT="0" distB="0" distL="0" distR="0" wp14:anchorId="36654CF1" wp14:editId="471824ED">
             <wp:extent cx="5486400" cy="3645535"/>
             <wp:effectExtent l="0" t="0" r="0" b="0"/>
-            <wp:docPr id="2" name="Afbeelding 2"/>
+            <wp:docPr id="9" name="Picture 9"/>
             <wp:cNvGraphicFramePr>
               <a:graphicFrameLocks xmlns:a="http://schemas.openxmlformats.org/drawingml/2006/main" noChangeAspect="1"/>
             </wp:cNvGraphicFramePr>
@@ -7868,7 +8077,7 @@
               <a:graphicData uri="http://schemas.openxmlformats.org/drawingml/2006/picture">
                 <pic:pic xmlns:pic="http://schemas.openxmlformats.org/drawingml/2006/picture">
                   <pic:nvPicPr>
-                    <pic:cNvPr id="2" name="eer.jpg"/>
+                    <pic:cNvPr id="9" name="eer.jpg"/>
                     <pic:cNvPicPr/>
                   </pic:nvPicPr>
                   <pic:blipFill>
@@ -7903,11 +8112,11 @@
       <w:pPr>
         <w:pStyle w:val="Heading1"/>
       </w:pPr>
-      <w:bookmarkStart w:id="11" w:name="_Toc511898126"/>
+      <w:bookmarkStart w:id="12" w:name="_Toc511898126"/>
       <w:r>
         <w:t>Testplan</w:t>
       </w:r>
-      <w:bookmarkEnd w:id="11"/>
+      <w:bookmarkEnd w:id="12"/>
     </w:p>
     <w:p>
       <w:r>
@@ -7961,11 +8170,9 @@
             <w:tcW w:w="1756" w:type="dxa"/>
           </w:tcPr>
           <w:p>
-            <w:proofErr w:type="spellStart"/>
-            <w:r>
-              <w:t>Precondition</w:t>
-            </w:r>
-            <w:proofErr w:type="spellEnd"/>
+            <w:r>
+              <w:t>Eerst uitvoeren</w:t>
+            </w:r>
           </w:p>
         </w:tc>
         <w:tc>
@@ -7998,6 +8205,9 @@
             <w:r>
               <w:t>TC01</w:t>
             </w:r>
+            <w:r>
+              <w:t>.1</w:t>
+            </w:r>
           </w:p>
         </w:tc>
         <w:tc>
@@ -8048,7 +8258,10 @@
           </w:tcPr>
           <w:p>
             <w:r>
-              <w:t>TC02</w:t>
+              <w:t>TC0</w:t>
+            </w:r>
+            <w:r>
+              <w:t>1.2</w:t>
             </w:r>
           </w:p>
         </w:tc>
@@ -8100,7 +8313,10 @@
           </w:tcPr>
           <w:p>
             <w:r>
-              <w:t>TC03</w:t>
+              <w:t>TC0</w:t>
+            </w:r>
+            <w:r>
+              <w:t>1.3</w:t>
             </w:r>
           </w:p>
         </w:tc>
@@ -8122,6 +8338,9 @@
             <w:r>
               <w:t>TC01</w:t>
             </w:r>
+            <w:r>
+              <w:t>.1</w:t>
+            </w:r>
           </w:p>
         </w:tc>
         <w:tc>
@@ -8152,7 +8371,7 @@
           </w:tcPr>
           <w:p>
             <w:r>
-              <w:t>TC04</w:t>
+              <w:t>TC02.1</w:t>
             </w:r>
           </w:p>
         </w:tc>
@@ -8174,6 +8393,9 @@
             <w:r>
               <w:t>TC01</w:t>
             </w:r>
+            <w:r>
+              <w:t>.1</w:t>
+            </w:r>
           </w:p>
         </w:tc>
         <w:tc>
@@ -8204,7 +8426,8 @@
           </w:tcPr>
           <w:p>
             <w:r>
-              <w:t>TC05</w:t>
+              <w:lastRenderedPageBreak/>
+              <w:t>TC02.2</w:t>
             </w:r>
           </w:p>
         </w:tc>
@@ -8226,6 +8449,9 @@
             <w:r>
               <w:t>TC01</w:t>
             </w:r>
+            <w:r>
+              <w:t>.1</w:t>
+            </w:r>
           </w:p>
         </w:tc>
         <w:tc>
@@ -8256,7 +8482,7 @@
           </w:tcPr>
           <w:p>
             <w:r>
-              <w:t>TC06</w:t>
+              <w:t>TC02.3</w:t>
             </w:r>
           </w:p>
         </w:tc>
@@ -8276,7 +8502,7 @@
           </w:tcPr>
           <w:p>
             <w:r>
-              <w:t>TC07</w:t>
+              <w:t>TC03.1</w:t>
             </w:r>
           </w:p>
         </w:tc>
@@ -8296,11 +8522,7 @@
           </w:tcPr>
           <w:p>
             <w:r>
-              <w:t xml:space="preserve">Racediscipline is niet verwijderd, met </w:t>
-            </w:r>
-            <w:r>
-              <w:lastRenderedPageBreak/>
-              <w:t>foutmelding: er zijn nog gegevens gekoppeld aan deze discipline</w:t>
+              <w:t>Racediscipline is niet verwijderd, met foutmelding: er zijn nog gegevens gekoppeld aan deze discipline</w:t>
             </w:r>
           </w:p>
         </w:tc>
@@ -8312,8 +8534,7 @@
           </w:tcPr>
           <w:p>
             <w:r>
-              <w:lastRenderedPageBreak/>
-              <w:t>TC07</w:t>
+              <w:t>TC03.1</w:t>
             </w:r>
           </w:p>
         </w:tc>
@@ -8335,6 +8556,9 @@
             <w:r>
               <w:t>TC01</w:t>
             </w:r>
+            <w:r>
+              <w:t>.1</w:t>
+            </w:r>
           </w:p>
         </w:tc>
         <w:tc>
@@ -8365,7 +8589,7 @@
           </w:tcPr>
           <w:p>
             <w:r>
-              <w:t>TC08</w:t>
+              <w:t>TC03.2</w:t>
             </w:r>
           </w:p>
         </w:tc>
@@ -8417,7 +8641,7 @@
           </w:tcPr>
           <w:p>
             <w:r>
-              <w:t>TC09</w:t>
+              <w:t>TC03.3</w:t>
             </w:r>
           </w:p>
         </w:tc>
@@ -8439,6 +8663,9 @@
             <w:r>
               <w:t>TC01</w:t>
             </w:r>
+            <w:r>
+              <w:t>.1</w:t>
+            </w:r>
           </w:p>
         </w:tc>
         <w:tc>
@@ -8469,7 +8696,7 @@
           </w:tcPr>
           <w:p>
             <w:r>
-              <w:t>TC10</w:t>
+              <w:t>TC04.1</w:t>
             </w:r>
           </w:p>
         </w:tc>
@@ -8489,7 +8716,7 @@
           </w:tcPr>
           <w:p>
             <w:r>
-              <w:t>TC07</w:t>
+              <w:t>TC03.1</w:t>
             </w:r>
           </w:p>
         </w:tc>
@@ -8521,7 +8748,7 @@
           </w:tcPr>
           <w:p>
             <w:r>
-              <w:t>TC11</w:t>
+              <w:t>TC04.2</w:t>
             </w:r>
           </w:p>
         </w:tc>
@@ -8541,7 +8768,7 @@
           </w:tcPr>
           <w:p>
             <w:r>
-              <w:t>TC07</w:t>
+              <w:t>TC03.1</w:t>
             </w:r>
           </w:p>
         </w:tc>
@@ -8573,7 +8800,7 @@
           </w:tcPr>
           <w:p>
             <w:r>
-              <w:t>TC12</w:t>
+              <w:t>TC04.3</w:t>
             </w:r>
           </w:p>
         </w:tc>
@@ -8593,10 +8820,13 @@
           </w:tcPr>
           <w:p>
             <w:r>
-              <w:t xml:space="preserve">TC07 en </w:t>
-            </w:r>
-            <w:r>
-              <w:t>TC38</w:t>
+              <w:t>TC03.1</w:t>
+            </w:r>
+            <w:r>
+              <w:t xml:space="preserve"> en </w:t>
+            </w:r>
+            <w:r>
+              <w:t>TC14.1</w:t>
             </w:r>
           </w:p>
         </w:tc>
@@ -8634,7 +8864,7 @@
           </w:tcPr>
           <w:p>
             <w:r>
-              <w:t>TC13</w:t>
+              <w:t>TC04.4</w:t>
             </w:r>
           </w:p>
         </w:tc>
@@ -8654,7 +8884,13 @@
           </w:tcPr>
           <w:p>
             <w:r>
-              <w:t>TC07 en TC38</w:t>
+              <w:t>TC03.1</w:t>
+            </w:r>
+            <w:r>
+              <w:t xml:space="preserve"> en </w:t>
+            </w:r>
+            <w:r>
+              <w:t>TC14.1</w:t>
             </w:r>
           </w:p>
         </w:tc>
@@ -8692,7 +8928,7 @@
           </w:tcPr>
           <w:p>
             <w:r>
-              <w:t>TC14</w:t>
+              <w:t>TC05.1</w:t>
             </w:r>
           </w:p>
         </w:tc>
@@ -8762,7 +8998,7 @@
           </w:tcPr>
           <w:p>
             <w:r>
-              <w:t>TC15</w:t>
+              <w:t>TC05.2</w:t>
             </w:r>
           </w:p>
         </w:tc>
@@ -8827,7 +9063,7 @@
           </w:tcPr>
           <w:p>
             <w:r>
-              <w:t>TC16</w:t>
+              <w:t>TC05.3</w:t>
             </w:r>
           </w:p>
         </w:tc>
@@ -8847,7 +9083,7 @@
           </w:tcPr>
           <w:p>
             <w:r>
-              <w:t>TC14</w:t>
+              <w:t>TC05.1</w:t>
             </w:r>
           </w:p>
         </w:tc>
@@ -8897,7 +9133,7 @@
           </w:tcPr>
           <w:p>
             <w:r>
-              <w:t>TC17</w:t>
+              <w:t>TC06.1</w:t>
             </w:r>
           </w:p>
         </w:tc>
@@ -8917,7 +9153,7 @@
           </w:tcPr>
           <w:p>
             <w:r>
-              <w:t>TC14</w:t>
+              <w:t>TC05.1</w:t>
             </w:r>
           </w:p>
         </w:tc>
@@ -8957,7 +9193,7 @@
           </w:tcPr>
           <w:p>
             <w:r>
-              <w:t>TC18</w:t>
+              <w:t>TC06.2</w:t>
             </w:r>
           </w:p>
         </w:tc>
@@ -8977,7 +9213,7 @@
           </w:tcPr>
           <w:p>
             <w:r>
-              <w:t>TC14</w:t>
+              <w:t>TC05.1</w:t>
             </w:r>
           </w:p>
         </w:tc>
@@ -9017,7 +9253,8 @@
           </w:tcPr>
           <w:p>
             <w:r>
-              <w:t>TC19</w:t>
+              <w:lastRenderedPageBreak/>
+              <w:t>TC06.3</w:t>
             </w:r>
           </w:p>
         </w:tc>
@@ -9037,7 +9274,13 @@
           </w:tcPr>
           <w:p>
             <w:r>
-              <w:t>TC14 en TC20</w:t>
+              <w:t>TC05.1</w:t>
+            </w:r>
+            <w:r>
+              <w:t xml:space="preserve"> en </w:t>
+            </w:r>
+            <w:r>
+              <w:t>TC07.1</w:t>
             </w:r>
           </w:p>
         </w:tc>
@@ -9077,7 +9320,7 @@
           </w:tcPr>
           <w:p>
             <w:r>
-              <w:t>TC20</w:t>
+              <w:t>TC07.1</w:t>
             </w:r>
           </w:p>
         </w:tc>
@@ -9097,10 +9340,13 @@
           </w:tcPr>
           <w:p>
             <w:r>
-              <w:t>TC07</w:t>
-            </w:r>
-            <w:r>
-              <w:t xml:space="preserve"> en TC14</w:t>
+              <w:t>TC03.1</w:t>
+            </w:r>
+            <w:r>
+              <w:t xml:space="preserve"> en </w:t>
+            </w:r>
+            <w:r>
+              <w:t>TC05.1</w:t>
             </w:r>
           </w:p>
         </w:tc>
@@ -9123,9 +9369,6 @@
             </w:r>
             <w:r>
               <w:br/>
-            </w:r>
-            <w:r>
-              <w:lastRenderedPageBreak/>
               <w:t xml:space="preserve">Naam: Grand prix van </w:t>
             </w:r>
             <w:proofErr w:type="spellStart"/>
@@ -9141,7 +9384,6 @@
           </w:tcPr>
           <w:p>
             <w:r>
-              <w:lastRenderedPageBreak/>
               <w:t>Circuit is gekoppeld aan het seizoen</w:t>
             </w:r>
           </w:p>
@@ -9154,7 +9396,7 @@
           </w:tcPr>
           <w:p>
             <w:r>
-              <w:t>TC21</w:t>
+              <w:t>TC07.2</w:t>
             </w:r>
           </w:p>
         </w:tc>
@@ -9174,7 +9416,7 @@
           </w:tcPr>
           <w:p>
             <w:r>
-              <w:t>TC20</w:t>
+              <w:t>TC07.1</w:t>
             </w:r>
           </w:p>
         </w:tc>
@@ -9224,7 +9466,7 @@
           </w:tcPr>
           <w:p>
             <w:r>
-              <w:t>TC22</w:t>
+              <w:t>TC07.3</w:t>
             </w:r>
           </w:p>
         </w:tc>
@@ -9244,7 +9486,7 @@
           </w:tcPr>
           <w:p>
             <w:r>
-              <w:t>TC20</w:t>
+              <w:t>TC07.1</w:t>
             </w:r>
           </w:p>
         </w:tc>
@@ -9292,7 +9534,7 @@
           </w:tcPr>
           <w:p>
             <w:r>
-              <w:t>TC23</w:t>
+              <w:t>TC08.1</w:t>
             </w:r>
           </w:p>
         </w:tc>
@@ -9348,7 +9590,7 @@
           </w:tcPr>
           <w:p>
             <w:r>
-              <w:t>TC24</w:t>
+              <w:t>TC08.2</w:t>
             </w:r>
           </w:p>
         </w:tc>
@@ -9407,7 +9649,7 @@
           </w:tcPr>
           <w:p>
             <w:r>
-              <w:t>TC25</w:t>
+              <w:t>TC08.3</w:t>
             </w:r>
           </w:p>
         </w:tc>
@@ -9427,10 +9669,7 @@
           </w:tcPr>
           <w:p>
             <w:r>
-              <w:t>T</w:t>
-            </w:r>
-            <w:r>
-              <w:t>C22</w:t>
+              <w:t>TC07.3</w:t>
             </w:r>
           </w:p>
         </w:tc>
@@ -9466,7 +9705,7 @@
           </w:tcPr>
           <w:p>
             <w:r>
-              <w:t>TC26</w:t>
+              <w:t>TC09.1</w:t>
             </w:r>
           </w:p>
         </w:tc>
@@ -9489,10 +9728,7 @@
           </w:tcPr>
           <w:p>
             <w:r>
-              <w:t>TC</w:t>
-            </w:r>
-            <w:r>
-              <w:t>22</w:t>
+              <w:t>TC07.3</w:t>
             </w:r>
           </w:p>
         </w:tc>
@@ -9524,7 +9760,7 @@
           </w:tcPr>
           <w:p>
             <w:r>
-              <w:t>TC27</w:t>
+              <w:t>TC09.2</w:t>
             </w:r>
           </w:p>
         </w:tc>
@@ -9544,7 +9780,7 @@
           </w:tcPr>
           <w:p>
             <w:r>
-              <w:t>TC22</w:t>
+              <w:t>TC07.3</w:t>
             </w:r>
           </w:p>
         </w:tc>
@@ -9576,7 +9812,7 @@
           </w:tcPr>
           <w:p>
             <w:r>
-              <w:t>TC28</w:t>
+              <w:t>TC09.3</w:t>
             </w:r>
           </w:p>
         </w:tc>
@@ -9596,13 +9832,13 @@
           </w:tcPr>
           <w:p>
             <w:r>
-              <w:t>TC22</w:t>
+              <w:t>TC07.3</w:t>
             </w:r>
             <w:r>
               <w:t xml:space="preserve"> en </w:t>
             </w:r>
             <w:r>
-              <w:t>TC29</w:t>
+              <w:t>TC10.1</w:t>
             </w:r>
           </w:p>
         </w:tc>
@@ -9634,7 +9870,7 @@
           </w:tcPr>
           <w:p>
             <w:r>
-              <w:t>TC29</w:t>
+              <w:t>TC10.1</w:t>
             </w:r>
           </w:p>
         </w:tc>
@@ -9654,16 +9890,13 @@
           </w:tcPr>
           <w:p>
             <w:r>
-              <w:t>TC</w:t>
-            </w:r>
-            <w:r>
-              <w:t>0</w:t>
-            </w:r>
-            <w:r>
-              <w:t>7</w:t>
-            </w:r>
-            <w:r>
-              <w:t xml:space="preserve"> en TC23</w:t>
+              <w:t>TC03.1</w:t>
+            </w:r>
+            <w:r>
+              <w:t xml:space="preserve"> en </w:t>
+            </w:r>
+            <w:r>
+              <w:t>TC08.1</w:t>
             </w:r>
           </w:p>
         </w:tc>
@@ -9695,7 +9928,7 @@
           </w:tcPr>
           <w:p>
             <w:r>
-              <w:t>TC30</w:t>
+              <w:t>TC10.2</w:t>
             </w:r>
           </w:p>
         </w:tc>
@@ -9715,10 +9948,19 @@
           </w:tcPr>
           <w:p>
             <w:r>
-              <w:t>TC07</w:t>
-            </w:r>
-            <w:r>
-              <w:t>, TC23, TC29</w:t>
+              <w:t>TC03.1</w:t>
+            </w:r>
+            <w:r>
+              <w:t xml:space="preserve">, </w:t>
+            </w:r>
+            <w:r>
+              <w:t>TC08.1</w:t>
+            </w:r>
+            <w:r>
+              <w:t xml:space="preserve">, </w:t>
+            </w:r>
+            <w:r>
+              <w:t>TC10.1</w:t>
             </w:r>
           </w:p>
         </w:tc>
@@ -9750,7 +9992,7 @@
           </w:tcPr>
           <w:p>
             <w:r>
-              <w:t>TC31</w:t>
+              <w:t>TC11.1</w:t>
             </w:r>
           </w:p>
         </w:tc>
@@ -9810,7 +10052,8 @@
           </w:tcPr>
           <w:p>
             <w:r>
-              <w:t>TC32</w:t>
+              <w:lastRenderedPageBreak/>
+              <w:t>TC11.2</w:t>
             </w:r>
           </w:p>
         </w:tc>
@@ -9878,8 +10121,7 @@
           </w:tcPr>
           <w:p>
             <w:r>
-              <w:lastRenderedPageBreak/>
-              <w:t>TC33</w:t>
+              <w:t>TC11.3</w:t>
             </w:r>
           </w:p>
         </w:tc>
@@ -9899,7 +10141,7 @@
           </w:tcPr>
           <w:p>
             <w:r>
-              <w:t>TC31</w:t>
+              <w:t>TC11.1</w:t>
             </w:r>
           </w:p>
         </w:tc>
@@ -9939,7 +10181,7 @@
           </w:tcPr>
           <w:p>
             <w:r>
-              <w:t>TC34</w:t>
+              <w:t>TC12.1</w:t>
             </w:r>
           </w:p>
         </w:tc>
@@ -9959,7 +10201,7 @@
           </w:tcPr>
           <w:p>
             <w:r>
-              <w:t>TC31</w:t>
+              <w:t>TC11.1</w:t>
             </w:r>
           </w:p>
         </w:tc>
@@ -9991,7 +10233,7 @@
           </w:tcPr>
           <w:p>
             <w:r>
-              <w:t>TC35</w:t>
+              <w:t>TC12.2</w:t>
             </w:r>
           </w:p>
         </w:tc>
@@ -10011,7 +10253,7 @@
           </w:tcPr>
           <w:p>
             <w:r>
-              <w:t>TC31</w:t>
+              <w:t>TC11.1</w:t>
             </w:r>
           </w:p>
         </w:tc>
@@ -10043,7 +10285,7 @@
           </w:tcPr>
           <w:p>
             <w:r>
-              <w:t>TC36</w:t>
+              <w:t>TC12.3</w:t>
             </w:r>
           </w:p>
         </w:tc>
@@ -10063,7 +10305,13 @@
           </w:tcPr>
           <w:p>
             <w:r>
-              <w:t>TC31 en TC37</w:t>
+              <w:t>TC11.1</w:t>
+            </w:r>
+            <w:r>
+              <w:t xml:space="preserve"> en </w:t>
+            </w:r>
+            <w:r>
+              <w:t>TC13.1</w:t>
             </w:r>
           </w:p>
         </w:tc>
@@ -10095,7 +10343,7 @@
           </w:tcPr>
           <w:p>
             <w:r>
-              <w:t>TC37</w:t>
+              <w:t>TC13.1</w:t>
             </w:r>
           </w:p>
         </w:tc>
@@ -10115,13 +10363,19 @@
           </w:tcPr>
           <w:p>
             <w:r>
-              <w:t>TC0</w:t>
-            </w:r>
-            <w:r>
-              <w:t>7</w:t>
-            </w:r>
-            <w:r>
-              <w:t>, TC23, TC31</w:t>
+              <w:t>TC03.1</w:t>
+            </w:r>
+            <w:r>
+              <w:t xml:space="preserve">, </w:t>
+            </w:r>
+            <w:r>
+              <w:t>TC08.1</w:t>
+            </w:r>
+            <w:r>
+              <w:t xml:space="preserve">, </w:t>
+            </w:r>
+            <w:r>
+              <w:t>TC11.1</w:t>
             </w:r>
           </w:p>
         </w:tc>
@@ -10153,7 +10407,7 @@
           </w:tcPr>
           <w:p>
             <w:r>
-              <w:t>TC38</w:t>
+              <w:t>TC14.1</w:t>
             </w:r>
           </w:p>
         </w:tc>
@@ -10173,25 +10427,25 @@
           </w:tcPr>
           <w:p>
             <w:r>
-              <w:t>TC07</w:t>
+              <w:t>TC03.1</w:t>
             </w:r>
             <w:r>
               <w:t xml:space="preserve">, </w:t>
             </w:r>
             <w:r>
-              <w:t xml:space="preserve">TC20, </w:t>
-            </w:r>
-            <w:r>
-              <w:t>TC2</w:t>
-            </w:r>
-            <w:r>
-              <w:t>9</w:t>
+              <w:t>TC07.1</w:t>
             </w:r>
             <w:r>
               <w:t xml:space="preserve">, </w:t>
             </w:r>
             <w:r>
-              <w:t>TC37</w:t>
+              <w:t>TC10.1</w:t>
+            </w:r>
+            <w:r>
+              <w:t xml:space="preserve">, </w:t>
+            </w:r>
+            <w:r>
+              <w:t>TC13.1</w:t>
             </w:r>
           </w:p>
         </w:tc>
@@ -10237,10 +10491,7 @@
           </w:tcPr>
           <w:p>
             <w:r>
-              <w:t>*</w:t>
-            </w:r>
-            <w:r>
-              <w:t>TC39</w:t>
+              <w:t>TC14.2</w:t>
             </w:r>
           </w:p>
         </w:tc>
@@ -10260,7 +10511,7 @@
           </w:tcPr>
           <w:p>
             <w:r>
-              <w:t>TC38</w:t>
+              <w:t>TC14.1</w:t>
             </w:r>
           </w:p>
         </w:tc>
@@ -10322,7 +10573,7 @@
           </w:tcPr>
           <w:p>
             <w:r>
-              <w:t>TC39</w:t>
+              <w:t>TC14.3</w:t>
             </w:r>
           </w:p>
         </w:tc>
@@ -10342,7 +10593,25 @@
           </w:tcPr>
           <w:p>
             <w:r>
-              <w:t>TC07, TC20, TC29, TC37</w:t>
+              <w:t>TC03.1</w:t>
+            </w:r>
+            <w:r>
+              <w:t xml:space="preserve">, </w:t>
+            </w:r>
+            <w:r>
+              <w:t>TC07.1</w:t>
+            </w:r>
+            <w:r>
+              <w:t xml:space="preserve">, </w:t>
+            </w:r>
+            <w:r>
+              <w:t>TC10.1</w:t>
+            </w:r>
+            <w:r>
+              <w:t xml:space="preserve">, </w:t>
+            </w:r>
+            <w:r>
+              <w:t>TC13.1</w:t>
             </w:r>
           </w:p>
         </w:tc>
@@ -10392,7 +10661,7 @@
           </w:tcPr>
           <w:p>
             <w:r>
-              <w:t>TC40</w:t>
+              <w:t>TC14.4</w:t>
             </w:r>
           </w:p>
         </w:tc>
@@ -10412,7 +10681,25 @@
           </w:tcPr>
           <w:p>
             <w:r>
-              <w:t>TC07, TC20, TC29, TC37</w:t>
+              <w:t>TC03.1</w:t>
+            </w:r>
+            <w:r>
+              <w:t xml:space="preserve">, </w:t>
+            </w:r>
+            <w:r>
+              <w:t>TC07.1</w:t>
+            </w:r>
+            <w:r>
+              <w:t xml:space="preserve">, </w:t>
+            </w:r>
+            <w:r>
+              <w:t>TC10.1</w:t>
+            </w:r>
+            <w:r>
+              <w:t xml:space="preserve">, </w:t>
+            </w:r>
+            <w:r>
+              <w:t>TC13.1</w:t>
             </w:r>
           </w:p>
         </w:tc>
@@ -10458,7 +10745,7 @@
           </w:tcPr>
           <w:p>
             <w:r>
-              <w:t>TC41</w:t>
+              <w:t>TC15.1</w:t>
             </w:r>
           </w:p>
         </w:tc>
@@ -10488,15 +10775,7 @@
           </w:tcPr>
           <w:p>
             <w:r>
-              <w:t xml:space="preserve">Naam: Formule 1 – </w:t>
-            </w:r>
-            <w:proofErr w:type="gramStart"/>
-            <w:r>
-              <w:t>10,5,</w:t>
-            </w:r>
-            <w:proofErr w:type="gramEnd"/>
-            <w:r>
-              <w:t>0</w:t>
+              <w:t>Naam: Formule 1 – 10,5,0</w:t>
             </w:r>
             <w:r>
               <w:br/>
@@ -10530,7 +10809,7 @@
           </w:tcPr>
           <w:p>
             <w:r>
-              <w:t>TC42</w:t>
+              <w:t>TC16.1</w:t>
             </w:r>
           </w:p>
         </w:tc>
@@ -10550,7 +10829,7 @@
           </w:tcPr>
           <w:p>
             <w:r>
-              <w:t>TC07</w:t>
+              <w:t>TC03.1</w:t>
             </w:r>
           </w:p>
         </w:tc>
@@ -10560,15 +10839,7 @@
           </w:tcPr>
           <w:p>
             <w:r>
-              <w:t xml:space="preserve">Selecteer 2010 en Formule 1 – </w:t>
-            </w:r>
-            <w:proofErr w:type="gramStart"/>
-            <w:r>
-              <w:t>10,5,</w:t>
-            </w:r>
-            <w:proofErr w:type="gramEnd"/>
-            <w:r>
-              <w:t>0</w:t>
+              <w:t>Selecteer 2010 en Formule 1 – 10,5,0</w:t>
             </w:r>
           </w:p>
         </w:tc>
@@ -10590,7 +10861,8 @@
           </w:tcPr>
           <w:p>
             <w:r>
-              <w:t>TC43</w:t>
+              <w:lastRenderedPageBreak/>
+              <w:t>TC16.2</w:t>
             </w:r>
           </w:p>
         </w:tc>
@@ -10610,7 +10882,7 @@
           </w:tcPr>
           <w:p>
             <w:r>
-              <w:t>TC42</w:t>
+              <w:t>TC16.1</w:t>
             </w:r>
           </w:p>
         </w:tc>
@@ -10620,15 +10892,7 @@
           </w:tcPr>
           <w:p>
             <w:r>
-              <w:t xml:space="preserve">Selecteer 2010 en Formule 1 – </w:t>
-            </w:r>
-            <w:proofErr w:type="gramStart"/>
-            <w:r>
-              <w:t>10,5,</w:t>
-            </w:r>
-            <w:proofErr w:type="gramEnd"/>
-            <w:r>
-              <w:t>0</w:t>
+              <w:t>Selecteer 2010 en Formule 1 – 10,5,0</w:t>
             </w:r>
           </w:p>
         </w:tc>
@@ -10653,8 +10917,7 @@
           </w:tcPr>
           <w:p>
             <w:r>
-              <w:lastRenderedPageBreak/>
-              <w:t>TC44</w:t>
+              <w:t>TC17.1</w:t>
             </w:r>
           </w:p>
         </w:tc>
@@ -10674,7 +10937,16 @@
           </w:tcPr>
           <w:p>
             <w:r>
-              <w:t xml:space="preserve">TC38, TC42, maar 2e </w:t>
+              <w:t>TC14.1</w:t>
+            </w:r>
+            <w:r>
+              <w:t xml:space="preserve">, </w:t>
+            </w:r>
+            <w:r>
+              <w:t>TC16.1</w:t>
+            </w:r>
+            <w:r>
+              <w:t xml:space="preserve">, maar 2e </w:t>
             </w:r>
             <w:proofErr w:type="spellStart"/>
             <w:r>
@@ -10766,7 +11038,7 @@
           </w:tcPr>
           <w:p>
             <w:r>
-              <w:t>TC45</w:t>
+              <w:t>TC18.1</w:t>
             </w:r>
           </w:p>
         </w:tc>
@@ -10786,7 +11058,16 @@
           </w:tcPr>
           <w:p>
             <w:r>
-              <w:t xml:space="preserve">TC38, TC42, maar 2e </w:t>
+              <w:t>TC14.1</w:t>
+            </w:r>
+            <w:r>
+              <w:t xml:space="preserve">, </w:t>
+            </w:r>
+            <w:r>
+              <w:t>TC16.1</w:t>
+            </w:r>
+            <w:r>
+              <w:t xml:space="preserve">, maar 2e </w:t>
             </w:r>
             <w:proofErr w:type="spellStart"/>
             <w:r>
@@ -10903,14 +11184,24 @@
     </w:tbl>
     <w:p/>
     <w:p>
+      <w:r>
+        <w:t xml:space="preserve">TODO: </w:t>
+      </w:r>
+      <w:proofErr w:type="spellStart"/>
+      <w:r>
+        <w:t>TestMatrices</w:t>
+      </w:r>
+      <w:proofErr w:type="spellEnd"/>
+    </w:p>
+    <w:p>
       <w:pPr>
         <w:pStyle w:val="Heading1"/>
       </w:pPr>
-      <w:bookmarkStart w:id="12" w:name="_Toc511898127"/>
+      <w:bookmarkStart w:id="13" w:name="_Toc511898127"/>
       <w:r>
         <w:t>Architectuur</w:t>
       </w:r>
-      <w:bookmarkEnd w:id="12"/>
+      <w:bookmarkEnd w:id="13"/>
     </w:p>
     <w:p>
       <w:r>
@@ -10924,11 +11215,15 @@
       </w:r>
     </w:p>
     <w:p>
+      <w:pPr>
+        <w:jc w:val="center"/>
+      </w:pPr>
       <w:r>
         <w:rPr>
           <w:noProof/>
           <w:lang w:eastAsia="nl-NL"/>
         </w:rPr>
+        <w:lastRenderedPageBreak/>
         <w:drawing>
           <wp:inline distT="0" distB="0" distL="0" distR="0" wp14:anchorId="76C1898B" wp14:editId="21BFE7BB">
             <wp:extent cx="2833677" cy="4037990"/>
@@ -11000,15 +11295,7 @@
         <w:t xml:space="preserve"> gebruikt om </w:t>
       </w:r>
       <w:r>
-        <w:t xml:space="preserve">klassen uit de onderliggende lagen te instantiëren, zonder dat de laag erboven de </w:t>
-      </w:r>
-      <w:proofErr w:type="gramStart"/>
-      <w:r>
-        <w:t>implementatie</w:t>
-      </w:r>
-      <w:proofErr w:type="gramEnd"/>
-      <w:r>
-        <w:t xml:space="preserve"> kent (DIP)</w:t>
+        <w:t>klassen uit de onderliggende lagen te instantiëren, zonder dat de laag erboven de implementatie kent (DIP)</w:t>
       </w:r>
       <w:r>
         <w:t xml:space="preserve">. </w:t>
@@ -11026,7 +11313,6 @@
         </w:numPr>
       </w:pPr>
       <w:r>
-        <w:lastRenderedPageBreak/>
         <w:t xml:space="preserve">UI: Presentatie laag. Bij het WPF project gaat het om de </w:t>
       </w:r>
       <w:proofErr w:type="spellStart"/>
@@ -11051,15 +11337,7 @@
       </w:r>
       <w:proofErr w:type="spellEnd"/>
       <w:r>
-        <w:t xml:space="preserve">. Binnen het ASP project gaat het om de MVC </w:t>
-      </w:r>
-      <w:proofErr w:type="gramStart"/>
-      <w:r>
-        <w:t>implementatie</w:t>
-      </w:r>
-      <w:proofErr w:type="gramEnd"/>
-      <w:r>
-        <w:t xml:space="preserve"> van de website</w:t>
+        <w:t>. Binnen het ASP project gaat het om de MVC implementatie van de website</w:t>
       </w:r>
     </w:p>
     <w:p>
@@ -11114,14 +11392,9 @@
       </w:r>
       <w:proofErr w:type="spellStart"/>
       <w:r>
-        <w:t>Logic</w:t>
-      </w:r>
-      <w:proofErr w:type="gramStart"/>
-      <w:r>
-        <w:t>.Interfaces</w:t>
+        <w:t>Logic.Interfaces</w:t>
       </w:r>
       <w:proofErr w:type="spellEnd"/>
-      <w:proofErr w:type="gramEnd"/>
       <w:r>
         <w:t>.</w:t>
       </w:r>
@@ -11248,14 +11521,9 @@
       </w:r>
       <w:proofErr w:type="spellStart"/>
       <w:r>
-        <w:t>Dal</w:t>
-      </w:r>
-      <w:proofErr w:type="gramStart"/>
-      <w:r>
-        <w:t>.Interfaces</w:t>
+        <w:t>Dal.Interfaces</w:t>
       </w:r>
       <w:proofErr w:type="spellEnd"/>
-      <w:proofErr w:type="gramEnd"/>
       <w:r>
         <w:t>.</w:t>
       </w:r>
@@ -11264,11 +11532,12 @@
       <w:pPr>
         <w:pStyle w:val="Heading1"/>
       </w:pPr>
-      <w:bookmarkStart w:id="13" w:name="_Toc511898128"/>
+      <w:bookmarkStart w:id="14" w:name="_Toc511898128"/>
       <w:r>
+        <w:lastRenderedPageBreak/>
         <w:t>DBO</w:t>
       </w:r>
-      <w:bookmarkEnd w:id="13"/>
+      <w:bookmarkEnd w:id="14"/>
     </w:p>
     <w:p>
       <w:r>
@@ -11279,13 +11548,12 @@
       <w:r>
         <w:rPr>
           <w:noProof/>
-          <w:lang w:eastAsia="nl-NL"/>
         </w:rPr>
         <w:drawing>
-          <wp:inline distT="0" distB="0" distL="0" distR="0" wp14:anchorId="6480F3FA" wp14:editId="274F257B">
-            <wp:extent cx="5486400" cy="3096895"/>
-            <wp:effectExtent l="0" t="0" r="0" b="8255"/>
-            <wp:docPr id="3" name="Afbeelding 3"/>
+          <wp:inline distT="0" distB="0" distL="0" distR="0" wp14:anchorId="56871A3D" wp14:editId="6D8EAA35">
+            <wp:extent cx="5486400" cy="2915920"/>
+            <wp:effectExtent l="0" t="0" r="0" b="0"/>
+            <wp:docPr id="8" name="Picture 8"/>
             <wp:cNvGraphicFramePr>
               <a:graphicFrameLocks xmlns:a="http://schemas.openxmlformats.org/drawingml/2006/main" noChangeAspect="1"/>
             </wp:cNvGraphicFramePr>
@@ -11293,7 +11561,7 @@
               <a:graphicData uri="http://schemas.openxmlformats.org/drawingml/2006/picture">
                 <pic:pic xmlns:pic="http://schemas.openxmlformats.org/drawingml/2006/picture">
                   <pic:nvPicPr>
-                    <pic:cNvPr id="3" name="DBO.jpg"/>
+                    <pic:cNvPr id="8" name="DBO.jpg"/>
                     <pic:cNvPicPr/>
                   </pic:nvPicPr>
                   <pic:blipFill>
@@ -11311,7 +11579,7 @@
                   <pic:spPr>
                     <a:xfrm>
                       <a:off x="0" y="0"/>
-                      <a:ext cx="5486400" cy="3096895"/>
+                      <a:ext cx="5486400" cy="2915920"/>
                     </a:xfrm>
                     <a:prstGeom prst="rect">
                       <a:avLst/>
@@ -11328,15 +11596,14 @@
       <w:pPr>
         <w:pStyle w:val="Heading1"/>
       </w:pPr>
-      <w:bookmarkStart w:id="14" w:name="_Toc511898129"/>
+      <w:bookmarkStart w:id="15" w:name="_Toc511898129"/>
       <w:r>
-        <w:lastRenderedPageBreak/>
         <w:t>Klassendiagram</w:t>
       </w:r>
       <w:r>
         <w:t xml:space="preserve"> logica</w:t>
       </w:r>
-      <w:bookmarkEnd w:id="14"/>
+      <w:bookmarkEnd w:id="15"/>
     </w:p>
     <w:p>
       <w:r>
@@ -11366,13 +11633,13 @@
       <w:r>
         <w:rPr>
           <w:noProof/>
-          <w:lang w:eastAsia="nl-NL"/>
         </w:rPr>
+        <w:lastRenderedPageBreak/>
         <w:drawing>
-          <wp:inline distT="0" distB="0" distL="0" distR="0" wp14:anchorId="30E69E18" wp14:editId="0EE9EA39">
-            <wp:extent cx="5486400" cy="5435600"/>
+          <wp:inline distT="0" distB="0" distL="0" distR="0" wp14:anchorId="4E626EAE" wp14:editId="7C762544">
+            <wp:extent cx="5486400" cy="3474720"/>
             <wp:effectExtent l="0" t="0" r="0" b="0"/>
-            <wp:docPr id="6" name="Afbeelding 6"/>
+            <wp:docPr id="4" name="Picture 4"/>
             <wp:cNvGraphicFramePr>
               <a:graphicFrameLocks xmlns:a="http://schemas.openxmlformats.org/drawingml/2006/main" noChangeAspect="1"/>
             </wp:cNvGraphicFramePr>
@@ -11380,11 +11647,11 @@
               <a:graphicData uri="http://schemas.openxmlformats.org/drawingml/2006/picture">
                 <pic:pic xmlns:pic="http://schemas.openxmlformats.org/drawingml/2006/picture">
                   <pic:nvPicPr>
-                    <pic:cNvPr id="6" name="Class Diagram Logic.jpg"/>
+                    <pic:cNvPr id="4" name="Class Diagram Logic.jpg"/>
                     <pic:cNvPicPr/>
                   </pic:nvPicPr>
                   <pic:blipFill>
-                    <a:blip r:embed="rId14">
+                    <a:blip r:embed="rId14" cstate="print">
                       <a:extLst>
                         <a:ext uri="{28A0092B-C50C-407E-A947-70E740481C1C}">
                           <a14:useLocalDpi xmlns:a14="http://schemas.microsoft.com/office/drawing/2010/main" val="0"/>
@@ -11398,7 +11665,7 @@
                   <pic:spPr>
                     <a:xfrm>
                       <a:off x="0" y="0"/>
-                      <a:ext cx="5486400" cy="5435600"/>
+                      <a:ext cx="5486400" cy="3474720"/>
                     </a:xfrm>
                     <a:prstGeom prst="rect">
                       <a:avLst/>
@@ -11410,76 +11677,6 @@
           </wp:inline>
         </w:drawing>
       </w:r>
-    </w:p>
-    <w:p>
-      <w:pPr>
-        <w:rPr>
-          <w:lang w:val="en-US"/>
-        </w:rPr>
-      </w:pPr>
-      <w:r>
-        <w:rPr>
-          <w:lang w:val="en-US"/>
-        </w:rPr>
-        <w:t>-</w:t>
-      </w:r>
-      <w:r>
-        <w:rPr>
-          <w:lang w:val="en-US"/>
-        </w:rPr>
-        <w:t xml:space="preserve">TODO: </w:t>
-      </w:r>
-      <w:proofErr w:type="spellStart"/>
-      <w:r>
-        <w:rPr>
-          <w:lang w:val="en-US"/>
-        </w:rPr>
-        <w:t>Relatie</w:t>
-      </w:r>
-      <w:proofErr w:type="spellEnd"/>
-      <w:r>
-        <w:rPr>
-          <w:lang w:val="en-US"/>
-        </w:rPr>
-        <w:t xml:space="preserve"> Result -&gt; </w:t>
-      </w:r>
-      <w:proofErr w:type="spellStart"/>
-      <w:r>
-        <w:rPr>
-          <w:lang w:val="en-US"/>
-        </w:rPr>
-        <w:t>Teamdriver</w:t>
-      </w:r>
-      <w:proofErr w:type="spellEnd"/>
-      <w:r>
-        <w:rPr>
-          <w:lang w:val="en-US"/>
-        </w:rPr>
-        <w:t>?</w:t>
-      </w:r>
-    </w:p>
-    <w:p>
-      <w:pPr>
-        <w:rPr>
-          <w:lang w:val="en-US"/>
-        </w:rPr>
-      </w:pPr>
-      <w:r>
-        <w:rPr>
-          <w:lang w:val="en-US"/>
-        </w:rPr>
-        <w:t xml:space="preserve">-TODO: God Class </w:t>
-      </w:r>
-      <w:proofErr w:type="spellStart"/>
-      <w:r>
-        <w:rPr>
-          <w:lang w:val="en-US"/>
-        </w:rPr>
-        <w:t>RaceStats</w:t>
-      </w:r>
-      <w:bookmarkStart w:id="15" w:name="_GoBack"/>
-      <w:bookmarkEnd w:id="15"/>
-      <w:proofErr w:type="spellEnd"/>
     </w:p>
     <w:p>
       <w:r>
@@ -11494,7 +11691,18 @@
         <w:t xml:space="preserve">Teamdriver </w:t>
       </w:r>
       <w:r>
-        <w:t xml:space="preserve">klasse is toegevoegd omdat een coureur in meerdere seizoenen bij meerdere teams kan zitten. Om te voorkomen dat deze unieke rijder dan meerdere malen in het systeem voorkomt, wordt deze koppeling in </w:t>
+        <w:t>klasse is toegevoegd omdat een coureur in meerdere seizoenen bij meerdere teams kan zitten.</w:t>
+      </w:r>
+      <w:r>
+        <w:t xml:space="preserve"> Ook kan een </w:t>
+      </w:r>
+      <w:proofErr w:type="spellStart"/>
+      <w:r>
+        <w:t>coureru</w:t>
+      </w:r>
+      <w:proofErr w:type="spellEnd"/>
+      <w:r>
+        <w:t xml:space="preserve"> Om te voorkomen dat deze unieke rijder dan meerdere malen in het systeem voorkomt, wordt deze koppeling in </w:t>
       </w:r>
       <w:proofErr w:type="spellStart"/>
       <w:r>
@@ -11504,9 +11712,6 @@
       <w:r>
         <w:t xml:space="preserve"> bijgehouden.</w:t>
       </w:r>
-      <w:r>
-        <w:t>/</w:t>
-      </w:r>
     </w:p>
     <w:p>
       <w:pPr>
@@ -11514,7 +11719,6 @@
       </w:pPr>
       <w:bookmarkStart w:id="16" w:name="_Toc511898130"/>
       <w:r>
-        <w:lastRenderedPageBreak/>
         <w:t>Klassendiagram Da</w:t>
       </w:r>
       <w:r>
@@ -11557,6 +11761,7 @@
           <w:noProof/>
           <w:lang w:eastAsia="nl-NL"/>
         </w:rPr>
+        <w:lastRenderedPageBreak/>
         <w:drawing>
           <wp:inline distT="0" distB="0" distL="0" distR="0" wp14:anchorId="783B63A4" wp14:editId="65C2393F">
             <wp:extent cx="5486400" cy="4876800"/>
@@ -11614,7 +11819,7 @@
 </file>
 
 <file path=word/endnotes.xml><?xml version="1.0" encoding="utf-8"?>
-<w:endnotes xmlns:wpc="http://schemas.microsoft.com/office/word/2010/wordprocessingCanvas" xmlns:mc="http://schemas.openxmlformats.org/markup-compatibility/2006" xmlns:o="urn:schemas-microsoft-com:office:office" xmlns:r="http://schemas.openxmlformats.org/officeDocument/2006/relationships" xmlns:m="http://schemas.openxmlformats.org/officeDocument/2006/math" xmlns:v="urn:schemas-microsoft-com:vml" xmlns:wp14="http://schemas.microsoft.com/office/word/2010/wordprocessingDrawing" xmlns:wp="http://schemas.openxmlformats.org/drawingml/2006/wordprocessingDrawing" xmlns:w10="urn:schemas-microsoft-com:office:word" xmlns:w="http://schemas.openxmlformats.org/wordprocessingml/2006/main" xmlns:w14="http://schemas.microsoft.com/office/word/2010/wordml" xmlns:w15="http://schemas.microsoft.com/office/word/2012/wordml" xmlns:wpg="http://schemas.microsoft.com/office/word/2010/wordprocessingGroup" xmlns:wpi="http://schemas.microsoft.com/office/word/2010/wordprocessingInk" xmlns:wne="http://schemas.microsoft.com/office/word/2006/wordml" xmlns:wps="http://schemas.microsoft.com/office/word/2010/wordprocessingShape" mc:Ignorable="w14 w15 wp14">
+<w:endnotes xmlns:wpc="http://schemas.microsoft.com/office/word/2010/wordprocessingCanvas" xmlns:cx="http://schemas.microsoft.com/office/drawing/2014/chartex" xmlns:cx1="http://schemas.microsoft.com/office/drawing/2015/9/8/chartex" xmlns:cx2="http://schemas.microsoft.com/office/drawing/2015/10/21/chartex" xmlns:cx3="http://schemas.microsoft.com/office/drawing/2016/5/9/chartex" xmlns:cx4="http://schemas.microsoft.com/office/drawing/2016/5/10/chartex" xmlns:cx5="http://schemas.microsoft.com/office/drawing/2016/5/11/chartex" xmlns:cx6="http://schemas.microsoft.com/office/drawing/2016/5/12/chartex" xmlns:cx7="http://schemas.microsoft.com/office/drawing/2016/5/13/chartex" xmlns:cx8="http://schemas.microsoft.com/office/drawing/2016/5/14/chartex" xmlns:mc="http://schemas.openxmlformats.org/markup-compatibility/2006" xmlns:aink="http://schemas.microsoft.com/office/drawing/2016/ink" xmlns:am3d="http://schemas.microsoft.com/office/drawing/2017/model3d" xmlns:o="urn:schemas-microsoft-com:office:office" xmlns:r="http://schemas.openxmlformats.org/officeDocument/2006/relationships" xmlns:m="http://schemas.openxmlformats.org/officeDocument/2006/math" xmlns:v="urn:schemas-microsoft-com:vml" xmlns:wp14="http://schemas.microsoft.com/office/word/2010/wordprocessingDrawing" xmlns:wp="http://schemas.openxmlformats.org/drawingml/2006/wordprocessingDrawing" xmlns:w10="urn:schemas-microsoft-com:office:word" xmlns:w="http://schemas.openxmlformats.org/wordprocessingml/2006/main" xmlns:w14="http://schemas.microsoft.com/office/word/2010/wordml" xmlns:w15="http://schemas.microsoft.com/office/word/2012/wordml" xmlns:w16cid="http://schemas.microsoft.com/office/word/2016/wordml/cid" xmlns:w16se="http://schemas.microsoft.com/office/word/2015/wordml/symex" xmlns:wpg="http://schemas.microsoft.com/office/word/2010/wordprocessingGroup" xmlns:wpi="http://schemas.microsoft.com/office/word/2010/wordprocessingInk" xmlns:wne="http://schemas.microsoft.com/office/word/2006/wordml" xmlns:wps="http://schemas.microsoft.com/office/word/2010/wordprocessingShape" mc:Ignorable="w14 w15 w16se w16cid wp14">
   <w:endnote w:type="separator" w:id="-1">
     <w:p>
       <w:pPr>
@@ -11639,7 +11844,7 @@
 </file>
 
 <file path=word/footer1.xml><?xml version="1.0" encoding="utf-8"?>
-<w:ftr xmlns:wpc="http://schemas.microsoft.com/office/word/2010/wordprocessingCanvas" xmlns:mc="http://schemas.openxmlformats.org/markup-compatibility/2006" xmlns:o="urn:schemas-microsoft-com:office:office" xmlns:r="http://schemas.openxmlformats.org/officeDocument/2006/relationships" xmlns:m="http://schemas.openxmlformats.org/officeDocument/2006/math" xmlns:v="urn:schemas-microsoft-com:vml" xmlns:wp14="http://schemas.microsoft.com/office/word/2010/wordprocessingDrawing" xmlns:wp="http://schemas.openxmlformats.org/drawingml/2006/wordprocessingDrawing" xmlns:w10="urn:schemas-microsoft-com:office:word" xmlns:w="http://schemas.openxmlformats.org/wordprocessingml/2006/main" xmlns:w14="http://schemas.microsoft.com/office/word/2010/wordml" xmlns:w15="http://schemas.microsoft.com/office/word/2012/wordml" xmlns:wpg="http://schemas.microsoft.com/office/word/2010/wordprocessingGroup" xmlns:wpi="http://schemas.microsoft.com/office/word/2010/wordprocessingInk" xmlns:wne="http://schemas.microsoft.com/office/word/2006/wordml" xmlns:wps="http://schemas.microsoft.com/office/word/2010/wordprocessingShape" mc:Ignorable="w14 w15 wp14">
+<w:ftr xmlns:wpc="http://schemas.microsoft.com/office/word/2010/wordprocessingCanvas" xmlns:cx="http://schemas.microsoft.com/office/drawing/2014/chartex" xmlns:cx1="http://schemas.microsoft.com/office/drawing/2015/9/8/chartex" xmlns:cx2="http://schemas.microsoft.com/office/drawing/2015/10/21/chartex" xmlns:cx3="http://schemas.microsoft.com/office/drawing/2016/5/9/chartex" xmlns:cx4="http://schemas.microsoft.com/office/drawing/2016/5/10/chartex" xmlns:cx5="http://schemas.microsoft.com/office/drawing/2016/5/11/chartex" xmlns:cx6="http://schemas.microsoft.com/office/drawing/2016/5/12/chartex" xmlns:cx7="http://schemas.microsoft.com/office/drawing/2016/5/13/chartex" xmlns:cx8="http://schemas.microsoft.com/office/drawing/2016/5/14/chartex" xmlns:mc="http://schemas.openxmlformats.org/markup-compatibility/2006" xmlns:aink="http://schemas.microsoft.com/office/drawing/2016/ink" xmlns:am3d="http://schemas.microsoft.com/office/drawing/2017/model3d" xmlns:o="urn:schemas-microsoft-com:office:office" xmlns:r="http://schemas.openxmlformats.org/officeDocument/2006/relationships" xmlns:m="http://schemas.openxmlformats.org/officeDocument/2006/math" xmlns:v="urn:schemas-microsoft-com:vml" xmlns:wp14="http://schemas.microsoft.com/office/word/2010/wordprocessingDrawing" xmlns:wp="http://schemas.openxmlformats.org/drawingml/2006/wordprocessingDrawing" xmlns:w10="urn:schemas-microsoft-com:office:word" xmlns:w="http://schemas.openxmlformats.org/wordprocessingml/2006/main" xmlns:w14="http://schemas.microsoft.com/office/word/2010/wordml" xmlns:w15="http://schemas.microsoft.com/office/word/2012/wordml" xmlns:w16cid="http://schemas.microsoft.com/office/word/2016/wordml/cid" xmlns:w16se="http://schemas.microsoft.com/office/word/2015/wordml/symex" xmlns:wpg="http://schemas.microsoft.com/office/word/2010/wordprocessingGroup" xmlns:wpi="http://schemas.microsoft.com/office/word/2010/wordprocessingInk" xmlns:wne="http://schemas.microsoft.com/office/word/2006/wordml" xmlns:wps="http://schemas.microsoft.com/office/word/2010/wordprocessingShape" mc:Ignorable="w14 w15 w16se w16cid wp14">
   <w:p>
     <w:pPr>
       <w:pStyle w:val="Footer"/>
@@ -11670,7 +11875,7 @@
 </file>
 
 <file path=word/footnotes.xml><?xml version="1.0" encoding="utf-8"?>
-<w:footnotes xmlns:wpc="http://schemas.microsoft.com/office/word/2010/wordprocessingCanvas" xmlns:mc="http://schemas.openxmlformats.org/markup-compatibility/2006" xmlns:o="urn:schemas-microsoft-com:office:office" xmlns:r="http://schemas.openxmlformats.org/officeDocument/2006/relationships" xmlns:m="http://schemas.openxmlformats.org/officeDocument/2006/math" xmlns:v="urn:schemas-microsoft-com:vml" xmlns:wp14="http://schemas.microsoft.com/office/word/2010/wordprocessingDrawing" xmlns:wp="http://schemas.openxmlformats.org/drawingml/2006/wordprocessingDrawing" xmlns:w10="urn:schemas-microsoft-com:office:word" xmlns:w="http://schemas.openxmlformats.org/wordprocessingml/2006/main" xmlns:w14="http://schemas.microsoft.com/office/word/2010/wordml" xmlns:w15="http://schemas.microsoft.com/office/word/2012/wordml" xmlns:wpg="http://schemas.microsoft.com/office/word/2010/wordprocessingGroup" xmlns:wpi="http://schemas.microsoft.com/office/word/2010/wordprocessingInk" xmlns:wne="http://schemas.microsoft.com/office/word/2006/wordml" xmlns:wps="http://schemas.microsoft.com/office/word/2010/wordprocessingShape" mc:Ignorable="w14 w15 wp14">
+<w:footnotes xmlns:wpc="http://schemas.microsoft.com/office/word/2010/wordprocessingCanvas" xmlns:cx="http://schemas.microsoft.com/office/drawing/2014/chartex" xmlns:cx1="http://schemas.microsoft.com/office/drawing/2015/9/8/chartex" xmlns:cx2="http://schemas.microsoft.com/office/drawing/2015/10/21/chartex" xmlns:cx3="http://schemas.microsoft.com/office/drawing/2016/5/9/chartex" xmlns:cx4="http://schemas.microsoft.com/office/drawing/2016/5/10/chartex" xmlns:cx5="http://schemas.microsoft.com/office/drawing/2016/5/11/chartex" xmlns:cx6="http://schemas.microsoft.com/office/drawing/2016/5/12/chartex" xmlns:cx7="http://schemas.microsoft.com/office/drawing/2016/5/13/chartex" xmlns:cx8="http://schemas.microsoft.com/office/drawing/2016/5/14/chartex" xmlns:mc="http://schemas.openxmlformats.org/markup-compatibility/2006" xmlns:aink="http://schemas.microsoft.com/office/drawing/2016/ink" xmlns:am3d="http://schemas.microsoft.com/office/drawing/2017/model3d" xmlns:o="urn:schemas-microsoft-com:office:office" xmlns:r="http://schemas.openxmlformats.org/officeDocument/2006/relationships" xmlns:m="http://schemas.openxmlformats.org/officeDocument/2006/math" xmlns:v="urn:schemas-microsoft-com:vml" xmlns:wp14="http://schemas.microsoft.com/office/word/2010/wordprocessingDrawing" xmlns:wp="http://schemas.openxmlformats.org/drawingml/2006/wordprocessingDrawing" xmlns:w10="urn:schemas-microsoft-com:office:word" xmlns:w="http://schemas.openxmlformats.org/wordprocessingml/2006/main" xmlns:w14="http://schemas.microsoft.com/office/word/2010/wordml" xmlns:w15="http://schemas.microsoft.com/office/word/2012/wordml" xmlns:w16cid="http://schemas.microsoft.com/office/word/2016/wordml/cid" xmlns:w16se="http://schemas.microsoft.com/office/word/2015/wordml/symex" xmlns:wpg="http://schemas.microsoft.com/office/word/2010/wordprocessingGroup" xmlns:wpi="http://schemas.microsoft.com/office/word/2010/wordprocessingInk" xmlns:wne="http://schemas.microsoft.com/office/word/2006/wordml" xmlns:wps="http://schemas.microsoft.com/office/word/2010/wordprocessingShape" mc:Ignorable="w14 w15 w16se w16cid wp14">
   <w:footnote w:type="separator" w:id="-1">
     <w:p>
       <w:pPr>
@@ -11695,7 +11900,7 @@
 </file>
 
 <file path=word/numbering.xml><?xml version="1.0" encoding="utf-8"?>
-<w:numbering xmlns:wpc="http://schemas.microsoft.com/office/word/2010/wordprocessingCanvas" xmlns:mc="http://schemas.openxmlformats.org/markup-compatibility/2006" xmlns:o="urn:schemas-microsoft-com:office:office" xmlns:r="http://schemas.openxmlformats.org/officeDocument/2006/relationships" xmlns:m="http://schemas.openxmlformats.org/officeDocument/2006/math" xmlns:v="urn:schemas-microsoft-com:vml" xmlns:wp14="http://schemas.microsoft.com/office/word/2010/wordprocessingDrawing" xmlns:wp="http://schemas.openxmlformats.org/drawingml/2006/wordprocessingDrawing" xmlns:w10="urn:schemas-microsoft-com:office:word" xmlns:w="http://schemas.openxmlformats.org/wordprocessingml/2006/main" xmlns:w14="http://schemas.microsoft.com/office/word/2010/wordml" xmlns:w15="http://schemas.microsoft.com/office/word/2012/wordml" xmlns:wpg="http://schemas.microsoft.com/office/word/2010/wordprocessingGroup" xmlns:wpi="http://schemas.microsoft.com/office/word/2010/wordprocessingInk" xmlns:wne="http://schemas.microsoft.com/office/word/2006/wordml" xmlns:wps="http://schemas.microsoft.com/office/word/2010/wordprocessingShape" mc:Ignorable="w14 w15 wp14">
+<w:numbering xmlns:wpc="http://schemas.microsoft.com/office/word/2010/wordprocessingCanvas" xmlns:cx="http://schemas.microsoft.com/office/drawing/2014/chartex" xmlns:cx1="http://schemas.microsoft.com/office/drawing/2015/9/8/chartex" xmlns:cx2="http://schemas.microsoft.com/office/drawing/2015/10/21/chartex" xmlns:cx3="http://schemas.microsoft.com/office/drawing/2016/5/9/chartex" xmlns:cx4="http://schemas.microsoft.com/office/drawing/2016/5/10/chartex" xmlns:cx5="http://schemas.microsoft.com/office/drawing/2016/5/11/chartex" xmlns:cx6="http://schemas.microsoft.com/office/drawing/2016/5/12/chartex" xmlns:cx7="http://schemas.microsoft.com/office/drawing/2016/5/13/chartex" xmlns:cx8="http://schemas.microsoft.com/office/drawing/2016/5/14/chartex" xmlns:mc="http://schemas.openxmlformats.org/markup-compatibility/2006" xmlns:aink="http://schemas.microsoft.com/office/drawing/2016/ink" xmlns:am3d="http://schemas.microsoft.com/office/drawing/2017/model3d" xmlns:o="urn:schemas-microsoft-com:office:office" xmlns:r="http://schemas.openxmlformats.org/officeDocument/2006/relationships" xmlns:m="http://schemas.openxmlformats.org/officeDocument/2006/math" xmlns:v="urn:schemas-microsoft-com:vml" xmlns:wp14="http://schemas.microsoft.com/office/word/2010/wordprocessingDrawing" xmlns:wp="http://schemas.openxmlformats.org/drawingml/2006/wordprocessingDrawing" xmlns:w10="urn:schemas-microsoft-com:office:word" xmlns:w="http://schemas.openxmlformats.org/wordprocessingml/2006/main" xmlns:w14="http://schemas.microsoft.com/office/word/2010/wordml" xmlns:w15="http://schemas.microsoft.com/office/word/2012/wordml" xmlns:w16cid="http://schemas.microsoft.com/office/word/2016/wordml/cid" xmlns:w16se="http://schemas.microsoft.com/office/word/2015/wordml/symex" xmlns:wpg="http://schemas.microsoft.com/office/word/2010/wordprocessingGroup" xmlns:wpi="http://schemas.microsoft.com/office/word/2010/wordprocessingInk" xmlns:wne="http://schemas.microsoft.com/office/word/2006/wordml" xmlns:wps="http://schemas.microsoft.com/office/word/2010/wordprocessingShape" mc:Ignorable="w14 w15 w16se w16cid wp14">
   <w:abstractNum w:abstractNumId="0" w15:restartNumberingAfterBreak="0">
     <w:nsid w:val="FFFFFF88"/>
     <w:multiLevelType w:val="singleLevel"/>
@@ -15040,7 +15245,7 @@
 </file>
 
 <file path=word/styles.xml><?xml version="1.0" encoding="utf-8"?>
-<w:styles xmlns:mc="http://schemas.openxmlformats.org/markup-compatibility/2006" xmlns:r="http://schemas.openxmlformats.org/officeDocument/2006/relationships" xmlns:w="http://schemas.openxmlformats.org/wordprocessingml/2006/main" xmlns:w14="http://schemas.microsoft.com/office/word/2010/wordml" xmlns:w15="http://schemas.microsoft.com/office/word/2012/wordml" mc:Ignorable="w14 w15">
+<w:styles xmlns:mc="http://schemas.openxmlformats.org/markup-compatibility/2006" xmlns:r="http://schemas.openxmlformats.org/officeDocument/2006/relationships" xmlns:w="http://schemas.openxmlformats.org/wordprocessingml/2006/main" xmlns:w14="http://schemas.microsoft.com/office/word/2010/wordml" xmlns:w15="http://schemas.microsoft.com/office/word/2012/wordml" xmlns:w16cid="http://schemas.microsoft.com/office/word/2016/wordml/cid" xmlns:w16se="http://schemas.microsoft.com/office/word/2015/wordml/symex" mc:Ignorable="w14 w15 w16se w16cid">
   <w:docDefaults>
     <w:rPrDefault>
       <w:rPr>
@@ -15055,7 +15260,7 @@
       </w:pPr>
     </w:pPrDefault>
   </w:docDefaults>
-  <w:latentStyles w:defLockedState="0" w:defUIPriority="99" w:defSemiHidden="0" w:defUnhideWhenUsed="0" w:defQFormat="0" w:count="371">
+  <w:latentStyles w:defLockedState="0" w:defUIPriority="99" w:defSemiHidden="0" w:defUnhideWhenUsed="0" w:defQFormat="0" w:count="375">
     <w:lsdException w:name="Normal" w:uiPriority="0" w:qFormat="1"/>
     <w:lsdException w:name="heading 1" w:uiPriority="0" w:qFormat="1"/>
     <w:lsdException w:name="heading 2" w:semiHidden="1" w:uiPriority="0" w:unhideWhenUsed="1" w:qFormat="1"/>
@@ -15427,6 +15632,10 @@
     <w:lsdException w:name="List Table 5 Dark Accent 6" w:uiPriority="50"/>
     <w:lsdException w:name="List Table 6 Colorful Accent 6" w:uiPriority="51"/>
     <w:lsdException w:name="List Table 7 Colorful Accent 6" w:uiPriority="52"/>
+    <w:lsdException w:name="Mention" w:semiHidden="1" w:unhideWhenUsed="1"/>
+    <w:lsdException w:name="Smart Hyperlink" w:semiHidden="1" w:unhideWhenUsed="1"/>
+    <w:lsdException w:name="Hashtag" w:semiHidden="1" w:unhideWhenUsed="1"/>
+    <w:lsdException w:name="Unresolved Mention" w:semiHidden="1" w:unhideWhenUsed="1"/>
   </w:latentStyles>
   <w:style w:type="paragraph" w:default="1" w:styleId="Normal">
     <w:name w:val="Normal"/>
@@ -16509,7 +16718,7 @@
 </file>
 
 <file path=word/glossary/document.xml><?xml version="1.0" encoding="utf-8"?>
-<w:glossaryDocument xmlns:wpc="http://schemas.microsoft.com/office/word/2010/wordprocessingCanvas" xmlns:mc="http://schemas.openxmlformats.org/markup-compatibility/2006" xmlns:o="urn:schemas-microsoft-com:office:office" xmlns:r="http://schemas.openxmlformats.org/officeDocument/2006/relationships" xmlns:m="http://schemas.openxmlformats.org/officeDocument/2006/math" xmlns:v="urn:schemas-microsoft-com:vml" xmlns:wp14="http://schemas.microsoft.com/office/word/2010/wordprocessingDrawing" xmlns:wp="http://schemas.openxmlformats.org/drawingml/2006/wordprocessingDrawing" xmlns:w10="urn:schemas-microsoft-com:office:word" xmlns:w="http://schemas.openxmlformats.org/wordprocessingml/2006/main" xmlns:w14="http://schemas.microsoft.com/office/word/2010/wordml" xmlns:w15="http://schemas.microsoft.com/office/word/2012/wordml" xmlns:wpg="http://schemas.microsoft.com/office/word/2010/wordprocessingGroup" xmlns:wpi="http://schemas.microsoft.com/office/word/2010/wordprocessingInk" xmlns:wne="http://schemas.microsoft.com/office/word/2006/wordml" xmlns:wps="http://schemas.microsoft.com/office/word/2010/wordprocessingShape" mc:Ignorable="w14 w15 wp14">
+<w:glossaryDocument xmlns:wpc="http://schemas.microsoft.com/office/word/2010/wordprocessingCanvas" xmlns:cx="http://schemas.microsoft.com/office/drawing/2014/chartex" xmlns:cx1="http://schemas.microsoft.com/office/drawing/2015/9/8/chartex" xmlns:cx2="http://schemas.microsoft.com/office/drawing/2015/10/21/chartex" xmlns:cx3="http://schemas.microsoft.com/office/drawing/2016/5/9/chartex" xmlns:cx4="http://schemas.microsoft.com/office/drawing/2016/5/10/chartex" xmlns:cx5="http://schemas.microsoft.com/office/drawing/2016/5/11/chartex" xmlns:cx6="http://schemas.microsoft.com/office/drawing/2016/5/12/chartex" xmlns:cx7="http://schemas.microsoft.com/office/drawing/2016/5/13/chartex" xmlns:cx8="http://schemas.microsoft.com/office/drawing/2016/5/14/chartex" xmlns:mc="http://schemas.openxmlformats.org/markup-compatibility/2006" xmlns:aink="http://schemas.microsoft.com/office/drawing/2016/ink" xmlns:am3d="http://schemas.microsoft.com/office/drawing/2017/model3d" xmlns:o="urn:schemas-microsoft-com:office:office" xmlns:r="http://schemas.openxmlformats.org/officeDocument/2006/relationships" xmlns:m="http://schemas.openxmlformats.org/officeDocument/2006/math" xmlns:v="urn:schemas-microsoft-com:vml" xmlns:wp14="http://schemas.microsoft.com/office/word/2010/wordprocessingDrawing" xmlns:wp="http://schemas.openxmlformats.org/drawingml/2006/wordprocessingDrawing" xmlns:w10="urn:schemas-microsoft-com:office:word" xmlns:w="http://schemas.openxmlformats.org/wordprocessingml/2006/main" xmlns:w14="http://schemas.microsoft.com/office/word/2010/wordml" xmlns:w15="http://schemas.microsoft.com/office/word/2012/wordml" xmlns:w16cid="http://schemas.microsoft.com/office/word/2016/wordml/cid" xmlns:w16se="http://schemas.microsoft.com/office/word/2015/wordml/symex" xmlns:wpg="http://schemas.microsoft.com/office/word/2010/wordprocessingGroup" xmlns:wpi="http://schemas.microsoft.com/office/word/2010/wordprocessingInk" xmlns:wne="http://schemas.microsoft.com/office/word/2006/wordml" xmlns:wps="http://schemas.microsoft.com/office/word/2010/wordprocessingShape" mc:Ignorable="w14 w15 w16se w16cid wp14">
   <w:docParts>
     <w:docPart>
       <w:docPartPr>
@@ -16568,7 +16777,7 @@
 </file>
 
 <file path=word/glossary/fontTable.xml><?xml version="1.0" encoding="utf-8"?>
-<w:fonts xmlns:mc="http://schemas.openxmlformats.org/markup-compatibility/2006" xmlns:r="http://schemas.openxmlformats.org/officeDocument/2006/relationships" xmlns:w="http://schemas.openxmlformats.org/wordprocessingml/2006/main" xmlns:w14="http://schemas.microsoft.com/office/word/2010/wordml" xmlns:w15="http://schemas.microsoft.com/office/word/2012/wordml" mc:Ignorable="w14 w15">
+<w:fonts xmlns:mc="http://schemas.openxmlformats.org/markup-compatibility/2006" xmlns:r="http://schemas.openxmlformats.org/officeDocument/2006/relationships" xmlns:w="http://schemas.openxmlformats.org/wordprocessingml/2006/main" xmlns:w14="http://schemas.microsoft.com/office/word/2010/wordml" xmlns:w15="http://schemas.microsoft.com/office/word/2012/wordml" xmlns:w16cid="http://schemas.microsoft.com/office/word/2016/wordml/cid" xmlns:w16se="http://schemas.microsoft.com/office/word/2015/wordml/symex" mc:Ignorable="w14 w15 w16se w16cid">
   <w:font w:name="Century Gothic">
     <w:panose1 w:val="020B0502020202020204"/>
     <w:charset w:val="00"/>
@@ -16636,7 +16845,7 @@
 </file>
 
 <file path=word/glossary/numbering.xml><?xml version="1.0" encoding="utf-8"?>
-<w:numbering xmlns:wpc="http://schemas.microsoft.com/office/word/2010/wordprocessingCanvas" xmlns:mc="http://schemas.openxmlformats.org/markup-compatibility/2006" xmlns:o="urn:schemas-microsoft-com:office:office" xmlns:r="http://schemas.openxmlformats.org/officeDocument/2006/relationships" xmlns:m="http://schemas.openxmlformats.org/officeDocument/2006/math" xmlns:v="urn:schemas-microsoft-com:vml" xmlns:wp14="http://schemas.microsoft.com/office/word/2010/wordprocessingDrawing" xmlns:wp="http://schemas.openxmlformats.org/drawingml/2006/wordprocessingDrawing" xmlns:w10="urn:schemas-microsoft-com:office:word" xmlns:w="http://schemas.openxmlformats.org/wordprocessingml/2006/main" xmlns:w14="http://schemas.microsoft.com/office/word/2010/wordml" xmlns:w15="http://schemas.microsoft.com/office/word/2012/wordml" xmlns:wpg="http://schemas.microsoft.com/office/word/2010/wordprocessingGroup" xmlns:wpi="http://schemas.microsoft.com/office/word/2010/wordprocessingInk" xmlns:wne="http://schemas.microsoft.com/office/word/2006/wordml" xmlns:wps="http://schemas.microsoft.com/office/word/2010/wordprocessingShape" mc:Ignorable="w14 w15 wp14">
+<w:numbering xmlns:wpc="http://schemas.microsoft.com/office/word/2010/wordprocessingCanvas" xmlns:cx="http://schemas.microsoft.com/office/drawing/2014/chartex" xmlns:cx1="http://schemas.microsoft.com/office/drawing/2015/9/8/chartex" xmlns:cx2="http://schemas.microsoft.com/office/drawing/2015/10/21/chartex" xmlns:cx3="http://schemas.microsoft.com/office/drawing/2016/5/9/chartex" xmlns:cx4="http://schemas.microsoft.com/office/drawing/2016/5/10/chartex" xmlns:cx5="http://schemas.microsoft.com/office/drawing/2016/5/11/chartex" xmlns:cx6="http://schemas.microsoft.com/office/drawing/2016/5/12/chartex" xmlns:cx7="http://schemas.microsoft.com/office/drawing/2016/5/13/chartex" xmlns:cx8="http://schemas.microsoft.com/office/drawing/2016/5/14/chartex" xmlns:mc="http://schemas.openxmlformats.org/markup-compatibility/2006" xmlns:aink="http://schemas.microsoft.com/office/drawing/2016/ink" xmlns:am3d="http://schemas.microsoft.com/office/drawing/2017/model3d" xmlns:o="urn:schemas-microsoft-com:office:office" xmlns:r="http://schemas.openxmlformats.org/officeDocument/2006/relationships" xmlns:m="http://schemas.openxmlformats.org/officeDocument/2006/math" xmlns:v="urn:schemas-microsoft-com:vml" xmlns:wp14="http://schemas.microsoft.com/office/word/2010/wordprocessingDrawing" xmlns:wp="http://schemas.openxmlformats.org/drawingml/2006/wordprocessingDrawing" xmlns:w10="urn:schemas-microsoft-com:office:word" xmlns:w="http://schemas.openxmlformats.org/wordprocessingml/2006/main" xmlns:w14="http://schemas.microsoft.com/office/word/2010/wordml" xmlns:w15="http://schemas.microsoft.com/office/word/2012/wordml" xmlns:w16cid="http://schemas.microsoft.com/office/word/2016/wordml/cid" xmlns:w16se="http://schemas.microsoft.com/office/word/2015/wordml/symex" xmlns:wpg="http://schemas.microsoft.com/office/word/2010/wordprocessingGroup" xmlns:wpi="http://schemas.microsoft.com/office/word/2010/wordprocessingInk" xmlns:wne="http://schemas.microsoft.com/office/word/2006/wordml" xmlns:wps="http://schemas.microsoft.com/office/word/2010/wordprocessingShape" mc:Ignorable="w14 w15 w16se w16cid wp14">
   <w:abstractNum w:abstractNumId="0" w15:restartNumberingAfterBreak="0">
     <w:nsid w:val="FFFFFF89"/>
     <w:multiLevelType w:val="singleLevel"/>
@@ -16663,7 +16872,7 @@
 </file>
 
 <file path=word/glossary/settings.xml><?xml version="1.0" encoding="utf-8"?>
-<w:settings xmlns:mc="http://schemas.openxmlformats.org/markup-compatibility/2006" xmlns:o="urn:schemas-microsoft-com:office:office" xmlns:r="http://schemas.openxmlformats.org/officeDocument/2006/relationships" xmlns:m="http://schemas.openxmlformats.org/officeDocument/2006/math" xmlns:v="urn:schemas-microsoft-com:vml" xmlns:w10="urn:schemas-microsoft-com:office:word" xmlns:w="http://schemas.openxmlformats.org/wordprocessingml/2006/main" xmlns:w14="http://schemas.microsoft.com/office/word/2010/wordml" xmlns:w15="http://schemas.microsoft.com/office/word/2012/wordml" xmlns:sl="http://schemas.openxmlformats.org/schemaLibrary/2006/main" mc:Ignorable="w14 w15">
+<w:settings xmlns:mc="http://schemas.openxmlformats.org/markup-compatibility/2006" xmlns:o="urn:schemas-microsoft-com:office:office" xmlns:r="http://schemas.openxmlformats.org/officeDocument/2006/relationships" xmlns:m="http://schemas.openxmlformats.org/officeDocument/2006/math" xmlns:v="urn:schemas-microsoft-com:vml" xmlns:w10="urn:schemas-microsoft-com:office:word" xmlns:w="http://schemas.openxmlformats.org/wordprocessingml/2006/main" xmlns:w14="http://schemas.microsoft.com/office/word/2010/wordml" xmlns:w15="http://schemas.microsoft.com/office/word/2012/wordml" xmlns:w16cid="http://schemas.microsoft.com/office/word/2016/wordml/cid" xmlns:w16se="http://schemas.microsoft.com/office/word/2015/wordml/symex" xmlns:sl="http://schemas.openxmlformats.org/schemaLibrary/2006/main" mc:Ignorable="w14 w15 w16se w16cid">
   <w:view w:val="normal"/>
   <w:defaultTabStop w:val="708"/>
   <w:hyphenationZone w:val="425"/>
@@ -16675,11 +16884,13 @@
     <w:compatSetting w:name="enableOpenTypeFeatures" w:uri="http://schemas.microsoft.com/office/word" w:val="1"/>
     <w:compatSetting w:name="doNotFlipMirrorIndents" w:uri="http://schemas.microsoft.com/office/word" w:val="1"/>
     <w:compatSetting w:name="differentiateMultirowTableHeaders" w:uri="http://schemas.microsoft.com/office/word" w:val="1"/>
+    <w:compatSetting w:name="useWord2013TrackBottomHyphenation" w:uri="http://schemas.microsoft.com/office/word" w:val="1"/>
   </w:compat>
   <w:rsids>
     <w:rsidRoot w:val="006873DB"/>
     <w:rsid w:val="000055B3"/>
     <w:rsid w:val="00011595"/>
+    <w:rsid w:val="00215C1A"/>
     <w:rsid w:val="002545E7"/>
     <w:rsid w:val="002C779A"/>
     <w:rsid w:val="002E41D1"/>
@@ -16688,16 +16899,22 @@
     <w:rsid w:val="00657BE1"/>
     <w:rsid w:val="006873DB"/>
     <w:rsid w:val="00715482"/>
+    <w:rsid w:val="008161E8"/>
     <w:rsid w:val="008726A0"/>
     <w:rsid w:val="00872D60"/>
+    <w:rsid w:val="009021D8"/>
     <w:rsid w:val="00975833"/>
+    <w:rsid w:val="00A34738"/>
     <w:rsid w:val="00B422F4"/>
+    <w:rsid w:val="00C128CA"/>
     <w:rsid w:val="00D35A72"/>
+    <w:rsid w:val="00D67BD8"/>
     <w:rsid w:val="00DE1C61"/>
     <w:rsid w:val="00DF17B2"/>
     <w:rsid w:val="00E40ABF"/>
     <w:rsid w:val="00E82E82"/>
     <w:rsid w:val="00EE6446"/>
+    <w:rsid w:val="00FE06AB"/>
   </w:rsids>
   <m:mathPr>
     <m:mathFont m:val="Cambria Math"/>
@@ -16715,13 +16932,13 @@
   <w:themeFontLang w:val="nl-NL"/>
   <w:clrSchemeMapping w:bg1="light1" w:t1="dark1" w:bg2="light2" w:t2="dark2" w:accent1="accent1" w:accent2="accent2" w:accent3="accent3" w:accent4="accent4" w:accent5="accent5" w:accent6="accent6" w:hyperlink="hyperlink" w:followedHyperlink="followedHyperlink"/>
   <w:decimalSymbol w:val=","/>
-  <w:listSeparator w:val=";"/>
+  <w:listSeparator w:val=","/>
   <w15:chartTrackingRefBased/>
 </w:settings>
 </file>
 
 <file path=word/glossary/styles.xml><?xml version="1.0" encoding="utf-8"?>
-<w:styles xmlns:mc="http://schemas.openxmlformats.org/markup-compatibility/2006" xmlns:r="http://schemas.openxmlformats.org/officeDocument/2006/relationships" xmlns:w="http://schemas.openxmlformats.org/wordprocessingml/2006/main" xmlns:w14="http://schemas.microsoft.com/office/word/2010/wordml" xmlns:w15="http://schemas.microsoft.com/office/word/2012/wordml" mc:Ignorable="w14 w15">
+<w:styles xmlns:mc="http://schemas.openxmlformats.org/markup-compatibility/2006" xmlns:r="http://schemas.openxmlformats.org/officeDocument/2006/relationships" xmlns:w="http://schemas.openxmlformats.org/wordprocessingml/2006/main" xmlns:w14="http://schemas.microsoft.com/office/word/2010/wordml" xmlns:w15="http://schemas.microsoft.com/office/word/2012/wordml" xmlns:w16cid="http://schemas.microsoft.com/office/word/2016/wordml/cid" xmlns:w16se="http://schemas.microsoft.com/office/word/2015/wordml/symex" mc:Ignorable="w14 w15 w16se w16cid">
   <w:docDefaults>
     <w:rPrDefault>
       <w:rPr>
@@ -16737,7 +16954,7 @@
       </w:pPr>
     </w:pPrDefault>
   </w:docDefaults>
-  <w:latentStyles w:defLockedState="0" w:defUIPriority="99" w:defSemiHidden="0" w:defUnhideWhenUsed="0" w:defQFormat="0" w:count="371">
+  <w:latentStyles w:defLockedState="0" w:defUIPriority="99" w:defSemiHidden="0" w:defUnhideWhenUsed="0" w:defQFormat="0" w:count="375">
     <w:lsdException w:name="Normal" w:uiPriority="0" w:qFormat="1"/>
     <w:lsdException w:name="heading 1" w:uiPriority="1" w:qFormat="1"/>
     <w:lsdException w:name="heading 2" w:semiHidden="1" w:uiPriority="1" w:unhideWhenUsed="1" w:qFormat="1"/>
@@ -17109,6 +17326,10 @@
     <w:lsdException w:name="List Table 5 Dark Accent 6" w:uiPriority="50"/>
     <w:lsdException w:name="List Table 6 Colorful Accent 6" w:uiPriority="51"/>
     <w:lsdException w:name="List Table 7 Colorful Accent 6" w:uiPriority="52"/>
+    <w:lsdException w:name="Mention" w:semiHidden="1" w:unhideWhenUsed="1"/>
+    <w:lsdException w:name="Smart Hyperlink" w:semiHidden="1" w:unhideWhenUsed="1"/>
+    <w:lsdException w:name="Hashtag" w:semiHidden="1" w:unhideWhenUsed="1"/>
+    <w:lsdException w:name="Unresolved Mention" w:semiHidden="1" w:unhideWhenUsed="1"/>
   </w:latentStyles>
   <w:style w:type="paragraph" w:default="1" w:styleId="Normal">
     <w:name w:val="Normal"/>
@@ -17129,7 +17350,7 @@
     </w:pPr>
     <w:rPr>
       <w:rFonts w:asciiTheme="majorHAnsi" w:eastAsiaTheme="majorEastAsia" w:hAnsiTheme="majorHAnsi" w:cstheme="majorBidi"/>
-      <w:color w:val="5B9BD5" w:themeColor="accent1"/>
+      <w:color w:val="4472C4" w:themeColor="accent1"/>
       <w:sz w:val="30"/>
       <w:szCs w:val="30"/>
       <w:lang w:val="en-US" w:eastAsia="en-US"/>
@@ -17152,7 +17373,7 @@
     <w:rPr>
       <w:rFonts w:asciiTheme="majorHAnsi" w:eastAsiaTheme="majorEastAsia" w:hAnsiTheme="majorHAnsi" w:cstheme="majorBidi"/>
       <w:caps/>
-      <w:color w:val="5B9BD5" w:themeColor="accent1"/>
+      <w:color w:val="4472C4" w:themeColor="accent1"/>
       <w:lang w:val="en-US" w:eastAsia="en-US"/>
     </w:rPr>
   </w:style>
@@ -17190,7 +17411,7 @@
     <w:uiPriority w:val="1"/>
     <w:rPr>
       <w:rFonts w:asciiTheme="majorHAnsi" w:eastAsiaTheme="majorEastAsia" w:hAnsiTheme="majorHAnsi" w:cstheme="majorBidi"/>
-      <w:color w:val="5B9BD5" w:themeColor="accent1"/>
+      <w:color w:val="4472C4" w:themeColor="accent1"/>
       <w:sz w:val="30"/>
       <w:szCs w:val="30"/>
       <w:lang w:val="en-US" w:eastAsia="en-US"/>
@@ -17204,7 +17425,7 @@
     <w:rPr>
       <w:rFonts w:asciiTheme="majorHAnsi" w:eastAsiaTheme="majorEastAsia" w:hAnsiTheme="majorHAnsi" w:cstheme="majorBidi"/>
       <w:caps/>
-      <w:color w:val="5B9BD5" w:themeColor="accent1"/>
+      <w:color w:val="4472C4" w:themeColor="accent1"/>
       <w:lang w:val="en-US" w:eastAsia="en-US"/>
     </w:rPr>
   </w:style>
@@ -17244,7 +17465,7 @@
 </file>
 
 <file path=word/glossary/webSettings.xml><?xml version="1.0" encoding="utf-8"?>
-<w:webSettings xmlns:mc="http://schemas.openxmlformats.org/markup-compatibility/2006" xmlns:r="http://schemas.openxmlformats.org/officeDocument/2006/relationships" xmlns:w="http://schemas.openxmlformats.org/wordprocessingml/2006/main" xmlns:w14="http://schemas.microsoft.com/office/word/2010/wordml" xmlns:w15="http://schemas.microsoft.com/office/word/2012/wordml" mc:Ignorable="w14 w15">
+<w:webSettings xmlns:mc="http://schemas.openxmlformats.org/markup-compatibility/2006" xmlns:r="http://schemas.openxmlformats.org/officeDocument/2006/relationships" xmlns:w="http://schemas.openxmlformats.org/wordprocessingml/2006/main" xmlns:w14="http://schemas.microsoft.com/office/word/2010/wordml" xmlns:w15="http://schemas.microsoft.com/office/word/2012/wordml" xmlns:w16cid="http://schemas.microsoft.com/office/word/2016/wordml/cid" xmlns:w16se="http://schemas.microsoft.com/office/word/2015/wordml/symex" mc:Ignorable="w14 w15 w16se w16cid">
   <w:optimizeForBrowser/>
   <w:allowPNG/>
 </w:webSettings>
@@ -17576,7 +17797,7 @@
 </file>
 
 <file path=customXml/itemProps3.xml><?xml version="1.0" encoding="utf-8"?>
-<ds:datastoreItem xmlns:ds="http://schemas.openxmlformats.org/officeDocument/2006/customXml" ds:itemID="{6C58916F-1A12-4CB4-A42C-39F616AB0B78}">
+<ds:datastoreItem xmlns:ds="http://schemas.openxmlformats.org/officeDocument/2006/customXml" ds:itemID="{3B02350B-9C8E-4E4C-BF65-2C2A34418884}">
   <ds:schemaRefs>
     <ds:schemaRef ds:uri="http://schemas.openxmlformats.org/officeDocument/2006/bibliography"/>
   </ds:schemaRefs>

</xml_diff>

<commit_message>
Reviewed document and added relevant TODO's
</commit_message>
<xml_diff>
--- a/Documentatie/Analyse en Ontwerp.docx
+++ b/Documentatie/Analyse en Ontwerp.docx
@@ -105,6 +105,7 @@
                                     <w:dataBinding w:prefixMappings="xmlns:ns0='http://purl.org/dc/elements/1.1/' xmlns:ns1='http://schemas.openxmlformats.org/package/2006/metadata/core-properties' " w:xpath="/ns1:coreProperties[1]/ns0:creator[1]" w:storeItemID="{6C3C8BC8-F283-45AE-878A-BAB7291924A1}"/>
                                     <w:text/>
                                   </w:sdtPr>
+                                  <w:sdtEndPr/>
                                   <w:sdtContent>
                                     <w:r>
                                       <w:t>Alexander van Dam</w:t>
@@ -130,6 +131,7 @@
                                       <w:calendar w:val="gregorian"/>
                                     </w:date>
                                   </w:sdtPr>
+                                  <w:sdtEndPr/>
                                   <w:sdtContent>
                                     <w:r>
                                       <w:t>February 16, 2018</w:t>
@@ -181,6 +183,7 @@
                               <w:dataBinding w:prefixMappings="xmlns:ns0='http://purl.org/dc/elements/1.1/' xmlns:ns1='http://schemas.openxmlformats.org/package/2006/metadata/core-properties' " w:xpath="/ns1:coreProperties[1]/ns0:creator[1]" w:storeItemID="{6C3C8BC8-F283-45AE-878A-BAB7291924A1}"/>
                               <w:text/>
                             </w:sdtPr>
+                            <w:sdtEndPr/>
                             <w:sdtContent>
                               <w:r>
                                 <w:t>Alexander van Dam</w:t>
@@ -206,6 +209,7 @@
                                 <w:calendar w:val="gregorian"/>
                               </w:date>
                             </w:sdtPr>
+                            <w:sdtEndPr/>
                             <w:sdtContent>
                               <w:r>
                                 <w:t>February 16, 2018</w:t>
@@ -293,6 +297,7 @@
                                   <w:dataBinding w:prefixMappings="xmlns:ns0='http://purl.org/dc/elements/1.1/' xmlns:ns1='http://schemas.openxmlformats.org/package/2006/metadata/core-properties' " w:xpath="/ns1:coreProperties[1]/ns0:title[1]" w:storeItemID="{6C3C8BC8-F283-45AE-878A-BAB7291924A1}"/>
                                   <w:text/>
                                 </w:sdtPr>
+                                <w:sdtEndPr/>
                                 <w:sdtContent>
                                   <w:p>
                                     <w:pPr>
@@ -316,6 +321,7 @@
                                     <w:dataBinding w:prefixMappings="xmlns:ns0='http://purl.org/dc/elements/1.1/' xmlns:ns1='http://schemas.openxmlformats.org/package/2006/metadata/core-properties' " w:xpath="/ns1:coreProperties[1]/ns0:subject[1]" w:storeItemID="{6C3C8BC8-F283-45AE-878A-BAB7291924A1}"/>
                                     <w:text/>
                                   </w:sdtPr>
+                                  <w:sdtEndPr/>
                                   <w:sdtContent>
                                     <w:r>
                                       <w:t>Analyse en Design</w:t>
@@ -356,6 +362,7 @@
                             <w:dataBinding w:prefixMappings="xmlns:ns0='http://purl.org/dc/elements/1.1/' xmlns:ns1='http://schemas.openxmlformats.org/package/2006/metadata/core-properties' " w:xpath="/ns1:coreProperties[1]/ns0:title[1]" w:storeItemID="{6C3C8BC8-F283-45AE-878A-BAB7291924A1}"/>
                             <w:text/>
                           </w:sdtPr>
+                          <w:sdtEndPr/>
                           <w:sdtContent>
                             <w:p>
                               <w:pPr>
@@ -379,6 +386,7 @@
                               <w:dataBinding w:prefixMappings="xmlns:ns0='http://purl.org/dc/elements/1.1/' xmlns:ns1='http://schemas.openxmlformats.org/package/2006/metadata/core-properties' " w:xpath="/ns1:coreProperties[1]/ns0:subject[1]" w:storeItemID="{6C3C8BC8-F283-45AE-878A-BAB7291924A1}"/>
                               <w:text/>
                             </w:sdtPr>
+                            <w:sdtEndPr/>
                             <w:sdtContent>
                               <w:r>
                                 <w:t>Analyse en Design</w:t>
@@ -550,7 +558,7 @@
               <w:color w:val="auto"/>
               <w:sz w:val="22"/>
               <w:szCs w:val="22"/>
-              <w:lang w:eastAsia="nl-NL"/>
+              <w:lang w:val="en-NL" w:eastAsia="en-NL"/>
             </w:rPr>
           </w:pPr>
           <w:r>
@@ -562,7 +570,7 @@
           <w:r>
             <w:fldChar w:fldCharType="separate"/>
           </w:r>
-          <w:hyperlink w:anchor="_Toc511898120" w:history="1">
+          <w:hyperlink w:anchor="_Toc525050808" w:history="1">
             <w:r>
               <w:rPr>
                 <w:rStyle w:val="Hyperlink"/>
@@ -589,7 +597,7 @@
                 <w:noProof/>
                 <w:webHidden/>
               </w:rPr>
-              <w:instrText xml:space="preserve"> PAGEREF _Toc511898120 \h </w:instrText>
+              <w:instrText xml:space="preserve"> PAGEREF _Toc525050808 \h </w:instrText>
             </w:r>
             <w:r>
               <w:rPr>
@@ -631,10 +639,10 @@
               <w:color w:val="auto"/>
               <w:sz w:val="22"/>
               <w:szCs w:val="22"/>
-              <w:lang w:eastAsia="nl-NL"/>
+              <w:lang w:val="en-NL" w:eastAsia="en-NL"/>
             </w:rPr>
           </w:pPr>
-          <w:hyperlink w:anchor="_Toc511898121" w:history="1">
+          <w:hyperlink w:anchor="_Toc525050809" w:history="1">
             <w:r>
               <w:rPr>
                 <w:rStyle w:val="Hyperlink"/>
@@ -661,7 +669,7 @@
                 <w:noProof/>
                 <w:webHidden/>
               </w:rPr>
-              <w:instrText xml:space="preserve"> PAGEREF _Toc511898121 \h </w:instrText>
+              <w:instrText xml:space="preserve"> PAGEREF _Toc525050809 \h </w:instrText>
             </w:r>
             <w:r>
               <w:rPr>
@@ -703,10 +711,10 @@
               <w:color w:val="auto"/>
               <w:sz w:val="22"/>
               <w:szCs w:val="22"/>
-              <w:lang w:eastAsia="nl-NL"/>
+              <w:lang w:val="en-NL" w:eastAsia="en-NL"/>
             </w:rPr>
           </w:pPr>
-          <w:hyperlink w:anchor="_Toc511898122" w:history="1">
+          <w:hyperlink w:anchor="_Toc525050810" w:history="1">
             <w:r>
               <w:rPr>
                 <w:rStyle w:val="Hyperlink"/>
@@ -733,7 +741,7 @@
                 <w:noProof/>
                 <w:webHidden/>
               </w:rPr>
-              <w:instrText xml:space="preserve"> PAGEREF _Toc511898122 \h </w:instrText>
+              <w:instrText xml:space="preserve"> PAGEREF _Toc525050810 \h </w:instrText>
             </w:r>
             <w:r>
               <w:rPr>
@@ -775,10 +783,10 @@
               <w:color w:val="auto"/>
               <w:sz w:val="22"/>
               <w:szCs w:val="22"/>
-              <w:lang w:eastAsia="nl-NL"/>
+              <w:lang w:val="en-NL" w:eastAsia="en-NL"/>
             </w:rPr>
           </w:pPr>
-          <w:hyperlink w:anchor="_Toc511898123" w:history="1">
+          <w:hyperlink w:anchor="_Toc525050811" w:history="1">
             <w:r>
               <w:rPr>
                 <w:rStyle w:val="Hyperlink"/>
@@ -805,7 +813,7 @@
                 <w:noProof/>
                 <w:webHidden/>
               </w:rPr>
-              <w:instrText xml:space="preserve"> PAGEREF _Toc511898123 \h </w:instrText>
+              <w:instrText xml:space="preserve"> PAGEREF _Toc525050811 \h </w:instrText>
             </w:r>
             <w:r>
               <w:rPr>
@@ -847,10 +855,10 @@
               <w:color w:val="auto"/>
               <w:sz w:val="22"/>
               <w:szCs w:val="22"/>
-              <w:lang w:eastAsia="nl-NL"/>
+              <w:lang w:val="en-NL" w:eastAsia="en-NL"/>
             </w:rPr>
           </w:pPr>
-          <w:hyperlink w:anchor="_Toc511898124" w:history="1">
+          <w:hyperlink w:anchor="_Toc525050812" w:history="1">
             <w:r>
               <w:rPr>
                 <w:rStyle w:val="Hyperlink"/>
@@ -877,7 +885,7 @@
                 <w:noProof/>
                 <w:webHidden/>
               </w:rPr>
-              <w:instrText xml:space="preserve"> PAGEREF _Toc511898124 \h </w:instrText>
+              <w:instrText xml:space="preserve"> PAGEREF _Toc525050812 \h </w:instrText>
             </w:r>
             <w:r>
               <w:rPr>
@@ -897,7 +905,7 @@
                 <w:noProof/>
                 <w:webHidden/>
               </w:rPr>
-              <w:t>3</w:t>
+              <w:t>4</w:t>
             </w:r>
             <w:r>
               <w:rPr>
@@ -919,10 +927,10 @@
               <w:color w:val="auto"/>
               <w:sz w:val="22"/>
               <w:szCs w:val="22"/>
-              <w:lang w:eastAsia="nl-NL"/>
+              <w:lang w:val="en-NL" w:eastAsia="en-NL"/>
             </w:rPr>
           </w:pPr>
-          <w:hyperlink w:anchor="_Toc511898125" w:history="1">
+          <w:hyperlink w:anchor="_Toc525050813" w:history="1">
             <w:r>
               <w:rPr>
                 <w:rStyle w:val="Hyperlink"/>
@@ -949,7 +957,7 @@
                 <w:noProof/>
                 <w:webHidden/>
               </w:rPr>
-              <w:instrText xml:space="preserve"> PAGEREF _Toc511898125 \h </w:instrText>
+              <w:instrText xml:space="preserve"> PAGEREF _Toc525050813 \h </w:instrText>
             </w:r>
             <w:r>
               <w:rPr>
@@ -969,7 +977,7 @@
                 <w:noProof/>
                 <w:webHidden/>
               </w:rPr>
-              <w:t>11</w:t>
+              <w:t>12</w:t>
             </w:r>
             <w:r>
               <w:rPr>
@@ -991,10 +999,10 @@
               <w:color w:val="auto"/>
               <w:sz w:val="22"/>
               <w:szCs w:val="22"/>
-              <w:lang w:eastAsia="nl-NL"/>
+              <w:lang w:val="en-NL" w:eastAsia="en-NL"/>
             </w:rPr>
           </w:pPr>
-          <w:hyperlink w:anchor="_Toc511898126" w:history="1">
+          <w:hyperlink w:anchor="_Toc525050814" w:history="1">
             <w:r>
               <w:rPr>
                 <w:rStyle w:val="Hyperlink"/>
@@ -1021,7 +1029,7 @@
                 <w:noProof/>
                 <w:webHidden/>
               </w:rPr>
-              <w:instrText xml:space="preserve"> PAGEREF _Toc511898126 \h </w:instrText>
+              <w:instrText xml:space="preserve"> PAGEREF _Toc525050814 \h </w:instrText>
             </w:r>
             <w:r>
               <w:rPr>
@@ -1041,7 +1049,7 @@
                 <w:noProof/>
                 <w:webHidden/>
               </w:rPr>
-              <w:t>11</w:t>
+              <w:t>12</w:t>
             </w:r>
             <w:r>
               <w:rPr>
@@ -1063,10 +1071,10 @@
               <w:color w:val="auto"/>
               <w:sz w:val="22"/>
               <w:szCs w:val="22"/>
-              <w:lang w:eastAsia="nl-NL"/>
+              <w:lang w:val="en-NL" w:eastAsia="en-NL"/>
             </w:rPr>
           </w:pPr>
-          <w:hyperlink w:anchor="_Toc511898127" w:history="1">
+          <w:hyperlink w:anchor="_Toc525050815" w:history="1">
             <w:r>
               <w:rPr>
                 <w:rStyle w:val="Hyperlink"/>
@@ -1093,7 +1101,7 @@
                 <w:noProof/>
                 <w:webHidden/>
               </w:rPr>
-              <w:instrText xml:space="preserve"> PAGEREF _Toc511898127 \h </w:instrText>
+              <w:instrText xml:space="preserve"> PAGEREF _Toc525050815 \h </w:instrText>
             </w:r>
             <w:r>
               <w:rPr>
@@ -1113,7 +1121,7 @@
                 <w:noProof/>
                 <w:webHidden/>
               </w:rPr>
-              <w:t>15</w:t>
+              <w:t>16</w:t>
             </w:r>
             <w:r>
               <w:rPr>
@@ -1135,10 +1143,10 @@
               <w:color w:val="auto"/>
               <w:sz w:val="22"/>
               <w:szCs w:val="22"/>
-              <w:lang w:eastAsia="nl-NL"/>
+              <w:lang w:val="en-NL" w:eastAsia="en-NL"/>
             </w:rPr>
           </w:pPr>
-          <w:hyperlink w:anchor="_Toc511898128" w:history="1">
+          <w:hyperlink w:anchor="_Toc525050816" w:history="1">
             <w:r>
               <w:rPr>
                 <w:rStyle w:val="Hyperlink"/>
@@ -1165,7 +1173,7 @@
                 <w:noProof/>
                 <w:webHidden/>
               </w:rPr>
-              <w:instrText xml:space="preserve"> PAGEREF _Toc511898128 \h </w:instrText>
+              <w:instrText xml:space="preserve"> PAGEREF _Toc525050816 \h </w:instrText>
             </w:r>
             <w:r>
               <w:rPr>
@@ -1185,7 +1193,7 @@
                 <w:noProof/>
                 <w:webHidden/>
               </w:rPr>
-              <w:t>16</w:t>
+              <w:t>17</w:t>
             </w:r>
             <w:r>
               <w:rPr>
@@ -1207,10 +1215,10 @@
               <w:color w:val="auto"/>
               <w:sz w:val="22"/>
               <w:szCs w:val="22"/>
-              <w:lang w:eastAsia="nl-NL"/>
+              <w:lang w:val="en-NL" w:eastAsia="en-NL"/>
             </w:rPr>
           </w:pPr>
-          <w:hyperlink w:anchor="_Toc511898129" w:history="1">
+          <w:hyperlink w:anchor="_Toc525050817" w:history="1">
             <w:r>
               <w:rPr>
                 <w:rStyle w:val="Hyperlink"/>
@@ -1237,7 +1245,7 @@
                 <w:noProof/>
                 <w:webHidden/>
               </w:rPr>
-              <w:instrText xml:space="preserve"> PAGEREF _Toc511898129 \h </w:instrText>
+              <w:instrText xml:space="preserve"> PAGEREF _Toc525050817 \h </w:instrText>
             </w:r>
             <w:r>
               <w:rPr>
@@ -1257,7 +1265,7 @@
                 <w:noProof/>
                 <w:webHidden/>
               </w:rPr>
-              <w:t>16</w:t>
+              <w:t>18</w:t>
             </w:r>
             <w:r>
               <w:rPr>
@@ -1279,10 +1287,10 @@
               <w:color w:val="auto"/>
               <w:sz w:val="22"/>
               <w:szCs w:val="22"/>
-              <w:lang w:eastAsia="nl-NL"/>
+              <w:lang w:val="en-NL" w:eastAsia="en-NL"/>
             </w:rPr>
           </w:pPr>
-          <w:hyperlink w:anchor="_Toc511898130" w:history="1">
+          <w:hyperlink w:anchor="_Toc525050818" w:history="1">
             <w:r>
               <w:rPr>
                 <w:rStyle w:val="Hyperlink"/>
@@ -1309,7 +1317,7 @@
                 <w:noProof/>
                 <w:webHidden/>
               </w:rPr>
-              <w:instrText xml:space="preserve"> PAGEREF _Toc511898130 \h </w:instrText>
+              <w:instrText xml:space="preserve"> PAGEREF _Toc525050818 \h </w:instrText>
             </w:r>
             <w:r>
               <w:rPr>
@@ -1329,7 +1337,7 @@
                 <w:noProof/>
                 <w:webHidden/>
               </w:rPr>
-              <w:t>17</w:t>
+              <w:t>18</w:t>
             </w:r>
             <w:r>
               <w:rPr>
@@ -1372,7 +1380,7 @@
           <w:rStyle w:val="Heading1Char"/>
         </w:rPr>
       </w:pPr>
-      <w:bookmarkStart w:id="5" w:name="_Toc511898120"/>
+      <w:bookmarkStart w:id="5" w:name="_Toc525050808"/>
       <w:proofErr w:type="spellStart"/>
       <w:r>
         <w:rPr>
@@ -1383,6 +1391,11 @@
       </w:r>
       <w:bookmarkEnd w:id="5"/>
       <w:proofErr w:type="spellEnd"/>
+    </w:p>
+    <w:p>
+      <w:r>
+        <w:t>TODO: Toevoegen beperkingen. O.a. halve punten bij niet volledige race, meerdere coureurs in 1 auto, coureurs die in 2 auto’s in 1 race rijden.</w:t>
+      </w:r>
     </w:p>
     <w:p>
       <w:r>
@@ -1407,7 +1420,7 @@
       <w:pPr>
         <w:pStyle w:val="Heading2"/>
       </w:pPr>
-      <w:bookmarkStart w:id="6" w:name="_Toc511898121"/>
+      <w:bookmarkStart w:id="6" w:name="_Toc525050809"/>
       <w:r>
         <w:t>Beheersysteem</w:t>
       </w:r>
@@ -2287,44 +2300,6 @@
           </w:tcPr>
           <w:p>
             <w:r>
-              <w:t xml:space="preserve">    </w:t>
-            </w:r>
-            <w:r>
-              <w:t>B</w:t>
-            </w:r>
-            <w:r>
-              <w:t>-B12.1</w:t>
-            </w:r>
-          </w:p>
-        </w:tc>
-        <w:tc>
-          <w:tcPr>
-            <w:tcW w:w="6379" w:type="dxa"/>
-          </w:tcPr>
-          <w:p>
-            <w:r>
-              <w:t xml:space="preserve">Een scoresysteem bevat voor elke positie hoeveel punten de positie oplevert. </w:t>
-            </w:r>
-          </w:p>
-        </w:tc>
-        <w:tc>
-          <w:tcPr>
-            <w:tcW w:w="1134" w:type="dxa"/>
-          </w:tcPr>
-          <w:p>
-            <w:r>
-              <w:t>M</w:t>
-            </w:r>
-          </w:p>
-        </w:tc>
-      </w:tr>
-      <w:tr>
-        <w:tc>
-          <w:tcPr>
-            <w:tcW w:w="1261" w:type="dxa"/>
-          </w:tcPr>
-          <w:p>
-            <w:r>
               <w:lastRenderedPageBreak/>
               <w:t xml:space="preserve">    </w:t>
             </w:r>
@@ -2332,6 +2307,44 @@
               <w:t>B</w:t>
             </w:r>
             <w:r>
+              <w:t>-B12.1</w:t>
+            </w:r>
+          </w:p>
+        </w:tc>
+        <w:tc>
+          <w:tcPr>
+            <w:tcW w:w="6379" w:type="dxa"/>
+          </w:tcPr>
+          <w:p>
+            <w:r>
+              <w:t xml:space="preserve">Een scoresysteem bevat voor elke positie hoeveel punten de positie oplevert. </w:t>
+            </w:r>
+          </w:p>
+        </w:tc>
+        <w:tc>
+          <w:tcPr>
+            <w:tcW w:w="1134" w:type="dxa"/>
+          </w:tcPr>
+          <w:p>
+            <w:r>
+              <w:t>M</w:t>
+            </w:r>
+          </w:p>
+        </w:tc>
+      </w:tr>
+      <w:tr>
+        <w:tc>
+          <w:tcPr>
+            <w:tcW w:w="1261" w:type="dxa"/>
+          </w:tcPr>
+          <w:p>
+            <w:r>
+              <w:t xml:space="preserve">    </w:t>
+            </w:r>
+            <w:r>
+              <w:t>B</w:t>
+            </w:r>
+            <w:r>
               <w:t>-B12.2</w:t>
             </w:r>
           </w:p>
@@ -2504,7 +2517,7 @@
       <w:pPr>
         <w:pStyle w:val="Heading2"/>
       </w:pPr>
-      <w:bookmarkStart w:id="7" w:name="_Toc511898122"/>
+      <w:bookmarkStart w:id="7" w:name="_Toc525050810"/>
       <w:r>
         <w:t>Statistiekensysteem</w:t>
       </w:r>
@@ -2799,7 +2812,7 @@
       <w:pPr>
         <w:pStyle w:val="Heading2"/>
       </w:pPr>
-      <w:bookmarkStart w:id="8" w:name="_Toc511898123"/>
+      <w:bookmarkStart w:id="8" w:name="_Toc525050811"/>
       <w:r>
         <w:t>Kwaliteitseisen Algemeen</w:t>
       </w:r>
@@ -3110,7 +3123,6 @@
       <w:pPr>
         <w:pStyle w:val="Heading1"/>
       </w:pPr>
-      <w:bookmarkStart w:id="9" w:name="_Toc511898124"/>
     </w:p>
     <w:p>
       <w:pPr>
@@ -3129,6 +3141,7 @@
       <w:pPr>
         <w:pStyle w:val="Heading1"/>
       </w:pPr>
+      <w:bookmarkStart w:id="9" w:name="_Toc525050812"/>
       <w:proofErr w:type="spellStart"/>
       <w:r>
         <w:lastRenderedPageBreak/>
@@ -3139,6 +3152,74 @@
         <w:t xml:space="preserve"> cases</w:t>
       </w:r>
       <w:bookmarkEnd w:id="9"/>
+    </w:p>
+    <w:p>
+      <w:pPr>
+        <w:rPr>
+          <w:lang w:val="en-GB"/>
+        </w:rPr>
+      </w:pPr>
+      <w:r>
+        <w:rPr>
+          <w:lang w:val="en-GB"/>
+        </w:rPr>
+        <w:t>TODO: Crosscheck use cases m</w:t>
+      </w:r>
+      <w:r>
+        <w:rPr>
+          <w:lang w:val="en-GB"/>
+        </w:rPr>
+        <w:t>et Requirements</w:t>
+      </w:r>
+      <w:r>
+        <w:rPr>
+          <w:lang w:val="en-GB"/>
+        </w:rPr>
+        <w:br/>
+        <w:t xml:space="preserve">TODO: </w:t>
+      </w:r>
+      <w:proofErr w:type="spellStart"/>
+      <w:r>
+        <w:rPr>
+          <w:lang w:val="en-GB"/>
+        </w:rPr>
+        <w:t>Referenties</w:t>
+      </w:r>
+      <w:proofErr w:type="spellEnd"/>
+      <w:r>
+        <w:rPr>
+          <w:lang w:val="en-GB"/>
+        </w:rPr>
+        <w:t xml:space="preserve"> </w:t>
+      </w:r>
+      <w:proofErr w:type="spellStart"/>
+      <w:r>
+        <w:rPr>
+          <w:lang w:val="en-GB"/>
+        </w:rPr>
+        <w:t>naar</w:t>
+      </w:r>
+      <w:proofErr w:type="spellEnd"/>
+      <w:r>
+        <w:rPr>
+          <w:lang w:val="en-GB"/>
+        </w:rPr>
+        <w:t xml:space="preserve"> requirements </w:t>
+      </w:r>
+      <w:proofErr w:type="spellStart"/>
+      <w:r>
+        <w:rPr>
+          <w:lang w:val="en-GB"/>
+        </w:rPr>
+        <w:t>uit</w:t>
+      </w:r>
+      <w:proofErr w:type="spellEnd"/>
+      <w:r>
+        <w:rPr>
+          <w:lang w:val="en-GB"/>
+        </w:rPr>
+        <w:t xml:space="preserve"> de use cases</w:t>
+      </w:r>
     </w:p>
     <w:tbl>
       <w:tblPr>
@@ -3500,10 +3581,7 @@
           </w:tcPr>
           <w:p>
             <w:r>
-              <w:t>Requirement</w:t>
-            </w:r>
-            <w:r>
-              <w:t>(s)</w:t>
+              <w:t>Requirement(s)</w:t>
             </w:r>
           </w:p>
         </w:tc>
@@ -3766,10 +3844,7 @@
         </w:tc>
       </w:tr>
     </w:tbl>
-    <w:p>
-      <w:bookmarkStart w:id="10" w:name="_GoBack"/>
-      <w:bookmarkEnd w:id="10"/>
-    </w:p>
+    <w:p/>
     <w:tbl>
       <w:tblPr>
         <w:tblStyle w:val="GridTable4"/>
@@ -3791,6 +3866,7 @@
           </w:tcPr>
           <w:p>
             <w:r>
+              <w:lastRenderedPageBreak/>
               <w:t>Naam</w:t>
             </w:r>
           </w:p>
@@ -3849,7 +3925,6 @@
           </w:tcPr>
           <w:p>
             <w:r>
-              <w:lastRenderedPageBreak/>
               <w:t>Actoren</w:t>
             </w:r>
           </w:p>
@@ -4499,6 +4574,7 @@
               </w:numPr>
             </w:pPr>
             <w:r>
+              <w:lastRenderedPageBreak/>
               <w:t>Het systeem toont een pagina waarop de gegevens ingevuld kunnen worden.</w:t>
             </w:r>
           </w:p>
@@ -5204,6 +5280,7 @@
           </w:tcPr>
           <w:p>
             <w:r>
+              <w:lastRenderedPageBreak/>
               <w:t>Naam</w:t>
             </w:r>
           </w:p>
@@ -5259,7 +5336,6 @@
           </w:tcPr>
           <w:p>
             <w:r>
-              <w:lastRenderedPageBreak/>
               <w:t>Actoren</w:t>
             </w:r>
           </w:p>
@@ -5907,6 +5983,7 @@
           </w:tcPr>
           <w:p>
             <w:r>
+              <w:lastRenderedPageBreak/>
               <w:t>Uitzonderingen</w:t>
             </w:r>
           </w:p>
@@ -6598,6 +6675,7 @@
           </w:tcPr>
           <w:p>
             <w:r>
+              <w:lastRenderedPageBreak/>
               <w:t>Aannamen</w:t>
             </w:r>
           </w:p>
@@ -6675,7 +6753,6 @@
               </w:numPr>
             </w:pPr>
             <w:r>
-              <w:lastRenderedPageBreak/>
               <w:t>Het systeem koppelt de coureur aan het seizoen. [1]</w:t>
             </w:r>
           </w:p>
@@ -6688,7 +6765,6 @@
           </w:tcPr>
           <w:p>
             <w:r>
-              <w:lastRenderedPageBreak/>
               <w:t>Uitzonderingen</w:t>
             </w:r>
           </w:p>
@@ -7282,6 +7358,7 @@
           </w:tcPr>
           <w:p>
             <w:r>
+              <w:lastRenderedPageBreak/>
               <w:t>Naam</w:t>
             </w:r>
           </w:p>
@@ -7337,7 +7414,6 @@
           </w:tcPr>
           <w:p>
             <w:r>
-              <w:lastRenderedPageBreak/>
               <w:t>Actoren</w:t>
             </w:r>
           </w:p>
@@ -8032,8 +8108,8 @@
           <w:szCs w:val="30"/>
         </w:rPr>
       </w:pPr>
-      <w:bookmarkStart w:id="11" w:name="_Toc511898125"/>
       <w:r>
+        <w:lastRenderedPageBreak/>
         <w:br w:type="page"/>
       </w:r>
     </w:p>
@@ -8041,10 +8117,42 @@
       <w:pPr>
         <w:pStyle w:val="Heading1"/>
       </w:pPr>
+      <w:bookmarkStart w:id="10" w:name="_Toc525050813"/>
       <w:r>
         <w:lastRenderedPageBreak/>
         <w:t>EER</w:t>
       </w:r>
+      <w:bookmarkEnd w:id="10"/>
+    </w:p>
+    <w:p>
+      <w:r>
+        <w:t>TODO: Beschrijving afmaken (aannames en keuzes)</w:t>
+      </w:r>
+      <w:r>
+        <w:br/>
+        <w:t xml:space="preserve">TODO: Crosscheck met </w:t>
+      </w:r>
+      <w:proofErr w:type="spellStart"/>
+      <w:r>
+        <w:t>requirements</w:t>
+      </w:r>
+      <w:proofErr w:type="spellEnd"/>
+      <w:r>
+        <w:t xml:space="preserve"> en </w:t>
+      </w:r>
+      <w:proofErr w:type="spellStart"/>
+      <w:r>
+        <w:t>use</w:t>
+      </w:r>
+      <w:proofErr w:type="spellEnd"/>
+      <w:r>
+        <w:t xml:space="preserve"> cases</w:t>
+      </w:r>
+      <w:r>
+        <w:br/>
+        <w:t>TODO; Diagram in het Engels</w:t>
+      </w:r>
+      <w:bookmarkStart w:id="11" w:name="_GoBack"/>
       <w:bookmarkEnd w:id="11"/>
     </w:p>
     <w:p>
@@ -8112,7 +8220,7 @@
       <w:pPr>
         <w:pStyle w:val="Heading1"/>
       </w:pPr>
-      <w:bookmarkStart w:id="12" w:name="_Toc511898126"/>
+      <w:bookmarkStart w:id="12" w:name="_Toc525050814"/>
       <w:r>
         <w:t>Testplan</w:t>
       </w:r>
@@ -8122,6 +8230,38 @@
       <w:r>
         <w:t>TODO; Overwegen aan te geven welke uitzondering geraakt wordt</w:t>
       </w:r>
+      <w:r>
+        <w:br/>
+        <w:t xml:space="preserve">TODO: Crosscheck </w:t>
+      </w:r>
+      <w:r>
+        <w:t xml:space="preserve">t.o. </w:t>
+      </w:r>
+      <w:proofErr w:type="spellStart"/>
+      <w:r>
+        <w:t>requirements</w:t>
+      </w:r>
+      <w:proofErr w:type="spellEnd"/>
+      <w:r>
+        <w:t xml:space="preserve"> / </w:t>
+      </w:r>
+      <w:proofErr w:type="spellStart"/>
+      <w:r>
+        <w:t>use</w:t>
+      </w:r>
+      <w:proofErr w:type="spellEnd"/>
+      <w:r>
+        <w:t xml:space="preserve"> cases</w:t>
+      </w:r>
+      <w:r>
+        <w:br/>
+        <w:t xml:space="preserve">TODO; </w:t>
+      </w:r>
+      <w:proofErr w:type="spellStart"/>
+      <w:r>
+        <w:t>TestMatrices</w:t>
+      </w:r>
+      <w:proofErr w:type="spellEnd"/>
     </w:p>
     <w:tbl>
       <w:tblPr>
@@ -8359,7 +8499,11 @@
           </w:tcPr>
           <w:p>
             <w:r>
-              <w:t>Racediscipline niet toegevoegd, met foutmelding: Racediscipline bestaat al</w:t>
+              <w:t xml:space="preserve">Racediscipline niet toegevoegd, met </w:t>
+            </w:r>
+            <w:r>
+              <w:lastRenderedPageBreak/>
+              <w:t>foutmelding: Racediscipline bestaat al</w:t>
             </w:r>
           </w:p>
         </w:tc>
@@ -8371,6 +8515,7 @@
           </w:tcPr>
           <w:p>
             <w:r>
+              <w:lastRenderedPageBreak/>
               <w:t>TC02.1</w:t>
             </w:r>
           </w:p>
@@ -8426,7 +8571,6 @@
           </w:tcPr>
           <w:p>
             <w:r>
-              <w:lastRenderedPageBreak/>
               <w:t>TC02.2</w:t>
             </w:r>
           </w:p>
@@ -9193,6 +9337,7 @@
           </w:tcPr>
           <w:p>
             <w:r>
+              <w:lastRenderedPageBreak/>
               <w:t>TC06.2</w:t>
             </w:r>
           </w:p>
@@ -9253,7 +9398,6 @@
           </w:tcPr>
           <w:p>
             <w:r>
-              <w:lastRenderedPageBreak/>
               <w:t>TC06.3</w:t>
             </w:r>
           </w:p>
@@ -9992,6 +10136,7 @@
           </w:tcPr>
           <w:p>
             <w:r>
+              <w:lastRenderedPageBreak/>
               <w:t>TC11.1</w:t>
             </w:r>
           </w:p>
@@ -10052,7 +10197,6 @@
           </w:tcPr>
           <w:p>
             <w:r>
-              <w:lastRenderedPageBreak/>
               <w:t>TC11.2</w:t>
             </w:r>
           </w:p>
@@ -10783,6 +10927,9 @@
             </w:r>
             <w:r>
               <w:br/>
+            </w:r>
+            <w:r>
+              <w:lastRenderedPageBreak/>
               <w:t>Plaats 2: 5</w:t>
             </w:r>
             <w:r>
@@ -10797,6 +10944,7 @@
           </w:tcPr>
           <w:p>
             <w:r>
+              <w:lastRenderedPageBreak/>
               <w:t>Scoresysteem is toegevoegd</w:t>
             </w:r>
           </w:p>
@@ -10861,7 +11009,6 @@
           </w:tcPr>
           <w:p>
             <w:r>
-              <w:lastRenderedPageBreak/>
               <w:t>TC16.2</w:t>
             </w:r>
           </w:p>
@@ -11184,20 +11331,10 @@
     </w:tbl>
     <w:p/>
     <w:p>
-      <w:r>
-        <w:t xml:space="preserve">TODO: </w:t>
-      </w:r>
-      <w:proofErr w:type="spellStart"/>
-      <w:r>
-        <w:t>TestMatrices</w:t>
-      </w:r>
-      <w:proofErr w:type="spellEnd"/>
-    </w:p>
-    <w:p>
       <w:pPr>
         <w:pStyle w:val="Heading1"/>
       </w:pPr>
-      <w:bookmarkStart w:id="13" w:name="_Toc511898127"/>
+      <w:bookmarkStart w:id="13" w:name="_Toc525050815"/>
       <w:r>
         <w:t>Architectuur</w:t>
       </w:r>
@@ -11532,12 +11669,21 @@
       <w:pPr>
         <w:pStyle w:val="Heading1"/>
       </w:pPr>
-      <w:bookmarkStart w:id="14" w:name="_Toc511898128"/>
+      <w:bookmarkStart w:id="14" w:name="_Toc525050816"/>
       <w:r>
         <w:lastRenderedPageBreak/>
         <w:t>DBO</w:t>
       </w:r>
       <w:bookmarkEnd w:id="14"/>
+    </w:p>
+    <w:p>
+      <w:r>
+        <w:t>TODO: Crosscheck t.o. wijzigingen EER model</w:t>
+      </w:r>
+      <w:r>
+        <w:br/>
+        <w:t xml:space="preserve">TODO: Toevoegen aannames en keuzes </w:t>
+      </w:r>
     </w:p>
     <w:p>
       <w:r>
@@ -11596,7 +11742,7 @@
       <w:pPr>
         <w:pStyle w:val="Heading1"/>
       </w:pPr>
-      <w:bookmarkStart w:id="15" w:name="_Toc511898129"/>
+      <w:bookmarkStart w:id="15" w:name="_Toc525050817"/>
       <w:r>
         <w:t>Klassendiagram</w:t>
       </w:r>
@@ -11717,7 +11863,7 @@
       <w:pPr>
         <w:pStyle w:val="Heading1"/>
       </w:pPr>
-      <w:bookmarkStart w:id="16" w:name="_Toc511898130"/>
+      <w:bookmarkStart w:id="16" w:name="_Toc525050818"/>
       <w:r>
         <w:t>Klassendiagram Da</w:t>
       </w:r>
@@ -11725,6 +11871,27 @@
         <w:t>l</w:t>
       </w:r>
       <w:bookmarkEnd w:id="16"/>
+    </w:p>
+    <w:p>
+      <w:r>
+        <w:t xml:space="preserve">TODO; Uitleg waarom voor het </w:t>
+      </w:r>
+      <w:proofErr w:type="spellStart"/>
+      <w:r>
+        <w:t>repository</w:t>
+      </w:r>
+      <w:proofErr w:type="spellEnd"/>
+      <w:r>
+        <w:t xml:space="preserve"> </w:t>
+      </w:r>
+      <w:proofErr w:type="spellStart"/>
+      <w:r>
+        <w:t>pattern</w:t>
+      </w:r>
+      <w:proofErr w:type="spellEnd"/>
+      <w:r>
+        <w:t xml:space="preserve"> gebruikt wordt</w:t>
+      </w:r>
     </w:p>
     <w:p>
       <w:r>
@@ -16903,9 +17070,11 @@
     <w:rsid w:val="008726A0"/>
     <w:rsid w:val="00872D60"/>
     <w:rsid w:val="009021D8"/>
+    <w:rsid w:val="0096757B"/>
     <w:rsid w:val="00975833"/>
     <w:rsid w:val="00A34738"/>
     <w:rsid w:val="00B422F4"/>
+    <w:rsid w:val="00BC3B85"/>
     <w:rsid w:val="00C128CA"/>
     <w:rsid w:val="00D35A72"/>
     <w:rsid w:val="00D67BD8"/>
@@ -17797,7 +17966,7 @@
 </file>
 
 <file path=customXml/itemProps3.xml><?xml version="1.0" encoding="utf-8"?>
-<ds:datastoreItem xmlns:ds="http://schemas.openxmlformats.org/officeDocument/2006/customXml" ds:itemID="{3B02350B-9C8E-4E4C-BF65-2C2A34418884}">
+<ds:datastoreItem xmlns:ds="http://schemas.openxmlformats.org/officeDocument/2006/customXml" ds:itemID="{2EAF0A62-BBC2-4711-B905-FB6F16B281C8}">
   <ds:schemaRefs>
     <ds:schemaRef ds:uri="http://schemas.openxmlformats.org/officeDocument/2006/bibliography"/>
   </ds:schemaRefs>

</xml_diff>